<commit_message>
A few more changes to the guide.
</commit_message>
<xml_diff>
--- a/Doc/Guide.docx
+++ b/Doc/Guide.docx
@@ -6180,56 +6180,52 @@
         </w:rPr>
         <w:t xml:space="preserve">The </w:t>
       </w:r>
+      <w:r>
+        <w:rPr>
+          <w:rFonts w:asciiTheme="minorHAnsi" w:hAnsiTheme="minorHAnsi" w:cstheme="minorHAnsi"/>
+        </w:rPr>
+        <w:t>API</w:t>
+      </w:r>
+      <w:r>
+        <w:rPr>
+          <w:rFonts w:asciiTheme="minorHAnsi" w:hAnsiTheme="minorHAnsi" w:cstheme="minorHAnsi"/>
+        </w:rPr>
+        <w:t xml:space="preserve"> is specified in two include files, </w:t>
+      </w:r>
       <w:proofErr w:type="spellStart"/>
       <w:r>
         <w:rPr>
           <w:rFonts w:asciiTheme="minorHAnsi" w:hAnsiTheme="minorHAnsi" w:cstheme="minorHAnsi"/>
         </w:rPr>
-        <w:t>api</w:t>
+        <w:t>support.h</w:t>
       </w:r>
       <w:proofErr w:type="spellEnd"/>
       <w:r>
         <w:rPr>
           <w:rFonts w:asciiTheme="minorHAnsi" w:hAnsiTheme="minorHAnsi" w:cstheme="minorHAnsi"/>
         </w:rPr>
-        <w:t xml:space="preserve"> is specified in two include files, </w:t>
+        <w:t xml:space="preserve"> and </w:t>
       </w:r>
       <w:proofErr w:type="spellStart"/>
       <w:r>
         <w:rPr>
           <w:rFonts w:asciiTheme="minorHAnsi" w:hAnsiTheme="minorHAnsi" w:cstheme="minorHAnsi"/>
         </w:rPr>
-        <w:t>support.h</w:t>
+        <w:t>certifier.h</w:t>
       </w:r>
       <w:proofErr w:type="spellEnd"/>
       <w:r>
         <w:rPr>
           <w:rFonts w:asciiTheme="minorHAnsi" w:hAnsiTheme="minorHAnsi" w:cstheme="minorHAnsi"/>
         </w:rPr>
-        <w:t xml:space="preserve"> and </w:t>
-      </w:r>
-      <w:proofErr w:type="spellStart"/>
-      <w:r>
-        <w:rPr>
-          <w:rFonts w:asciiTheme="minorHAnsi" w:hAnsiTheme="minorHAnsi" w:cstheme="minorHAnsi"/>
-        </w:rPr>
-        <w:t>certifier.h</w:t>
-      </w:r>
-      <w:proofErr w:type="spellEnd"/>
-      <w:r>
-        <w:rPr>
-          <w:rFonts w:asciiTheme="minorHAnsi" w:hAnsiTheme="minorHAnsi" w:cstheme="minorHAnsi"/>
-        </w:rPr>
-        <w:t xml:space="preserve"> in the include </w:t>
-      </w:r>
-      <w:proofErr w:type="gramStart"/>
-      <w:r>
-        <w:rPr>
-          <w:rFonts w:asciiTheme="minorHAnsi" w:hAnsiTheme="minorHAnsi" w:cstheme="minorHAnsi"/>
-        </w:rPr>
-        <w:t>directory;</w:t>
-      </w:r>
-      <w:proofErr w:type="gramEnd"/>
+        <w:t xml:space="preserve"> in the include directory</w:t>
+      </w:r>
+      <w:r>
+        <w:rPr>
+          <w:rFonts w:asciiTheme="minorHAnsi" w:hAnsiTheme="minorHAnsi" w:cstheme="minorHAnsi"/>
+        </w:rPr>
+        <w:t>.</w:t>
+      </w:r>
     </w:p>
     <w:p>
       <w:pPr>
@@ -6305,7 +6301,19 @@
         <w:rPr>
           <w:rFonts w:asciiTheme="minorHAnsi" w:hAnsiTheme="minorHAnsi" w:cstheme="minorHAnsi"/>
         </w:rPr>
-        <w:t>ou will likely use only a few of these in any application, namely, the Confidential Computing Primitives and the Policy Store</w:t>
+        <w:t>ou will likely use only a few of the</w:t>
+      </w:r>
+      <w:r>
+        <w:rPr>
+          <w:rFonts w:asciiTheme="minorHAnsi" w:hAnsiTheme="minorHAnsi" w:cstheme="minorHAnsi"/>
+        </w:rPr>
+        <w:t>se calls</w:t>
+      </w:r>
+      <w:r>
+        <w:rPr>
+          <w:rFonts w:asciiTheme="minorHAnsi" w:hAnsiTheme="minorHAnsi" w:cstheme="minorHAnsi"/>
+        </w:rPr>
+        <w:t xml:space="preserve"> in any application, namely, the Confidential Computing Primitives and the Policy Store</w:t>
       </w:r>
       <w:r>
         <w:rPr>
@@ -6318,6 +6326,112 @@
           <w:rFonts w:asciiTheme="minorHAnsi" w:hAnsiTheme="minorHAnsi" w:cstheme="minorHAnsi"/>
         </w:rPr>
         <w:t>.</w:t>
+      </w:r>
+      <w:r>
+        <w:rPr>
+          <w:rFonts w:asciiTheme="minorHAnsi" w:hAnsiTheme="minorHAnsi" w:cstheme="minorHAnsi"/>
+        </w:rPr>
+        <w:t xml:space="preserve">  You may also want to use some of the “helper” routines in </w:t>
+      </w:r>
+      <w:r>
+        <w:rPr>
+          <w:rFonts w:ascii="Courier New" w:hAnsi="Courier New" w:cs="Courier New"/>
+          <w:sz w:val="22"/>
+          <w:szCs w:val="22"/>
+        </w:rPr>
+        <w:t>sample_app/example_app.cc</w:t>
+      </w:r>
+      <w:r>
+        <w:rPr>
+          <w:rFonts w:asciiTheme="minorHAnsi" w:hAnsiTheme="minorHAnsi" w:cstheme="minorHAnsi"/>
+          <w:sz w:val="22"/>
+          <w:szCs w:val="22"/>
+        </w:rPr>
+        <w:t xml:space="preserve"> </w:t>
+      </w:r>
+      <w:r>
+        <w:rPr>
+          <w:rFonts w:asciiTheme="minorHAnsi" w:hAnsiTheme="minorHAnsi" w:cstheme="minorHAnsi"/>
+        </w:rPr>
+        <w:t xml:space="preserve">(like </w:t>
+      </w:r>
+      <w:proofErr w:type="spellStart"/>
+      <w:r>
+        <w:rPr>
+          <w:rFonts w:ascii="Courier New" w:hAnsi="Courier New" w:cs="Courier New"/>
+          <w:sz w:val="22"/>
+          <w:szCs w:val="22"/>
+        </w:rPr>
+        <w:t>cold_init</w:t>
+      </w:r>
+      <w:proofErr w:type="spellEnd"/>
+      <w:r>
+        <w:rPr>
+          <w:rFonts w:asciiTheme="minorHAnsi" w:hAnsiTheme="minorHAnsi" w:cstheme="minorHAnsi"/>
+          <w:sz w:val="22"/>
+          <w:szCs w:val="22"/>
+        </w:rPr>
+        <w:t xml:space="preserve">, </w:t>
+      </w:r>
+      <w:proofErr w:type="spellStart"/>
+      <w:r>
+        <w:rPr>
+          <w:rFonts w:ascii="Courier New" w:hAnsi="Courier New" w:cs="Courier New"/>
+          <w:sz w:val="22"/>
+          <w:szCs w:val="22"/>
+        </w:rPr>
+        <w:t>warm_init</w:t>
+      </w:r>
+      <w:proofErr w:type="spellEnd"/>
+      <w:r>
+        <w:rPr>
+          <w:rFonts w:asciiTheme="minorHAnsi" w:hAnsiTheme="minorHAnsi" w:cstheme="minorHAnsi"/>
+          <w:sz w:val="22"/>
+          <w:szCs w:val="22"/>
+        </w:rPr>
+        <w:t>,</w:t>
+      </w:r>
+      <w:r>
+        <w:rPr>
+          <w:rFonts w:asciiTheme="minorHAnsi" w:hAnsiTheme="minorHAnsi" w:cstheme="minorHAnsi"/>
+        </w:rPr>
+        <w:t xml:space="preserve"> and </w:t>
+      </w:r>
+      <w:proofErr w:type="spellStart"/>
+      <w:r>
+        <w:rPr>
+          <w:rFonts w:ascii="Courier New" w:hAnsi="Courier New" w:cs="Courier New"/>
+          <w:sz w:val="22"/>
+          <w:szCs w:val="22"/>
+        </w:rPr>
+        <w:t>certify_me</w:t>
+      </w:r>
+      <w:proofErr w:type="spellEnd"/>
+      <w:r>
+        <w:rPr>
+          <w:rFonts w:asciiTheme="minorHAnsi" w:hAnsiTheme="minorHAnsi" w:cstheme="minorHAnsi"/>
+        </w:rPr>
+        <w:t xml:space="preserve">); these should help you get you apps working quickly.  You may also want to use the procedures in these samples to run prototype </w:t>
+      </w:r>
+      <w:proofErr w:type="spellStart"/>
+      <w:r>
+        <w:rPr>
+          <w:rFonts w:asciiTheme="minorHAnsi" w:hAnsiTheme="minorHAnsi" w:cstheme="minorHAnsi"/>
+        </w:rPr>
+        <w:t>certifier_service</w:t>
+      </w:r>
+      <w:proofErr w:type="spellEnd"/>
+      <w:r>
+        <w:rPr>
+          <w:rFonts w:asciiTheme="minorHAnsi" w:hAnsiTheme="minorHAnsi" w:cstheme="minorHAnsi"/>
+        </w:rPr>
+        <w:t xml:space="preserve"> instances.</w:t>
+      </w:r>
+      <w:r>
+        <w:rPr>
+          <w:rFonts w:asciiTheme="minorHAnsi" w:hAnsiTheme="minorHAnsi" w:cstheme="minorHAnsi"/>
+        </w:rPr>
+        <w:t xml:space="preserve">  Have fun!</w:t>
       </w:r>
     </w:p>
     <w:p>

</xml_diff>

<commit_message>
Updated the docs and instructions in "simple_app".
</commit_message>
<xml_diff>
--- a/Doc/Guide.docx
+++ b/Doc/Guide.docx
@@ -1355,6 +1355,26 @@
         </w:rPr>
         <w:t>The certifier API makes converting a well written application into a Confidential Computing enabled application easy.</w:t>
       </w:r>
+      <w:r>
+        <w:rPr>
+          <w:rFonts w:asciiTheme="minorHAnsi" w:hAnsiTheme="minorHAnsi" w:cstheme="minorHAnsi"/>
+        </w:rPr>
+        <w:t xml:space="preserve">   There are sample applications in the </w:t>
+      </w:r>
+      <w:proofErr w:type="spellStart"/>
+      <w:r>
+        <w:rPr>
+          <w:rFonts w:asciiTheme="minorHAnsi" w:hAnsiTheme="minorHAnsi" w:cstheme="minorHAnsi"/>
+        </w:rPr>
+        <w:t>sample_apps</w:t>
+      </w:r>
+      <w:proofErr w:type="spellEnd"/>
+      <w:r>
+        <w:rPr>
+          <w:rFonts w:asciiTheme="minorHAnsi" w:hAnsiTheme="minorHAnsi" w:cstheme="minorHAnsi"/>
+        </w:rPr>
+        <w:t xml:space="preserve"> directory.  Each comes with complete instructions.</w:t>
+      </w:r>
     </w:p>
     <w:p>
       <w:pPr>
@@ -1409,14 +1429,8 @@
         <w:rPr>
           <w:rFonts w:asciiTheme="minorHAnsi" w:hAnsiTheme="minorHAnsi" w:cstheme="minorHAnsi"/>
         </w:rPr>
-        <w:t xml:space="preserve">It provides a secure store which can be securely saved and recovered (in one statement!).  The store will contain keys, public keys for authentication, policies, </w:t>
-      </w:r>
-      <w:r>
-        <w:rPr>
-          <w:rFonts w:asciiTheme="minorHAnsi" w:hAnsiTheme="minorHAnsi" w:cstheme="minorHAnsi"/>
-        </w:rPr>
         <w:lastRenderedPageBreak/>
-        <w:t>symmetric keys for encrypting and integrity protecting files and certificates and tokens acquired by the program to carry out its functions.</w:t>
+        <w:t>It provides a secure store which can be securely saved and recovered (in one statement!).  The store will contain keys, public keys for authentication, policies, symmetric keys for encrypting and integrity protecting files and certificates and tokens acquired by the program to carry out its functions.</w:t>
       </w:r>
     </w:p>
     <w:p>
@@ -1545,20 +1559,40 @@
         <w:rPr>
           <w:rFonts w:asciiTheme="minorHAnsi" w:hAnsiTheme="minorHAnsi" w:cstheme="minorHAnsi"/>
         </w:rPr>
-        <w:t>sample_app</w:t>
+        <w:t>simple_app</w:t>
       </w:r>
       <w:proofErr w:type="spellEnd"/>
       <w:r>
         <w:rPr>
           <w:rFonts w:asciiTheme="minorHAnsi" w:hAnsiTheme="minorHAnsi" w:cstheme="minorHAnsi"/>
         </w:rPr>
-        <w:t>.</w:t>
-      </w:r>
-      <w:r>
-        <w:rPr>
-          <w:rFonts w:asciiTheme="minorHAnsi" w:hAnsiTheme="minorHAnsi" w:cstheme="minorHAnsi"/>
-        </w:rPr>
-        <w:t xml:space="preserve">”  </w:t>
+        <w:t>”</w:t>
+      </w:r>
+      <w:r>
+        <w:rPr>
+          <w:rFonts w:asciiTheme="minorHAnsi" w:hAnsiTheme="minorHAnsi" w:cstheme="minorHAnsi"/>
+        </w:rPr>
+        <w:t xml:space="preserve"> in the </w:t>
+      </w:r>
+      <w:proofErr w:type="spellStart"/>
+      <w:r>
+        <w:rPr>
+          <w:rFonts w:asciiTheme="minorHAnsi" w:hAnsiTheme="minorHAnsi" w:cstheme="minorHAnsi"/>
+        </w:rPr>
+        <w:t>sample_apps</w:t>
+      </w:r>
+      <w:proofErr w:type="spellEnd"/>
+      <w:r>
+        <w:rPr>
+          <w:rFonts w:asciiTheme="minorHAnsi" w:hAnsiTheme="minorHAnsi" w:cstheme="minorHAnsi"/>
+        </w:rPr>
+        <w:t xml:space="preserve"> directory.</w:t>
+      </w:r>
+      <w:r>
+        <w:rPr>
+          <w:rFonts w:asciiTheme="minorHAnsi" w:hAnsiTheme="minorHAnsi" w:cstheme="minorHAnsi"/>
+        </w:rPr>
+        <w:t xml:space="preserve">  </w:t>
       </w:r>
       <w:r>
         <w:rPr>
@@ -1571,7 +1605,19 @@
         <w:rPr>
           <w:rFonts w:asciiTheme="minorHAnsi" w:hAnsiTheme="minorHAnsi" w:cstheme="minorHAnsi"/>
         </w:rPr>
-        <w:t>sample_app</w:t>
+        <w:t>s</w:t>
+      </w:r>
+      <w:r>
+        <w:rPr>
+          <w:rFonts w:asciiTheme="minorHAnsi" w:hAnsiTheme="minorHAnsi" w:cstheme="minorHAnsi"/>
+        </w:rPr>
+        <w:t>imple</w:t>
+      </w:r>
+      <w:r>
+        <w:rPr>
+          <w:rFonts w:asciiTheme="minorHAnsi" w:hAnsiTheme="minorHAnsi" w:cstheme="minorHAnsi"/>
+        </w:rPr>
+        <w:t>_app</w:t>
       </w:r>
       <w:proofErr w:type="spellEnd"/>
       <w:r>
@@ -1806,18 +1852,45 @@
         </w:rPr>
         <w:t>sample_app</w:t>
       </w:r>
+      <w:r>
+        <w:rPr>
+          <w:rFonts w:ascii="Courier New" w:hAnsi="Courier New" w:cs="Courier New"/>
+        </w:rPr>
+        <w:t>s</w:t>
+      </w:r>
       <w:proofErr w:type="spellEnd"/>
       <w:r>
         <w:rPr>
           <w:rFonts w:ascii="Courier New" w:hAnsi="Courier New" w:cs="Courier New"/>
         </w:rPr>
+        <w:t>/</w:t>
+      </w:r>
+      <w:proofErr w:type="spellStart"/>
+      <w:r>
+        <w:rPr>
+          <w:rFonts w:ascii="Courier New" w:hAnsi="Courier New" w:cs="Courier New"/>
+        </w:rPr>
+        <w:t>simple_app</w:t>
+      </w:r>
+      <w:proofErr w:type="spellEnd"/>
+      <w:r>
+        <w:rPr>
+          <w:rFonts w:ascii="Courier New" w:hAnsi="Courier New" w:cs="Courier New"/>
+        </w:rPr>
         <w:t>/policy_key_notes.txt</w:t>
       </w:r>
       <w:r>
         <w:rPr>
           <w:rFonts w:asciiTheme="minorHAnsi" w:hAnsiTheme="minorHAnsi" w:cstheme="minorHAnsi"/>
         </w:rPr>
-        <w:t>, there are three ways to do this, but the easiest involves providing the Certifier Service provisioned self-signed policy key certificate to a utility (</w:t>
+        <w:t xml:space="preserve">, there are three ways to </w:t>
+      </w:r>
+      <w:r>
+        <w:rPr>
+          <w:rFonts w:asciiTheme="minorHAnsi" w:hAnsiTheme="minorHAnsi" w:cstheme="minorHAnsi"/>
+        </w:rPr>
+        <w:lastRenderedPageBreak/>
+        <w:t>do this, but the easiest involves providing the Certifier Service provisioned self-signed policy key certificate to a utility (</w:t>
       </w:r>
       <w:r>
         <w:rPr>
@@ -1835,7 +1908,6 @@
         <w:rPr>
           <w:rFonts w:ascii="Courier New" w:hAnsi="Courier New" w:cs="Courier New"/>
         </w:rPr>
-        <w:lastRenderedPageBreak/>
         <w:t>example_app.exe</w:t>
       </w:r>
       <w:r>
@@ -2448,6 +2520,7 @@
         <w:rPr>
           <w:rFonts w:asciiTheme="minorHAnsi" w:hAnsiTheme="minorHAnsi" w:cstheme="minorHAnsi"/>
         </w:rPr>
+        <w:lastRenderedPageBreak/>
         <w:t>The Confidential Computing application</w:t>
       </w:r>
       <w:r>
@@ -2460,14 +2533,7 @@
         <w:rPr>
           <w:rFonts w:asciiTheme="minorHAnsi" w:hAnsiTheme="minorHAnsi" w:cstheme="minorHAnsi"/>
         </w:rPr>
-        <w:t xml:space="preserve"> during execution, may also obtain keys to shared distributed files or wish to securely write, or read previously securely written </w:t>
-      </w:r>
-      <w:r>
-        <w:rPr>
-          <w:rFonts w:asciiTheme="minorHAnsi" w:hAnsiTheme="minorHAnsi" w:cstheme="minorHAnsi"/>
-        </w:rPr>
-        <w:lastRenderedPageBreak/>
-        <w:t>files and the certifier provides a one-step way to do that as well as other common functions.</w:t>
+        <w:t xml:space="preserve"> during execution, may also obtain keys to shared distributed files or wish to securely write, or read previously securely written files and the certifier provides a one-step way to do that as well as other common functions.</w:t>
       </w:r>
     </w:p>
     <w:p>
@@ -2518,16 +2584,52 @@
       <w:proofErr w:type="spellStart"/>
       <w:r>
         <w:rPr>
-          <w:rFonts w:asciiTheme="minorHAnsi" w:hAnsiTheme="minorHAnsi" w:cstheme="minorHAnsi"/>
+          <w:rFonts w:ascii="Courier New" w:hAnsi="Courier New" w:cs="Courier New"/>
+          <w:sz w:val="22"/>
+          <w:szCs w:val="22"/>
         </w:rPr>
         <w:t>sample_app</w:t>
       </w:r>
+      <w:r>
+        <w:rPr>
+          <w:rFonts w:ascii="Courier New" w:hAnsi="Courier New" w:cs="Courier New"/>
+          <w:sz w:val="22"/>
+          <w:szCs w:val="22"/>
+        </w:rPr>
+        <w:t>s</w:t>
+      </w:r>
       <w:proofErr w:type="spellEnd"/>
       <w:r>
         <w:rPr>
-          <w:rFonts w:asciiTheme="minorHAnsi" w:hAnsiTheme="minorHAnsi" w:cstheme="minorHAnsi"/>
-        </w:rPr>
-        <w:t xml:space="preserve"> and the instructions there provide a complete step by step guide to writing Confidential Computing Applications</w:t>
+          <w:rFonts w:ascii="Courier New" w:hAnsi="Courier New" w:cs="Courier New"/>
+          <w:sz w:val="22"/>
+          <w:szCs w:val="22"/>
+        </w:rPr>
+        <w:t>/</w:t>
+      </w:r>
+      <w:proofErr w:type="spellStart"/>
+      <w:r>
+        <w:rPr>
+          <w:rFonts w:ascii="Courier New" w:hAnsi="Courier New" w:cs="Courier New"/>
+          <w:sz w:val="22"/>
+          <w:szCs w:val="22"/>
+        </w:rPr>
+        <w:t>simple_app</w:t>
+      </w:r>
+      <w:proofErr w:type="spellEnd"/>
+      <w:r>
+        <w:rPr>
+          <w:rFonts w:asciiTheme="minorHAnsi" w:hAnsiTheme="minorHAnsi" w:cstheme="minorHAnsi"/>
+          <w:sz w:val="22"/>
+          <w:szCs w:val="22"/>
+        </w:rPr>
+        <w:t xml:space="preserve"> </w:t>
+      </w:r>
+      <w:r>
+        <w:rPr>
+          <w:rFonts w:asciiTheme="minorHAnsi" w:hAnsiTheme="minorHAnsi" w:cstheme="minorHAnsi"/>
+        </w:rPr>
+        <w:t>and the instructions there provide a complete step by step guide to writing Confidential Computing Applications</w:t>
       </w:r>
       <w:r>
         <w:rPr>
@@ -2545,7 +2647,37 @@
         <w:rPr>
           <w:rFonts w:asciiTheme="minorHAnsi" w:hAnsiTheme="minorHAnsi" w:cstheme="minorHAnsi"/>
         </w:rPr>
-        <w:t xml:space="preserve">  There are a few other useful applications provided: a sample machine learning enclave that analyzes data and a keystore that provides keys and tokens for applications in the security domain.</w:t>
+        <w:t xml:space="preserve">  There </w:t>
+      </w:r>
+      <w:r>
+        <w:rPr>
+          <w:rFonts w:asciiTheme="minorHAnsi" w:hAnsiTheme="minorHAnsi" w:cstheme="minorHAnsi"/>
+        </w:rPr>
+        <w:t>is</w:t>
+      </w:r>
+      <w:r>
+        <w:rPr>
+          <w:rFonts w:asciiTheme="minorHAnsi" w:hAnsiTheme="minorHAnsi" w:cstheme="minorHAnsi"/>
+        </w:rPr>
+        <w:t xml:space="preserve"> a </w:t>
+      </w:r>
+      <w:r>
+        <w:rPr>
+          <w:rFonts w:asciiTheme="minorHAnsi" w:hAnsiTheme="minorHAnsi" w:cstheme="minorHAnsi"/>
+        </w:rPr>
+        <w:t>more extensive sample</w:t>
+      </w:r>
+      <w:r>
+        <w:rPr>
+          <w:rFonts w:asciiTheme="minorHAnsi" w:hAnsiTheme="minorHAnsi" w:cstheme="minorHAnsi"/>
+        </w:rPr>
+        <w:t xml:space="preserve"> application provided: a sample machine learning enclave that analyzes data.</w:t>
+      </w:r>
+      <w:r>
+        <w:rPr>
+          <w:rFonts w:asciiTheme="minorHAnsi" w:hAnsiTheme="minorHAnsi" w:cstheme="minorHAnsi"/>
+        </w:rPr>
+        <w:t xml:space="preserve">  We plan to add several other, generally useful, sample apps.</w:t>
       </w:r>
     </w:p>
     <w:p>
@@ -2708,7 +2840,19 @@
         <w:rPr>
           <w:rFonts w:asciiTheme="minorHAnsi" w:hAnsiTheme="minorHAnsi" w:cstheme="minorHAnsi"/>
         </w:rPr>
-        <w:t xml:space="preserve">This process is described in detail in the sample application provided with this repository in </w:t>
+        <w:t xml:space="preserve">This process is described in detail in the </w:t>
+      </w:r>
+      <w:r>
+        <w:rPr>
+          <w:rFonts w:asciiTheme="minorHAnsi" w:hAnsiTheme="minorHAnsi" w:cstheme="minorHAnsi"/>
+        </w:rPr>
+        <w:t xml:space="preserve">simple </w:t>
+      </w:r>
+      <w:r>
+        <w:rPr>
+          <w:rFonts w:asciiTheme="minorHAnsi" w:hAnsiTheme="minorHAnsi" w:cstheme="minorHAnsi"/>
+        </w:rPr>
+        <w:t xml:space="preserve">sample application provided with this repository in </w:t>
       </w:r>
       <w:proofErr w:type="spellStart"/>
       <w:r>
@@ -2716,6 +2860,26 @@
           <w:rFonts w:ascii="Courier New" w:hAnsi="Courier New" w:cs="Courier New"/>
         </w:rPr>
         <w:t>sample_app</w:t>
+      </w:r>
+      <w:r>
+        <w:rPr>
+          <w:rFonts w:ascii="Courier New" w:hAnsi="Courier New" w:cs="Courier New"/>
+        </w:rPr>
+        <w:t>s</w:t>
+      </w:r>
+      <w:proofErr w:type="spellEnd"/>
+      <w:r>
+        <w:rPr>
+          <w:rFonts w:ascii="Courier New" w:hAnsi="Courier New" w:cs="Courier New"/>
+        </w:rPr>
+        <w:t>/</w:t>
+      </w:r>
+      <w:proofErr w:type="spellStart"/>
+      <w:r>
+        <w:rPr>
+          <w:rFonts w:ascii="Courier New" w:hAnsi="Courier New" w:cs="Courier New"/>
+        </w:rPr>
+        <w:t>simple_app</w:t>
       </w:r>
       <w:proofErr w:type="spellEnd"/>
       <w:r>
@@ -2938,11 +3102,31 @@
         </w:rPr>
         <w:t>sample_app</w:t>
       </w:r>
+      <w:r>
+        <w:rPr>
+          <w:rFonts w:ascii="Courier New" w:hAnsi="Courier New" w:cs="Courier New"/>
+        </w:rPr>
+        <w:t>s</w:t>
+      </w:r>
       <w:proofErr w:type="spellEnd"/>
       <w:r>
         <w:rPr>
           <w:rFonts w:ascii="Courier New" w:hAnsi="Courier New" w:cs="Courier New"/>
         </w:rPr>
+        <w:t>/</w:t>
+      </w:r>
+      <w:proofErr w:type="spellStart"/>
+      <w:r>
+        <w:rPr>
+          <w:rFonts w:ascii="Courier New" w:hAnsi="Courier New" w:cs="Courier New"/>
+        </w:rPr>
+        <w:t>simple_app</w:t>
+      </w:r>
+      <w:proofErr w:type="spellEnd"/>
+      <w:r>
+        <w:rPr>
+          <w:rFonts w:ascii="Courier New" w:hAnsi="Courier New" w:cs="Courier New"/>
+        </w:rPr>
         <w:t>/intructions.txt</w:t>
       </w:r>
       <w:r>
@@ -2969,6 +3153,7 @@
         <w:rPr>
           <w:rFonts w:asciiTheme="minorHAnsi" w:hAnsiTheme="minorHAnsi" w:cstheme="minorHAnsi"/>
         </w:rPr>
+        <w:lastRenderedPageBreak/>
         <w:t>Here is an example “proof” that uses policy and application provided evidence (including an attestation).  Remember, the goal is to prove the enclave-key can be trusted for authentication within the security domain based on policy and evidence.</w:t>
       </w:r>
     </w:p>
@@ -5172,6 +5357,7 @@
         <w:rPr>
           <w:rFonts w:asciiTheme="minorHAnsi" w:hAnsiTheme="minorHAnsi" w:cstheme="minorHAnsi"/>
         </w:rPr>
+        <w:lastRenderedPageBreak/>
         <w:t>Provisioning of keys and data require</w:t>
       </w:r>
       <w:r>
@@ -5196,14 +5382,7 @@
         <w:rPr>
           <w:rFonts w:asciiTheme="minorHAnsi" w:hAnsiTheme="minorHAnsi" w:cstheme="minorHAnsi"/>
         </w:rPr>
-        <w:t xml:space="preserve">.  Basic keys are either generated by the application or transmitted via a secure channel from a </w:t>
-      </w:r>
-      <w:r>
-        <w:rPr>
-          <w:rFonts w:asciiTheme="minorHAnsi" w:hAnsiTheme="minorHAnsi" w:cstheme="minorHAnsi"/>
-        </w:rPr>
-        <w:lastRenderedPageBreak/>
-        <w:t xml:space="preserve">trusted application in the security domain.  Data is provisioned </w:t>
+        <w:t xml:space="preserve">.  Basic keys are either generated by the application or transmitted via a secure channel from a trusted application in the security domain.  Data is provisioned </w:t>
       </w:r>
       <w:r>
         <w:rPr>
@@ -5695,6 +5874,7 @@
         <w:rPr>
           <w:rFonts w:asciiTheme="minorHAnsi" w:eastAsiaTheme="minorEastAsia" w:hAnsiTheme="minorHAnsi" w:cstheme="minorHAnsi"/>
         </w:rPr>
+        <w:lastRenderedPageBreak/>
         <w:t xml:space="preserve">Secure </w:t>
       </w:r>
       <w:r>
@@ -5743,7 +5923,6 @@
         <w:rPr>
           <w:rFonts w:asciiTheme="minorHAnsi" w:eastAsiaTheme="minorEastAsia" w:hAnsiTheme="minorHAnsi" w:cstheme="minorHAnsi"/>
         </w:rPr>
-        <w:lastRenderedPageBreak/>
         <w:t xml:space="preserve">Secure </w:t>
       </w:r>
       <w:r>
@@ -6050,18 +6229,50 @@
         </w:rPr>
         <w:t>sample_app</w:t>
       </w:r>
+      <w:r>
+        <w:rPr>
+          <w:rFonts w:ascii="Courier New" w:hAnsi="Courier New" w:cs="Courier New"/>
+        </w:rPr>
+        <w:t>s</w:t>
+      </w:r>
       <w:proofErr w:type="spellEnd"/>
       <w:r>
         <w:rPr>
           <w:rFonts w:ascii="Courier New" w:hAnsi="Courier New" w:cs="Courier New"/>
         </w:rPr>
+        <w:t>/</w:t>
+      </w:r>
+      <w:proofErr w:type="spellStart"/>
+      <w:r>
+        <w:rPr>
+          <w:rFonts w:ascii="Courier New" w:hAnsi="Courier New" w:cs="Courier New"/>
+        </w:rPr>
+        <w:t>simple_app</w:t>
+      </w:r>
+      <w:proofErr w:type="spellEnd"/>
+      <w:r>
+        <w:rPr>
+          <w:rFonts w:ascii="Courier New" w:hAnsi="Courier New" w:cs="Courier New"/>
+        </w:rPr>
         <w:t xml:space="preserve"> </w:t>
       </w:r>
       <w:r>
         <w:rPr>
           <w:rFonts w:asciiTheme="minorHAnsi" w:hAnsiTheme="minorHAnsi" w:cstheme="minorHAnsi"/>
         </w:rPr>
-        <w:t>which gives a complete picture of all aspects of using the certifier</w:t>
+        <w:t xml:space="preserve">which gives a complete picture of all aspects of using the </w:t>
+      </w:r>
+      <w:r>
+        <w:rPr>
+          <w:rFonts w:asciiTheme="minorHAnsi" w:hAnsiTheme="minorHAnsi" w:cstheme="minorHAnsi"/>
+        </w:rPr>
+        <w:t>C</w:t>
+      </w:r>
+      <w:r>
+        <w:rPr>
+          <w:rFonts w:asciiTheme="minorHAnsi" w:hAnsiTheme="minorHAnsi" w:cstheme="minorHAnsi"/>
+        </w:rPr>
+        <w:t>ertifier</w:t>
       </w:r>
       <w:r>
         <w:rPr>
@@ -6073,7 +6284,31 @@
         <w:rPr>
           <w:rFonts w:asciiTheme="minorHAnsi" w:hAnsiTheme="minorHAnsi" w:cstheme="minorHAnsi"/>
         </w:rPr>
-        <w:t xml:space="preserve"> and certifier service.</w:t>
+        <w:t xml:space="preserve"> and </w:t>
+      </w:r>
+      <w:r>
+        <w:rPr>
+          <w:rFonts w:asciiTheme="minorHAnsi" w:hAnsiTheme="minorHAnsi" w:cstheme="minorHAnsi"/>
+        </w:rPr>
+        <w:t>C</w:t>
+      </w:r>
+      <w:r>
+        <w:rPr>
+          <w:rFonts w:asciiTheme="minorHAnsi" w:hAnsiTheme="minorHAnsi" w:cstheme="minorHAnsi"/>
+        </w:rPr>
+        <w:t xml:space="preserve">ertifier </w:t>
+      </w:r>
+      <w:r>
+        <w:rPr>
+          <w:rFonts w:asciiTheme="minorHAnsi" w:hAnsiTheme="minorHAnsi" w:cstheme="minorHAnsi"/>
+        </w:rPr>
+        <w:t>S</w:t>
+      </w:r>
+      <w:r>
+        <w:rPr>
+          <w:rFonts w:asciiTheme="minorHAnsi" w:hAnsiTheme="minorHAnsi" w:cstheme="minorHAnsi"/>
+        </w:rPr>
+        <w:t>ervice.</w:t>
       </w:r>
       <w:r>
         <w:rPr>
@@ -6208,7 +6443,19 @@
         <w:rPr>
           <w:rFonts w:asciiTheme="minorHAnsi" w:hAnsiTheme="minorHAnsi" w:cstheme="minorHAnsi"/>
         </w:rPr>
-        <w:t xml:space="preserve"> is specified in two include files, </w:t>
+        <w:t xml:space="preserve"> is specified in </w:t>
+      </w:r>
+      <w:r>
+        <w:rPr>
+          <w:rFonts w:asciiTheme="minorHAnsi" w:hAnsiTheme="minorHAnsi" w:cstheme="minorHAnsi"/>
+        </w:rPr>
+        <w:t>three</w:t>
+      </w:r>
+      <w:r>
+        <w:rPr>
+          <w:rFonts w:asciiTheme="minorHAnsi" w:hAnsiTheme="minorHAnsi" w:cstheme="minorHAnsi"/>
+        </w:rPr>
+        <w:t xml:space="preserve"> include files, </w:t>
       </w:r>
       <w:proofErr w:type="spellStart"/>
       <w:r>
@@ -6222,7 +6469,7 @@
         <w:rPr>
           <w:rFonts w:asciiTheme="minorHAnsi" w:hAnsiTheme="minorHAnsi" w:cstheme="minorHAnsi"/>
         </w:rPr>
-        <w:t xml:space="preserve"> and </w:t>
+        <w:t xml:space="preserve">, </w:t>
       </w:r>
       <w:proofErr w:type="spellStart"/>
       <w:r>
@@ -6236,7 +6483,33 @@
         <w:rPr>
           <w:rFonts w:asciiTheme="minorHAnsi" w:hAnsiTheme="minorHAnsi" w:cstheme="minorHAnsi"/>
         </w:rPr>
-        <w:t xml:space="preserve"> in the include directory</w:t>
+        <w:t xml:space="preserve"> </w:t>
+      </w:r>
+      <w:r>
+        <w:rPr>
+          <w:rFonts w:asciiTheme="minorHAnsi" w:hAnsiTheme="minorHAnsi" w:cstheme="minorHAnsi"/>
+        </w:rPr>
+        <w:t xml:space="preserve">and </w:t>
+      </w:r>
+      <w:proofErr w:type="spellStart"/>
+      <w:r>
+        <w:rPr>
+          <w:rFonts w:asciiTheme="minorHAnsi" w:hAnsiTheme="minorHAnsi" w:cstheme="minorHAnsi"/>
+        </w:rPr>
+        <w:t>cc_helpers.h</w:t>
+      </w:r>
+      <w:proofErr w:type="spellEnd"/>
+      <w:r>
+        <w:rPr>
+          <w:rFonts w:asciiTheme="minorHAnsi" w:hAnsiTheme="minorHAnsi" w:cstheme="minorHAnsi"/>
+        </w:rPr>
+        <w:t xml:space="preserve"> </w:t>
+      </w:r>
+      <w:r>
+        <w:rPr>
+          <w:rFonts w:asciiTheme="minorHAnsi" w:hAnsiTheme="minorHAnsi" w:cstheme="minorHAnsi"/>
+        </w:rPr>
+        <w:t>in the include directory</w:t>
       </w:r>
       <w:r>
         <w:rPr>
@@ -6244,6 +6517,13 @@
         </w:rPr>
         <w:t>.</w:t>
       </w:r>
+    </w:p>
+    <w:p>
+      <w:pPr>
+        <w:rPr>
+          <w:rFonts w:asciiTheme="minorHAnsi" w:hAnsiTheme="minorHAnsi" w:cstheme="minorHAnsi"/>
+        </w:rPr>
+      </w:pPr>
     </w:p>
     <w:p>
       <w:pPr>
@@ -6351,28 +6631,6 @@
         </w:rPr>
         <w:t xml:space="preserve">  You may also want to use some of the “helper” routines in </w:t>
       </w:r>
-      <w:r>
-        <w:rPr>
-          <w:rFonts w:ascii="Courier New" w:hAnsi="Courier New" w:cs="Courier New"/>
-          <w:sz w:val="22"/>
-          <w:szCs w:val="22"/>
-        </w:rPr>
-        <w:t>sample_app/example_app.cc</w:t>
-      </w:r>
-      <w:r>
-        <w:rPr>
-          <w:rFonts w:asciiTheme="minorHAnsi" w:hAnsiTheme="minorHAnsi" w:cstheme="minorHAnsi"/>
-          <w:sz w:val="22"/>
-          <w:szCs w:val="22"/>
-        </w:rPr>
-        <w:t xml:space="preserve"> </w:t>
-      </w:r>
-      <w:r>
-        <w:rPr>
-          <w:rFonts w:asciiTheme="minorHAnsi" w:hAnsiTheme="minorHAnsi" w:cstheme="minorHAnsi"/>
-        </w:rPr>
-        <w:t xml:space="preserve">(like </w:t>
-      </w:r>
       <w:proofErr w:type="spellStart"/>
       <w:r>
         <w:rPr>
@@ -6380,16 +6638,24 @@
           <w:sz w:val="22"/>
           <w:szCs w:val="22"/>
         </w:rPr>
-        <w:t>cold_init</w:t>
+        <w:t>sample_app</w:t>
+      </w:r>
+      <w:r>
+        <w:rPr>
+          <w:rFonts w:ascii="Courier New" w:hAnsi="Courier New" w:cs="Courier New"/>
+          <w:sz w:val="22"/>
+          <w:szCs w:val="22"/>
+        </w:rPr>
+        <w:t>s</w:t>
       </w:r>
       <w:proofErr w:type="spellEnd"/>
       <w:r>
         <w:rPr>
-          <w:rFonts w:asciiTheme="minorHAnsi" w:hAnsiTheme="minorHAnsi" w:cstheme="minorHAnsi"/>
-          <w:sz w:val="22"/>
-          <w:szCs w:val="22"/>
-        </w:rPr>
-        <w:t xml:space="preserve">, </w:t>
+          <w:rFonts w:ascii="Courier New" w:hAnsi="Courier New" w:cs="Courier New"/>
+          <w:sz w:val="22"/>
+          <w:szCs w:val="22"/>
+        </w:rPr>
+        <w:t>/</w:t>
       </w:r>
       <w:proofErr w:type="spellStart"/>
       <w:r>
@@ -6398,52 +6664,46 @@
           <w:sz w:val="22"/>
           <w:szCs w:val="22"/>
         </w:rPr>
-        <w:t>warm_init</w:t>
+        <w:t>simple_app</w:t>
       </w:r>
       <w:proofErr w:type="spellEnd"/>
       <w:r>
         <w:rPr>
-          <w:rFonts w:asciiTheme="minorHAnsi" w:hAnsiTheme="minorHAnsi" w:cstheme="minorHAnsi"/>
-          <w:sz w:val="22"/>
-          <w:szCs w:val="22"/>
-        </w:rPr>
-        <w:t>,</w:t>
-      </w:r>
-      <w:r>
-        <w:rPr>
-          <w:rFonts w:asciiTheme="minorHAnsi" w:hAnsiTheme="minorHAnsi" w:cstheme="minorHAnsi"/>
-        </w:rPr>
-        <w:t xml:space="preserve"> and </w:t>
-      </w:r>
-      <w:proofErr w:type="spellStart"/>
-      <w:r>
-        <w:rPr>
-          <w:rFonts w:ascii="Courier New" w:hAnsi="Courier New" w:cs="Courier New"/>
-          <w:sz w:val="22"/>
-          <w:szCs w:val="22"/>
-        </w:rPr>
-        <w:t>certify_me</w:t>
-      </w:r>
-      <w:proofErr w:type="spellEnd"/>
-      <w:r>
-        <w:rPr>
-          <w:rFonts w:asciiTheme="minorHAnsi" w:hAnsiTheme="minorHAnsi" w:cstheme="minorHAnsi"/>
-        </w:rPr>
-        <w:t xml:space="preserve">); these should help you get you apps working quickly.  You may also want to use the procedures in these samples to run prototype </w:t>
-      </w:r>
-      <w:proofErr w:type="spellStart"/>
-      <w:r>
-        <w:rPr>
-          <w:rFonts w:asciiTheme="minorHAnsi" w:hAnsiTheme="minorHAnsi" w:cstheme="minorHAnsi"/>
-        </w:rPr>
-        <w:t>certifier_service</w:t>
-      </w:r>
-      <w:proofErr w:type="spellEnd"/>
-      <w:r>
-        <w:rPr>
-          <w:rFonts w:asciiTheme="minorHAnsi" w:hAnsiTheme="minorHAnsi" w:cstheme="minorHAnsi"/>
-        </w:rPr>
-        <w:t xml:space="preserve"> instances.</w:t>
+          <w:rFonts w:ascii="Courier New" w:hAnsi="Courier New" w:cs="Courier New"/>
+          <w:sz w:val="22"/>
+          <w:szCs w:val="22"/>
+        </w:rPr>
+        <w:t>/example_app.cc</w:t>
+      </w:r>
+      <w:r>
+        <w:rPr>
+          <w:rFonts w:asciiTheme="minorHAnsi" w:hAnsiTheme="minorHAnsi" w:cstheme="minorHAnsi"/>
+        </w:rPr>
+        <w:t xml:space="preserve">; these should help you get you apps working quickly.  You may also want to use the procedures in these samples to run prototype </w:t>
+      </w:r>
+      <w:r>
+        <w:rPr>
+          <w:rFonts w:asciiTheme="minorHAnsi" w:hAnsiTheme="minorHAnsi" w:cstheme="minorHAnsi"/>
+        </w:rPr>
+        <w:t>C</w:t>
+      </w:r>
+      <w:r>
+        <w:rPr>
+          <w:rFonts w:asciiTheme="minorHAnsi" w:hAnsiTheme="minorHAnsi" w:cstheme="minorHAnsi"/>
+        </w:rPr>
+        <w:t>ertifier</w:t>
+      </w:r>
+      <w:r>
+        <w:rPr>
+          <w:rFonts w:asciiTheme="minorHAnsi" w:hAnsiTheme="minorHAnsi" w:cstheme="minorHAnsi"/>
+        </w:rPr>
+        <w:t xml:space="preserve"> S</w:t>
+      </w:r>
+      <w:r>
+        <w:rPr>
+          <w:rFonts w:asciiTheme="minorHAnsi" w:hAnsiTheme="minorHAnsi" w:cstheme="minorHAnsi"/>
+        </w:rPr>
+        <w:t>ervice instances.</w:t>
       </w:r>
       <w:r>
         <w:rPr>

</xml_diff>

<commit_message>
Tour of simple example in Guide.docx
</commit_message>
<xml_diff>
--- a/Doc/Guide.docx
+++ b/Doc/Guide.docx
@@ -7110,6 +7110,2124 @@
           <w:rFonts w:asciiTheme="minorHAnsi" w:hAnsiTheme="minorHAnsi" w:cstheme="minorHAnsi"/>
         </w:rPr>
       </w:pPr>
+      <w:r>
+        <w:rPr>
+          <w:rFonts w:asciiTheme="minorHAnsi" w:hAnsiTheme="minorHAnsi" w:cstheme="minorHAnsi"/>
+        </w:rPr>
+        <w:br w:type="page"/>
+      </w:r>
+    </w:p>
+    <w:p>
+      <w:pPr>
+        <w:jc w:val="center"/>
+        <w:rPr>
+          <w:rFonts w:asciiTheme="minorHAnsi" w:hAnsiTheme="minorHAnsi" w:cstheme="minorHAnsi"/>
+          <w:b/>
+          <w:bCs/>
+          <w:sz w:val="36"/>
+          <w:szCs w:val="36"/>
+        </w:rPr>
+      </w:pPr>
+      <w:r>
+        <w:rPr>
+          <w:rFonts w:asciiTheme="minorHAnsi" w:hAnsiTheme="minorHAnsi" w:cstheme="minorHAnsi"/>
+          <w:b/>
+          <w:bCs/>
+          <w:sz w:val="36"/>
+          <w:szCs w:val="36"/>
+        </w:rPr>
+        <w:lastRenderedPageBreak/>
+        <w:t xml:space="preserve">Tour of </w:t>
+      </w:r>
+      <w:proofErr w:type="spellStart"/>
+      <w:r>
+        <w:rPr>
+          <w:rFonts w:asciiTheme="minorHAnsi" w:hAnsiTheme="minorHAnsi" w:cstheme="minorHAnsi"/>
+          <w:b/>
+          <w:bCs/>
+          <w:sz w:val="36"/>
+          <w:szCs w:val="36"/>
+        </w:rPr>
+        <w:t>simple_example</w:t>
+      </w:r>
+      <w:proofErr w:type="spellEnd"/>
+    </w:p>
+    <w:p>
+      <w:pPr>
+        <w:rPr>
+          <w:rFonts w:asciiTheme="minorHAnsi" w:hAnsiTheme="minorHAnsi" w:cstheme="minorHAnsi"/>
+        </w:rPr>
+      </w:pPr>
+    </w:p>
+    <w:p>
+      <w:pPr>
+        <w:rPr>
+          <w:rFonts w:asciiTheme="minorHAnsi" w:hAnsiTheme="minorHAnsi" w:cstheme="minorHAnsi"/>
+        </w:rPr>
+      </w:pPr>
+    </w:p>
+    <w:p>
+      <w:pPr>
+        <w:rPr>
+          <w:rFonts w:asciiTheme="minorHAnsi" w:hAnsiTheme="minorHAnsi" w:cstheme="minorHAnsi"/>
+        </w:rPr>
+      </w:pPr>
+      <w:r>
+        <w:rPr>
+          <w:rFonts w:asciiTheme="minorHAnsi" w:hAnsiTheme="minorHAnsi" w:cstheme="minorHAnsi"/>
+        </w:rPr>
+        <w:t xml:space="preserve">We have </w:t>
+      </w:r>
+      <w:r>
+        <w:rPr>
+          <w:rFonts w:asciiTheme="minorHAnsi" w:hAnsiTheme="minorHAnsi" w:cstheme="minorHAnsi"/>
+        </w:rPr>
+        <w:t xml:space="preserve">emphasized the simple applications in </w:t>
+      </w:r>
+      <w:proofErr w:type="spellStart"/>
+      <w:r>
+        <w:rPr>
+          <w:rFonts w:ascii="Courier New" w:hAnsi="Courier New" w:cs="Courier New"/>
+          <w:sz w:val="21"/>
+          <w:szCs w:val="21"/>
+        </w:rPr>
+        <w:t>sample_apps</w:t>
+      </w:r>
+      <w:proofErr w:type="spellEnd"/>
+      <w:r>
+        <w:rPr>
+          <w:rFonts w:asciiTheme="minorHAnsi" w:hAnsiTheme="minorHAnsi" w:cstheme="minorHAnsi"/>
+        </w:rPr>
+        <w:t xml:space="preserve"> </w:t>
+      </w:r>
+      <w:proofErr w:type="gramStart"/>
+      <w:r>
+        <w:rPr>
+          <w:rFonts w:asciiTheme="minorHAnsi" w:hAnsiTheme="minorHAnsi" w:cstheme="minorHAnsi"/>
+        </w:rPr>
+        <w:t>as a way to</w:t>
+      </w:r>
+      <w:proofErr w:type="gramEnd"/>
+      <w:r>
+        <w:rPr>
+          <w:rFonts w:asciiTheme="minorHAnsi" w:hAnsiTheme="minorHAnsi" w:cstheme="minorHAnsi"/>
+        </w:rPr>
+        <w:t xml:space="preserve"> understand how to write apps and run services in the Certifier Framework.   Here we provide a tour to help understand those examples.</w:t>
+      </w:r>
+    </w:p>
+    <w:p>
+      <w:pPr>
+        <w:rPr>
+          <w:rFonts w:asciiTheme="minorHAnsi" w:hAnsiTheme="minorHAnsi" w:cstheme="minorHAnsi"/>
+        </w:rPr>
+      </w:pPr>
+    </w:p>
+    <w:p>
+      <w:pPr>
+        <w:rPr>
+          <w:rFonts w:asciiTheme="minorHAnsi" w:hAnsiTheme="minorHAnsi" w:cstheme="minorHAnsi"/>
+        </w:rPr>
+      </w:pPr>
+      <w:r>
+        <w:rPr>
+          <w:rFonts w:asciiTheme="minorHAnsi" w:hAnsiTheme="minorHAnsi" w:cstheme="minorHAnsi"/>
+        </w:rPr>
+        <w:t xml:space="preserve">The principal interfaces for the Certifier API are in the files support.cc and certifier.cc.  However, most of the patterns used in writing an application are very similar so we also supply several common helper functions in cc_helper.cc.  </w:t>
+      </w:r>
+      <w:r>
+        <w:rPr>
+          <w:rFonts w:asciiTheme="minorHAnsi" w:hAnsiTheme="minorHAnsi" w:cstheme="minorHAnsi"/>
+        </w:rPr>
+        <w:t xml:space="preserve"> There are several different “enclaves” supported in the Certifier Framework (and we’ll be adding more).  These include:</w:t>
+      </w:r>
+    </w:p>
+    <w:p>
+      <w:pPr>
+        <w:pStyle w:val="ListParagraph"/>
+        <w:numPr>
+          <w:ilvl w:val="0"/>
+          <w:numId w:val="16"/>
+        </w:numPr>
+        <w:rPr>
+          <w:rFonts w:asciiTheme="minorHAnsi" w:hAnsiTheme="minorHAnsi" w:cstheme="minorHAnsi"/>
+        </w:rPr>
+      </w:pPr>
+      <w:r>
+        <w:rPr>
+          <w:rFonts w:asciiTheme="minorHAnsi" w:hAnsiTheme="minorHAnsi" w:cstheme="minorHAnsi"/>
+        </w:rPr>
+        <w:t>A simulated enclave which allows you to develop on any machine by providing a simulated Confidential Computing environment.</w:t>
+      </w:r>
+      <w:r>
+        <w:rPr>
+          <w:rFonts w:asciiTheme="minorHAnsi" w:hAnsiTheme="minorHAnsi" w:cstheme="minorHAnsi"/>
+        </w:rPr>
+        <w:t xml:space="preserve">  The example here is in the directory </w:t>
+      </w:r>
+      <w:proofErr w:type="spellStart"/>
+      <w:r>
+        <w:rPr>
+          <w:rFonts w:ascii="Courier New" w:hAnsi="Courier New" w:cs="Courier New"/>
+          <w:sz w:val="21"/>
+          <w:szCs w:val="21"/>
+        </w:rPr>
+        <w:t>sample_apps</w:t>
+      </w:r>
+      <w:proofErr w:type="spellEnd"/>
+      <w:r>
+        <w:rPr>
+          <w:rFonts w:ascii="Courier New" w:hAnsi="Courier New" w:cs="Courier New"/>
+          <w:sz w:val="21"/>
+          <w:szCs w:val="21"/>
+        </w:rPr>
+        <w:t>/</w:t>
+      </w:r>
+      <w:proofErr w:type="spellStart"/>
+      <w:r>
+        <w:rPr>
+          <w:rFonts w:ascii="Courier New" w:hAnsi="Courier New" w:cs="Courier New"/>
+          <w:sz w:val="21"/>
+          <w:szCs w:val="21"/>
+        </w:rPr>
+        <w:t>simple_app</w:t>
+      </w:r>
+      <w:proofErr w:type="spellEnd"/>
+      <w:r>
+        <w:rPr>
+          <w:rFonts w:asciiTheme="minorHAnsi" w:hAnsiTheme="minorHAnsi" w:cstheme="minorHAnsi"/>
+        </w:rPr>
+        <w:t>.</w:t>
+      </w:r>
+    </w:p>
+    <w:p>
+      <w:pPr>
+        <w:pStyle w:val="ListParagraph"/>
+        <w:numPr>
+          <w:ilvl w:val="0"/>
+          <w:numId w:val="16"/>
+        </w:numPr>
+        <w:rPr>
+          <w:rFonts w:asciiTheme="minorHAnsi" w:hAnsiTheme="minorHAnsi" w:cstheme="minorHAnsi"/>
+        </w:rPr>
+      </w:pPr>
+      <w:r>
+        <w:rPr>
+          <w:rFonts w:asciiTheme="minorHAnsi" w:hAnsiTheme="minorHAnsi" w:cstheme="minorHAnsi"/>
+        </w:rPr>
+        <w:t xml:space="preserve">An SEV-SNP based enclave which employs SEV-SNP (at the VM level) to provide a </w:t>
+      </w:r>
+      <w:r>
+        <w:rPr>
+          <w:rFonts w:asciiTheme="minorHAnsi" w:hAnsiTheme="minorHAnsi" w:cstheme="minorHAnsi"/>
+        </w:rPr>
+        <w:t>Confidential Computing environment</w:t>
+      </w:r>
+      <w:r>
+        <w:rPr>
+          <w:rFonts w:asciiTheme="minorHAnsi" w:hAnsiTheme="minorHAnsi" w:cstheme="minorHAnsi"/>
+        </w:rPr>
+        <w:t>.</w:t>
+      </w:r>
+      <w:r>
+        <w:rPr>
+          <w:rFonts w:asciiTheme="minorHAnsi" w:hAnsiTheme="minorHAnsi" w:cstheme="minorHAnsi"/>
+        </w:rPr>
+        <w:t xml:space="preserve">  </w:t>
+      </w:r>
+      <w:r>
+        <w:rPr>
+          <w:rFonts w:asciiTheme="minorHAnsi" w:hAnsiTheme="minorHAnsi" w:cstheme="minorHAnsi"/>
+        </w:rPr>
+        <w:t xml:space="preserve">The example here is in the directory </w:t>
+      </w:r>
+      <w:proofErr w:type="spellStart"/>
+      <w:r>
+        <w:rPr>
+          <w:rFonts w:ascii="Courier New" w:hAnsi="Courier New" w:cs="Courier New"/>
+          <w:sz w:val="21"/>
+          <w:szCs w:val="21"/>
+        </w:rPr>
+        <w:t>sample_apps</w:t>
+      </w:r>
+      <w:proofErr w:type="spellEnd"/>
+      <w:r>
+        <w:rPr>
+          <w:rFonts w:ascii="Courier New" w:hAnsi="Courier New" w:cs="Courier New"/>
+          <w:sz w:val="21"/>
+          <w:szCs w:val="21"/>
+        </w:rPr>
+        <w:t>/</w:t>
+      </w:r>
+      <w:proofErr w:type="spellStart"/>
+      <w:r>
+        <w:rPr>
+          <w:rFonts w:ascii="Courier New" w:hAnsi="Courier New" w:cs="Courier New"/>
+          <w:sz w:val="21"/>
+          <w:szCs w:val="21"/>
+        </w:rPr>
+        <w:t>simple_app</w:t>
+      </w:r>
+      <w:r>
+        <w:rPr>
+          <w:rFonts w:ascii="Courier New" w:hAnsi="Courier New" w:cs="Courier New"/>
+          <w:sz w:val="21"/>
+          <w:szCs w:val="21"/>
+        </w:rPr>
+        <w:t>_under_snp</w:t>
+      </w:r>
+      <w:proofErr w:type="spellEnd"/>
+      <w:r>
+        <w:rPr>
+          <w:rFonts w:asciiTheme="minorHAnsi" w:hAnsiTheme="minorHAnsi" w:cstheme="minorHAnsi"/>
+        </w:rPr>
+        <w:t>.</w:t>
+      </w:r>
+    </w:p>
+    <w:p>
+      <w:pPr>
+        <w:pStyle w:val="ListParagraph"/>
+        <w:numPr>
+          <w:ilvl w:val="0"/>
+          <w:numId w:val="16"/>
+        </w:numPr>
+        <w:rPr>
+          <w:rFonts w:asciiTheme="minorHAnsi" w:hAnsiTheme="minorHAnsi" w:cstheme="minorHAnsi"/>
+        </w:rPr>
+      </w:pPr>
+      <w:r>
+        <w:rPr>
+          <w:rFonts w:asciiTheme="minorHAnsi" w:hAnsiTheme="minorHAnsi" w:cstheme="minorHAnsi"/>
+        </w:rPr>
+        <w:t xml:space="preserve">An SGX based enclave </w:t>
+      </w:r>
+      <w:r>
+        <w:rPr>
+          <w:rFonts w:asciiTheme="minorHAnsi" w:hAnsiTheme="minorHAnsi" w:cstheme="minorHAnsi"/>
+        </w:rPr>
+        <w:t xml:space="preserve">which employs </w:t>
+      </w:r>
+      <w:r>
+        <w:rPr>
+          <w:rFonts w:asciiTheme="minorHAnsi" w:hAnsiTheme="minorHAnsi" w:cstheme="minorHAnsi"/>
+        </w:rPr>
+        <w:t>SGX</w:t>
+      </w:r>
+      <w:r>
+        <w:rPr>
+          <w:rFonts w:asciiTheme="minorHAnsi" w:hAnsiTheme="minorHAnsi" w:cstheme="minorHAnsi"/>
+        </w:rPr>
+        <w:t xml:space="preserve"> to provide a Confidential Computing environment.</w:t>
+      </w:r>
+    </w:p>
+    <w:p>
+      <w:pPr>
+        <w:pStyle w:val="ListParagraph"/>
+        <w:numPr>
+          <w:ilvl w:val="0"/>
+          <w:numId w:val="16"/>
+        </w:numPr>
+        <w:rPr>
+          <w:rFonts w:asciiTheme="minorHAnsi" w:hAnsiTheme="minorHAnsi" w:cstheme="minorHAnsi"/>
+        </w:rPr>
+      </w:pPr>
+      <w:r>
+        <w:rPr>
+          <w:rFonts w:asciiTheme="minorHAnsi" w:hAnsiTheme="minorHAnsi" w:cstheme="minorHAnsi"/>
+        </w:rPr>
+        <w:t xml:space="preserve">An </w:t>
+      </w:r>
+      <w:r>
+        <w:rPr>
+          <w:rFonts w:asciiTheme="minorHAnsi" w:hAnsiTheme="minorHAnsi" w:cstheme="minorHAnsi"/>
+        </w:rPr>
+        <w:t xml:space="preserve">application </w:t>
+      </w:r>
+      <w:proofErr w:type="gramStart"/>
+      <w:r>
+        <w:rPr>
+          <w:rFonts w:asciiTheme="minorHAnsi" w:hAnsiTheme="minorHAnsi" w:cstheme="minorHAnsi"/>
+        </w:rPr>
+        <w:t>service based</w:t>
+      </w:r>
+      <w:proofErr w:type="gramEnd"/>
+      <w:r>
+        <w:rPr>
+          <w:rFonts w:asciiTheme="minorHAnsi" w:hAnsiTheme="minorHAnsi" w:cstheme="minorHAnsi"/>
+        </w:rPr>
+        <w:t xml:space="preserve"> enclave which provides </w:t>
+      </w:r>
+      <w:r>
+        <w:rPr>
+          <w:rFonts w:asciiTheme="minorHAnsi" w:hAnsiTheme="minorHAnsi" w:cstheme="minorHAnsi"/>
+        </w:rPr>
+        <w:t>a Confidential Computing environment</w:t>
+      </w:r>
+      <w:r>
+        <w:rPr>
+          <w:rFonts w:asciiTheme="minorHAnsi" w:hAnsiTheme="minorHAnsi" w:cstheme="minorHAnsi"/>
+        </w:rPr>
+        <w:t xml:space="preserve"> to applications within an encrypted virtual machine (like an SEV-SNP machine).  This service is rooted and SEV-SNP service like the one in 2 above.  </w:t>
+      </w:r>
+      <w:r>
+        <w:rPr>
+          <w:rFonts w:asciiTheme="minorHAnsi" w:hAnsiTheme="minorHAnsi" w:cstheme="minorHAnsi"/>
+        </w:rPr>
+        <w:t xml:space="preserve">The example here is in the directory </w:t>
+      </w:r>
+      <w:proofErr w:type="spellStart"/>
+      <w:r>
+        <w:rPr>
+          <w:rFonts w:ascii="Courier New" w:hAnsi="Courier New" w:cs="Courier New"/>
+          <w:sz w:val="21"/>
+          <w:szCs w:val="21"/>
+        </w:rPr>
+        <w:t>sample_apps</w:t>
+      </w:r>
+      <w:proofErr w:type="spellEnd"/>
+      <w:r>
+        <w:rPr>
+          <w:rFonts w:ascii="Courier New" w:hAnsi="Courier New" w:cs="Courier New"/>
+          <w:sz w:val="21"/>
+          <w:szCs w:val="21"/>
+        </w:rPr>
+        <w:t>/</w:t>
+      </w:r>
+      <w:proofErr w:type="spellStart"/>
+      <w:r>
+        <w:rPr>
+          <w:rFonts w:ascii="Courier New" w:hAnsi="Courier New" w:cs="Courier New"/>
+          <w:sz w:val="21"/>
+          <w:szCs w:val="21"/>
+        </w:rPr>
+        <w:t>simple_app</w:t>
+      </w:r>
+      <w:r>
+        <w:rPr>
+          <w:rFonts w:ascii="Courier New" w:hAnsi="Courier New" w:cs="Courier New"/>
+          <w:sz w:val="21"/>
+          <w:szCs w:val="21"/>
+        </w:rPr>
+        <w:t>_under_app_service</w:t>
+      </w:r>
+      <w:proofErr w:type="spellEnd"/>
+      <w:r>
+        <w:rPr>
+          <w:rFonts w:asciiTheme="minorHAnsi" w:hAnsiTheme="minorHAnsi" w:cstheme="minorHAnsi"/>
+        </w:rPr>
+        <w:t>.</w:t>
+      </w:r>
+    </w:p>
+    <w:p>
+      <w:pPr>
+        <w:rPr>
+          <w:rFonts w:asciiTheme="minorHAnsi" w:hAnsiTheme="minorHAnsi" w:cstheme="minorHAnsi"/>
+        </w:rPr>
+      </w:pPr>
+    </w:p>
+    <w:p>
+      <w:pPr>
+        <w:rPr>
+          <w:rFonts w:asciiTheme="minorHAnsi" w:hAnsiTheme="minorHAnsi" w:cstheme="minorHAnsi"/>
+        </w:rPr>
+      </w:pPr>
+      <w:r>
+        <w:rPr>
+          <w:rFonts w:asciiTheme="minorHAnsi" w:hAnsiTheme="minorHAnsi" w:cstheme="minorHAnsi"/>
+        </w:rPr>
+        <w:t>We implement the simple example in each of these to demonstrate the (small) differences in using each of these environments as well as the large similarities in using the Framework in each of these.  In the text below, we focus on describing the code itself</w:t>
+      </w:r>
+      <w:r>
+        <w:rPr>
+          <w:rFonts w:asciiTheme="minorHAnsi" w:hAnsiTheme="minorHAnsi" w:cstheme="minorHAnsi"/>
+        </w:rPr>
+        <w:t>.</w:t>
+      </w:r>
+    </w:p>
+    <w:p>
+      <w:pPr>
+        <w:rPr>
+          <w:rFonts w:asciiTheme="minorHAnsi" w:hAnsiTheme="minorHAnsi" w:cstheme="minorHAnsi"/>
+        </w:rPr>
+      </w:pPr>
+    </w:p>
+    <w:p>
+      <w:pPr>
+        <w:rPr>
+          <w:rFonts w:asciiTheme="minorHAnsi" w:hAnsiTheme="minorHAnsi" w:cstheme="minorHAnsi"/>
+          <w:b/>
+          <w:bCs/>
+        </w:rPr>
+      </w:pPr>
+      <w:proofErr w:type="spellStart"/>
+      <w:r>
+        <w:rPr>
+          <w:rFonts w:asciiTheme="minorHAnsi" w:hAnsiTheme="minorHAnsi" w:cstheme="minorHAnsi"/>
+          <w:b/>
+          <w:bCs/>
+        </w:rPr>
+        <w:t>Simple_app</w:t>
+      </w:r>
+      <w:proofErr w:type="spellEnd"/>
+    </w:p>
+    <w:p>
+      <w:pPr>
+        <w:rPr>
+          <w:rFonts w:asciiTheme="minorHAnsi" w:hAnsiTheme="minorHAnsi" w:cstheme="minorHAnsi"/>
+        </w:rPr>
+      </w:pPr>
+    </w:p>
+    <w:p>
+      <w:pPr>
+        <w:rPr>
+          <w:rFonts w:asciiTheme="minorHAnsi" w:hAnsiTheme="minorHAnsi" w:cstheme="minorHAnsi"/>
+        </w:rPr>
+      </w:pPr>
+      <w:r>
+        <w:rPr>
+          <w:rFonts w:asciiTheme="minorHAnsi" w:hAnsiTheme="minorHAnsi" w:cstheme="minorHAnsi"/>
+        </w:rPr>
+        <w:t xml:space="preserve">The procedures for building the app and running the certifier service is detailed in the file </w:t>
+      </w:r>
+      <w:r>
+        <w:rPr>
+          <w:rFonts w:ascii="Courier New" w:hAnsi="Courier New" w:cs="Courier New"/>
+          <w:sz w:val="20"/>
+          <w:szCs w:val="20"/>
+        </w:rPr>
+        <w:t>instructions.txt</w:t>
+      </w:r>
+      <w:r>
+        <w:rPr>
+          <w:rFonts w:asciiTheme="minorHAnsi" w:hAnsiTheme="minorHAnsi" w:cstheme="minorHAnsi"/>
+        </w:rPr>
+        <w:t xml:space="preserve">.  In this example, we </w:t>
+      </w:r>
+      <w:proofErr w:type="gramStart"/>
+      <w:r>
+        <w:rPr>
+          <w:rFonts w:asciiTheme="minorHAnsi" w:hAnsiTheme="minorHAnsi" w:cstheme="minorHAnsi"/>
+        </w:rPr>
+        <w:t>actually compile</w:t>
+      </w:r>
+      <w:proofErr w:type="gramEnd"/>
+      <w:r>
+        <w:rPr>
+          <w:rFonts w:asciiTheme="minorHAnsi" w:hAnsiTheme="minorHAnsi" w:cstheme="minorHAnsi"/>
+        </w:rPr>
+        <w:t xml:space="preserve"> all the certifier files along with the app using the make file</w:t>
+      </w:r>
+      <w:r>
+        <w:rPr>
+          <w:rFonts w:ascii="Courier New" w:hAnsi="Courier New" w:cs="Courier New"/>
+          <w:sz w:val="20"/>
+          <w:szCs w:val="20"/>
+        </w:rPr>
+        <w:t xml:space="preserve"> example_app.mak</w:t>
+      </w:r>
+      <w:r>
+        <w:rPr>
+          <w:rFonts w:asciiTheme="minorHAnsi" w:hAnsiTheme="minorHAnsi" w:cstheme="minorHAnsi"/>
+        </w:rPr>
+        <w:t xml:space="preserve">.   </w:t>
+      </w:r>
+      <w:r>
+        <w:rPr>
+          <w:rFonts w:asciiTheme="minorHAnsi" w:hAnsiTheme="minorHAnsi" w:cstheme="minorHAnsi"/>
+        </w:rPr>
+        <w:t xml:space="preserve">Although there is only one application binary, </w:t>
+      </w:r>
+      <w:proofErr w:type="gramStart"/>
+      <w:r>
+        <w:rPr>
+          <w:rFonts w:ascii="Courier New" w:hAnsi="Courier New" w:cs="Courier New"/>
+          <w:sz w:val="20"/>
+          <w:szCs w:val="20"/>
+        </w:rPr>
+        <w:t>example_app.</w:t>
+      </w:r>
+      <w:r>
+        <w:rPr>
+          <w:rFonts w:ascii="Courier New" w:hAnsi="Courier New" w:cs="Courier New"/>
+          <w:sz w:val="20"/>
+          <w:szCs w:val="20"/>
+        </w:rPr>
+        <w:t>exe</w:t>
+      </w:r>
+      <w:r>
+        <w:rPr>
+          <w:rFonts w:asciiTheme="minorHAnsi" w:hAnsiTheme="minorHAnsi" w:cstheme="minorHAnsi"/>
+        </w:rPr>
+        <w:t>,  the</w:t>
+      </w:r>
+      <w:proofErr w:type="gramEnd"/>
+      <w:r>
+        <w:rPr>
+          <w:rFonts w:asciiTheme="minorHAnsi" w:hAnsiTheme="minorHAnsi" w:cstheme="minorHAnsi"/>
+        </w:rPr>
+        <w:t xml:space="preserve"> binary serves the role of two enclaves, one acting as a server and one as a client; a flag selects which one is being used in an invocation.</w:t>
+      </w:r>
+    </w:p>
+    <w:p>
+      <w:pPr>
+        <w:rPr>
+          <w:rFonts w:asciiTheme="minorHAnsi" w:hAnsiTheme="minorHAnsi" w:cstheme="minorHAnsi"/>
+        </w:rPr>
+      </w:pPr>
+    </w:p>
+    <w:p>
+      <w:pPr>
+        <w:rPr>
+          <w:rFonts w:asciiTheme="minorHAnsi" w:hAnsiTheme="minorHAnsi" w:cstheme="minorHAnsi"/>
+        </w:rPr>
+      </w:pPr>
+    </w:p>
+    <w:p>
+      <w:pPr>
+        <w:rPr>
+          <w:rFonts w:asciiTheme="minorHAnsi" w:hAnsiTheme="minorHAnsi" w:cstheme="minorHAnsi"/>
+        </w:rPr>
+      </w:pPr>
+      <w:r>
+        <w:rPr>
+          <w:rFonts w:asciiTheme="minorHAnsi" w:hAnsiTheme="minorHAnsi" w:cstheme="minorHAnsi"/>
+        </w:rPr>
+        <w:t xml:space="preserve">Referring to the enumerated steps in </w:t>
+      </w:r>
+      <w:r>
+        <w:rPr>
+          <w:rFonts w:ascii="Courier New" w:hAnsi="Courier New" w:cs="Courier New"/>
+          <w:sz w:val="20"/>
+          <w:szCs w:val="20"/>
+        </w:rPr>
+        <w:t>instructions.txt</w:t>
+      </w:r>
+      <w:r>
+        <w:rPr>
+          <w:rFonts w:asciiTheme="minorHAnsi" w:hAnsiTheme="minorHAnsi" w:cstheme="minorHAnsi"/>
+        </w:rPr>
+        <w:t>:</w:t>
+      </w:r>
+    </w:p>
+    <w:p>
+      <w:pPr>
+        <w:rPr>
+          <w:rFonts w:asciiTheme="minorHAnsi" w:hAnsiTheme="minorHAnsi" w:cstheme="minorHAnsi"/>
+        </w:rPr>
+      </w:pPr>
+    </w:p>
+    <w:p>
+      <w:pPr>
+        <w:pStyle w:val="ListParagraph"/>
+        <w:numPr>
+          <w:ilvl w:val="0"/>
+          <w:numId w:val="17"/>
+        </w:numPr>
+        <w:rPr>
+          <w:rFonts w:asciiTheme="minorHAnsi" w:hAnsiTheme="minorHAnsi" w:cstheme="minorHAnsi"/>
+        </w:rPr>
+      </w:pPr>
+      <w:r>
+        <w:rPr>
+          <w:rFonts w:asciiTheme="minorHAnsi" w:hAnsiTheme="minorHAnsi" w:cstheme="minorHAnsi"/>
+        </w:rPr>
+        <w:t>Step 1 in</w:t>
+      </w:r>
+      <w:r>
+        <w:rPr>
+          <w:rFonts w:asciiTheme="minorHAnsi" w:hAnsiTheme="minorHAnsi" w:cstheme="minorHAnsi"/>
+        </w:rPr>
+        <w:t>volves compiling utility programs used to initialize keys and write policy for the Certifier Service we’ll be running.</w:t>
+      </w:r>
+    </w:p>
+    <w:p>
+      <w:pPr>
+        <w:pStyle w:val="ListParagraph"/>
+        <w:numPr>
+          <w:ilvl w:val="0"/>
+          <w:numId w:val="17"/>
+        </w:numPr>
+        <w:rPr>
+          <w:rFonts w:asciiTheme="minorHAnsi" w:hAnsiTheme="minorHAnsi" w:cstheme="minorHAnsi"/>
+        </w:rPr>
+      </w:pPr>
+      <w:r>
+        <w:rPr>
+          <w:rFonts w:asciiTheme="minorHAnsi" w:hAnsiTheme="minorHAnsi" w:cstheme="minorHAnsi"/>
+        </w:rPr>
+        <w:t>In step 2, we create a directory for application data provisioning.</w:t>
+      </w:r>
+    </w:p>
+    <w:p>
+      <w:pPr>
+        <w:pStyle w:val="ListParagraph"/>
+        <w:numPr>
+          <w:ilvl w:val="0"/>
+          <w:numId w:val="17"/>
+        </w:numPr>
+        <w:rPr>
+          <w:rFonts w:asciiTheme="minorHAnsi" w:hAnsiTheme="minorHAnsi" w:cstheme="minorHAnsi"/>
+        </w:rPr>
+      </w:pPr>
+      <w:r>
+        <w:rPr>
+          <w:rFonts w:asciiTheme="minorHAnsi" w:hAnsiTheme="minorHAnsi" w:cstheme="minorHAnsi"/>
+        </w:rPr>
+        <w:lastRenderedPageBreak/>
+        <w:t xml:space="preserve">In step 3, we create the enclave and application data.  For the simulated enclave, this includes the policy key, the self-signed policy key cert as well as keys used by the simulated enclave to provide the Confidential Computing primitives like Seal, Unseal and </w:t>
+      </w:r>
+      <w:r>
+        <w:rPr>
+          <w:rFonts w:asciiTheme="minorHAnsi" w:hAnsiTheme="minorHAnsi" w:cstheme="minorHAnsi"/>
+        </w:rPr>
+        <w:t>Attest.</w:t>
+      </w:r>
+    </w:p>
+    <w:p>
+      <w:pPr>
+        <w:pStyle w:val="ListParagraph"/>
+        <w:numPr>
+          <w:ilvl w:val="0"/>
+          <w:numId w:val="17"/>
+        </w:numPr>
+        <w:rPr>
+          <w:rFonts w:asciiTheme="minorHAnsi" w:hAnsiTheme="minorHAnsi" w:cstheme="minorHAnsi"/>
+        </w:rPr>
+      </w:pPr>
+      <w:r>
+        <w:rPr>
+          <w:rFonts w:asciiTheme="minorHAnsi" w:hAnsiTheme="minorHAnsi" w:cstheme="minorHAnsi"/>
+        </w:rPr>
+        <w:t xml:space="preserve">In step 4, we generate a file that contains the self-signed policy key certificate that will be embedded in the </w:t>
+      </w:r>
+      <w:r>
+        <w:rPr>
+          <w:rFonts w:asciiTheme="minorHAnsi" w:hAnsiTheme="minorHAnsi" w:cstheme="minorHAnsi"/>
+        </w:rPr>
+        <w:t>application</w:t>
+      </w:r>
+      <w:r>
+        <w:rPr>
+          <w:rFonts w:ascii="Courier New" w:hAnsi="Courier New" w:cs="Courier New"/>
+          <w:sz w:val="20"/>
+          <w:szCs w:val="20"/>
+        </w:rPr>
+        <w:t xml:space="preserve"> example_app.exe</w:t>
+      </w:r>
+      <w:r>
+        <w:rPr>
+          <w:rFonts w:ascii="Courier New" w:hAnsi="Courier New" w:cs="Courier New"/>
+          <w:sz w:val="20"/>
+          <w:szCs w:val="20"/>
+        </w:rPr>
+        <w:t>.</w:t>
+      </w:r>
+    </w:p>
+    <w:p>
+      <w:pPr>
+        <w:pStyle w:val="ListParagraph"/>
+        <w:numPr>
+          <w:ilvl w:val="0"/>
+          <w:numId w:val="17"/>
+        </w:numPr>
+        <w:rPr>
+          <w:rFonts w:asciiTheme="minorHAnsi" w:hAnsiTheme="minorHAnsi" w:cstheme="minorHAnsi"/>
+        </w:rPr>
+      </w:pPr>
+      <w:r>
+        <w:rPr>
+          <w:rFonts w:asciiTheme="minorHAnsi" w:hAnsiTheme="minorHAnsi" w:cstheme="minorHAnsi"/>
+        </w:rPr>
+        <w:t xml:space="preserve">Having produced the files needed, we compile the application </w:t>
+      </w:r>
+      <w:r>
+        <w:rPr>
+          <w:rFonts w:ascii="Courier New" w:hAnsi="Courier New" w:cs="Courier New"/>
+          <w:sz w:val="20"/>
+          <w:szCs w:val="20"/>
+        </w:rPr>
+        <w:t>example_app.exe</w:t>
+      </w:r>
+      <w:r>
+        <w:rPr>
+          <w:rFonts w:asciiTheme="minorHAnsi" w:hAnsiTheme="minorHAnsi" w:cstheme="minorHAnsi"/>
+        </w:rPr>
+        <w:t xml:space="preserve"> in step 5.</w:t>
+      </w:r>
+    </w:p>
+    <w:p>
+      <w:pPr>
+        <w:pStyle w:val="ListParagraph"/>
+        <w:numPr>
+          <w:ilvl w:val="0"/>
+          <w:numId w:val="17"/>
+        </w:numPr>
+        <w:rPr>
+          <w:rFonts w:asciiTheme="minorHAnsi" w:hAnsiTheme="minorHAnsi" w:cstheme="minorHAnsi"/>
+        </w:rPr>
+      </w:pPr>
+      <w:r>
+        <w:rPr>
+          <w:rFonts w:asciiTheme="minorHAnsi" w:hAnsiTheme="minorHAnsi" w:cstheme="minorHAnsi"/>
+        </w:rPr>
+        <w:t xml:space="preserve">In step 6, we use the utility </w:t>
+      </w:r>
+      <w:r>
+        <w:rPr>
+          <w:rFonts w:ascii="Courier New" w:hAnsi="Courier New" w:cs="Courier New"/>
+          <w:sz w:val="20"/>
+          <w:szCs w:val="20"/>
+        </w:rPr>
+        <w:t xml:space="preserve">measurement_utility.exe </w:t>
+      </w:r>
+      <w:r>
+        <w:rPr>
+          <w:rFonts w:asciiTheme="minorHAnsi" w:hAnsiTheme="minorHAnsi" w:cstheme="minorHAnsi"/>
+        </w:rPr>
+        <w:t xml:space="preserve">to measure </w:t>
+      </w:r>
+      <w:r>
+        <w:rPr>
+          <w:rFonts w:ascii="Courier New" w:hAnsi="Courier New" w:cs="Courier New"/>
+          <w:sz w:val="20"/>
+          <w:szCs w:val="20"/>
+        </w:rPr>
+        <w:t>example_app.exe</w:t>
+      </w:r>
+      <w:r>
+        <w:rPr>
+          <w:rFonts w:asciiTheme="minorHAnsi" w:hAnsiTheme="minorHAnsi" w:cstheme="minorHAnsi"/>
+        </w:rPr>
+        <w:t xml:space="preserve">.  We need the measurement to write policy for the Certifier Service.    For SEV-SNP, Open Enclaves (using SGX) and </w:t>
+      </w:r>
+      <w:proofErr w:type="spellStart"/>
+      <w:r>
+        <w:rPr>
+          <w:rFonts w:asciiTheme="minorHAnsi" w:hAnsiTheme="minorHAnsi" w:cstheme="minorHAnsi"/>
+        </w:rPr>
+        <w:t>Asylo</w:t>
+      </w:r>
+      <w:proofErr w:type="spellEnd"/>
+      <w:r>
+        <w:rPr>
+          <w:rFonts w:asciiTheme="minorHAnsi" w:hAnsiTheme="minorHAnsi" w:cstheme="minorHAnsi"/>
+        </w:rPr>
+        <w:t xml:space="preserve"> (using SGX) we will use different utilities to produce the measurements.</w:t>
+      </w:r>
+    </w:p>
+    <w:p>
+      <w:pPr>
+        <w:pStyle w:val="ListParagraph"/>
+        <w:numPr>
+          <w:ilvl w:val="0"/>
+          <w:numId w:val="17"/>
+        </w:numPr>
+        <w:rPr>
+          <w:rFonts w:asciiTheme="minorHAnsi" w:hAnsiTheme="minorHAnsi" w:cstheme="minorHAnsi"/>
+        </w:rPr>
+      </w:pPr>
+      <w:r>
+        <w:rPr>
+          <w:rFonts w:asciiTheme="minorHAnsi" w:hAnsiTheme="minorHAnsi" w:cstheme="minorHAnsi"/>
+        </w:rPr>
+        <w:t xml:space="preserve">Step 7 constructs all the policy statements (in our policy language) that must be provisioned to the Certifier Service as well as a “platform key” rule which would be supplied by the platform provider (e.g.- Intel or AMD) in hardware backed enclaves.  The policy for the policy is bundled into the file </w:t>
+      </w:r>
+      <w:proofErr w:type="spellStart"/>
+      <w:r>
+        <w:rPr>
+          <w:rFonts w:ascii="Courier New" w:hAnsi="Courier New" w:cs="Courier New"/>
+          <w:sz w:val="20"/>
+          <w:szCs w:val="20"/>
+        </w:rPr>
+        <w:t>policy.bin</w:t>
+      </w:r>
+      <w:proofErr w:type="spellEnd"/>
+      <w:r>
+        <w:rPr>
+          <w:rFonts w:asciiTheme="minorHAnsi" w:hAnsiTheme="minorHAnsi" w:cstheme="minorHAnsi"/>
+        </w:rPr>
+        <w:t>,</w:t>
+      </w:r>
+      <w:r>
+        <w:rPr>
+          <w:rFonts w:asciiTheme="minorHAnsi" w:hAnsiTheme="minorHAnsi" w:cstheme="minorHAnsi"/>
+        </w:rPr>
+        <w:t xml:space="preserve"> which will be provided to the Certifier Service.  It is a very simple policy consisting of just two statements which, in </w:t>
+      </w:r>
+      <w:proofErr w:type="gramStart"/>
+      <w:r>
+        <w:rPr>
+          <w:rFonts w:asciiTheme="minorHAnsi" w:hAnsiTheme="minorHAnsi" w:cstheme="minorHAnsi"/>
+        </w:rPr>
+        <w:t>short-hand</w:t>
+      </w:r>
+      <w:proofErr w:type="gramEnd"/>
+      <w:r>
+        <w:rPr>
+          <w:rFonts w:asciiTheme="minorHAnsi" w:hAnsiTheme="minorHAnsi" w:cstheme="minorHAnsi"/>
+        </w:rPr>
+        <w:t xml:space="preserve"> are:</w:t>
+      </w:r>
+    </w:p>
+    <w:p>
+      <w:pPr>
+        <w:pStyle w:val="ListParagraph"/>
+        <w:numPr>
+          <w:ilvl w:val="0"/>
+          <w:numId w:val="18"/>
+        </w:numPr>
+        <w:rPr>
+          <w:rFonts w:asciiTheme="minorHAnsi" w:hAnsiTheme="minorHAnsi" w:cstheme="minorHAnsi"/>
+        </w:rPr>
+      </w:pPr>
+      <w:r>
+        <w:rPr>
+          <w:rFonts w:asciiTheme="minorHAnsi" w:hAnsiTheme="minorHAnsi" w:cstheme="minorHAnsi"/>
+        </w:rPr>
+        <w:t xml:space="preserve">“The policy-key </w:t>
+      </w:r>
+      <w:r>
+        <w:rPr>
+          <w:rFonts w:asciiTheme="minorHAnsi" w:hAnsiTheme="minorHAnsi" w:cstheme="minorHAnsi"/>
+        </w:rPr>
+        <w:t>says the measurement (the one we calculated in step 6) is-trusted.”</w:t>
+      </w:r>
+    </w:p>
+    <w:p>
+      <w:pPr>
+        <w:pStyle w:val="ListParagraph"/>
+        <w:numPr>
+          <w:ilvl w:val="0"/>
+          <w:numId w:val="18"/>
+        </w:numPr>
+        <w:rPr>
+          <w:rFonts w:asciiTheme="minorHAnsi" w:hAnsiTheme="minorHAnsi" w:cstheme="minorHAnsi"/>
+        </w:rPr>
+      </w:pPr>
+      <w:r>
+        <w:rPr>
+          <w:rFonts w:asciiTheme="minorHAnsi" w:hAnsiTheme="minorHAnsi" w:cstheme="minorHAnsi"/>
+        </w:rPr>
+        <w:t xml:space="preserve">“The </w:t>
+      </w:r>
+      <w:r>
+        <w:rPr>
+          <w:rFonts w:asciiTheme="minorHAnsi" w:hAnsiTheme="minorHAnsi" w:cstheme="minorHAnsi"/>
+        </w:rPr>
+        <w:t xml:space="preserve">policy-key says the </w:t>
+      </w:r>
+      <w:r>
+        <w:rPr>
+          <w:rFonts w:asciiTheme="minorHAnsi" w:hAnsiTheme="minorHAnsi" w:cstheme="minorHAnsi"/>
+        </w:rPr>
+        <w:t>platform-key (a key for the class of hardware, like SEV-SNP) is-trusted-for-attestation.”</w:t>
+      </w:r>
+    </w:p>
+    <w:p>
+      <w:pPr>
+        <w:ind w:left="720"/>
+        <w:rPr>
+          <w:rFonts w:asciiTheme="minorHAnsi" w:hAnsiTheme="minorHAnsi" w:cstheme="minorHAnsi"/>
+        </w:rPr>
+      </w:pPr>
+      <w:r>
+        <w:rPr>
+          <w:rFonts w:asciiTheme="minorHAnsi" w:hAnsiTheme="minorHAnsi" w:cstheme="minorHAnsi"/>
+        </w:rPr>
+        <w:t>The platform-key rule which is usually obtained on the hardware platform (but we must construct it for the simulated enclave) is:</w:t>
+      </w:r>
+    </w:p>
+    <w:p>
+      <w:pPr>
+        <w:ind w:left="1440"/>
+        <w:rPr>
+          <w:rFonts w:asciiTheme="minorHAnsi" w:hAnsiTheme="minorHAnsi" w:cstheme="minorHAnsi"/>
+        </w:rPr>
+      </w:pPr>
+      <w:r>
+        <w:rPr>
+          <w:rFonts w:asciiTheme="minorHAnsi" w:hAnsiTheme="minorHAnsi" w:cstheme="minorHAnsi"/>
+        </w:rPr>
+        <w:t xml:space="preserve">The platform-key (in number 2 above) says the attestation-key (the one on the hardware we are using, in the simulated enclave case, a </w:t>
+      </w:r>
+      <w:r>
+        <w:rPr>
+          <w:rFonts w:asciiTheme="minorHAnsi" w:hAnsiTheme="minorHAnsi" w:cstheme="minorHAnsi"/>
+        </w:rPr>
+        <w:t>key we generated in step 3) is-trusted-for-attestation.</w:t>
+      </w:r>
+    </w:p>
+    <w:p>
+      <w:pPr>
+        <w:ind w:left="1440"/>
+        <w:rPr>
+          <w:rFonts w:asciiTheme="minorHAnsi" w:hAnsiTheme="minorHAnsi" w:cstheme="minorHAnsi"/>
+        </w:rPr>
+      </w:pPr>
+    </w:p>
+    <w:p>
+      <w:pPr>
+        <w:pStyle w:val="ListParagraph"/>
+        <w:numPr>
+          <w:ilvl w:val="0"/>
+          <w:numId w:val="20"/>
+        </w:numPr>
+        <w:rPr>
+          <w:rFonts w:asciiTheme="minorHAnsi" w:hAnsiTheme="minorHAnsi" w:cstheme="minorHAnsi"/>
+        </w:rPr>
+      </w:pPr>
+      <w:r>
+        <w:rPr>
+          <w:rFonts w:asciiTheme="minorHAnsi" w:hAnsiTheme="minorHAnsi" w:cstheme="minorHAnsi"/>
+        </w:rPr>
+        <w:t>In step 8, we compile the Certifier Service in Go.</w:t>
+      </w:r>
+    </w:p>
+    <w:p>
+      <w:pPr>
+        <w:pStyle w:val="ListParagraph"/>
+        <w:numPr>
+          <w:ilvl w:val="0"/>
+          <w:numId w:val="20"/>
+        </w:numPr>
+        <w:rPr>
+          <w:rFonts w:asciiTheme="minorHAnsi" w:hAnsiTheme="minorHAnsi" w:cstheme="minorHAnsi"/>
+        </w:rPr>
+      </w:pPr>
+      <w:r>
+        <w:rPr>
+          <w:rFonts w:asciiTheme="minorHAnsi" w:hAnsiTheme="minorHAnsi" w:cstheme="minorHAnsi"/>
+        </w:rPr>
+        <w:t xml:space="preserve">In step 9, we copy the needed data files into </w:t>
+      </w:r>
+      <w:r>
+        <w:rPr>
+          <w:rFonts w:asciiTheme="minorHAnsi" w:hAnsiTheme="minorHAnsi" w:cstheme="minorHAnsi"/>
+        </w:rPr>
+        <w:t xml:space="preserve">the subdirectories for the Certifier Service (service) as well as each of the app roles for </w:t>
+      </w:r>
+      <w:r>
+        <w:rPr>
+          <w:rFonts w:ascii="Courier New" w:hAnsi="Courier New" w:cs="Courier New"/>
+          <w:sz w:val="20"/>
+          <w:szCs w:val="20"/>
+        </w:rPr>
+        <w:t>ex</w:t>
+      </w:r>
+      <w:r>
+        <w:rPr>
+          <w:rFonts w:ascii="Courier New" w:hAnsi="Courier New" w:cs="Courier New"/>
+          <w:sz w:val="20"/>
+          <w:szCs w:val="20"/>
+        </w:rPr>
+        <w:t>ample_app.exe</w:t>
+      </w:r>
+      <w:r>
+        <w:rPr>
+          <w:rFonts w:asciiTheme="minorHAnsi" w:hAnsiTheme="minorHAnsi" w:cstheme="minorHAnsi"/>
+        </w:rPr>
+        <w:t>.  These directories are created in steps 10, 11 and 12.</w:t>
+      </w:r>
+    </w:p>
+    <w:p>
+      <w:pPr>
+        <w:pStyle w:val="ListParagraph"/>
+        <w:numPr>
+          <w:ilvl w:val="0"/>
+          <w:numId w:val="20"/>
+        </w:numPr>
+        <w:rPr>
+          <w:rFonts w:asciiTheme="minorHAnsi" w:hAnsiTheme="minorHAnsi" w:cstheme="minorHAnsi"/>
+        </w:rPr>
+      </w:pPr>
+      <w:r>
+        <w:rPr>
+          <w:rFonts w:asciiTheme="minorHAnsi" w:hAnsiTheme="minorHAnsi" w:cstheme="minorHAnsi"/>
+        </w:rPr>
+        <w:t>In a new window, in step 13, we run the Certifier Service which reads in policy rules provisioned in step 9.</w:t>
+      </w:r>
+    </w:p>
+    <w:p>
+      <w:pPr>
+        <w:pStyle w:val="ListParagraph"/>
+        <w:numPr>
+          <w:ilvl w:val="0"/>
+          <w:numId w:val="20"/>
+        </w:numPr>
+        <w:rPr>
+          <w:rFonts w:asciiTheme="minorHAnsi" w:hAnsiTheme="minorHAnsi" w:cstheme="minorHAnsi"/>
+        </w:rPr>
+      </w:pPr>
+      <w:r>
+        <w:rPr>
+          <w:rFonts w:asciiTheme="minorHAnsi" w:hAnsiTheme="minorHAnsi" w:cstheme="minorHAnsi"/>
+        </w:rPr>
+        <w:t xml:space="preserve">In step 14, we invoke the application </w:t>
+      </w:r>
+      <w:r>
+        <w:rPr>
+          <w:rFonts w:ascii="Courier New" w:hAnsi="Courier New" w:cs="Courier New"/>
+          <w:sz w:val="20"/>
+          <w:szCs w:val="20"/>
+        </w:rPr>
+        <w:t>ex</w:t>
+      </w:r>
+      <w:r>
+        <w:rPr>
+          <w:rFonts w:ascii="Courier New" w:hAnsi="Courier New" w:cs="Courier New"/>
+          <w:sz w:val="20"/>
+          <w:szCs w:val="20"/>
+        </w:rPr>
+        <w:t>ample_app.exe</w:t>
+      </w:r>
+      <w:r>
+        <w:rPr>
+          <w:rFonts w:asciiTheme="minorHAnsi" w:hAnsiTheme="minorHAnsi" w:cstheme="minorHAnsi"/>
+        </w:rPr>
+        <w:t xml:space="preserve"> in each of its roles (an SSL client and an SSL server) to initialize its keys, </w:t>
+      </w:r>
+      <w:r>
+        <w:rPr>
+          <w:rFonts w:asciiTheme="minorHAnsi" w:hAnsiTheme="minorHAnsi" w:cstheme="minorHAnsi"/>
+        </w:rPr>
+        <w:t xml:space="preserve">and </w:t>
+      </w:r>
+      <w:r>
+        <w:rPr>
+          <w:rFonts w:asciiTheme="minorHAnsi" w:hAnsiTheme="minorHAnsi" w:cstheme="minorHAnsi"/>
+        </w:rPr>
+        <w:t>contact the Certifier Service</w:t>
+      </w:r>
+      <w:r>
+        <w:rPr>
+          <w:rFonts w:asciiTheme="minorHAnsi" w:hAnsiTheme="minorHAnsi" w:cstheme="minorHAnsi"/>
+        </w:rPr>
+        <w:t xml:space="preserve"> in each case</w:t>
+      </w:r>
+      <w:r>
+        <w:rPr>
+          <w:rFonts w:asciiTheme="minorHAnsi" w:hAnsiTheme="minorHAnsi" w:cstheme="minorHAnsi"/>
+        </w:rPr>
+        <w:t xml:space="preserve">, offering proof of its compliance with </w:t>
+      </w:r>
+      <w:r>
+        <w:rPr>
+          <w:rFonts w:asciiTheme="minorHAnsi" w:hAnsiTheme="minorHAnsi" w:cstheme="minorHAnsi"/>
+        </w:rPr>
+        <w:t>the policy domain policy (created from rules an attestation generated in the application).  All this is stored in the policy store which is then securely saved after being encrypted and integrity protected.</w:t>
+      </w:r>
+    </w:p>
+    <w:p>
+      <w:pPr>
+        <w:pStyle w:val="ListParagraph"/>
+        <w:numPr>
+          <w:ilvl w:val="0"/>
+          <w:numId w:val="20"/>
+        </w:numPr>
+        <w:rPr>
+          <w:rFonts w:asciiTheme="minorHAnsi" w:hAnsiTheme="minorHAnsi" w:cstheme="minorHAnsi"/>
+        </w:rPr>
+      </w:pPr>
+      <w:r>
+        <w:rPr>
+          <w:rFonts w:asciiTheme="minorHAnsi" w:hAnsiTheme="minorHAnsi" w:cstheme="minorHAnsi"/>
+        </w:rPr>
+        <w:t xml:space="preserve">In step 15, in different windows, corresponding to each of the </w:t>
+      </w:r>
+      <w:r>
+        <w:rPr>
+          <w:rFonts w:ascii="Courier New" w:hAnsi="Courier New" w:cs="Courier New"/>
+          <w:sz w:val="20"/>
+          <w:szCs w:val="20"/>
+        </w:rPr>
+        <w:t>ex</w:t>
+      </w:r>
+      <w:r>
+        <w:rPr>
+          <w:rFonts w:ascii="Courier New" w:hAnsi="Courier New" w:cs="Courier New"/>
+          <w:sz w:val="20"/>
+          <w:szCs w:val="20"/>
+        </w:rPr>
+        <w:t>ample_app.exe</w:t>
+      </w:r>
+      <w:r>
+        <w:rPr>
+          <w:rFonts w:asciiTheme="minorHAnsi" w:hAnsiTheme="minorHAnsi" w:cstheme="minorHAnsi"/>
+        </w:rPr>
+        <w:t xml:space="preserve"> </w:t>
+      </w:r>
+      <w:r>
+        <w:rPr>
+          <w:rFonts w:asciiTheme="minorHAnsi" w:hAnsiTheme="minorHAnsi" w:cstheme="minorHAnsi"/>
+        </w:rPr>
+        <w:t xml:space="preserve">roles, we first run the application acting as an SSL server, in the one window and </w:t>
+      </w:r>
+      <w:proofErr w:type="gramStart"/>
+      <w:r>
+        <w:rPr>
+          <w:rFonts w:asciiTheme="minorHAnsi" w:hAnsiTheme="minorHAnsi" w:cstheme="minorHAnsi"/>
+        </w:rPr>
+        <w:t>then ,</w:t>
+      </w:r>
+      <w:proofErr w:type="gramEnd"/>
+      <w:r>
+        <w:rPr>
+          <w:rFonts w:asciiTheme="minorHAnsi" w:hAnsiTheme="minorHAnsi" w:cstheme="minorHAnsi"/>
+        </w:rPr>
+        <w:t xml:space="preserve"> in another window, </w:t>
+      </w:r>
+      <w:r>
+        <w:rPr>
+          <w:rFonts w:asciiTheme="minorHAnsi" w:hAnsiTheme="minorHAnsi" w:cstheme="minorHAnsi"/>
+        </w:rPr>
+        <w:t>run the application acting as an SSL server</w:t>
+      </w:r>
+      <w:r>
+        <w:rPr>
+          <w:rFonts w:asciiTheme="minorHAnsi" w:hAnsiTheme="minorHAnsi" w:cstheme="minorHAnsi"/>
+        </w:rPr>
+        <w:t xml:space="preserve">.  The server will send the client a message “Hello from your secret server” and the client will send the server the </w:t>
+      </w:r>
+      <w:r>
+        <w:rPr>
+          <w:rFonts w:asciiTheme="minorHAnsi" w:hAnsiTheme="minorHAnsi" w:cstheme="minorHAnsi"/>
+        </w:rPr>
+        <w:lastRenderedPageBreak/>
+        <w:t>message “</w:t>
+      </w:r>
+      <w:r>
+        <w:rPr>
+          <w:rFonts w:asciiTheme="minorHAnsi" w:hAnsiTheme="minorHAnsi" w:cstheme="minorHAnsi"/>
+        </w:rPr>
+        <w:t xml:space="preserve">Hello from your secret </w:t>
+      </w:r>
+      <w:r>
+        <w:rPr>
+          <w:rFonts w:asciiTheme="minorHAnsi" w:hAnsiTheme="minorHAnsi" w:cstheme="minorHAnsi"/>
+        </w:rPr>
+        <w:t>client</w:t>
+      </w:r>
+      <w:r>
+        <w:rPr>
+          <w:rFonts w:asciiTheme="minorHAnsi" w:hAnsiTheme="minorHAnsi" w:cstheme="minorHAnsi"/>
+        </w:rPr>
+        <w:t>”</w:t>
+      </w:r>
+      <w:r>
+        <w:rPr>
+          <w:rFonts w:asciiTheme="minorHAnsi" w:hAnsiTheme="minorHAnsi" w:cstheme="minorHAnsi"/>
+        </w:rPr>
+        <w:t xml:space="preserve"> over a secure channel rooted in the policy key</w:t>
+      </w:r>
+      <w:r>
+        <w:rPr>
+          <w:rFonts w:asciiTheme="minorHAnsi" w:hAnsiTheme="minorHAnsi" w:cstheme="minorHAnsi"/>
+        </w:rPr>
+        <w:t xml:space="preserve"> using the </w:t>
+      </w:r>
+      <w:proofErr w:type="gramStart"/>
+      <w:r>
+        <w:rPr>
+          <w:rFonts w:asciiTheme="minorHAnsi" w:hAnsiTheme="minorHAnsi" w:cstheme="minorHAnsi"/>
+        </w:rPr>
+        <w:t>Admission</w:t>
+      </w:r>
+      <w:proofErr w:type="gramEnd"/>
+      <w:r>
+        <w:rPr>
+          <w:rFonts w:asciiTheme="minorHAnsi" w:hAnsiTheme="minorHAnsi" w:cstheme="minorHAnsi"/>
+        </w:rPr>
+        <w:t xml:space="preserve"> certificates the application obtained (for each role) from the Certifier Service.</w:t>
+      </w:r>
+    </w:p>
+    <w:p>
+      <w:pPr>
+        <w:rPr>
+          <w:rFonts w:asciiTheme="minorHAnsi" w:hAnsiTheme="minorHAnsi" w:cstheme="minorHAnsi"/>
+        </w:rPr>
+      </w:pPr>
+    </w:p>
+    <w:p>
+      <w:pPr>
+        <w:rPr>
+          <w:rFonts w:asciiTheme="minorHAnsi" w:hAnsiTheme="minorHAnsi" w:cstheme="minorHAnsi"/>
+        </w:rPr>
+      </w:pPr>
+      <w:r>
+        <w:rPr>
+          <w:rFonts w:asciiTheme="minorHAnsi" w:hAnsiTheme="minorHAnsi" w:cstheme="minorHAnsi"/>
+        </w:rPr>
+        <w:t xml:space="preserve">Now, we’ll highlight the application flow in </w:t>
+      </w:r>
+      <w:r>
+        <w:rPr>
+          <w:rFonts w:ascii="Courier New" w:hAnsi="Courier New" w:cs="Courier New"/>
+          <w:sz w:val="20"/>
+          <w:szCs w:val="20"/>
+        </w:rPr>
+        <w:t>ex</w:t>
+      </w:r>
+      <w:r>
+        <w:rPr>
+          <w:rFonts w:ascii="Courier New" w:hAnsi="Courier New" w:cs="Courier New"/>
+          <w:sz w:val="20"/>
+          <w:szCs w:val="20"/>
+        </w:rPr>
+        <w:t>ample_app.exe</w:t>
+      </w:r>
+      <w:r>
+        <w:rPr>
+          <w:rFonts w:asciiTheme="minorHAnsi" w:hAnsiTheme="minorHAnsi" w:cstheme="minorHAnsi"/>
+        </w:rPr>
+        <w:t xml:space="preserve"> using the Framework primitives.</w:t>
+      </w:r>
+    </w:p>
+    <w:p>
+      <w:pPr>
+        <w:pStyle w:val="ListParagraph"/>
+        <w:numPr>
+          <w:ilvl w:val="0"/>
+          <w:numId w:val="21"/>
+        </w:numPr>
+        <w:rPr>
+          <w:rFonts w:asciiTheme="minorHAnsi" w:hAnsiTheme="minorHAnsi" w:cstheme="minorHAnsi"/>
+        </w:rPr>
+      </w:pPr>
+      <w:r>
+        <w:rPr>
+          <w:rFonts w:asciiTheme="minorHAnsi" w:hAnsiTheme="minorHAnsi" w:cstheme="minorHAnsi"/>
+        </w:rPr>
+        <w:t>The application initializes SSL.</w:t>
+      </w:r>
+    </w:p>
+    <w:p>
+      <w:pPr>
+        <w:pStyle w:val="ListParagraph"/>
+        <w:numPr>
+          <w:ilvl w:val="0"/>
+          <w:numId w:val="21"/>
+        </w:numPr>
+        <w:rPr>
+          <w:rFonts w:asciiTheme="minorHAnsi" w:hAnsiTheme="minorHAnsi" w:cstheme="minorHAnsi"/>
+        </w:rPr>
+      </w:pPr>
+      <w:r>
+        <w:rPr>
+          <w:rFonts w:asciiTheme="minorHAnsi" w:hAnsiTheme="minorHAnsi" w:cstheme="minorHAnsi"/>
+        </w:rPr>
+        <w:t>The “helper” object is created (</w:t>
+      </w:r>
+      <w:proofErr w:type="spellStart"/>
+      <w:r>
+        <w:rPr>
+          <w:rFonts w:ascii="Courier New" w:eastAsiaTheme="minorEastAsia" w:hAnsi="Courier New" w:cs="Courier New"/>
+          <w:color w:val="000000"/>
+          <w:sz w:val="20"/>
+          <w:szCs w:val="20"/>
+        </w:rPr>
+        <w:t>app_trust_data</w:t>
+      </w:r>
+      <w:proofErr w:type="spellEnd"/>
+      <w:r>
+        <w:rPr>
+          <w:rFonts w:ascii="Courier New" w:eastAsiaTheme="minorEastAsia" w:hAnsi="Courier New" w:cs="Courier New"/>
+          <w:color w:val="000000"/>
+          <w:sz w:val="20"/>
+          <w:szCs w:val="20"/>
+        </w:rPr>
+        <w:t xml:space="preserve"> = new </w:t>
+      </w:r>
+      <w:proofErr w:type="spellStart"/>
+      <w:r>
+        <w:rPr>
+          <w:rFonts w:ascii="Courier New" w:eastAsiaTheme="minorEastAsia" w:hAnsi="Courier New" w:cs="Courier New"/>
+          <w:color w:val="000000"/>
+          <w:sz w:val="20"/>
+          <w:szCs w:val="20"/>
+        </w:rPr>
+        <w:t>cc_trust_</w:t>
+      </w:r>
+      <w:proofErr w:type="gramStart"/>
+      <w:r>
+        <w:rPr>
+          <w:rFonts w:ascii="Courier New" w:eastAsiaTheme="minorEastAsia" w:hAnsi="Courier New" w:cs="Courier New"/>
+          <w:color w:val="000000"/>
+          <w:sz w:val="20"/>
+          <w:szCs w:val="20"/>
+        </w:rPr>
+        <w:t>data</w:t>
+      </w:r>
+      <w:proofErr w:type="spellEnd"/>
+      <w:r>
+        <w:rPr>
+          <w:rFonts w:ascii="Courier New" w:eastAsiaTheme="minorEastAsia" w:hAnsi="Courier New" w:cs="Courier New"/>
+          <w:color w:val="000000"/>
+          <w:sz w:val="20"/>
+          <w:szCs w:val="20"/>
+        </w:rPr>
+        <w:t>(</w:t>
+      </w:r>
+      <w:proofErr w:type="spellStart"/>
+      <w:proofErr w:type="gramEnd"/>
+      <w:r>
+        <w:rPr>
+          <w:rFonts w:ascii="Courier New" w:eastAsiaTheme="minorEastAsia" w:hAnsi="Courier New" w:cs="Courier New"/>
+          <w:color w:val="000000"/>
+          <w:sz w:val="20"/>
+          <w:szCs w:val="20"/>
+        </w:rPr>
+        <w:t>enclave_type</w:t>
+      </w:r>
+      <w:proofErr w:type="spellEnd"/>
+      <w:r>
+        <w:rPr>
+          <w:rFonts w:ascii="Courier New" w:eastAsiaTheme="minorEastAsia" w:hAnsi="Courier New" w:cs="Courier New"/>
+          <w:color w:val="000000"/>
+          <w:sz w:val="20"/>
+          <w:szCs w:val="20"/>
+        </w:rPr>
+        <w:t xml:space="preserve">, purpose, </w:t>
+      </w:r>
+      <w:proofErr w:type="spellStart"/>
+      <w:r>
+        <w:rPr>
+          <w:rFonts w:ascii="Courier New" w:eastAsiaTheme="minorEastAsia" w:hAnsi="Courier New" w:cs="Courier New"/>
+          <w:color w:val="000000"/>
+          <w:sz w:val="20"/>
+          <w:szCs w:val="20"/>
+        </w:rPr>
+        <w:t>store_file</w:t>
+      </w:r>
+      <w:proofErr w:type="spellEnd"/>
+      <w:r>
+        <w:rPr>
+          <w:rFonts w:ascii="Courier New" w:eastAsiaTheme="minorEastAsia" w:hAnsi="Courier New" w:cs="Courier New"/>
+          <w:color w:val="000000"/>
+          <w:sz w:val="20"/>
+          <w:szCs w:val="20"/>
+        </w:rPr>
+        <w:t>);</w:t>
+      </w:r>
+      <w:r>
+        <w:rPr>
+          <w:rFonts w:ascii="Courier New" w:hAnsi="Courier New" w:cs="Courier New"/>
+          <w:sz w:val="20"/>
+          <w:szCs w:val="20"/>
+        </w:rPr>
+        <w:t>)</w:t>
+      </w:r>
+      <w:r>
+        <w:rPr>
+          <w:rFonts w:asciiTheme="minorHAnsi" w:hAnsiTheme="minorHAnsi" w:cstheme="minorHAnsi"/>
+        </w:rPr>
+        <w:t>. The</w:t>
+      </w:r>
+      <w:r>
+        <w:rPr>
+          <w:rFonts w:asciiTheme="minorHAnsi" w:hAnsiTheme="minorHAnsi" w:cstheme="minorHAnsi"/>
+        </w:rPr>
+        <w:t xml:space="preserve"> </w:t>
+      </w:r>
+      <w:proofErr w:type="spellStart"/>
+      <w:r>
+        <w:rPr>
+          <w:rFonts w:asciiTheme="minorHAnsi" w:hAnsiTheme="minorHAnsi" w:cstheme="minorHAnsi"/>
+        </w:rPr>
+        <w:t>store_file</w:t>
+      </w:r>
+      <w:proofErr w:type="spellEnd"/>
+      <w:r>
+        <w:rPr>
+          <w:rFonts w:asciiTheme="minorHAnsi" w:hAnsiTheme="minorHAnsi" w:cstheme="minorHAnsi"/>
+        </w:rPr>
+        <w:t xml:space="preserve"> is where we will save the policy store.  The enclave type, in this case, is “simulated-enclave.”  The purpose is authentication.  This last statement requires a little explanation.  The helper object can serve in one of two roles.  Most of the time the role is “authentication” where the application wishes to certify the public key it generates to authenticate the enclave.  In the application service, the role is “attestation” where the application </w:t>
+      </w:r>
+      <w:r>
+        <w:rPr>
+          <w:rFonts w:asciiTheme="minorHAnsi" w:hAnsiTheme="minorHAnsi" w:cstheme="minorHAnsi"/>
+        </w:rPr>
+        <w:t xml:space="preserve">wishes to certify the public key it generates to </w:t>
+      </w:r>
+      <w:r>
+        <w:rPr>
+          <w:rFonts w:asciiTheme="minorHAnsi" w:hAnsiTheme="minorHAnsi" w:cstheme="minorHAnsi"/>
+        </w:rPr>
+        <w:t>provide</w:t>
+      </w:r>
+      <w:r>
+        <w:rPr>
+          <w:rFonts w:asciiTheme="minorHAnsi" w:hAnsiTheme="minorHAnsi" w:cstheme="minorHAnsi"/>
+        </w:rPr>
+        <w:t xml:space="preserve"> </w:t>
+      </w:r>
+      <w:r>
+        <w:rPr>
+          <w:rFonts w:asciiTheme="minorHAnsi" w:hAnsiTheme="minorHAnsi" w:cstheme="minorHAnsi"/>
+        </w:rPr>
+        <w:t>attestation services to it</w:t>
+      </w:r>
+      <w:r>
+        <w:rPr>
+          <w:rFonts w:asciiTheme="minorHAnsi" w:hAnsiTheme="minorHAnsi" w:cstheme="minorHAnsi"/>
+        </w:rPr>
+        <w:t>s children</w:t>
+      </w:r>
+      <w:r>
+        <w:rPr>
+          <w:rFonts w:asciiTheme="minorHAnsi" w:hAnsiTheme="minorHAnsi" w:cstheme="minorHAnsi"/>
+        </w:rPr>
+        <w:t>.</w:t>
+      </w:r>
+    </w:p>
+    <w:p>
+      <w:pPr>
+        <w:pStyle w:val="ListParagraph"/>
+        <w:numPr>
+          <w:ilvl w:val="0"/>
+          <w:numId w:val="21"/>
+        </w:numPr>
+        <w:rPr>
+          <w:rFonts w:asciiTheme="minorHAnsi" w:hAnsiTheme="minorHAnsi" w:cstheme="minorHAnsi"/>
+        </w:rPr>
+      </w:pPr>
+      <w:r>
+        <w:rPr>
+          <w:rFonts w:asciiTheme="minorHAnsi" w:hAnsiTheme="minorHAnsi" w:cstheme="minorHAnsi"/>
+        </w:rPr>
+        <w:t xml:space="preserve"> </w:t>
+      </w:r>
+      <w:r>
+        <w:rPr>
+          <w:rFonts w:asciiTheme="minorHAnsi" w:hAnsiTheme="minorHAnsi" w:cstheme="minorHAnsi"/>
+        </w:rPr>
+        <w:t>Next, we</w:t>
+      </w:r>
+      <w:r>
+        <w:rPr>
+          <w:rFonts w:asciiTheme="minorHAnsi" w:hAnsiTheme="minorHAnsi" w:cstheme="minorHAnsi"/>
+        </w:rPr>
+        <w:t xml:space="preserve"> retrieve the policy key (in a form that can be used to verify claims) from the embedded self-signed policy cert</w:t>
+      </w:r>
+      <w:r>
+        <w:rPr>
+          <w:rFonts w:asciiTheme="minorHAnsi" w:hAnsiTheme="minorHAnsi" w:cstheme="minorHAnsi"/>
+        </w:rPr>
+        <w:t xml:space="preserve"> using the helper function </w:t>
+      </w:r>
+      <w:proofErr w:type="spellStart"/>
+      <w:r>
+        <w:rPr>
+          <w:rFonts w:ascii="Courier New" w:hAnsi="Courier New" w:cs="Courier New"/>
+          <w:sz w:val="22"/>
+          <w:szCs w:val="22"/>
+        </w:rPr>
+        <w:t>init_policy_key</w:t>
+      </w:r>
+      <w:proofErr w:type="spellEnd"/>
+      <w:r>
+        <w:rPr>
+          <w:rFonts w:asciiTheme="minorHAnsi" w:hAnsiTheme="minorHAnsi" w:cstheme="minorHAnsi"/>
+        </w:rPr>
+        <w:t>.</w:t>
+      </w:r>
+    </w:p>
+    <w:p>
+      <w:pPr>
+        <w:pStyle w:val="ListParagraph"/>
+        <w:numPr>
+          <w:ilvl w:val="0"/>
+          <w:numId w:val="21"/>
+        </w:numPr>
+        <w:rPr>
+          <w:rFonts w:asciiTheme="minorHAnsi" w:hAnsiTheme="minorHAnsi" w:cstheme="minorHAnsi"/>
+        </w:rPr>
+      </w:pPr>
+      <w:r>
+        <w:rPr>
+          <w:rFonts w:asciiTheme="minorHAnsi" w:hAnsiTheme="minorHAnsi" w:cstheme="minorHAnsi"/>
+        </w:rPr>
+        <w:t>The next several lines of code are particular to the simulated enclave.  Here we first construct the file names containing the keys and certificates used by the simulated enclave.  Then, we supply those file names to a simulated specific initialization function in the helper (</w:t>
+      </w:r>
+      <w:proofErr w:type="spellStart"/>
+      <w:r>
+        <w:rPr>
+          <w:rFonts w:ascii="Courier New" w:hAnsi="Courier New" w:cs="Courier New"/>
+          <w:sz w:val="20"/>
+          <w:szCs w:val="20"/>
+        </w:rPr>
+        <w:t>initialize_simulated_enclave_data</w:t>
+      </w:r>
+      <w:proofErr w:type="spellEnd"/>
+      <w:r>
+        <w:rPr>
+          <w:rFonts w:asciiTheme="minorHAnsi" w:hAnsiTheme="minorHAnsi" w:cstheme="minorHAnsi"/>
+        </w:rPr>
+        <w:t>).  Every Confidential Computing provider will have a corresponding initialization function in the helper object.  This is the only call that is different for different providers.</w:t>
+      </w:r>
+    </w:p>
+    <w:p>
+      <w:pPr>
+        <w:pStyle w:val="ListParagraph"/>
+        <w:numPr>
+          <w:ilvl w:val="0"/>
+          <w:numId w:val="21"/>
+        </w:numPr>
+        <w:rPr>
+          <w:rFonts w:asciiTheme="minorHAnsi" w:hAnsiTheme="minorHAnsi" w:cstheme="minorHAnsi"/>
+        </w:rPr>
+      </w:pPr>
+      <w:r>
+        <w:rPr>
+          <w:rFonts w:asciiTheme="minorHAnsi" w:hAnsiTheme="minorHAnsi" w:cstheme="minorHAnsi"/>
+        </w:rPr>
+        <w:t>For clarity, the app implements each of the common functions in different helper routines depending on the supplied operation flag.</w:t>
+      </w:r>
+    </w:p>
+    <w:p>
+      <w:pPr>
+        <w:pStyle w:val="ListParagraph"/>
+        <w:numPr>
+          <w:ilvl w:val="1"/>
+          <w:numId w:val="21"/>
+        </w:numPr>
+        <w:rPr>
+          <w:rFonts w:asciiTheme="minorHAnsi" w:hAnsiTheme="minorHAnsi" w:cstheme="minorHAnsi"/>
+        </w:rPr>
+      </w:pPr>
+      <w:r>
+        <w:rPr>
+          <w:rFonts w:asciiTheme="minorHAnsi" w:hAnsiTheme="minorHAnsi" w:cstheme="minorHAnsi"/>
+        </w:rPr>
+        <w:t xml:space="preserve">If the operation is </w:t>
+      </w:r>
+      <w:r>
+        <w:rPr>
+          <w:rFonts w:ascii="Courier New" w:hAnsi="Courier New" w:cs="Courier New"/>
+          <w:sz w:val="20"/>
+          <w:szCs w:val="20"/>
+        </w:rPr>
+        <w:t>cold-</w:t>
+      </w:r>
+      <w:proofErr w:type="spellStart"/>
+      <w:r>
+        <w:rPr>
+          <w:rFonts w:ascii="Courier New" w:hAnsi="Courier New" w:cs="Courier New"/>
+          <w:sz w:val="20"/>
+          <w:szCs w:val="20"/>
+        </w:rPr>
+        <w:t>init</w:t>
+      </w:r>
+      <w:proofErr w:type="spellEnd"/>
+      <w:r>
+        <w:rPr>
+          <w:rFonts w:asciiTheme="minorHAnsi" w:hAnsiTheme="minorHAnsi" w:cstheme="minorHAnsi"/>
+        </w:rPr>
+        <w:t xml:space="preserve">, the application generates all its keys (its authentication key, named in the Admission Certificate as well as symmetric keys it will use to </w:t>
+      </w:r>
+      <w:proofErr w:type="gramStart"/>
+      <w:r>
+        <w:rPr>
+          <w:rFonts w:asciiTheme="minorHAnsi" w:hAnsiTheme="minorHAnsi" w:cstheme="minorHAnsi"/>
+        </w:rPr>
+        <w:t>encrypt</w:t>
+      </w:r>
+      <w:proofErr w:type="gramEnd"/>
+      <w:r>
+        <w:rPr>
+          <w:rFonts w:asciiTheme="minorHAnsi" w:hAnsiTheme="minorHAnsi" w:cstheme="minorHAnsi"/>
+        </w:rPr>
+        <w:t xml:space="preserve"> and integrity protect files)</w:t>
+      </w:r>
+    </w:p>
+    <w:p>
+      <w:pPr>
+        <w:pStyle w:val="ListParagraph"/>
+        <w:numPr>
+          <w:ilvl w:val="1"/>
+          <w:numId w:val="21"/>
+        </w:numPr>
+        <w:rPr>
+          <w:rFonts w:asciiTheme="minorHAnsi" w:hAnsiTheme="minorHAnsi" w:cstheme="minorHAnsi"/>
+        </w:rPr>
+      </w:pPr>
+      <w:r>
+        <w:rPr>
+          <w:rFonts w:asciiTheme="minorHAnsi" w:hAnsiTheme="minorHAnsi" w:cstheme="minorHAnsi"/>
+        </w:rPr>
+        <w:t xml:space="preserve">If the operation is </w:t>
+      </w:r>
+      <w:proofErr w:type="gramStart"/>
+      <w:r>
+        <w:rPr>
+          <w:rFonts w:ascii="Courier New" w:hAnsi="Courier New" w:cs="Courier New"/>
+          <w:sz w:val="20"/>
+          <w:szCs w:val="20"/>
+        </w:rPr>
+        <w:t>warm-restart</w:t>
+      </w:r>
+      <w:proofErr w:type="gramEnd"/>
+      <w:r>
+        <w:rPr>
+          <w:rFonts w:asciiTheme="minorHAnsi" w:hAnsiTheme="minorHAnsi" w:cstheme="minorHAnsi"/>
+        </w:rPr>
+        <w:t xml:space="preserve">, the application </w:t>
+      </w:r>
+      <w:r>
+        <w:rPr>
+          <w:rFonts w:asciiTheme="minorHAnsi" w:hAnsiTheme="minorHAnsi" w:cstheme="minorHAnsi"/>
+        </w:rPr>
+        <w:t>will retrieve the policy store and get its keys.</w:t>
+      </w:r>
+    </w:p>
+    <w:p>
+      <w:pPr>
+        <w:pStyle w:val="ListParagraph"/>
+        <w:numPr>
+          <w:ilvl w:val="1"/>
+          <w:numId w:val="21"/>
+        </w:numPr>
+        <w:rPr>
+          <w:rFonts w:asciiTheme="minorHAnsi" w:hAnsiTheme="minorHAnsi" w:cstheme="minorHAnsi"/>
+        </w:rPr>
+      </w:pPr>
+      <w:r>
+        <w:rPr>
+          <w:rFonts w:asciiTheme="minorHAnsi" w:hAnsiTheme="minorHAnsi" w:cstheme="minorHAnsi"/>
+        </w:rPr>
+        <w:t xml:space="preserve">If the operation is </w:t>
+      </w:r>
+      <w:r>
+        <w:rPr>
+          <w:rFonts w:ascii="Courier New" w:hAnsi="Courier New" w:cs="Courier New"/>
+          <w:sz w:val="20"/>
+          <w:szCs w:val="20"/>
+        </w:rPr>
+        <w:t>certify-me</w:t>
+      </w:r>
+      <w:r>
+        <w:rPr>
+          <w:rFonts w:asciiTheme="minorHAnsi" w:hAnsiTheme="minorHAnsi" w:cstheme="minorHAnsi"/>
+        </w:rPr>
+        <w:t xml:space="preserve">, the application </w:t>
+      </w:r>
+      <w:r>
+        <w:rPr>
+          <w:rFonts w:asciiTheme="minorHAnsi" w:hAnsiTheme="minorHAnsi" w:cstheme="minorHAnsi"/>
+        </w:rPr>
+        <w:t>will construct evidence, which it provides to the Certifier Service, to certify its authentication key.  It saves the resulting Admissions Certificate in the policy store for later use.</w:t>
+      </w:r>
+      <w:r>
+        <w:rPr>
+          <w:rFonts w:asciiTheme="minorHAnsi" w:hAnsiTheme="minorHAnsi" w:cstheme="minorHAnsi"/>
+        </w:rPr>
+        <w:t xml:space="preserve">  These first three steps are performed by the app acting in each role.</w:t>
+      </w:r>
+    </w:p>
+    <w:p>
+      <w:pPr>
+        <w:pStyle w:val="ListParagraph"/>
+        <w:numPr>
+          <w:ilvl w:val="1"/>
+          <w:numId w:val="21"/>
+        </w:numPr>
+        <w:rPr>
+          <w:rFonts w:asciiTheme="minorHAnsi" w:hAnsiTheme="minorHAnsi" w:cstheme="minorHAnsi"/>
+        </w:rPr>
+      </w:pPr>
+      <w:r>
+        <w:rPr>
+          <w:rFonts w:asciiTheme="minorHAnsi" w:hAnsiTheme="minorHAnsi" w:cstheme="minorHAnsi"/>
+        </w:rPr>
+        <w:t xml:space="preserve">If the operation is </w:t>
+      </w:r>
+      <w:r>
+        <w:rPr>
+          <w:rFonts w:ascii="Courier New" w:hAnsi="Courier New" w:cs="Courier New"/>
+          <w:sz w:val="20"/>
+          <w:szCs w:val="20"/>
+        </w:rPr>
+        <w:t>run-app-as-server</w:t>
+      </w:r>
+      <w:r>
+        <w:rPr>
+          <w:rFonts w:asciiTheme="minorHAnsi" w:hAnsiTheme="minorHAnsi" w:cstheme="minorHAnsi"/>
+        </w:rPr>
+        <w:t xml:space="preserve">, </w:t>
+      </w:r>
+      <w:r>
+        <w:rPr>
+          <w:rFonts w:asciiTheme="minorHAnsi" w:hAnsiTheme="minorHAnsi" w:cstheme="minorHAnsi"/>
+        </w:rPr>
+        <w:t xml:space="preserve">the application runs the </w:t>
+      </w:r>
+      <w:proofErr w:type="spellStart"/>
+      <w:r>
+        <w:rPr>
+          <w:rFonts w:ascii="Courier New" w:hAnsi="Courier New" w:cs="Courier New"/>
+          <w:sz w:val="20"/>
+          <w:szCs w:val="20"/>
+        </w:rPr>
+        <w:t>run_me_as_server</w:t>
+      </w:r>
+      <w:proofErr w:type="spellEnd"/>
+      <w:r>
+        <w:rPr>
+          <w:rFonts w:ascii="Courier New" w:hAnsi="Courier New" w:cs="Courier New"/>
+          <w:sz w:val="20"/>
+          <w:szCs w:val="20"/>
+        </w:rPr>
+        <w:t xml:space="preserve"> routine </w:t>
+      </w:r>
+      <w:r>
+        <w:rPr>
+          <w:rFonts w:asciiTheme="minorHAnsi" w:hAnsiTheme="minorHAnsi" w:cstheme="minorHAnsi"/>
+        </w:rPr>
+        <w:t xml:space="preserve">in the file to establish a mutually authenticated, encrypted, integrity protected SSL channel with clients that may contact it.  This routine uses the authentication key, policy-key and Admissions certificate produced in earlier steps to establish the channel.  When a client successfully opens such a channel, the application will know the certified authentication key and measurement of </w:t>
+      </w:r>
+      <w:r>
+        <w:rPr>
+          <w:rFonts w:asciiTheme="minorHAnsi" w:hAnsiTheme="minorHAnsi" w:cstheme="minorHAnsi"/>
+        </w:rPr>
+        <w:t>the (client)</w:t>
+      </w:r>
+      <w:r>
+        <w:rPr>
+          <w:rFonts w:asciiTheme="minorHAnsi" w:hAnsiTheme="minorHAnsi" w:cstheme="minorHAnsi"/>
+        </w:rPr>
+        <w:t xml:space="preserve"> application which successfully opened the channel.</w:t>
+      </w:r>
+    </w:p>
+    <w:p>
+      <w:pPr>
+        <w:pStyle w:val="ListParagraph"/>
+        <w:numPr>
+          <w:ilvl w:val="1"/>
+          <w:numId w:val="21"/>
+        </w:numPr>
+        <w:rPr>
+          <w:rFonts w:asciiTheme="minorHAnsi" w:hAnsiTheme="minorHAnsi" w:cstheme="minorHAnsi"/>
+        </w:rPr>
+      </w:pPr>
+      <w:r>
+        <w:rPr>
+          <w:rFonts w:asciiTheme="minorHAnsi" w:hAnsiTheme="minorHAnsi" w:cstheme="minorHAnsi"/>
+        </w:rPr>
+        <w:t xml:space="preserve">If the operation is </w:t>
+      </w:r>
+      <w:r>
+        <w:rPr>
+          <w:rFonts w:ascii="Courier New" w:hAnsi="Courier New" w:cs="Courier New"/>
+          <w:sz w:val="20"/>
+          <w:szCs w:val="20"/>
+        </w:rPr>
+        <w:t>run-app-as-</w:t>
+      </w:r>
+      <w:r>
+        <w:rPr>
+          <w:rFonts w:ascii="Courier New" w:hAnsi="Courier New" w:cs="Courier New"/>
+          <w:sz w:val="20"/>
+          <w:szCs w:val="20"/>
+        </w:rPr>
+        <w:t>client</w:t>
+      </w:r>
+      <w:r>
+        <w:rPr>
+          <w:rFonts w:asciiTheme="minorHAnsi" w:hAnsiTheme="minorHAnsi" w:cstheme="minorHAnsi"/>
+        </w:rPr>
+        <w:t xml:space="preserve">, the application runs the </w:t>
+      </w:r>
+      <w:proofErr w:type="spellStart"/>
+      <w:r>
+        <w:rPr>
+          <w:rFonts w:ascii="Courier New" w:hAnsi="Courier New" w:cs="Courier New"/>
+          <w:sz w:val="20"/>
+          <w:szCs w:val="20"/>
+        </w:rPr>
+        <w:t>run_me_as_</w:t>
+      </w:r>
+      <w:r>
+        <w:rPr>
+          <w:rFonts w:ascii="Courier New" w:hAnsi="Courier New" w:cs="Courier New"/>
+          <w:sz w:val="20"/>
+          <w:szCs w:val="20"/>
+        </w:rPr>
+        <w:t>client</w:t>
+      </w:r>
+      <w:proofErr w:type="spellEnd"/>
+      <w:r>
+        <w:rPr>
+          <w:rFonts w:ascii="Courier New" w:hAnsi="Courier New" w:cs="Courier New"/>
+          <w:sz w:val="20"/>
+          <w:szCs w:val="20"/>
+        </w:rPr>
+        <w:t xml:space="preserve"> routine </w:t>
+      </w:r>
+      <w:r>
+        <w:rPr>
+          <w:rFonts w:asciiTheme="minorHAnsi" w:hAnsiTheme="minorHAnsi" w:cstheme="minorHAnsi"/>
+        </w:rPr>
+        <w:t xml:space="preserve">in the file to establish a mutually authenticated, </w:t>
+      </w:r>
+      <w:r>
+        <w:rPr>
+          <w:rFonts w:asciiTheme="minorHAnsi" w:hAnsiTheme="minorHAnsi" w:cstheme="minorHAnsi"/>
+        </w:rPr>
+        <w:lastRenderedPageBreak/>
+        <w:t xml:space="preserve">encrypted, integrity protected SSL channel with </w:t>
+      </w:r>
+      <w:r>
+        <w:rPr>
+          <w:rFonts w:asciiTheme="minorHAnsi" w:hAnsiTheme="minorHAnsi" w:cstheme="minorHAnsi"/>
+        </w:rPr>
+        <w:t>a server</w:t>
+      </w:r>
+      <w:r>
+        <w:rPr>
+          <w:rFonts w:asciiTheme="minorHAnsi" w:hAnsiTheme="minorHAnsi" w:cstheme="minorHAnsi"/>
+        </w:rPr>
+        <w:t xml:space="preserve"> </w:t>
+      </w:r>
+      <w:r>
+        <w:rPr>
+          <w:rFonts w:asciiTheme="minorHAnsi" w:hAnsiTheme="minorHAnsi" w:cstheme="minorHAnsi"/>
+        </w:rPr>
+        <w:t>it wishes to contact</w:t>
+      </w:r>
+      <w:r>
+        <w:rPr>
+          <w:rFonts w:asciiTheme="minorHAnsi" w:hAnsiTheme="minorHAnsi" w:cstheme="minorHAnsi"/>
+        </w:rPr>
+        <w:t xml:space="preserve">.  This routine uses the authentication key, policy-key and Admissions certificate produced in earlier steps to establish the channel.  When a client successfully opens such a channel, the application will know the certified authentication key and measurement of </w:t>
+      </w:r>
+      <w:r>
+        <w:rPr>
+          <w:rFonts w:asciiTheme="minorHAnsi" w:hAnsiTheme="minorHAnsi" w:cstheme="minorHAnsi"/>
+        </w:rPr>
+        <w:t>the (server)</w:t>
+      </w:r>
+      <w:r>
+        <w:rPr>
+          <w:rFonts w:asciiTheme="minorHAnsi" w:hAnsiTheme="minorHAnsi" w:cstheme="minorHAnsi"/>
+        </w:rPr>
+        <w:t xml:space="preserve"> application which successfully opened the channel.</w:t>
+      </w:r>
+    </w:p>
+    <w:p>
+      <w:pPr>
+        <w:rPr>
+          <w:rFonts w:asciiTheme="minorHAnsi" w:hAnsiTheme="minorHAnsi" w:cstheme="minorHAnsi"/>
+        </w:rPr>
+      </w:pPr>
+    </w:p>
+    <w:p>
+      <w:pPr>
+        <w:rPr>
+          <w:rFonts w:asciiTheme="minorHAnsi" w:hAnsiTheme="minorHAnsi" w:cstheme="minorHAnsi"/>
+        </w:rPr>
+      </w:pPr>
+      <w:r>
+        <w:rPr>
+          <w:rFonts w:asciiTheme="minorHAnsi" w:hAnsiTheme="minorHAnsi" w:cstheme="minorHAnsi"/>
+        </w:rPr>
+        <w:t>Most of the other routines in example_app.cc are helpers to implement a mutually authenticated, encrypted, integrity protected, SSL channel with other applications in the security domain of the policy key.  Note that the channel negotiation is rooted in the policy key (not keys from a root key store) using the Admissions Certificate.</w:t>
+      </w:r>
+    </w:p>
+    <w:p>
+      <w:pPr>
+        <w:rPr>
+          <w:rFonts w:asciiTheme="minorHAnsi" w:hAnsiTheme="minorHAnsi" w:cstheme="minorHAnsi"/>
+        </w:rPr>
+      </w:pPr>
+    </w:p>
+    <w:p>
+      <w:pPr>
+        <w:rPr>
+          <w:rFonts w:asciiTheme="minorHAnsi" w:hAnsiTheme="minorHAnsi" w:cstheme="minorHAnsi"/>
+        </w:rPr>
+      </w:pPr>
+      <w:r>
+        <w:rPr>
+          <w:rFonts w:asciiTheme="minorHAnsi" w:hAnsiTheme="minorHAnsi" w:cstheme="minorHAnsi"/>
+        </w:rPr>
+        <w:t xml:space="preserve">That’s it!  When using other enclaves (like SGX, SEV-SNP or the application-service enclave), the only difference involves a different “initialize” function in the third step above.  Although this is the only difference, we </w:t>
+      </w:r>
+      <w:proofErr w:type="gramStart"/>
+      <w:r>
+        <w:rPr>
+          <w:rFonts w:asciiTheme="minorHAnsi" w:hAnsiTheme="minorHAnsi" w:cstheme="minorHAnsi"/>
+        </w:rPr>
+        <w:t>actually implement</w:t>
+      </w:r>
+      <w:proofErr w:type="gramEnd"/>
+      <w:r>
+        <w:rPr>
+          <w:rFonts w:asciiTheme="minorHAnsi" w:hAnsiTheme="minorHAnsi" w:cstheme="minorHAnsi"/>
+        </w:rPr>
+        <w:t xml:space="preserve"> </w:t>
+      </w:r>
+      <w:proofErr w:type="spellStart"/>
+      <w:r>
+        <w:rPr>
+          <w:rFonts w:asciiTheme="minorHAnsi" w:hAnsiTheme="minorHAnsi" w:cstheme="minorHAnsi"/>
+        </w:rPr>
+        <w:t>simple_app</w:t>
+      </w:r>
+      <w:proofErr w:type="spellEnd"/>
+      <w:r>
+        <w:rPr>
+          <w:rFonts w:asciiTheme="minorHAnsi" w:hAnsiTheme="minorHAnsi" w:cstheme="minorHAnsi"/>
+        </w:rPr>
+        <w:t xml:space="preserve"> for each provider</w:t>
+      </w:r>
+      <w:r>
+        <w:rPr>
+          <w:rFonts w:asciiTheme="minorHAnsi" w:hAnsiTheme="minorHAnsi" w:cstheme="minorHAnsi"/>
+        </w:rPr>
+        <w:t xml:space="preserve"> (</w:t>
+      </w:r>
+      <w:r>
+        <w:rPr>
+          <w:rFonts w:asciiTheme="minorHAnsi" w:hAnsiTheme="minorHAnsi" w:cstheme="minorHAnsi"/>
+        </w:rPr>
+        <w:t xml:space="preserve">in </w:t>
+      </w:r>
+      <w:proofErr w:type="spellStart"/>
+      <w:r>
+        <w:rPr>
+          <w:rFonts w:asciiTheme="minorHAnsi" w:hAnsiTheme="minorHAnsi" w:cstheme="minorHAnsi"/>
+        </w:rPr>
+        <w:t>simple_app_under_sev</w:t>
+      </w:r>
+      <w:proofErr w:type="spellEnd"/>
+      <w:r>
+        <w:rPr>
+          <w:rFonts w:asciiTheme="minorHAnsi" w:hAnsiTheme="minorHAnsi" w:cstheme="minorHAnsi"/>
+        </w:rPr>
+        <w:t xml:space="preserve"> for SEV-SNP</w:t>
+      </w:r>
+      <w:r>
+        <w:rPr>
+          <w:rFonts w:asciiTheme="minorHAnsi" w:hAnsiTheme="minorHAnsi" w:cstheme="minorHAnsi"/>
+        </w:rPr>
+        <w:t>,</w:t>
+      </w:r>
+      <w:r>
+        <w:rPr>
+          <w:rFonts w:asciiTheme="minorHAnsi" w:hAnsiTheme="minorHAnsi" w:cstheme="minorHAnsi"/>
+        </w:rPr>
+        <w:t xml:space="preserve"> and in</w:t>
+      </w:r>
+      <w:r>
+        <w:rPr>
+          <w:rFonts w:asciiTheme="minorHAnsi" w:hAnsiTheme="minorHAnsi" w:cstheme="minorHAnsi"/>
+        </w:rPr>
+        <w:t xml:space="preserve"> </w:t>
+      </w:r>
+      <w:proofErr w:type="spellStart"/>
+      <w:r>
+        <w:rPr>
+          <w:rFonts w:asciiTheme="minorHAnsi" w:hAnsiTheme="minorHAnsi" w:cstheme="minorHAnsi"/>
+        </w:rPr>
+        <w:t>simple_app_under_app_service</w:t>
+      </w:r>
+      <w:proofErr w:type="spellEnd"/>
+      <w:r>
+        <w:rPr>
+          <w:rFonts w:asciiTheme="minorHAnsi" w:hAnsiTheme="minorHAnsi" w:cstheme="minorHAnsi"/>
+        </w:rPr>
+        <w:t xml:space="preserve"> for the app-service</w:t>
+      </w:r>
+      <w:r>
+        <w:rPr>
+          <w:rFonts w:asciiTheme="minorHAnsi" w:hAnsiTheme="minorHAnsi" w:cstheme="minorHAnsi"/>
+        </w:rPr>
+        <w:t>) to fully demonstrate platform dependent differences.</w:t>
+      </w:r>
+    </w:p>
+    <w:p>
+      <w:pPr>
+        <w:rPr>
+          <w:rFonts w:asciiTheme="minorHAnsi" w:hAnsiTheme="minorHAnsi" w:cstheme="minorHAnsi"/>
+        </w:rPr>
+      </w:pPr>
+    </w:p>
+    <w:p>
+      <w:pPr>
+        <w:rPr>
+          <w:rFonts w:asciiTheme="minorHAnsi" w:hAnsiTheme="minorHAnsi" w:cstheme="minorHAnsi"/>
+        </w:rPr>
+      </w:pPr>
+      <w:r>
+        <w:rPr>
+          <w:rFonts w:asciiTheme="minorHAnsi" w:hAnsiTheme="minorHAnsi" w:cstheme="minorHAnsi"/>
+        </w:rPr>
+        <w:t>Note that if you use the helper object in cc_helper.cc, you need only use a few simple calls from that object.   The object provides an interface to rest of the Certifier API as required for almost all applications.  Of course, you can access the functions in support.cc and certifier.cc on the rare occasions you need to do so but our goal is to minimize the calls to the certifier required in almost all applications.</w:t>
+      </w:r>
+    </w:p>
+    <w:p>
+      <w:pPr>
+        <w:rPr>
+          <w:rFonts w:asciiTheme="minorHAnsi" w:hAnsiTheme="minorHAnsi" w:cstheme="minorHAnsi"/>
+        </w:rPr>
+      </w:pPr>
+    </w:p>
+    <w:p>
+      <w:pPr>
+        <w:rPr>
+          <w:rFonts w:asciiTheme="minorHAnsi" w:hAnsiTheme="minorHAnsi" w:cstheme="minorHAnsi"/>
+        </w:rPr>
+      </w:pPr>
+      <w:r>
+        <w:rPr>
+          <w:rFonts w:asciiTheme="minorHAnsi" w:hAnsiTheme="minorHAnsi" w:cstheme="minorHAnsi"/>
+        </w:rPr>
+        <w:t xml:space="preserve">The </w:t>
+      </w:r>
+      <w:proofErr w:type="spellStart"/>
+      <w:r>
+        <w:rPr>
+          <w:rFonts w:ascii="Courier New" w:hAnsi="Courier New" w:cs="Courier New"/>
+          <w:sz w:val="20"/>
+          <w:szCs w:val="20"/>
+        </w:rPr>
+        <w:t>analytics_example</w:t>
+      </w:r>
+      <w:proofErr w:type="spellEnd"/>
+      <w:r>
+        <w:rPr>
+          <w:rFonts w:asciiTheme="minorHAnsi" w:hAnsiTheme="minorHAnsi" w:cstheme="minorHAnsi"/>
+        </w:rPr>
+        <w:t xml:space="preserve"> uses these same steps to provide an Open Enclaves based application and the </w:t>
+      </w:r>
+      <w:proofErr w:type="spellStart"/>
+      <w:r>
+        <w:rPr>
+          <w:rFonts w:ascii="Courier New" w:hAnsi="Courier New" w:cs="Courier New"/>
+          <w:sz w:val="20"/>
+          <w:szCs w:val="20"/>
+        </w:rPr>
+        <w:t>asylo_secure-grpc</w:t>
+      </w:r>
+      <w:proofErr w:type="spellEnd"/>
+      <w:r>
+        <w:rPr>
+          <w:rFonts w:asciiTheme="minorHAnsi" w:hAnsiTheme="minorHAnsi" w:cstheme="minorHAnsi"/>
+        </w:rPr>
+        <w:t xml:space="preserve"> uses these same steps for an </w:t>
+      </w:r>
+      <w:proofErr w:type="spellStart"/>
+      <w:r>
+        <w:rPr>
+          <w:rFonts w:asciiTheme="minorHAnsi" w:hAnsiTheme="minorHAnsi" w:cstheme="minorHAnsi"/>
+        </w:rPr>
+        <w:t>Asylo</w:t>
+      </w:r>
+      <w:proofErr w:type="spellEnd"/>
+      <w:r>
+        <w:rPr>
+          <w:rFonts w:asciiTheme="minorHAnsi" w:hAnsiTheme="minorHAnsi" w:cstheme="minorHAnsi"/>
+        </w:rPr>
+        <w:t xml:space="preserve"> based application.</w:t>
+      </w:r>
     </w:p>
     <w:sectPr>
       <w:footerReference w:type="even" r:id="rId10"/>
@@ -7394,6 +9512,92 @@
     </w:lvl>
   </w:abstractNum>
   <w:abstractNum w:abstractNumId="1" w15:restartNumberingAfterBreak="0">
+    <w:nsid w:val="13EF618A"/>
+    <w:multiLevelType w:val="hybridMultilevel"/>
+    <w:tmpl w:val="8B76D672"/>
+    <w:lvl w:ilvl="0" w:tplc="0409000F">
+      <w:start w:val="1"/>
+      <w:numFmt w:val="decimal"/>
+      <w:lvlText w:val="%1."/>
+      <w:lvlJc w:val="left"/>
+      <w:pPr>
+        <w:ind w:left="1800" w:hanging="360"/>
+      </w:pPr>
+    </w:lvl>
+    <w:lvl w:ilvl="1" w:tplc="04090019" w:tentative="1">
+      <w:start w:val="1"/>
+      <w:numFmt w:val="lowerLetter"/>
+      <w:lvlText w:val="%2."/>
+      <w:lvlJc w:val="left"/>
+      <w:pPr>
+        <w:ind w:left="2520" w:hanging="360"/>
+      </w:pPr>
+    </w:lvl>
+    <w:lvl w:ilvl="2" w:tplc="0409001B" w:tentative="1">
+      <w:start w:val="1"/>
+      <w:numFmt w:val="lowerRoman"/>
+      <w:lvlText w:val="%3."/>
+      <w:lvlJc w:val="right"/>
+      <w:pPr>
+        <w:ind w:left="3240" w:hanging="180"/>
+      </w:pPr>
+    </w:lvl>
+    <w:lvl w:ilvl="3" w:tplc="0409000F" w:tentative="1">
+      <w:start w:val="1"/>
+      <w:numFmt w:val="decimal"/>
+      <w:lvlText w:val="%4."/>
+      <w:lvlJc w:val="left"/>
+      <w:pPr>
+        <w:ind w:left="3960" w:hanging="360"/>
+      </w:pPr>
+    </w:lvl>
+    <w:lvl w:ilvl="4" w:tplc="04090019" w:tentative="1">
+      <w:start w:val="1"/>
+      <w:numFmt w:val="lowerLetter"/>
+      <w:lvlText w:val="%5."/>
+      <w:lvlJc w:val="left"/>
+      <w:pPr>
+        <w:ind w:left="4680" w:hanging="360"/>
+      </w:pPr>
+    </w:lvl>
+    <w:lvl w:ilvl="5" w:tplc="0409001B" w:tentative="1">
+      <w:start w:val="1"/>
+      <w:numFmt w:val="lowerRoman"/>
+      <w:lvlText w:val="%6."/>
+      <w:lvlJc w:val="right"/>
+      <w:pPr>
+        <w:ind w:left="5400" w:hanging="180"/>
+      </w:pPr>
+    </w:lvl>
+    <w:lvl w:ilvl="6" w:tplc="0409000F" w:tentative="1">
+      <w:start w:val="1"/>
+      <w:numFmt w:val="decimal"/>
+      <w:lvlText w:val="%7."/>
+      <w:lvlJc w:val="left"/>
+      <w:pPr>
+        <w:ind w:left="6120" w:hanging="360"/>
+      </w:pPr>
+    </w:lvl>
+    <w:lvl w:ilvl="7" w:tplc="04090019" w:tentative="1">
+      <w:start w:val="1"/>
+      <w:numFmt w:val="lowerLetter"/>
+      <w:lvlText w:val="%8."/>
+      <w:lvlJc w:val="left"/>
+      <w:pPr>
+        <w:ind w:left="6840" w:hanging="360"/>
+      </w:pPr>
+    </w:lvl>
+    <w:lvl w:ilvl="8" w:tplc="0409001B" w:tentative="1">
+      <w:start w:val="1"/>
+      <w:numFmt w:val="lowerRoman"/>
+      <w:lvlText w:val="%9."/>
+      <w:lvlJc w:val="right"/>
+      <w:pPr>
+        <w:ind w:left="7560" w:hanging="180"/>
+      </w:pPr>
+    </w:lvl>
+  </w:abstractNum>
+  <w:abstractNum w:abstractNumId="2" w15:restartNumberingAfterBreak="0">
     <w:nsid w:val="168A71A0"/>
     <w:multiLevelType w:val="hybridMultilevel"/>
     <w:tmpl w:val="99BA20A4"/>
@@ -7482,7 +9686,7 @@
       </w:pPr>
     </w:lvl>
   </w:abstractNum>
-  <w:abstractNum w:abstractNumId="2" w15:restartNumberingAfterBreak="0">
+  <w:abstractNum w:abstractNumId="3" w15:restartNumberingAfterBreak="0">
     <w:nsid w:val="16E343B5"/>
     <w:multiLevelType w:val="hybridMultilevel"/>
     <w:tmpl w:val="658ACAD0"/>
@@ -7595,7 +9799,120 @@
       </w:rPr>
     </w:lvl>
   </w:abstractNum>
-  <w:abstractNum w:abstractNumId="3" w15:restartNumberingAfterBreak="0">
+  <w:abstractNum w:abstractNumId="4" w15:restartNumberingAfterBreak="0">
+    <w:nsid w:val="1969053E"/>
+    <w:multiLevelType w:val="hybridMultilevel"/>
+    <w:tmpl w:val="A01CDFE6"/>
+    <w:lvl w:ilvl="0" w:tplc="04090001">
+      <w:start w:val="1"/>
+      <w:numFmt w:val="bullet"/>
+      <w:lvlText w:val=""/>
+      <w:lvlJc w:val="left"/>
+      <w:pPr>
+        <w:ind w:left="1800" w:hanging="360"/>
+      </w:pPr>
+      <w:rPr>
+        <w:rFonts w:ascii="Symbol" w:hAnsi="Symbol" w:hint="default"/>
+      </w:rPr>
+    </w:lvl>
+    <w:lvl w:ilvl="1" w:tplc="04090003" w:tentative="1">
+      <w:start w:val="1"/>
+      <w:numFmt w:val="bullet"/>
+      <w:lvlText w:val="o"/>
+      <w:lvlJc w:val="left"/>
+      <w:pPr>
+        <w:ind w:left="2520" w:hanging="360"/>
+      </w:pPr>
+      <w:rPr>
+        <w:rFonts w:ascii="Courier New" w:hAnsi="Courier New" w:cs="Courier New" w:hint="default"/>
+      </w:rPr>
+    </w:lvl>
+    <w:lvl w:ilvl="2" w:tplc="04090005" w:tentative="1">
+      <w:start w:val="1"/>
+      <w:numFmt w:val="bullet"/>
+      <w:lvlText w:val=""/>
+      <w:lvlJc w:val="left"/>
+      <w:pPr>
+        <w:ind w:left="3240" w:hanging="360"/>
+      </w:pPr>
+      <w:rPr>
+        <w:rFonts w:ascii="Wingdings" w:hAnsi="Wingdings" w:hint="default"/>
+      </w:rPr>
+    </w:lvl>
+    <w:lvl w:ilvl="3" w:tplc="04090001" w:tentative="1">
+      <w:start w:val="1"/>
+      <w:numFmt w:val="bullet"/>
+      <w:lvlText w:val=""/>
+      <w:lvlJc w:val="left"/>
+      <w:pPr>
+        <w:ind w:left="3960" w:hanging="360"/>
+      </w:pPr>
+      <w:rPr>
+        <w:rFonts w:ascii="Symbol" w:hAnsi="Symbol" w:hint="default"/>
+      </w:rPr>
+    </w:lvl>
+    <w:lvl w:ilvl="4" w:tplc="04090003" w:tentative="1">
+      <w:start w:val="1"/>
+      <w:numFmt w:val="bullet"/>
+      <w:lvlText w:val="o"/>
+      <w:lvlJc w:val="left"/>
+      <w:pPr>
+        <w:ind w:left="4680" w:hanging="360"/>
+      </w:pPr>
+      <w:rPr>
+        <w:rFonts w:ascii="Courier New" w:hAnsi="Courier New" w:cs="Courier New" w:hint="default"/>
+      </w:rPr>
+    </w:lvl>
+    <w:lvl w:ilvl="5" w:tplc="04090005" w:tentative="1">
+      <w:start w:val="1"/>
+      <w:numFmt w:val="bullet"/>
+      <w:lvlText w:val=""/>
+      <w:lvlJc w:val="left"/>
+      <w:pPr>
+        <w:ind w:left="5400" w:hanging="360"/>
+      </w:pPr>
+      <w:rPr>
+        <w:rFonts w:ascii="Wingdings" w:hAnsi="Wingdings" w:hint="default"/>
+      </w:rPr>
+    </w:lvl>
+    <w:lvl w:ilvl="6" w:tplc="04090001" w:tentative="1">
+      <w:start w:val="1"/>
+      <w:numFmt w:val="bullet"/>
+      <w:lvlText w:val=""/>
+      <w:lvlJc w:val="left"/>
+      <w:pPr>
+        <w:ind w:left="6120" w:hanging="360"/>
+      </w:pPr>
+      <w:rPr>
+        <w:rFonts w:ascii="Symbol" w:hAnsi="Symbol" w:hint="default"/>
+      </w:rPr>
+    </w:lvl>
+    <w:lvl w:ilvl="7" w:tplc="04090003" w:tentative="1">
+      <w:start w:val="1"/>
+      <w:numFmt w:val="bullet"/>
+      <w:lvlText w:val="o"/>
+      <w:lvlJc w:val="left"/>
+      <w:pPr>
+        <w:ind w:left="6840" w:hanging="360"/>
+      </w:pPr>
+      <w:rPr>
+        <w:rFonts w:ascii="Courier New" w:hAnsi="Courier New" w:cs="Courier New" w:hint="default"/>
+      </w:rPr>
+    </w:lvl>
+    <w:lvl w:ilvl="8" w:tplc="04090005" w:tentative="1">
+      <w:start w:val="1"/>
+      <w:numFmt w:val="bullet"/>
+      <w:lvlText w:val=""/>
+      <w:lvlJc w:val="left"/>
+      <w:pPr>
+        <w:ind w:left="7560" w:hanging="360"/>
+      </w:pPr>
+      <w:rPr>
+        <w:rFonts w:ascii="Wingdings" w:hAnsi="Wingdings" w:hint="default"/>
+      </w:rPr>
+    </w:lvl>
+  </w:abstractNum>
+  <w:abstractNum w:abstractNumId="5" w15:restartNumberingAfterBreak="0">
     <w:nsid w:val="1A3C1B6C"/>
     <w:multiLevelType w:val="hybridMultilevel"/>
     <w:tmpl w:val="FD507FAC"/>
@@ -7681,7 +9998,7 @@
       </w:pPr>
     </w:lvl>
   </w:abstractNum>
-  <w:abstractNum w:abstractNumId="4" w15:restartNumberingAfterBreak="0">
+  <w:abstractNum w:abstractNumId="6" w15:restartNumberingAfterBreak="0">
     <w:nsid w:val="1C8D73BD"/>
     <w:multiLevelType w:val="hybridMultilevel"/>
     <w:tmpl w:val="BA90C538"/>
@@ -7794,7 +10111,7 @@
       </w:rPr>
     </w:lvl>
   </w:abstractNum>
-  <w:abstractNum w:abstractNumId="5" w15:restartNumberingAfterBreak="0">
+  <w:abstractNum w:abstractNumId="7" w15:restartNumberingAfterBreak="0">
     <w:nsid w:val="1E763AE0"/>
     <w:multiLevelType w:val="hybridMultilevel"/>
     <w:tmpl w:val="EB92D29A"/>
@@ -7934,7 +10251,93 @@
       </w:rPr>
     </w:lvl>
   </w:abstractNum>
-  <w:abstractNum w:abstractNumId="6" w15:restartNumberingAfterBreak="0">
+  <w:abstractNum w:abstractNumId="8" w15:restartNumberingAfterBreak="0">
+    <w:nsid w:val="2BD305E9"/>
+    <w:multiLevelType w:val="hybridMultilevel"/>
+    <w:tmpl w:val="D8782C1A"/>
+    <w:lvl w:ilvl="0" w:tplc="0409000F">
+      <w:start w:val="1"/>
+      <w:numFmt w:val="decimal"/>
+      <w:lvlText w:val="%1."/>
+      <w:lvlJc w:val="left"/>
+      <w:pPr>
+        <w:ind w:left="720" w:hanging="360"/>
+      </w:pPr>
+    </w:lvl>
+    <w:lvl w:ilvl="1" w:tplc="04090019" w:tentative="1">
+      <w:start w:val="1"/>
+      <w:numFmt w:val="lowerLetter"/>
+      <w:lvlText w:val="%2."/>
+      <w:lvlJc w:val="left"/>
+      <w:pPr>
+        <w:ind w:left="1440" w:hanging="360"/>
+      </w:pPr>
+    </w:lvl>
+    <w:lvl w:ilvl="2" w:tplc="0409001B" w:tentative="1">
+      <w:start w:val="1"/>
+      <w:numFmt w:val="lowerRoman"/>
+      <w:lvlText w:val="%3."/>
+      <w:lvlJc w:val="right"/>
+      <w:pPr>
+        <w:ind w:left="2160" w:hanging="180"/>
+      </w:pPr>
+    </w:lvl>
+    <w:lvl w:ilvl="3" w:tplc="0409000F" w:tentative="1">
+      <w:start w:val="1"/>
+      <w:numFmt w:val="decimal"/>
+      <w:lvlText w:val="%4."/>
+      <w:lvlJc w:val="left"/>
+      <w:pPr>
+        <w:ind w:left="2880" w:hanging="360"/>
+      </w:pPr>
+    </w:lvl>
+    <w:lvl w:ilvl="4" w:tplc="04090019" w:tentative="1">
+      <w:start w:val="1"/>
+      <w:numFmt w:val="lowerLetter"/>
+      <w:lvlText w:val="%5."/>
+      <w:lvlJc w:val="left"/>
+      <w:pPr>
+        <w:ind w:left="3600" w:hanging="360"/>
+      </w:pPr>
+    </w:lvl>
+    <w:lvl w:ilvl="5" w:tplc="0409001B" w:tentative="1">
+      <w:start w:val="1"/>
+      <w:numFmt w:val="lowerRoman"/>
+      <w:lvlText w:val="%6."/>
+      <w:lvlJc w:val="right"/>
+      <w:pPr>
+        <w:ind w:left="4320" w:hanging="180"/>
+      </w:pPr>
+    </w:lvl>
+    <w:lvl w:ilvl="6" w:tplc="0409000F" w:tentative="1">
+      <w:start w:val="1"/>
+      <w:numFmt w:val="decimal"/>
+      <w:lvlText w:val="%7."/>
+      <w:lvlJc w:val="left"/>
+      <w:pPr>
+        <w:ind w:left="5040" w:hanging="360"/>
+      </w:pPr>
+    </w:lvl>
+    <w:lvl w:ilvl="7" w:tplc="04090019" w:tentative="1">
+      <w:start w:val="1"/>
+      <w:numFmt w:val="lowerLetter"/>
+      <w:lvlText w:val="%8."/>
+      <w:lvlJc w:val="left"/>
+      <w:pPr>
+        <w:ind w:left="5760" w:hanging="360"/>
+      </w:pPr>
+    </w:lvl>
+    <w:lvl w:ilvl="8" w:tplc="0409001B" w:tentative="1">
+      <w:start w:val="1"/>
+      <w:numFmt w:val="lowerRoman"/>
+      <w:lvlText w:val="%9."/>
+      <w:lvlJc w:val="right"/>
+      <w:pPr>
+        <w:ind w:left="6480" w:hanging="180"/>
+      </w:pPr>
+    </w:lvl>
+  </w:abstractNum>
+  <w:abstractNum w:abstractNumId="9" w15:restartNumberingAfterBreak="0">
     <w:nsid w:val="343B6D23"/>
     <w:multiLevelType w:val="hybridMultilevel"/>
     <w:tmpl w:val="5C14F986"/>
@@ -8020,7 +10423,7 @@
       </w:pPr>
     </w:lvl>
   </w:abstractNum>
-  <w:abstractNum w:abstractNumId="7" w15:restartNumberingAfterBreak="0">
+  <w:abstractNum w:abstractNumId="10" w15:restartNumberingAfterBreak="0">
     <w:nsid w:val="36D7260B"/>
     <w:multiLevelType w:val="hybridMultilevel"/>
     <w:tmpl w:val="68641C40"/>
@@ -8133,7 +10536,7 @@
       </w:rPr>
     </w:lvl>
   </w:abstractNum>
-  <w:abstractNum w:abstractNumId="8" w15:restartNumberingAfterBreak="0">
+  <w:abstractNum w:abstractNumId="11" w15:restartNumberingAfterBreak="0">
     <w:nsid w:val="3E2965D0"/>
     <w:multiLevelType w:val="hybridMultilevel"/>
     <w:tmpl w:val="37448422"/>
@@ -8219,7 +10622,7 @@
       </w:pPr>
     </w:lvl>
   </w:abstractNum>
-  <w:abstractNum w:abstractNumId="9" w15:restartNumberingAfterBreak="0">
+  <w:abstractNum w:abstractNumId="12" w15:restartNumberingAfterBreak="0">
     <w:nsid w:val="404C6BB6"/>
     <w:multiLevelType w:val="hybridMultilevel"/>
     <w:tmpl w:val="E1F86148"/>
@@ -8332,7 +10735,7 @@
       </w:rPr>
     </w:lvl>
   </w:abstractNum>
-  <w:abstractNum w:abstractNumId="10" w15:restartNumberingAfterBreak="0">
+  <w:abstractNum w:abstractNumId="13" w15:restartNumberingAfterBreak="0">
     <w:nsid w:val="42AE5D6F"/>
     <w:multiLevelType w:val="hybridMultilevel"/>
     <w:tmpl w:val="8ABE202A"/>
@@ -8445,7 +10848,120 @@
       </w:rPr>
     </w:lvl>
   </w:abstractNum>
-  <w:abstractNum w:abstractNumId="11" w15:restartNumberingAfterBreak="0">
+  <w:abstractNum w:abstractNumId="14" w15:restartNumberingAfterBreak="0">
+    <w:nsid w:val="449E31E3"/>
+    <w:multiLevelType w:val="hybridMultilevel"/>
+    <w:tmpl w:val="FD10E982"/>
+    <w:lvl w:ilvl="0" w:tplc="04090001">
+      <w:start w:val="1"/>
+      <w:numFmt w:val="bullet"/>
+      <w:lvlText w:val=""/>
+      <w:lvlJc w:val="left"/>
+      <w:pPr>
+        <w:ind w:left="720" w:hanging="360"/>
+      </w:pPr>
+      <w:rPr>
+        <w:rFonts w:ascii="Symbol" w:hAnsi="Symbol" w:hint="default"/>
+      </w:rPr>
+    </w:lvl>
+    <w:lvl w:ilvl="1" w:tplc="04090003" w:tentative="1">
+      <w:start w:val="1"/>
+      <w:numFmt w:val="bullet"/>
+      <w:lvlText w:val="o"/>
+      <w:lvlJc w:val="left"/>
+      <w:pPr>
+        <w:ind w:left="1440" w:hanging="360"/>
+      </w:pPr>
+      <w:rPr>
+        <w:rFonts w:ascii="Courier New" w:hAnsi="Courier New" w:cs="Courier New" w:hint="default"/>
+      </w:rPr>
+    </w:lvl>
+    <w:lvl w:ilvl="2" w:tplc="04090005" w:tentative="1">
+      <w:start w:val="1"/>
+      <w:numFmt w:val="bullet"/>
+      <w:lvlText w:val=""/>
+      <w:lvlJc w:val="left"/>
+      <w:pPr>
+        <w:ind w:left="2160" w:hanging="360"/>
+      </w:pPr>
+      <w:rPr>
+        <w:rFonts w:ascii="Wingdings" w:hAnsi="Wingdings" w:hint="default"/>
+      </w:rPr>
+    </w:lvl>
+    <w:lvl w:ilvl="3" w:tplc="04090001" w:tentative="1">
+      <w:start w:val="1"/>
+      <w:numFmt w:val="bullet"/>
+      <w:lvlText w:val=""/>
+      <w:lvlJc w:val="left"/>
+      <w:pPr>
+        <w:ind w:left="2880" w:hanging="360"/>
+      </w:pPr>
+      <w:rPr>
+        <w:rFonts w:ascii="Symbol" w:hAnsi="Symbol" w:hint="default"/>
+      </w:rPr>
+    </w:lvl>
+    <w:lvl w:ilvl="4" w:tplc="04090003" w:tentative="1">
+      <w:start w:val="1"/>
+      <w:numFmt w:val="bullet"/>
+      <w:lvlText w:val="o"/>
+      <w:lvlJc w:val="left"/>
+      <w:pPr>
+        <w:ind w:left="3600" w:hanging="360"/>
+      </w:pPr>
+      <w:rPr>
+        <w:rFonts w:ascii="Courier New" w:hAnsi="Courier New" w:cs="Courier New" w:hint="default"/>
+      </w:rPr>
+    </w:lvl>
+    <w:lvl w:ilvl="5" w:tplc="04090005" w:tentative="1">
+      <w:start w:val="1"/>
+      <w:numFmt w:val="bullet"/>
+      <w:lvlText w:val=""/>
+      <w:lvlJc w:val="left"/>
+      <w:pPr>
+        <w:ind w:left="4320" w:hanging="360"/>
+      </w:pPr>
+      <w:rPr>
+        <w:rFonts w:ascii="Wingdings" w:hAnsi="Wingdings" w:hint="default"/>
+      </w:rPr>
+    </w:lvl>
+    <w:lvl w:ilvl="6" w:tplc="04090001" w:tentative="1">
+      <w:start w:val="1"/>
+      <w:numFmt w:val="bullet"/>
+      <w:lvlText w:val=""/>
+      <w:lvlJc w:val="left"/>
+      <w:pPr>
+        <w:ind w:left="5040" w:hanging="360"/>
+      </w:pPr>
+      <w:rPr>
+        <w:rFonts w:ascii="Symbol" w:hAnsi="Symbol" w:hint="default"/>
+      </w:rPr>
+    </w:lvl>
+    <w:lvl w:ilvl="7" w:tplc="04090003" w:tentative="1">
+      <w:start w:val="1"/>
+      <w:numFmt w:val="bullet"/>
+      <w:lvlText w:val="o"/>
+      <w:lvlJc w:val="left"/>
+      <w:pPr>
+        <w:ind w:left="5760" w:hanging="360"/>
+      </w:pPr>
+      <w:rPr>
+        <w:rFonts w:ascii="Courier New" w:hAnsi="Courier New" w:cs="Courier New" w:hint="default"/>
+      </w:rPr>
+    </w:lvl>
+    <w:lvl w:ilvl="8" w:tplc="04090005" w:tentative="1">
+      <w:start w:val="1"/>
+      <w:numFmt w:val="bullet"/>
+      <w:lvlText w:val=""/>
+      <w:lvlJc w:val="left"/>
+      <w:pPr>
+        <w:ind w:left="6480" w:hanging="360"/>
+      </w:pPr>
+      <w:rPr>
+        <w:rFonts w:ascii="Wingdings" w:hAnsi="Wingdings" w:hint="default"/>
+      </w:rPr>
+    </w:lvl>
+  </w:abstractNum>
+  <w:abstractNum w:abstractNumId="15" w15:restartNumberingAfterBreak="0">
     <w:nsid w:val="44F539A6"/>
     <w:multiLevelType w:val="hybridMultilevel"/>
     <w:tmpl w:val="92F2D388"/>
@@ -8584,7 +11100,120 @@
       </w:rPr>
     </w:lvl>
   </w:abstractNum>
-  <w:abstractNum w:abstractNumId="12" w15:restartNumberingAfterBreak="0">
+  <w:abstractNum w:abstractNumId="16" w15:restartNumberingAfterBreak="0">
+    <w:nsid w:val="66E94181"/>
+    <w:multiLevelType w:val="hybridMultilevel"/>
+    <w:tmpl w:val="486832A2"/>
+    <w:lvl w:ilvl="0" w:tplc="04090001">
+      <w:start w:val="1"/>
+      <w:numFmt w:val="bullet"/>
+      <w:lvlText w:val=""/>
+      <w:lvlJc w:val="left"/>
+      <w:pPr>
+        <w:ind w:left="720" w:hanging="360"/>
+      </w:pPr>
+      <w:rPr>
+        <w:rFonts w:ascii="Symbol" w:hAnsi="Symbol" w:hint="default"/>
+      </w:rPr>
+    </w:lvl>
+    <w:lvl w:ilvl="1" w:tplc="04090003">
+      <w:start w:val="1"/>
+      <w:numFmt w:val="bullet"/>
+      <w:lvlText w:val="o"/>
+      <w:lvlJc w:val="left"/>
+      <w:pPr>
+        <w:ind w:left="1440" w:hanging="360"/>
+      </w:pPr>
+      <w:rPr>
+        <w:rFonts w:ascii="Courier New" w:hAnsi="Courier New" w:cs="Courier New" w:hint="default"/>
+      </w:rPr>
+    </w:lvl>
+    <w:lvl w:ilvl="2" w:tplc="04090005" w:tentative="1">
+      <w:start w:val="1"/>
+      <w:numFmt w:val="bullet"/>
+      <w:lvlText w:val=""/>
+      <w:lvlJc w:val="left"/>
+      <w:pPr>
+        <w:ind w:left="2160" w:hanging="360"/>
+      </w:pPr>
+      <w:rPr>
+        <w:rFonts w:ascii="Wingdings" w:hAnsi="Wingdings" w:hint="default"/>
+      </w:rPr>
+    </w:lvl>
+    <w:lvl w:ilvl="3" w:tplc="04090001" w:tentative="1">
+      <w:start w:val="1"/>
+      <w:numFmt w:val="bullet"/>
+      <w:lvlText w:val=""/>
+      <w:lvlJc w:val="left"/>
+      <w:pPr>
+        <w:ind w:left="2880" w:hanging="360"/>
+      </w:pPr>
+      <w:rPr>
+        <w:rFonts w:ascii="Symbol" w:hAnsi="Symbol" w:hint="default"/>
+      </w:rPr>
+    </w:lvl>
+    <w:lvl w:ilvl="4" w:tplc="04090003" w:tentative="1">
+      <w:start w:val="1"/>
+      <w:numFmt w:val="bullet"/>
+      <w:lvlText w:val="o"/>
+      <w:lvlJc w:val="left"/>
+      <w:pPr>
+        <w:ind w:left="3600" w:hanging="360"/>
+      </w:pPr>
+      <w:rPr>
+        <w:rFonts w:ascii="Courier New" w:hAnsi="Courier New" w:cs="Courier New" w:hint="default"/>
+      </w:rPr>
+    </w:lvl>
+    <w:lvl w:ilvl="5" w:tplc="04090005" w:tentative="1">
+      <w:start w:val="1"/>
+      <w:numFmt w:val="bullet"/>
+      <w:lvlText w:val=""/>
+      <w:lvlJc w:val="left"/>
+      <w:pPr>
+        <w:ind w:left="4320" w:hanging="360"/>
+      </w:pPr>
+      <w:rPr>
+        <w:rFonts w:ascii="Wingdings" w:hAnsi="Wingdings" w:hint="default"/>
+      </w:rPr>
+    </w:lvl>
+    <w:lvl w:ilvl="6" w:tplc="04090001" w:tentative="1">
+      <w:start w:val="1"/>
+      <w:numFmt w:val="bullet"/>
+      <w:lvlText w:val=""/>
+      <w:lvlJc w:val="left"/>
+      <w:pPr>
+        <w:ind w:left="5040" w:hanging="360"/>
+      </w:pPr>
+      <w:rPr>
+        <w:rFonts w:ascii="Symbol" w:hAnsi="Symbol" w:hint="default"/>
+      </w:rPr>
+    </w:lvl>
+    <w:lvl w:ilvl="7" w:tplc="04090003" w:tentative="1">
+      <w:start w:val="1"/>
+      <w:numFmt w:val="bullet"/>
+      <w:lvlText w:val="o"/>
+      <w:lvlJc w:val="left"/>
+      <w:pPr>
+        <w:ind w:left="5760" w:hanging="360"/>
+      </w:pPr>
+      <w:rPr>
+        <w:rFonts w:ascii="Courier New" w:hAnsi="Courier New" w:cs="Courier New" w:hint="default"/>
+      </w:rPr>
+    </w:lvl>
+    <w:lvl w:ilvl="8" w:tplc="04090005" w:tentative="1">
+      <w:start w:val="1"/>
+      <w:numFmt w:val="bullet"/>
+      <w:lvlText w:val=""/>
+      <w:lvlJc w:val="left"/>
+      <w:pPr>
+        <w:ind w:left="6480" w:hanging="360"/>
+      </w:pPr>
+      <w:rPr>
+        <w:rFonts w:ascii="Wingdings" w:hAnsi="Wingdings" w:hint="default"/>
+      </w:rPr>
+    </w:lvl>
+  </w:abstractNum>
+  <w:abstractNum w:abstractNumId="17" w15:restartNumberingAfterBreak="0">
     <w:nsid w:val="6AF16435"/>
     <w:multiLevelType w:val="hybridMultilevel"/>
     <w:tmpl w:val="21B20476"/>
@@ -8670,7 +11299,7 @@
       </w:pPr>
     </w:lvl>
   </w:abstractNum>
-  <w:abstractNum w:abstractNumId="13" w15:restartNumberingAfterBreak="0">
+  <w:abstractNum w:abstractNumId="18" w15:restartNumberingAfterBreak="0">
     <w:nsid w:val="6B1A2061"/>
     <w:multiLevelType w:val="hybridMultilevel"/>
     <w:tmpl w:val="99BA20A4"/>
@@ -8759,7 +11388,114 @@
       </w:pPr>
     </w:lvl>
   </w:abstractNum>
-  <w:abstractNum w:abstractNumId="14" w15:restartNumberingAfterBreak="0">
+  <w:abstractNum w:abstractNumId="19" w15:restartNumberingAfterBreak="0">
+    <w:nsid w:val="769D46CF"/>
+    <w:multiLevelType w:val="hybridMultilevel"/>
+    <w:tmpl w:val="F90CF52A"/>
+    <w:lvl w:ilvl="0" w:tplc="04090001">
+      <w:start w:val="1"/>
+      <w:numFmt w:val="bullet"/>
+      <w:lvlText w:val=""/>
+      <w:lvlJc w:val="left"/>
+      <w:pPr>
+        <w:ind w:left="720" w:hanging="360"/>
+      </w:pPr>
+      <w:rPr>
+        <w:rFonts w:ascii="Symbol" w:hAnsi="Symbol" w:hint="default"/>
+      </w:rPr>
+    </w:lvl>
+    <w:lvl w:ilvl="1" w:tplc="0409000F">
+      <w:start w:val="1"/>
+      <w:numFmt w:val="decimal"/>
+      <w:lvlText w:val="%2."/>
+      <w:lvlJc w:val="left"/>
+      <w:pPr>
+        <w:ind w:left="720" w:hanging="360"/>
+      </w:pPr>
+    </w:lvl>
+    <w:lvl w:ilvl="2" w:tplc="0409000F">
+      <w:start w:val="1"/>
+      <w:numFmt w:val="decimal"/>
+      <w:lvlText w:val="%3."/>
+      <w:lvlJc w:val="left"/>
+      <w:pPr>
+        <w:ind w:left="720" w:hanging="360"/>
+      </w:pPr>
+    </w:lvl>
+    <w:lvl w:ilvl="3" w:tplc="04090001">
+      <w:start w:val="1"/>
+      <w:numFmt w:val="bullet"/>
+      <w:lvlText w:val=""/>
+      <w:lvlJc w:val="left"/>
+      <w:pPr>
+        <w:ind w:left="2880" w:hanging="360"/>
+      </w:pPr>
+      <w:rPr>
+        <w:rFonts w:ascii="Symbol" w:hAnsi="Symbol" w:hint="default"/>
+      </w:rPr>
+    </w:lvl>
+    <w:lvl w:ilvl="4" w:tplc="04090003" w:tentative="1">
+      <w:start w:val="1"/>
+      <w:numFmt w:val="bullet"/>
+      <w:lvlText w:val="o"/>
+      <w:lvlJc w:val="left"/>
+      <w:pPr>
+        <w:ind w:left="3600" w:hanging="360"/>
+      </w:pPr>
+      <w:rPr>
+        <w:rFonts w:ascii="Courier New" w:hAnsi="Courier New" w:cs="Courier New" w:hint="default"/>
+      </w:rPr>
+    </w:lvl>
+    <w:lvl w:ilvl="5" w:tplc="04090005" w:tentative="1">
+      <w:start w:val="1"/>
+      <w:numFmt w:val="bullet"/>
+      <w:lvlText w:val=""/>
+      <w:lvlJc w:val="left"/>
+      <w:pPr>
+        <w:ind w:left="4320" w:hanging="360"/>
+      </w:pPr>
+      <w:rPr>
+        <w:rFonts w:ascii="Wingdings" w:hAnsi="Wingdings" w:hint="default"/>
+      </w:rPr>
+    </w:lvl>
+    <w:lvl w:ilvl="6" w:tplc="04090001" w:tentative="1">
+      <w:start w:val="1"/>
+      <w:numFmt w:val="bullet"/>
+      <w:lvlText w:val=""/>
+      <w:lvlJc w:val="left"/>
+      <w:pPr>
+        <w:ind w:left="5040" w:hanging="360"/>
+      </w:pPr>
+      <w:rPr>
+        <w:rFonts w:ascii="Symbol" w:hAnsi="Symbol" w:hint="default"/>
+      </w:rPr>
+    </w:lvl>
+    <w:lvl w:ilvl="7" w:tplc="04090003" w:tentative="1">
+      <w:start w:val="1"/>
+      <w:numFmt w:val="bullet"/>
+      <w:lvlText w:val="o"/>
+      <w:lvlJc w:val="left"/>
+      <w:pPr>
+        <w:ind w:left="5760" w:hanging="360"/>
+      </w:pPr>
+      <w:rPr>
+        <w:rFonts w:ascii="Courier New" w:hAnsi="Courier New" w:cs="Courier New" w:hint="default"/>
+      </w:rPr>
+    </w:lvl>
+    <w:lvl w:ilvl="8" w:tplc="04090005" w:tentative="1">
+      <w:start w:val="1"/>
+      <w:numFmt w:val="bullet"/>
+      <w:lvlText w:val=""/>
+      <w:lvlJc w:val="left"/>
+      <w:pPr>
+        <w:ind w:left="6480" w:hanging="360"/>
+      </w:pPr>
+      <w:rPr>
+        <w:rFonts w:ascii="Wingdings" w:hAnsi="Wingdings" w:hint="default"/>
+      </w:rPr>
+    </w:lvl>
+  </w:abstractNum>
+  <w:abstractNum w:abstractNumId="20" w15:restartNumberingAfterBreak="0">
     <w:nsid w:val="7CF100F4"/>
     <w:multiLevelType w:val="hybridMultilevel"/>
     <w:tmpl w:val="82D6CF2A"/>
@@ -8846,49 +11582,67 @@
     </w:lvl>
   </w:abstractNum>
   <w:num w:numId="1" w16cid:durableId="2111702944">
-    <w:abstractNumId w:val="8"/>
+    <w:abstractNumId w:val="11"/>
   </w:num>
   <w:num w:numId="2" w16cid:durableId="1182283183">
+    <w:abstractNumId w:val="9"/>
+  </w:num>
+  <w:num w:numId="3" w16cid:durableId="1746107490">
+    <w:abstractNumId w:val="20"/>
+  </w:num>
+  <w:num w:numId="4" w16cid:durableId="1202472917">
+    <w:abstractNumId w:val="17"/>
+  </w:num>
+  <w:num w:numId="5" w16cid:durableId="1324120931">
+    <w:abstractNumId w:val="18"/>
+  </w:num>
+  <w:num w:numId="6" w16cid:durableId="1404639921">
+    <w:abstractNumId w:val="2"/>
+  </w:num>
+  <w:num w:numId="7" w16cid:durableId="1797412393">
+    <w:abstractNumId w:val="15"/>
+  </w:num>
+  <w:num w:numId="8" w16cid:durableId="696272067">
     <w:abstractNumId w:val="6"/>
   </w:num>
-  <w:num w:numId="3" w16cid:durableId="1746107490">
-    <w:abstractNumId w:val="14"/>
+  <w:num w:numId="9" w16cid:durableId="2827743">
+    <w:abstractNumId w:val="7"/>
   </w:num>
-  <w:num w:numId="4" w16cid:durableId="1202472917">
+  <w:num w:numId="10" w16cid:durableId="1959987554">
+    <w:abstractNumId w:val="5"/>
+  </w:num>
+  <w:num w:numId="11" w16cid:durableId="1054933298">
+    <w:abstractNumId w:val="3"/>
+  </w:num>
+  <w:num w:numId="12" w16cid:durableId="4140081">
+    <w:abstractNumId w:val="13"/>
+  </w:num>
+  <w:num w:numId="13" w16cid:durableId="552546740">
     <w:abstractNumId w:val="12"/>
   </w:num>
-  <w:num w:numId="5" w16cid:durableId="1324120931">
-    <w:abstractNumId w:val="13"/>
-  </w:num>
-  <w:num w:numId="6" w16cid:durableId="1404639921">
-    <w:abstractNumId w:val="1"/>
-  </w:num>
-  <w:num w:numId="7" w16cid:durableId="1797412393">
-    <w:abstractNumId w:val="11"/>
-  </w:num>
-  <w:num w:numId="8" w16cid:durableId="696272067">
-    <w:abstractNumId w:val="4"/>
-  </w:num>
-  <w:num w:numId="9" w16cid:durableId="2827743">
-    <w:abstractNumId w:val="5"/>
-  </w:num>
-  <w:num w:numId="10" w16cid:durableId="1959987554">
-    <w:abstractNumId w:val="3"/>
-  </w:num>
-  <w:num w:numId="11" w16cid:durableId="1054933298">
-    <w:abstractNumId w:val="2"/>
-  </w:num>
-  <w:num w:numId="12" w16cid:durableId="4140081">
+  <w:num w:numId="14" w16cid:durableId="1897857488">
     <w:abstractNumId w:val="10"/>
-  </w:num>
-  <w:num w:numId="13" w16cid:durableId="552546740">
-    <w:abstractNumId w:val="9"/>
-  </w:num>
-  <w:num w:numId="14" w16cid:durableId="1897857488">
-    <w:abstractNumId w:val="7"/>
   </w:num>
   <w:num w:numId="15" w16cid:durableId="894850230">
     <w:abstractNumId w:val="0"/>
+  </w:num>
+  <w:num w:numId="16" w16cid:durableId="1206528300">
+    <w:abstractNumId w:val="8"/>
+  </w:num>
+  <w:num w:numId="17" w16cid:durableId="1106537932">
+    <w:abstractNumId w:val="19"/>
+  </w:num>
+  <w:num w:numId="18" w16cid:durableId="1431586940">
+    <w:abstractNumId w:val="1"/>
+  </w:num>
+  <w:num w:numId="19" w16cid:durableId="46269166">
+    <w:abstractNumId w:val="4"/>
+  </w:num>
+  <w:num w:numId="20" w16cid:durableId="1654672994">
+    <w:abstractNumId w:val="14"/>
+  </w:num>
+  <w:num w:numId="21" w16cid:durableId="189954038">
+    <w:abstractNumId w:val="16"/>
   </w:num>
 </w:numbering>
 </file>
@@ -9295,7 +12049,6 @@
   <w:style w:type="character" w:default="1" w:styleId="DefaultParagraphFont">
     <w:name w:val="Default Paragraph Font"/>
     <w:uiPriority w:val="1"/>
-    <w:semiHidden/>
     <w:unhideWhenUsed/>
   </w:style>
   <w:style w:type="table" w:default="1" w:styleId="TableNormal">

</xml_diff>

<commit_message>
Added a description of the other simple_app implementation.
</commit_message>
<xml_diff>
--- a/Doc/Guide.docx
+++ b/Doc/Guide.docx
@@ -8066,6 +8066,13 @@
     </w:p>
     <w:p>
       <w:pPr>
+        <w:rPr>
+          <w:rFonts w:asciiTheme="minorHAnsi" w:hAnsiTheme="minorHAnsi" w:cstheme="minorHAnsi"/>
+        </w:rPr>
+      </w:pPr>
+    </w:p>
+    <w:p>
+      <w:pPr>
         <w:pStyle w:val="ListParagraph"/>
         <w:numPr>
           <w:ilvl w:val="0"/>
@@ -8085,7 +8092,69 @@
         <w:rPr>
           <w:rFonts w:asciiTheme="minorHAnsi" w:hAnsiTheme="minorHAnsi" w:cstheme="minorHAnsi"/>
         </w:rPr>
-        <w:t xml:space="preserve">  The example here is in the directory </w:t>
+        <w:t xml:space="preserve">  </w:t>
+      </w:r>
+      <w:r>
+        <w:rPr>
+          <w:rFonts w:asciiTheme="minorHAnsi" w:hAnsiTheme="minorHAnsi" w:cstheme="minorHAnsi"/>
+        </w:rPr>
+        <w:t>A standard “simple application</w:t>
+      </w:r>
+      <w:r>
+        <w:rPr>
+          <w:rFonts w:asciiTheme="minorHAnsi" w:hAnsiTheme="minorHAnsi" w:cstheme="minorHAnsi"/>
+        </w:rPr>
+        <w:t>,</w:t>
+      </w:r>
+      <w:r>
+        <w:rPr>
+          <w:rFonts w:asciiTheme="minorHAnsi" w:hAnsiTheme="minorHAnsi" w:cstheme="minorHAnsi"/>
+        </w:rPr>
+        <w:t>” called “</w:t>
+      </w:r>
+      <w:proofErr w:type="spellStart"/>
+      <w:r>
+        <w:rPr>
+          <w:rFonts w:asciiTheme="minorHAnsi" w:hAnsiTheme="minorHAnsi" w:cstheme="minorHAnsi"/>
+        </w:rPr>
+        <w:t>simple_app</w:t>
+      </w:r>
+      <w:proofErr w:type="spellEnd"/>
+      <w:r>
+        <w:rPr>
+          <w:rFonts w:asciiTheme="minorHAnsi" w:hAnsiTheme="minorHAnsi" w:cstheme="minorHAnsi"/>
+        </w:rPr>
+        <w:t>,”</w:t>
+      </w:r>
+      <w:r>
+        <w:rPr>
+          <w:rFonts w:asciiTheme="minorHAnsi" w:hAnsiTheme="minorHAnsi" w:cstheme="minorHAnsi"/>
+        </w:rPr>
+        <w:t xml:space="preserve"> </w:t>
+      </w:r>
+      <w:r>
+        <w:rPr>
+          <w:rFonts w:asciiTheme="minorHAnsi" w:hAnsiTheme="minorHAnsi" w:cstheme="minorHAnsi"/>
+        </w:rPr>
+        <w:t xml:space="preserve">that runs under the simulated enclave, </w:t>
+      </w:r>
+      <w:r>
+        <w:rPr>
+          <w:rFonts w:asciiTheme="minorHAnsi" w:hAnsiTheme="minorHAnsi" w:cstheme="minorHAnsi"/>
+        </w:rPr>
+        <w:t xml:space="preserve">is in </w:t>
+      </w:r>
+      <w:r>
+        <w:rPr>
+          <w:rFonts w:asciiTheme="minorHAnsi" w:hAnsiTheme="minorHAnsi" w:cstheme="minorHAnsi"/>
+        </w:rPr>
+        <w:t xml:space="preserve">contained </w:t>
+      </w:r>
+      <w:r>
+        <w:rPr>
+          <w:rFonts w:asciiTheme="minorHAnsi" w:hAnsiTheme="minorHAnsi" w:cstheme="minorHAnsi"/>
+        </w:rPr>
+        <w:t xml:space="preserve">the directory </w:t>
       </w:r>
       <w:proofErr w:type="spellStart"/>
       <w:r>
@@ -8143,7 +8212,13 @@
         <w:rPr>
           <w:rFonts w:asciiTheme="minorHAnsi" w:hAnsiTheme="minorHAnsi" w:cstheme="minorHAnsi"/>
         </w:rPr>
-        <w:t xml:space="preserve">  The example here is in the directory </w:t>
+        <w:t xml:space="preserve">  The directory</w:t>
+      </w:r>
+      <w:r>
+        <w:rPr>
+          <w:rFonts w:asciiTheme="minorHAnsi" w:hAnsiTheme="minorHAnsi" w:cstheme="minorHAnsi"/>
+        </w:rPr>
+        <w:t xml:space="preserve"> </w:t>
       </w:r>
       <w:proofErr w:type="spellStart"/>
       <w:r>
@@ -8185,7 +8260,21 @@
         <w:rPr>
           <w:rFonts w:asciiTheme="minorHAnsi" w:hAnsiTheme="minorHAnsi" w:cstheme="minorHAnsi"/>
         </w:rPr>
-        <w:t>.</w:t>
+        <w:t xml:space="preserve"> contains and implementation of “</w:t>
+      </w:r>
+      <w:proofErr w:type="spellStart"/>
+      <w:r>
+        <w:rPr>
+          <w:rFonts w:asciiTheme="minorHAnsi" w:hAnsiTheme="minorHAnsi" w:cstheme="minorHAnsi"/>
+        </w:rPr>
+        <w:t>simple_app</w:t>
+      </w:r>
+      <w:proofErr w:type="spellEnd"/>
+      <w:r>
+        <w:rPr>
+          <w:rFonts w:asciiTheme="minorHAnsi" w:hAnsiTheme="minorHAnsi" w:cstheme="minorHAnsi"/>
+        </w:rPr>
+        <w:t>” that runs under SEV.</w:t>
       </w:r>
     </w:p>
     <w:p>
@@ -8203,7 +8292,155 @@
         <w:rPr>
           <w:rFonts w:asciiTheme="minorHAnsi" w:hAnsiTheme="minorHAnsi" w:cstheme="minorHAnsi"/>
         </w:rPr>
-        <w:t>An SGX based enclave which employs SGX to provide a Confidential Computing environment.</w:t>
+        <w:t xml:space="preserve">An </w:t>
+      </w:r>
+      <w:r>
+        <w:rPr>
+          <w:rFonts w:asciiTheme="minorHAnsi" w:hAnsiTheme="minorHAnsi" w:cstheme="minorHAnsi"/>
+        </w:rPr>
+        <w:t>application service</w:t>
+      </w:r>
+      <w:r>
+        <w:rPr>
+          <w:rFonts w:asciiTheme="minorHAnsi" w:hAnsiTheme="minorHAnsi" w:cstheme="minorHAnsi"/>
+        </w:rPr>
+        <w:t>-</w:t>
+      </w:r>
+      <w:r>
+        <w:rPr>
+          <w:rFonts w:asciiTheme="minorHAnsi" w:hAnsiTheme="minorHAnsi" w:cstheme="minorHAnsi"/>
+        </w:rPr>
+        <w:t>based enclave which provides a Confidential Computing environment to applications within an encrypted virtual machine (like an SEV-SNP machine)</w:t>
+      </w:r>
+      <w:r>
+        <w:rPr>
+          <w:rFonts w:asciiTheme="minorHAnsi" w:hAnsiTheme="minorHAnsi" w:cstheme="minorHAnsi"/>
+        </w:rPr>
+        <w:t xml:space="preserve"> is</w:t>
+      </w:r>
+      <w:r>
+        <w:rPr>
+          <w:rFonts w:asciiTheme="minorHAnsi" w:hAnsiTheme="minorHAnsi" w:cstheme="minorHAnsi"/>
+        </w:rPr>
+        <w:t xml:space="preserve">. </w:t>
+      </w:r>
+      <w:r>
+        <w:rPr>
+          <w:rFonts w:asciiTheme="minorHAnsi" w:hAnsiTheme="minorHAnsi" w:cstheme="minorHAnsi"/>
+        </w:rPr>
+        <w:t xml:space="preserve">The service that provides this service is in the directory </w:t>
+      </w:r>
+      <w:proofErr w:type="spellStart"/>
+      <w:r>
+        <w:rPr>
+          <w:rFonts w:ascii="Courier New" w:hAnsi="Courier New" w:cs="Courier New"/>
+          <w:sz w:val="21"/>
+          <w:szCs w:val="21"/>
+        </w:rPr>
+        <w:t>application_service</w:t>
+      </w:r>
+      <w:proofErr w:type="spellEnd"/>
+      <w:r>
+        <w:rPr>
+          <w:rFonts w:asciiTheme="minorHAnsi" w:hAnsiTheme="minorHAnsi" w:cstheme="minorHAnsi"/>
+        </w:rPr>
+        <w:t xml:space="preserve">. </w:t>
+      </w:r>
+      <w:r>
+        <w:rPr>
+          <w:rFonts w:asciiTheme="minorHAnsi" w:hAnsiTheme="minorHAnsi" w:cstheme="minorHAnsi"/>
+        </w:rPr>
+        <w:t>Th</w:t>
+      </w:r>
+      <w:r>
+        <w:rPr>
+          <w:rFonts w:asciiTheme="minorHAnsi" w:hAnsiTheme="minorHAnsi" w:cstheme="minorHAnsi"/>
+        </w:rPr>
+        <w:t xml:space="preserve">e version of simple app that runs under the </w:t>
+      </w:r>
+      <w:proofErr w:type="spellStart"/>
+      <w:r>
+        <w:rPr>
+          <w:rFonts w:ascii="Courier New" w:hAnsi="Courier New" w:cs="Courier New"/>
+          <w:sz w:val="21"/>
+          <w:szCs w:val="21"/>
+        </w:rPr>
+        <w:t>application_</w:t>
+      </w:r>
+      <w:proofErr w:type="gramStart"/>
+      <w:r>
+        <w:rPr>
+          <w:rFonts w:ascii="Courier New" w:hAnsi="Courier New" w:cs="Courier New"/>
+          <w:sz w:val="21"/>
+          <w:szCs w:val="21"/>
+        </w:rPr>
+        <w:t>service</w:t>
+      </w:r>
+      <w:proofErr w:type="spellEnd"/>
+      <w:r>
+        <w:rPr>
+          <w:rFonts w:asciiTheme="minorHAnsi" w:hAnsiTheme="minorHAnsi" w:cstheme="minorHAnsi"/>
+        </w:rPr>
+        <w:t xml:space="preserve"> </w:t>
+      </w:r>
+      <w:r>
+        <w:rPr>
+          <w:rFonts w:asciiTheme="minorHAnsi" w:hAnsiTheme="minorHAnsi" w:cstheme="minorHAnsi"/>
+        </w:rPr>
+        <w:t xml:space="preserve"> </w:t>
+      </w:r>
+      <w:r>
+        <w:rPr>
+          <w:rFonts w:asciiTheme="minorHAnsi" w:hAnsiTheme="minorHAnsi" w:cstheme="minorHAnsi"/>
+        </w:rPr>
+        <w:t>is</w:t>
+      </w:r>
+      <w:proofErr w:type="gramEnd"/>
+      <w:r>
+        <w:rPr>
+          <w:rFonts w:asciiTheme="minorHAnsi" w:hAnsiTheme="minorHAnsi" w:cstheme="minorHAnsi"/>
+        </w:rPr>
+        <w:t xml:space="preserve"> in the </w:t>
+      </w:r>
+      <w:r>
+        <w:rPr>
+          <w:rFonts w:asciiTheme="minorHAnsi" w:hAnsiTheme="minorHAnsi" w:cstheme="minorHAnsi"/>
+        </w:rPr>
+        <w:t xml:space="preserve">directory </w:t>
+      </w:r>
+      <w:proofErr w:type="spellStart"/>
+      <w:r>
+        <w:rPr>
+          <w:rFonts w:ascii="Courier New" w:hAnsi="Courier New" w:cs="Courier New"/>
+          <w:sz w:val="21"/>
+          <w:szCs w:val="21"/>
+        </w:rPr>
+        <w:t>sample_apps</w:t>
+      </w:r>
+      <w:proofErr w:type="spellEnd"/>
+      <w:r>
+        <w:rPr>
+          <w:rFonts w:ascii="Courier New" w:hAnsi="Courier New" w:cs="Courier New"/>
+          <w:sz w:val="21"/>
+          <w:szCs w:val="21"/>
+        </w:rPr>
+        <w:t>/</w:t>
+      </w:r>
+      <w:proofErr w:type="spellStart"/>
+      <w:r>
+        <w:rPr>
+          <w:rFonts w:ascii="Courier New" w:hAnsi="Courier New" w:cs="Courier New"/>
+          <w:sz w:val="21"/>
+          <w:szCs w:val="21"/>
+        </w:rPr>
+        <w:t>simple_app_under_app_service</w:t>
+      </w:r>
+      <w:proofErr w:type="spellEnd"/>
+      <w:r>
+        <w:rPr>
+          <w:rFonts w:asciiTheme="minorHAnsi" w:hAnsiTheme="minorHAnsi" w:cstheme="minorHAnsi"/>
+        </w:rPr>
+        <w:t>.</w:t>
       </w:r>
     </w:p>
     <w:p>
@@ -8221,25 +8458,13 @@
         <w:rPr>
           <w:rFonts w:asciiTheme="minorHAnsi" w:hAnsiTheme="minorHAnsi" w:cstheme="minorHAnsi"/>
         </w:rPr>
-        <w:t xml:space="preserve">An </w:t>
-      </w:r>
-      <w:r>
-        <w:rPr>
-          <w:rFonts w:asciiTheme="minorHAnsi" w:hAnsiTheme="minorHAnsi" w:cstheme="minorHAnsi"/>
-        </w:rPr>
-        <w:t>application service</w:t>
-      </w:r>
-      <w:r>
-        <w:rPr>
-          <w:rFonts w:asciiTheme="minorHAnsi" w:hAnsiTheme="minorHAnsi" w:cstheme="minorHAnsi"/>
-        </w:rPr>
-        <w:t>-</w:t>
-      </w:r>
-      <w:r>
-        <w:rPr>
-          <w:rFonts w:asciiTheme="minorHAnsi" w:hAnsiTheme="minorHAnsi" w:cstheme="minorHAnsi"/>
-        </w:rPr>
-        <w:t xml:space="preserve">based enclave which provides a Confidential Computing environment to applications within an encrypted virtual machine (like an SEV-SNP machine).  This service is rooted and SEV-SNP service like the one in 2 above.  The example here is in the directory </w:t>
+        <w:t xml:space="preserve">The </w:t>
+      </w:r>
+      <w:r>
+        <w:rPr>
+          <w:rFonts w:asciiTheme="minorHAnsi" w:hAnsiTheme="minorHAnsi" w:cstheme="minorHAnsi"/>
+        </w:rPr>
+        <w:t xml:space="preserve">directory </w:t>
       </w:r>
       <w:proofErr w:type="spellStart"/>
       <w:r>
@@ -8274,15 +8499,155 @@
           <w:sz w:val="21"/>
           <w:szCs w:val="21"/>
         </w:rPr>
-        <w:t>_under_app_service</w:t>
-      </w:r>
-      <w:proofErr w:type="spellEnd"/>
+        <w:t>_under_</w:t>
+      </w:r>
+      <w:r>
+        <w:rPr>
+          <w:rFonts w:ascii="Courier New" w:hAnsi="Courier New" w:cs="Courier New"/>
+          <w:sz w:val="21"/>
+          <w:szCs w:val="21"/>
+        </w:rPr>
+        <w:t>oe</w:t>
+      </w:r>
+      <w:proofErr w:type="spellEnd"/>
+      <w:r>
+        <w:rPr>
+          <w:rFonts w:ascii="Courier New" w:hAnsi="Courier New" w:cs="Courier New"/>
+          <w:sz w:val="21"/>
+          <w:szCs w:val="21"/>
+        </w:rPr>
+        <w:t xml:space="preserve"> </w:t>
+      </w:r>
+      <w:r>
+        <w:rPr>
+          <w:rFonts w:asciiTheme="minorHAnsi" w:hAnsiTheme="minorHAnsi" w:cstheme="minorHAnsi"/>
+        </w:rPr>
+        <w:t>contains an implementation of “</w:t>
+      </w:r>
+      <w:proofErr w:type="spellStart"/>
+      <w:r>
+        <w:rPr>
+          <w:rFonts w:asciiTheme="minorHAnsi" w:hAnsiTheme="minorHAnsi" w:cstheme="minorHAnsi"/>
+        </w:rPr>
+        <w:t>simple_app</w:t>
+      </w:r>
+      <w:proofErr w:type="spellEnd"/>
+      <w:r>
+        <w:rPr>
+          <w:rFonts w:asciiTheme="minorHAnsi" w:hAnsiTheme="minorHAnsi" w:cstheme="minorHAnsi"/>
+        </w:rPr>
+        <w:t>” under Open Enclaves.</w:t>
+      </w:r>
+    </w:p>
+    <w:p>
+      <w:pPr>
+        <w:pStyle w:val="ListParagraph"/>
+        <w:numPr>
+          <w:ilvl w:val="0"/>
+          <w:numId w:val="16"/>
+        </w:numPr>
+        <w:rPr>
+          <w:rFonts w:asciiTheme="minorHAnsi" w:hAnsiTheme="minorHAnsi" w:cstheme="minorHAnsi"/>
+        </w:rPr>
+      </w:pPr>
+      <w:r>
+        <w:rPr>
+          <w:rFonts w:asciiTheme="minorHAnsi" w:hAnsiTheme="minorHAnsi" w:cstheme="minorHAnsi"/>
+        </w:rPr>
+        <w:t xml:space="preserve">The directory </w:t>
+      </w:r>
+      <w:proofErr w:type="spellStart"/>
+      <w:r>
+        <w:rPr>
+          <w:rFonts w:ascii="Courier New" w:hAnsi="Courier New" w:cs="Courier New"/>
+          <w:sz w:val="21"/>
+          <w:szCs w:val="21"/>
+        </w:rPr>
+        <w:t>sample_apps</w:t>
+      </w:r>
+      <w:proofErr w:type="spellEnd"/>
+      <w:r>
+        <w:rPr>
+          <w:rFonts w:ascii="Courier New" w:hAnsi="Courier New" w:cs="Courier New"/>
+          <w:sz w:val="21"/>
+          <w:szCs w:val="21"/>
+        </w:rPr>
+        <w:t>/</w:t>
+      </w:r>
+      <w:proofErr w:type="spellStart"/>
+      <w:r>
+        <w:rPr>
+          <w:rFonts w:ascii="Courier New" w:hAnsi="Courier New" w:cs="Courier New"/>
+          <w:sz w:val="21"/>
+          <w:szCs w:val="21"/>
+        </w:rPr>
+        <w:t>simple_app</w:t>
+      </w:r>
+      <w:r>
+        <w:rPr>
+          <w:rFonts w:ascii="Courier New" w:hAnsi="Courier New" w:cs="Courier New"/>
+          <w:sz w:val="21"/>
+          <w:szCs w:val="21"/>
+        </w:rPr>
+        <w:t>_under_</w:t>
+      </w:r>
+      <w:r>
+        <w:rPr>
+          <w:rFonts w:ascii="Courier New" w:hAnsi="Courier New" w:cs="Courier New"/>
+          <w:sz w:val="21"/>
+          <w:szCs w:val="21"/>
+        </w:rPr>
+        <w:t>gramine</w:t>
+      </w:r>
+      <w:proofErr w:type="spellEnd"/>
+      <w:r>
+        <w:rPr>
+          <w:rFonts w:ascii="Courier New" w:hAnsi="Courier New" w:cs="Courier New"/>
+          <w:sz w:val="21"/>
+          <w:szCs w:val="21"/>
+        </w:rPr>
+        <w:t xml:space="preserve"> </w:t>
+      </w:r>
+      <w:r>
+        <w:rPr>
+          <w:rFonts w:asciiTheme="minorHAnsi" w:hAnsiTheme="minorHAnsi" w:cstheme="minorHAnsi"/>
+        </w:rPr>
+        <w:t>contains an implementation of “</w:t>
+      </w:r>
+      <w:proofErr w:type="spellStart"/>
+      <w:r>
+        <w:rPr>
+          <w:rFonts w:asciiTheme="minorHAnsi" w:hAnsiTheme="minorHAnsi" w:cstheme="minorHAnsi"/>
+        </w:rPr>
+        <w:t>simple_app</w:t>
+      </w:r>
+      <w:proofErr w:type="spellEnd"/>
+      <w:r>
+        <w:rPr>
+          <w:rFonts w:asciiTheme="minorHAnsi" w:hAnsiTheme="minorHAnsi" w:cstheme="minorHAnsi"/>
+        </w:rPr>
+        <w:t xml:space="preserve">” under </w:t>
+      </w:r>
+      <w:r>
+        <w:rPr>
+          <w:rFonts w:asciiTheme="minorHAnsi" w:hAnsiTheme="minorHAnsi" w:cstheme="minorHAnsi"/>
+        </w:rPr>
+        <w:t>Gramine</w:t>
+      </w:r>
       <w:r>
         <w:rPr>
           <w:rFonts w:asciiTheme="minorHAnsi" w:hAnsiTheme="minorHAnsi" w:cstheme="minorHAnsi"/>
         </w:rPr>
         <w:t>.</w:t>
       </w:r>
+    </w:p>
+    <w:p>
+      <w:pPr>
+        <w:pStyle w:val="ListParagraph"/>
+        <w:rPr>
+          <w:rFonts w:asciiTheme="minorHAnsi" w:hAnsiTheme="minorHAnsi" w:cstheme="minorHAnsi"/>
+        </w:rPr>
+      </w:pPr>
     </w:p>
     <w:p>
       <w:pPr>
@@ -8511,7 +8876,14 @@
         <w:rPr>
           <w:rFonts w:asciiTheme="minorHAnsi" w:hAnsiTheme="minorHAnsi" w:cstheme="minorHAnsi"/>
         </w:rPr>
-        <w:t xml:space="preserve">Although there is only one application binary, </w:t>
+        <w:t xml:space="preserve">Although there is only </w:t>
+      </w:r>
+      <w:r>
+        <w:rPr>
+          <w:rFonts w:asciiTheme="minorHAnsi" w:hAnsiTheme="minorHAnsi" w:cstheme="minorHAnsi"/>
+        </w:rPr>
+        <w:lastRenderedPageBreak/>
+        <w:t xml:space="preserve">one application binary, </w:t>
       </w:r>
       <w:r>
         <w:rPr>
@@ -9000,6 +9372,7 @@
         <w:rPr>
           <w:rFonts w:asciiTheme="minorHAnsi" w:hAnsiTheme="minorHAnsi" w:cstheme="minorHAnsi"/>
         </w:rPr>
+        <w:lastRenderedPageBreak/>
         <w:t>In step 8, we compile the Certifier Service in Go.</w:t>
       </w:r>
     </w:p>
@@ -9128,14 +9501,7 @@
         <w:rPr>
           <w:rFonts w:asciiTheme="minorHAnsi" w:hAnsiTheme="minorHAnsi" w:cstheme="minorHAnsi"/>
         </w:rPr>
-        <w:t xml:space="preserve">, </w:t>
-      </w:r>
-      <w:r>
-        <w:rPr>
-          <w:rFonts w:asciiTheme="minorHAnsi" w:hAnsiTheme="minorHAnsi" w:cstheme="minorHAnsi"/>
-        </w:rPr>
-        <w:lastRenderedPageBreak/>
-        <w:t xml:space="preserve">offering proof of its compliance with </w:t>
+        <w:t xml:space="preserve">, offering proof of its compliance with </w:t>
       </w:r>
       <w:r>
         <w:rPr>
@@ -9992,7 +10358,15 @@
           <w:rFonts w:asciiTheme="minorHAnsi" w:eastAsiaTheme="minorEastAsia" w:hAnsiTheme="minorHAnsi" w:cstheme="minorHAnsi"/>
           <w:color w:val="000000"/>
         </w:rPr>
-        <w:t>, proving the application is “trustworthy” under the security enumerated policy (It is worth pointing out that this verification generates a proof and verification certificate, naming the application measurement.). The third call establishes an authenticated, secure channel with a proven trustworthy application on behalf of a client and the fourth call provides the corresponding secure channel establishment on behalf of the application the client wishes to contact.  The first two calls are only required when the application first runs on a new platform.  When it restarts, a single call:</w:t>
+        <w:t xml:space="preserve">, proving the application is “trustworthy” under the security enumerated policy (It is worth pointing out that this verification generates a proof and verification certificate, naming the application </w:t>
+      </w:r>
+      <w:r>
+        <w:rPr>
+          <w:rFonts w:asciiTheme="minorHAnsi" w:eastAsiaTheme="minorEastAsia" w:hAnsiTheme="minorHAnsi" w:cstheme="minorHAnsi"/>
+          <w:color w:val="000000"/>
+        </w:rPr>
+        <w:lastRenderedPageBreak/>
+        <w:t>measurement.). The third call establishes an authenticated, secure channel with a proven trustworthy application on behalf of a client and the fourth call provides the corresponding secure channel establishment on behalf of the application the client wishes to contact.  The first two calls are only required when the application first runs on a new platform.  When it restarts, a single call:</w:t>
       </w:r>
     </w:p>
     <w:p>
@@ -10131,7 +10505,6 @@
         <w:rPr>
           <w:rFonts w:asciiTheme="minorHAnsi" w:hAnsiTheme="minorHAnsi" w:cstheme="minorHAnsi"/>
         </w:rPr>
-        <w:lastRenderedPageBreak/>
         <w:t>recovers the keys and</w:t>
       </w:r>
       <w:r>
@@ -10647,6 +11020,7 @@
         <w:rPr>
           <w:rFonts w:asciiTheme="minorHAnsi" w:hAnsiTheme="minorHAnsi" w:cstheme="minorHAnsi"/>
         </w:rPr>
+        <w:lastRenderedPageBreak/>
         <w:t xml:space="preserve">If the operation is </w:t>
       </w:r>
       <w:r>
@@ -10721,7 +11095,6 @@
         <w:rPr>
           <w:rFonts w:asciiTheme="minorHAnsi" w:hAnsiTheme="minorHAnsi" w:cstheme="minorHAnsi"/>
         </w:rPr>
-        <w:lastRenderedPageBreak/>
         <w:t xml:space="preserve">If the operation is </w:t>
       </w:r>
       <w:r>

</xml_diff>

<commit_message>
Updated docs to include Gramine
</commit_message>
<xml_diff>
--- a/Doc/Guide.docx
+++ b/Doc/Guide.docx
@@ -1,6 +1,6 @@
 
 <file path=word/document.xml><?xml version="1.0" encoding="utf-8"?>
-<w:document xmlns:wpc="http://schemas.microsoft.com/office/word/2010/wordprocessingCanvas" xmlns:cx="http://schemas.microsoft.com/office/drawing/2014/chartex" xmlns:cx1="http://schemas.microsoft.com/office/drawing/2015/9/8/chartex" xmlns:cx2="http://schemas.microsoft.com/office/drawing/2015/10/21/chartex" xmlns:cx3="http://schemas.microsoft.com/office/drawing/2016/5/9/chartex" xmlns:cx4="http://schemas.microsoft.com/office/drawing/2016/5/10/chartex" xmlns:cx5="http://schemas.microsoft.com/office/drawing/2016/5/11/chartex" xmlns:cx6="http://schemas.microsoft.com/office/drawing/2016/5/12/chartex" xmlns:cx7="http://schemas.microsoft.com/office/drawing/2016/5/13/chartex" xmlns:cx8="http://schemas.microsoft.com/office/drawing/2016/5/14/chartex" xmlns:mc="http://schemas.openxmlformats.org/markup-compatibility/2006" xmlns:aink="http://schemas.microsoft.com/office/drawing/2016/ink" xmlns:am3d="http://schemas.microsoft.com/office/drawing/2017/model3d" xmlns:o="urn:schemas-microsoft-com:office:office" xmlns:oel="http://schemas.microsoft.com/office/2019/extlst" xmlns:r="http://schemas.openxmlformats.org/officeDocument/2006/relationships" xmlns:m="http://schemas.openxmlformats.org/officeDocument/2006/math" xmlns:v="urn:schemas-microsoft-com:vml" xmlns:wp14="http://schemas.microsoft.com/office/word/2010/wordprocessingDrawing" xmlns:wp="http://schemas.openxmlformats.org/drawingml/2006/wordprocessingDrawing" xmlns:w10="urn:schemas-microsoft-com:office:word" xmlns:w="http://schemas.openxmlformats.org/wordprocessingml/2006/main" xmlns:w14="http://schemas.microsoft.com/office/word/2010/wordml" xmlns:w15="http://schemas.microsoft.com/office/word/2012/wordml" xmlns:w16cex="http://schemas.microsoft.com/office/word/2018/wordml/cex" xmlns:w16cid="http://schemas.microsoft.com/office/word/2016/wordml/cid" xmlns:w16="http://schemas.microsoft.com/office/word/2018/wordml" xmlns:w16sdtdh="http://schemas.microsoft.com/office/word/2020/wordml/sdtdatahash" xmlns:w16se="http://schemas.microsoft.com/office/word/2015/wordml/symex" xmlns:wpg="http://schemas.microsoft.com/office/word/2010/wordprocessingGroup" xmlns:wpi="http://schemas.microsoft.com/office/word/2010/wordprocessingInk" xmlns:wne="http://schemas.microsoft.com/office/word/2006/wordml" xmlns:wps="http://schemas.microsoft.com/office/word/2010/wordprocessingShape" mc:Ignorable="w14 w15 w16se w16cid w16 w16cex w16sdtdh wp14">
+<w:document xmlns:wpc="http://schemas.microsoft.com/office/word/2010/wordprocessingCanvas" xmlns:cx="http://schemas.microsoft.com/office/drawing/2014/chartex" xmlns:cx1="http://schemas.microsoft.com/office/drawing/2015/9/8/chartex" xmlns:cx2="http://schemas.microsoft.com/office/drawing/2015/10/21/chartex" xmlns:cx3="http://schemas.microsoft.com/office/drawing/2016/5/9/chartex" xmlns:cx4="http://schemas.microsoft.com/office/drawing/2016/5/10/chartex" xmlns:cx5="http://schemas.microsoft.com/office/drawing/2016/5/11/chartex" xmlns:cx6="http://schemas.microsoft.com/office/drawing/2016/5/12/chartex" xmlns:cx7="http://schemas.microsoft.com/office/drawing/2016/5/13/chartex" xmlns:cx8="http://schemas.microsoft.com/office/drawing/2016/5/14/chartex" xmlns:mc="http://schemas.openxmlformats.org/markup-compatibility/2006" xmlns:aink="http://schemas.microsoft.com/office/drawing/2016/ink" xmlns:am3d="http://schemas.microsoft.com/office/drawing/2017/model3d" xmlns:o="urn:schemas-microsoft-com:office:office" xmlns:oel="http://schemas.microsoft.com/office/2019/extlst" xmlns:r="http://schemas.openxmlformats.org/officeDocument/2006/relationships" xmlns:m="http://schemas.openxmlformats.org/officeDocument/2006/math" xmlns:v="urn:schemas-microsoft-com:vml" xmlns:wp14="http://schemas.microsoft.com/office/word/2010/wordprocessingDrawing" xmlns:wp="http://schemas.openxmlformats.org/drawingml/2006/wordprocessingDrawing" xmlns:w10="urn:schemas-microsoft-com:office:word" xmlns:w="http://schemas.openxmlformats.org/wordprocessingml/2006/main" xmlns:w14="http://schemas.microsoft.com/office/word/2010/wordml" xmlns:w15="http://schemas.microsoft.com/office/word/2012/wordml" xmlns:w16cex="http://schemas.microsoft.com/office/word/2018/wordml/cex" xmlns:w16cid="http://schemas.microsoft.com/office/word/2016/wordml/cid" xmlns:w16="http://schemas.microsoft.com/office/word/2018/wordml" xmlns:w16du="http://schemas.microsoft.com/office/word/2023/wordml/word16du" xmlns:w16sdtdh="http://schemas.microsoft.com/office/word/2020/wordml/sdtdatahash" xmlns:w16se="http://schemas.microsoft.com/office/word/2015/wordml/symex" xmlns:wpg="http://schemas.microsoft.com/office/word/2010/wordprocessingGroup" xmlns:wpi="http://schemas.microsoft.com/office/word/2010/wordprocessingInk" xmlns:wne="http://schemas.microsoft.com/office/word/2006/wordml" xmlns:wps="http://schemas.microsoft.com/office/word/2010/wordprocessingShape" mc:Ignorable="w14 w15 w16se w16cid w16 w16cex w16sdtdh wp14">
   <w:body>
     <w:p>
       <w:pPr>
@@ -747,20 +747,32 @@
         <w:rPr>
           <w:rFonts w:asciiTheme="minorHAnsi" w:hAnsiTheme="minorHAnsi" w:cstheme="minorHAnsi"/>
         </w:rPr>
-        <w:t>Firstly, it can use SGX, SEV and in the future other “hardware enforcement” mechanisms supporting the Isolation, Measurement, Sealing, Unsealing and Attestation without modifying the program.</w:t>
-      </w:r>
-      <w:r>
-        <w:rPr>
-          <w:rFonts w:asciiTheme="minorHAnsi" w:hAnsiTheme="minorHAnsi" w:cstheme="minorHAnsi"/>
-        </w:rPr>
-        <w:t xml:space="preserve">  In addition, the certifier comes with a “simulated-enclave” so you can develop </w:t>
+        <w:t>Firstly, it can use SGX</w:t>
+      </w:r>
+      <w:r>
+        <w:rPr>
+          <w:rFonts w:asciiTheme="minorHAnsi" w:hAnsiTheme="minorHAnsi" w:cstheme="minorHAnsi"/>
+        </w:rPr>
+        <w:t xml:space="preserve"> (under Open Enclaves or Gramine)</w:t>
+      </w:r>
+      <w:r>
+        <w:rPr>
+          <w:rFonts w:asciiTheme="minorHAnsi" w:hAnsiTheme="minorHAnsi" w:cstheme="minorHAnsi"/>
+        </w:rPr>
+        <w:t>, SEV and in the future other “hardware enforcement” mechanisms supporting the Isolation, Measurement, Sealing, Unsealing and Attestation without modifying the program.</w:t>
+      </w:r>
+      <w:r>
+        <w:rPr>
+          <w:rFonts w:asciiTheme="minorHAnsi" w:hAnsiTheme="minorHAnsi" w:cstheme="minorHAnsi"/>
+        </w:rPr>
+        <w:t xml:space="preserve">  In addition, the certifier comes with a “simulated-</w:t>
       </w:r>
       <w:r>
         <w:rPr>
           <w:rFonts w:asciiTheme="minorHAnsi" w:hAnsiTheme="minorHAnsi" w:cstheme="minorHAnsi"/>
         </w:rPr>
         <w:lastRenderedPageBreak/>
-        <w:t>and test on platforms without special hardware.</w:t>
+        <w:t>enclave” so you can develop and test on platforms without special hardware.</w:t>
       </w:r>
       <w:r>
         <w:rPr>
@@ -835,19 +847,7 @@
         <w:rPr>
           <w:rFonts w:asciiTheme="minorHAnsi" w:hAnsiTheme="minorHAnsi" w:cstheme="minorHAnsi"/>
         </w:rPr>
-        <w:t>In an SGX enclave under Open Enclaves, Asylo</w:t>
-      </w:r>
-      <w:r>
-        <w:rPr>
-          <w:rFonts w:asciiTheme="minorHAnsi" w:hAnsiTheme="minorHAnsi" w:cstheme="minorHAnsi"/>
-        </w:rPr>
-        <w:t>,</w:t>
-      </w:r>
-      <w:r>
-        <w:rPr>
-          <w:rFonts w:asciiTheme="minorHAnsi" w:hAnsiTheme="minorHAnsi" w:cstheme="minorHAnsi"/>
-        </w:rPr>
-        <w:t xml:space="preserve"> or Gramine.  Here the application enclave is the isolated a measured </w:t>
+        <w:t xml:space="preserve">In an SGX enclave under Open Enclaves or Gramine.  Here the application enclave is the isolated a measured </w:t>
       </w:r>
       <w:r>
         <w:rPr>
@@ -860,6 +860,40 @@
           <w:rFonts w:asciiTheme="minorHAnsi" w:hAnsiTheme="minorHAnsi" w:cstheme="minorHAnsi"/>
         </w:rPr>
         <w:t>.</w:t>
+      </w:r>
+      <w:r>
+        <w:rPr>
+          <w:rFonts w:asciiTheme="minorHAnsi" w:hAnsiTheme="minorHAnsi" w:cstheme="minorHAnsi"/>
+        </w:rPr>
+        <w:t xml:space="preserve">  We have done an </w:t>
+      </w:r>
+      <w:proofErr w:type="spellStart"/>
+      <w:r>
+        <w:rPr>
+          <w:rFonts w:asciiTheme="minorHAnsi" w:hAnsiTheme="minorHAnsi" w:cstheme="minorHAnsi"/>
+        </w:rPr>
+        <w:t>Asylo</w:t>
+      </w:r>
+      <w:proofErr w:type="spellEnd"/>
+      <w:r>
+        <w:rPr>
+          <w:rFonts w:asciiTheme="minorHAnsi" w:hAnsiTheme="minorHAnsi" w:cstheme="minorHAnsi"/>
+        </w:rPr>
+        <w:t xml:space="preserve"> port in the </w:t>
+      </w:r>
+      <w:proofErr w:type="gramStart"/>
+      <w:r>
+        <w:rPr>
+          <w:rFonts w:asciiTheme="minorHAnsi" w:hAnsiTheme="minorHAnsi" w:cstheme="minorHAnsi"/>
+        </w:rPr>
+        <w:t>past</w:t>
+      </w:r>
+      <w:proofErr w:type="gramEnd"/>
+      <w:r>
+        <w:rPr>
+          <w:rFonts w:asciiTheme="minorHAnsi" w:hAnsiTheme="minorHAnsi" w:cstheme="minorHAnsi"/>
+        </w:rPr>
+        <w:t xml:space="preserve"> but we do not maintain it.</w:t>
       </w:r>
     </w:p>
     <w:p>
@@ -1688,7 +1722,7 @@
       <w:proofErr w:type="spellStart"/>
       <w:r>
         <w:rPr>
-          <w:rFonts w:asciiTheme="minorHAnsi" w:hAnsiTheme="minorHAnsi" w:cstheme="minorHAnsi"/>
+          <w:rFonts w:ascii="Courier New" w:hAnsi="Courier New" w:cs="Courier New"/>
         </w:rPr>
         <w:t>simple_app</w:t>
       </w:r>
@@ -2683,14 +2717,12 @@
         </w:rPr>
         <w:t xml:space="preserve"> on another machine), it uses its enclave key and admission certificate to open a bidirectional channel with the other Confidential Computing application (which </w:t>
       </w:r>
-      <w:proofErr w:type="spellStart"/>
-      <w:r>
-        <w:rPr>
-          <w:rFonts w:asciiTheme="minorHAnsi" w:hAnsiTheme="minorHAnsi" w:cstheme="minorHAnsi"/>
-        </w:rPr>
-        <w:t>symmetricly</w:t>
-      </w:r>
-      <w:proofErr w:type="spellEnd"/>
+      <w:r>
+        <w:rPr>
+          <w:rFonts w:asciiTheme="minorHAnsi" w:hAnsiTheme="minorHAnsi" w:cstheme="minorHAnsi"/>
+        </w:rPr>
+        <w:t>symmetrically</w:t>
+      </w:r>
       <w:r>
         <w:rPr>
           <w:rFonts w:asciiTheme="minorHAnsi" w:hAnsiTheme="minorHAnsi" w:cstheme="minorHAnsi"/>
@@ -3429,21 +3461,7 @@
         <w:rPr>
           <w:rFonts w:asciiTheme="minorHAnsi" w:hAnsiTheme="minorHAnsi" w:cstheme="minorHAnsi"/>
         </w:rPr>
-        <w:t xml:space="preserve">There is an </w:t>
-      </w:r>
-      <w:proofErr w:type="spellStart"/>
-      <w:r>
-        <w:rPr>
-          <w:rFonts w:asciiTheme="minorHAnsi" w:hAnsiTheme="minorHAnsi" w:cstheme="minorHAnsi"/>
-        </w:rPr>
-        <w:t>asylo</w:t>
-      </w:r>
-      <w:proofErr w:type="spellEnd"/>
-      <w:r>
-        <w:rPr>
-          <w:rFonts w:asciiTheme="minorHAnsi" w:hAnsiTheme="minorHAnsi" w:cstheme="minorHAnsi"/>
-        </w:rPr>
-        <w:t xml:space="preserve"> based example in </w:t>
+        <w:t xml:space="preserve">In the directory </w:t>
       </w:r>
       <w:proofErr w:type="spellStart"/>
       <w:r>
@@ -3470,29 +3488,37 @@
           <w:sz w:val="22"/>
           <w:szCs w:val="22"/>
         </w:rPr>
-        <w:t>asylo_secure_grpc</w:t>
-      </w:r>
-      <w:proofErr w:type="spellEnd"/>
-      <w:r>
-        <w:rPr>
-          <w:rFonts w:asciiTheme="minorHAnsi" w:hAnsiTheme="minorHAnsi" w:cstheme="minorHAnsi"/>
-        </w:rPr>
-        <w:t xml:space="preserve"> that uses the ported </w:t>
-      </w:r>
-      <w:proofErr w:type="spellStart"/>
-      <w:r>
-        <w:rPr>
-          <w:rFonts w:asciiTheme="minorHAnsi" w:hAnsiTheme="minorHAnsi" w:cstheme="minorHAnsi"/>
-        </w:rPr>
-        <w:t>Asylo</w:t>
-      </w:r>
-      <w:proofErr w:type="spellEnd"/>
-      <w:r>
-        <w:rPr>
-          <w:rFonts w:asciiTheme="minorHAnsi" w:hAnsiTheme="minorHAnsi" w:cstheme="minorHAnsi"/>
-        </w:rPr>
-        <w:t xml:space="preserve"> SDK.</w:t>
-      </w:r>
+        <w:t>simple_app_under_gramine</w:t>
+      </w:r>
+      <w:proofErr w:type="spellEnd"/>
+      <w:r>
+        <w:rPr>
+          <w:rFonts w:asciiTheme="minorHAnsi" w:hAnsiTheme="minorHAnsi" w:cstheme="minorHAnsi"/>
+        </w:rPr>
+        <w:t xml:space="preserve">, is the same </w:t>
+      </w:r>
+      <w:proofErr w:type="spellStart"/>
+      <w:r>
+        <w:rPr>
+          <w:rFonts w:asciiTheme="minorHAnsi" w:hAnsiTheme="minorHAnsi" w:cstheme="minorHAnsi"/>
+        </w:rPr>
+        <w:t>simple_app</w:t>
+      </w:r>
+      <w:proofErr w:type="spellEnd"/>
+      <w:r>
+        <w:rPr>
+          <w:rFonts w:asciiTheme="minorHAnsi" w:hAnsiTheme="minorHAnsi" w:cstheme="minorHAnsi"/>
+        </w:rPr>
+        <w:t xml:space="preserve"> running in SGX using Gramine.</w:t>
+      </w:r>
+    </w:p>
+    <w:p>
+      <w:pPr>
+        <w:ind w:left="360"/>
+        <w:rPr>
+          <w:rFonts w:asciiTheme="minorHAnsi" w:hAnsiTheme="minorHAnsi" w:cstheme="minorHAnsi"/>
+        </w:rPr>
+      </w:pPr>
     </w:p>
     <w:p>
       <w:pPr>
@@ -3529,7 +3555,33 @@
         <w:rPr>
           <w:rFonts w:asciiTheme="minorHAnsi" w:hAnsiTheme="minorHAnsi" w:cstheme="minorHAnsi"/>
         </w:rPr>
-        <w:t>assemble ab SEV capable VM).  In general, we will add a “</w:t>
+        <w:t xml:space="preserve">assemble ab SEV capable VM).  </w:t>
+      </w:r>
+      <w:r>
+        <w:rPr>
+          <w:rFonts w:asciiTheme="minorHAnsi" w:hAnsiTheme="minorHAnsi" w:cstheme="minorHAnsi"/>
+        </w:rPr>
+        <w:t>The source code for each “</w:t>
+      </w:r>
+      <w:proofErr w:type="spellStart"/>
+      <w:r>
+        <w:rPr>
+          <w:rFonts w:ascii="Courier New" w:hAnsi="Courier New" w:cs="Courier New"/>
+        </w:rPr>
+        <w:t>simple_example</w:t>
+      </w:r>
+      <w:proofErr w:type="spellEnd"/>
+      <w:r>
+        <w:rPr>
+          <w:rFonts w:asciiTheme="minorHAnsi" w:hAnsiTheme="minorHAnsi" w:cstheme="minorHAnsi"/>
+        </w:rPr>
+        <w:t xml:space="preserve">” is almost identical illustrating one of the benefits of the Certifier Framework.  </w:t>
+      </w:r>
+      <w:r>
+        <w:rPr>
+          <w:rFonts w:asciiTheme="minorHAnsi" w:hAnsiTheme="minorHAnsi" w:cstheme="minorHAnsi"/>
+        </w:rPr>
+        <w:t>In general, we will add a “</w:t>
       </w:r>
       <w:proofErr w:type="spellStart"/>
       <w:r>
@@ -3688,7 +3740,14 @@
         <w:rPr>
           <w:rFonts w:asciiTheme="minorHAnsi" w:hAnsiTheme="minorHAnsi" w:cstheme="minorHAnsi"/>
         </w:rPr>
-        <w:t>eable way to authenticate themselves.  This trust decision is made in a mathematically rigorous way using only the evidence, policy</w:t>
+        <w:t xml:space="preserve">eable way to authenticate themselves.  This trust decision is made in a </w:t>
+      </w:r>
+      <w:r>
+        <w:rPr>
+          <w:rFonts w:asciiTheme="minorHAnsi" w:hAnsiTheme="minorHAnsi" w:cstheme="minorHAnsi"/>
+        </w:rPr>
+        <w:lastRenderedPageBreak/>
+        <w:t>mathematically rigorous way using only the evidence, policy</w:t>
       </w:r>
       <w:r>
         <w:rPr>
@@ -3702,25 +3761,30 @@
         </w:rPr>
         <w:t xml:space="preserve"> and logic.</w:t>
       </w:r>
-    </w:p>
-    <w:p>
-      <w:pPr>
-        <w:rPr>
-          <w:rFonts w:asciiTheme="minorHAnsi" w:hAnsiTheme="minorHAnsi" w:cstheme="minorHAnsi"/>
-        </w:rPr>
-      </w:pPr>
-    </w:p>
-    <w:p>
-      <w:pPr>
-        <w:rPr>
-          <w:rFonts w:asciiTheme="minorHAnsi" w:hAnsiTheme="minorHAnsi" w:cstheme="minorHAnsi"/>
-        </w:rPr>
-      </w:pPr>
-      <w:r>
-        <w:rPr>
-          <w:rFonts w:asciiTheme="minorHAnsi" w:hAnsiTheme="minorHAnsi" w:cstheme="minorHAnsi"/>
-        </w:rPr>
-        <w:lastRenderedPageBreak/>
+      <w:r>
+        <w:rPr>
+          <w:rFonts w:asciiTheme="minorHAnsi" w:hAnsiTheme="minorHAnsi" w:cstheme="minorHAnsi"/>
+        </w:rPr>
+        <w:t xml:space="preserve">  In the case of SEV, we provide complete hardware verification.  For Open Enclaves and Gramine, platform verification is performed by the SDK (and can be performed by external service) but we are planning to all complete SDK independent support for Gramine analogously to SEV (and in the future, TDX).</w:t>
+      </w:r>
+    </w:p>
+    <w:p>
+      <w:pPr>
+        <w:rPr>
+          <w:rFonts w:asciiTheme="minorHAnsi" w:hAnsiTheme="minorHAnsi" w:cstheme="minorHAnsi"/>
+        </w:rPr>
+      </w:pPr>
+    </w:p>
+    <w:p>
+      <w:pPr>
+        <w:rPr>
+          <w:rFonts w:asciiTheme="minorHAnsi" w:hAnsiTheme="minorHAnsi" w:cstheme="minorHAnsi"/>
+        </w:rPr>
+      </w:pPr>
+      <w:r>
+        <w:rPr>
+          <w:rFonts w:asciiTheme="minorHAnsi" w:hAnsiTheme="minorHAnsi" w:cstheme="minorHAnsi"/>
+        </w:rPr>
         <w:t xml:space="preserve">This process is described in detail in the </w:t>
       </w:r>
       <w:r>
@@ -5133,6 +5197,7 @@
           <w:sz w:val="22"/>
           <w:szCs w:val="22"/>
         </w:rPr>
+        <w:lastRenderedPageBreak/>
         <w:t xml:space="preserve">  </w:t>
       </w:r>
       <w:r>
@@ -5390,7 +5455,6 @@
           <w:sz w:val="22"/>
           <w:szCs w:val="22"/>
         </w:rPr>
-        <w:lastRenderedPageBreak/>
         <w:t>   and</w:t>
       </w:r>
     </w:p>
@@ -6498,7 +6562,14 @@
         <w:rPr>
           <w:rFonts w:asciiTheme="minorHAnsi" w:hAnsiTheme="minorHAnsi" w:cstheme="minorHAnsi"/>
         </w:rPr>
-        <w:t>onfidentiality and integrity of processing depends only on the Confidential Computing applications (which you either wrote or had an opportunity to review in its entirety or had a third party do so) and hardware</w:t>
+        <w:t xml:space="preserve">onfidentiality and integrity of processing depends only on the Confidential Computing applications (which </w:t>
+      </w:r>
+      <w:r>
+        <w:rPr>
+          <w:rFonts w:asciiTheme="minorHAnsi" w:hAnsiTheme="minorHAnsi" w:cstheme="minorHAnsi"/>
+        </w:rPr>
+        <w:lastRenderedPageBreak/>
+        <w:t>you either wrote or had an opportunity to review in its entirety or had a third party do so) and hardware</w:t>
       </w:r>
       <w:r>
         <w:rPr>
@@ -6534,14 +6605,7 @@
         <w:rPr>
           <w:rFonts w:asciiTheme="minorHAnsi" w:hAnsiTheme="minorHAnsi" w:cstheme="minorHAnsi"/>
         </w:rPr>
-        <w:t xml:space="preserve">.  Neither improper configuration within a service provider </w:t>
-      </w:r>
-      <w:r>
-        <w:rPr>
-          <w:rFonts w:asciiTheme="minorHAnsi" w:hAnsiTheme="minorHAnsi" w:cstheme="minorHAnsi"/>
-        </w:rPr>
-        <w:lastRenderedPageBreak/>
-        <w:t xml:space="preserve">(or on your own machines!), </w:t>
+        <w:t xml:space="preserve">.  Neither improper configuration within a service provider (or on your own machines!), </w:t>
       </w:r>
       <w:r>
         <w:rPr>
@@ -7255,6 +7319,7 @@
         <w:rPr>
           <w:rFonts w:asciiTheme="minorHAnsi" w:eastAsiaTheme="minorEastAsia" w:hAnsiTheme="minorHAnsi" w:cstheme="minorHAnsi"/>
         </w:rPr>
+        <w:lastRenderedPageBreak/>
         <w:t>Secure sensor collection</w:t>
       </w:r>
     </w:p>
@@ -8458,13 +8523,7 @@
         <w:rPr>
           <w:rFonts w:asciiTheme="minorHAnsi" w:hAnsiTheme="minorHAnsi" w:cstheme="minorHAnsi"/>
         </w:rPr>
-        <w:t xml:space="preserve">The </w:t>
-      </w:r>
-      <w:r>
-        <w:rPr>
-          <w:rFonts w:asciiTheme="minorHAnsi" w:hAnsiTheme="minorHAnsi" w:cstheme="minorHAnsi"/>
-        </w:rPr>
-        <w:t xml:space="preserve">directory </w:t>
+        <w:t xml:space="preserve">The directory </w:t>
       </w:r>
       <w:proofErr w:type="spellStart"/>
       <w:r>
@@ -8499,15 +8558,7 @@
           <w:sz w:val="21"/>
           <w:szCs w:val="21"/>
         </w:rPr>
-        <w:t>_under_</w:t>
-      </w:r>
-      <w:r>
-        <w:rPr>
-          <w:rFonts w:ascii="Courier New" w:hAnsi="Courier New" w:cs="Courier New"/>
-          <w:sz w:val="21"/>
-          <w:szCs w:val="21"/>
-        </w:rPr>
-        <w:t>oe</w:t>
+        <w:t>_under_oe</w:t>
       </w:r>
       <w:proofErr w:type="spellEnd"/>
       <w:r>
@@ -8589,23 +8640,15 @@
           <w:sz w:val="21"/>
           <w:szCs w:val="21"/>
         </w:rPr>
-        <w:t>_under_</w:t>
-      </w:r>
+        <w:t>_under_gramine</w:t>
+      </w:r>
+      <w:proofErr w:type="spellEnd"/>
       <w:r>
         <w:rPr>
           <w:rFonts w:ascii="Courier New" w:hAnsi="Courier New" w:cs="Courier New"/>
           <w:sz w:val="21"/>
           <w:szCs w:val="21"/>
         </w:rPr>
-        <w:t>gramine</w:t>
-      </w:r>
-      <w:proofErr w:type="spellEnd"/>
-      <w:r>
-        <w:rPr>
-          <w:rFonts w:ascii="Courier New" w:hAnsi="Courier New" w:cs="Courier New"/>
-          <w:sz w:val="21"/>
-          <w:szCs w:val="21"/>
-        </w:rPr>
         <w:t xml:space="preserve"> </w:t>
       </w:r>
       <w:r>
@@ -8626,19 +8669,7 @@
         <w:rPr>
           <w:rFonts w:asciiTheme="minorHAnsi" w:hAnsiTheme="minorHAnsi" w:cstheme="minorHAnsi"/>
         </w:rPr>
-        <w:t xml:space="preserve">” under </w:t>
-      </w:r>
-      <w:r>
-        <w:rPr>
-          <w:rFonts w:asciiTheme="minorHAnsi" w:hAnsiTheme="minorHAnsi" w:cstheme="minorHAnsi"/>
-        </w:rPr>
-        <w:t>Gramine</w:t>
-      </w:r>
-      <w:r>
-        <w:rPr>
-          <w:rFonts w:asciiTheme="minorHAnsi" w:hAnsiTheme="minorHAnsi" w:cstheme="minorHAnsi"/>
-        </w:rPr>
-        <w:t>.</w:t>
+        <w:t>” under Gramine.</w:t>
       </w:r>
     </w:p>
     <w:p>
@@ -11489,7 +11520,7 @@
 </file>
 
 <file path=word/endnotes.xml><?xml version="1.0" encoding="utf-8"?>
-<w:endnotes xmlns:wpc="http://schemas.microsoft.com/office/word/2010/wordprocessingCanvas" xmlns:cx="http://schemas.microsoft.com/office/drawing/2014/chartex" xmlns:cx1="http://schemas.microsoft.com/office/drawing/2015/9/8/chartex" xmlns:cx2="http://schemas.microsoft.com/office/drawing/2015/10/21/chartex" xmlns:cx3="http://schemas.microsoft.com/office/drawing/2016/5/9/chartex" xmlns:cx4="http://schemas.microsoft.com/office/drawing/2016/5/10/chartex" xmlns:cx5="http://schemas.microsoft.com/office/drawing/2016/5/11/chartex" xmlns:cx6="http://schemas.microsoft.com/office/drawing/2016/5/12/chartex" xmlns:cx7="http://schemas.microsoft.com/office/drawing/2016/5/13/chartex" xmlns:cx8="http://schemas.microsoft.com/office/drawing/2016/5/14/chartex" xmlns:mc="http://schemas.openxmlformats.org/markup-compatibility/2006" xmlns:aink="http://schemas.microsoft.com/office/drawing/2016/ink" xmlns:am3d="http://schemas.microsoft.com/office/drawing/2017/model3d" xmlns:o="urn:schemas-microsoft-com:office:office" xmlns:oel="http://schemas.microsoft.com/office/2019/extlst" xmlns:r="http://schemas.openxmlformats.org/officeDocument/2006/relationships" xmlns:m="http://schemas.openxmlformats.org/officeDocument/2006/math" xmlns:v="urn:schemas-microsoft-com:vml" xmlns:wp14="http://schemas.microsoft.com/office/word/2010/wordprocessingDrawing" xmlns:wp="http://schemas.openxmlformats.org/drawingml/2006/wordprocessingDrawing" xmlns:w10="urn:schemas-microsoft-com:office:word" xmlns:w="http://schemas.openxmlformats.org/wordprocessingml/2006/main" xmlns:w14="http://schemas.microsoft.com/office/word/2010/wordml" xmlns:w15="http://schemas.microsoft.com/office/word/2012/wordml" xmlns:w16cex="http://schemas.microsoft.com/office/word/2018/wordml/cex" xmlns:w16cid="http://schemas.microsoft.com/office/word/2016/wordml/cid" xmlns:w16="http://schemas.microsoft.com/office/word/2018/wordml" xmlns:w16sdtdh="http://schemas.microsoft.com/office/word/2020/wordml/sdtdatahash" xmlns:w16se="http://schemas.microsoft.com/office/word/2015/wordml/symex" xmlns:wpg="http://schemas.microsoft.com/office/word/2010/wordprocessingGroup" xmlns:wpi="http://schemas.microsoft.com/office/word/2010/wordprocessingInk" xmlns:wne="http://schemas.microsoft.com/office/word/2006/wordml" xmlns:wps="http://schemas.microsoft.com/office/word/2010/wordprocessingShape" mc:Ignorable="w14 w15 w16se w16cid w16 w16cex w16sdtdh wp14">
+<w:endnotes xmlns:wpc="http://schemas.microsoft.com/office/word/2010/wordprocessingCanvas" xmlns:cx="http://schemas.microsoft.com/office/drawing/2014/chartex" xmlns:cx1="http://schemas.microsoft.com/office/drawing/2015/9/8/chartex" xmlns:cx2="http://schemas.microsoft.com/office/drawing/2015/10/21/chartex" xmlns:cx3="http://schemas.microsoft.com/office/drawing/2016/5/9/chartex" xmlns:cx4="http://schemas.microsoft.com/office/drawing/2016/5/10/chartex" xmlns:cx5="http://schemas.microsoft.com/office/drawing/2016/5/11/chartex" xmlns:cx6="http://schemas.microsoft.com/office/drawing/2016/5/12/chartex" xmlns:cx7="http://schemas.microsoft.com/office/drawing/2016/5/13/chartex" xmlns:cx8="http://schemas.microsoft.com/office/drawing/2016/5/14/chartex" xmlns:mc="http://schemas.openxmlformats.org/markup-compatibility/2006" xmlns:aink="http://schemas.microsoft.com/office/drawing/2016/ink" xmlns:am3d="http://schemas.microsoft.com/office/drawing/2017/model3d" xmlns:o="urn:schemas-microsoft-com:office:office" xmlns:oel="http://schemas.microsoft.com/office/2019/extlst" xmlns:r="http://schemas.openxmlformats.org/officeDocument/2006/relationships" xmlns:m="http://schemas.openxmlformats.org/officeDocument/2006/math" xmlns:v="urn:schemas-microsoft-com:vml" xmlns:wp14="http://schemas.microsoft.com/office/word/2010/wordprocessingDrawing" xmlns:wp="http://schemas.openxmlformats.org/drawingml/2006/wordprocessingDrawing" xmlns:w10="urn:schemas-microsoft-com:office:word" xmlns:w="http://schemas.openxmlformats.org/wordprocessingml/2006/main" xmlns:w14="http://schemas.microsoft.com/office/word/2010/wordml" xmlns:w15="http://schemas.microsoft.com/office/word/2012/wordml" xmlns:w16cex="http://schemas.microsoft.com/office/word/2018/wordml/cex" xmlns:w16cid="http://schemas.microsoft.com/office/word/2016/wordml/cid" xmlns:w16="http://schemas.microsoft.com/office/word/2018/wordml" xmlns:w16du="http://schemas.microsoft.com/office/word/2023/wordml/word16du" xmlns:w16sdtdh="http://schemas.microsoft.com/office/word/2020/wordml/sdtdatahash" xmlns:w16se="http://schemas.microsoft.com/office/word/2015/wordml/symex" xmlns:wpg="http://schemas.microsoft.com/office/word/2010/wordprocessingGroup" xmlns:wpi="http://schemas.microsoft.com/office/word/2010/wordprocessingInk" xmlns:wne="http://schemas.microsoft.com/office/word/2006/wordml" xmlns:wps="http://schemas.microsoft.com/office/word/2010/wordprocessingShape" mc:Ignorable="w14 w15 w16se w16cid w16 w16cex w16sdtdh wp14">
   <w:endnote w:type="separator" w:id="-1">
     <w:p>
       <w:r>
@@ -11508,7 +11539,7 @@
 </file>
 
 <file path=word/footer1.xml><?xml version="1.0" encoding="utf-8"?>
-<w:ftr xmlns:wpc="http://schemas.microsoft.com/office/word/2010/wordprocessingCanvas" xmlns:cx="http://schemas.microsoft.com/office/drawing/2014/chartex" xmlns:cx1="http://schemas.microsoft.com/office/drawing/2015/9/8/chartex" xmlns:cx2="http://schemas.microsoft.com/office/drawing/2015/10/21/chartex" xmlns:cx3="http://schemas.microsoft.com/office/drawing/2016/5/9/chartex" xmlns:cx4="http://schemas.microsoft.com/office/drawing/2016/5/10/chartex" xmlns:cx5="http://schemas.microsoft.com/office/drawing/2016/5/11/chartex" xmlns:cx6="http://schemas.microsoft.com/office/drawing/2016/5/12/chartex" xmlns:cx7="http://schemas.microsoft.com/office/drawing/2016/5/13/chartex" xmlns:cx8="http://schemas.microsoft.com/office/drawing/2016/5/14/chartex" xmlns:mc="http://schemas.openxmlformats.org/markup-compatibility/2006" xmlns:aink="http://schemas.microsoft.com/office/drawing/2016/ink" xmlns:am3d="http://schemas.microsoft.com/office/drawing/2017/model3d" xmlns:o="urn:schemas-microsoft-com:office:office" xmlns:oel="http://schemas.microsoft.com/office/2019/extlst" xmlns:r="http://schemas.openxmlformats.org/officeDocument/2006/relationships" xmlns:m="http://schemas.openxmlformats.org/officeDocument/2006/math" xmlns:v="urn:schemas-microsoft-com:vml" xmlns:wp14="http://schemas.microsoft.com/office/word/2010/wordprocessingDrawing" xmlns:wp="http://schemas.openxmlformats.org/drawingml/2006/wordprocessingDrawing" xmlns:w10="urn:schemas-microsoft-com:office:word" xmlns:w="http://schemas.openxmlformats.org/wordprocessingml/2006/main" xmlns:w14="http://schemas.microsoft.com/office/word/2010/wordml" xmlns:w15="http://schemas.microsoft.com/office/word/2012/wordml" xmlns:w16cex="http://schemas.microsoft.com/office/word/2018/wordml/cex" xmlns:w16cid="http://schemas.microsoft.com/office/word/2016/wordml/cid" xmlns:w16="http://schemas.microsoft.com/office/word/2018/wordml" xmlns:w16sdtdh="http://schemas.microsoft.com/office/word/2020/wordml/sdtdatahash" xmlns:w16se="http://schemas.microsoft.com/office/word/2015/wordml/symex" xmlns:wpg="http://schemas.microsoft.com/office/word/2010/wordprocessingGroup" xmlns:wpi="http://schemas.microsoft.com/office/word/2010/wordprocessingInk" xmlns:wne="http://schemas.microsoft.com/office/word/2006/wordml" xmlns:wps="http://schemas.microsoft.com/office/word/2010/wordprocessingShape" mc:Ignorable="w14 w15 w16se w16cid w16 w16cex w16sdtdh wp14">
+<w:ftr xmlns:wpc="http://schemas.microsoft.com/office/word/2010/wordprocessingCanvas" xmlns:cx="http://schemas.microsoft.com/office/drawing/2014/chartex" xmlns:cx1="http://schemas.microsoft.com/office/drawing/2015/9/8/chartex" xmlns:cx2="http://schemas.microsoft.com/office/drawing/2015/10/21/chartex" xmlns:cx3="http://schemas.microsoft.com/office/drawing/2016/5/9/chartex" xmlns:cx4="http://schemas.microsoft.com/office/drawing/2016/5/10/chartex" xmlns:cx5="http://schemas.microsoft.com/office/drawing/2016/5/11/chartex" xmlns:cx6="http://schemas.microsoft.com/office/drawing/2016/5/12/chartex" xmlns:cx7="http://schemas.microsoft.com/office/drawing/2016/5/13/chartex" xmlns:cx8="http://schemas.microsoft.com/office/drawing/2016/5/14/chartex" xmlns:mc="http://schemas.openxmlformats.org/markup-compatibility/2006" xmlns:aink="http://schemas.microsoft.com/office/drawing/2016/ink" xmlns:am3d="http://schemas.microsoft.com/office/drawing/2017/model3d" xmlns:o="urn:schemas-microsoft-com:office:office" xmlns:oel="http://schemas.microsoft.com/office/2019/extlst" xmlns:r="http://schemas.openxmlformats.org/officeDocument/2006/relationships" xmlns:m="http://schemas.openxmlformats.org/officeDocument/2006/math" xmlns:v="urn:schemas-microsoft-com:vml" xmlns:wp14="http://schemas.microsoft.com/office/word/2010/wordprocessingDrawing" xmlns:wp="http://schemas.openxmlformats.org/drawingml/2006/wordprocessingDrawing" xmlns:w10="urn:schemas-microsoft-com:office:word" xmlns:w="http://schemas.openxmlformats.org/wordprocessingml/2006/main" xmlns:w14="http://schemas.microsoft.com/office/word/2010/wordml" xmlns:w15="http://schemas.microsoft.com/office/word/2012/wordml" xmlns:w16cex="http://schemas.microsoft.com/office/word/2018/wordml/cex" xmlns:w16cid="http://schemas.microsoft.com/office/word/2016/wordml/cid" xmlns:w16="http://schemas.microsoft.com/office/word/2018/wordml" xmlns:w16du="http://schemas.microsoft.com/office/word/2023/wordml/word16du" xmlns:w16sdtdh="http://schemas.microsoft.com/office/word/2020/wordml/sdtdatahash" xmlns:w16se="http://schemas.microsoft.com/office/word/2015/wordml/symex" xmlns:wpg="http://schemas.microsoft.com/office/word/2010/wordprocessingGroup" xmlns:wpi="http://schemas.microsoft.com/office/word/2010/wordprocessingInk" xmlns:wne="http://schemas.microsoft.com/office/word/2006/wordml" xmlns:wps="http://schemas.microsoft.com/office/word/2010/wordprocessingShape" mc:Ignorable="w14 w15 w16se w16cid w16 w16cex w16sdtdh wp14">
   <w:sdt>
     <w:sdtPr>
       <w:rPr>
@@ -11560,7 +11591,7 @@
 </file>
 
 <file path=word/footer2.xml><?xml version="1.0" encoding="utf-8"?>
-<w:ftr xmlns:wpc="http://schemas.microsoft.com/office/word/2010/wordprocessingCanvas" xmlns:cx="http://schemas.microsoft.com/office/drawing/2014/chartex" xmlns:cx1="http://schemas.microsoft.com/office/drawing/2015/9/8/chartex" xmlns:cx2="http://schemas.microsoft.com/office/drawing/2015/10/21/chartex" xmlns:cx3="http://schemas.microsoft.com/office/drawing/2016/5/9/chartex" xmlns:cx4="http://schemas.microsoft.com/office/drawing/2016/5/10/chartex" xmlns:cx5="http://schemas.microsoft.com/office/drawing/2016/5/11/chartex" xmlns:cx6="http://schemas.microsoft.com/office/drawing/2016/5/12/chartex" xmlns:cx7="http://schemas.microsoft.com/office/drawing/2016/5/13/chartex" xmlns:cx8="http://schemas.microsoft.com/office/drawing/2016/5/14/chartex" xmlns:mc="http://schemas.openxmlformats.org/markup-compatibility/2006" xmlns:aink="http://schemas.microsoft.com/office/drawing/2016/ink" xmlns:am3d="http://schemas.microsoft.com/office/drawing/2017/model3d" xmlns:o="urn:schemas-microsoft-com:office:office" xmlns:oel="http://schemas.microsoft.com/office/2019/extlst" xmlns:r="http://schemas.openxmlformats.org/officeDocument/2006/relationships" xmlns:m="http://schemas.openxmlformats.org/officeDocument/2006/math" xmlns:v="urn:schemas-microsoft-com:vml" xmlns:wp14="http://schemas.microsoft.com/office/word/2010/wordprocessingDrawing" xmlns:wp="http://schemas.openxmlformats.org/drawingml/2006/wordprocessingDrawing" xmlns:w10="urn:schemas-microsoft-com:office:word" xmlns:w="http://schemas.openxmlformats.org/wordprocessingml/2006/main" xmlns:w14="http://schemas.microsoft.com/office/word/2010/wordml" xmlns:w15="http://schemas.microsoft.com/office/word/2012/wordml" xmlns:w16cex="http://schemas.microsoft.com/office/word/2018/wordml/cex" xmlns:w16cid="http://schemas.microsoft.com/office/word/2016/wordml/cid" xmlns:w16="http://schemas.microsoft.com/office/word/2018/wordml" xmlns:w16sdtdh="http://schemas.microsoft.com/office/word/2020/wordml/sdtdatahash" xmlns:w16se="http://schemas.microsoft.com/office/word/2015/wordml/symex" xmlns:wpg="http://schemas.microsoft.com/office/word/2010/wordprocessingGroup" xmlns:wpi="http://schemas.microsoft.com/office/word/2010/wordprocessingInk" xmlns:wne="http://schemas.microsoft.com/office/word/2006/wordml" xmlns:wps="http://schemas.microsoft.com/office/word/2010/wordprocessingShape" mc:Ignorable="w14 w15 w16se w16cid w16 w16cex w16sdtdh wp14">
+<w:ftr xmlns:wpc="http://schemas.microsoft.com/office/word/2010/wordprocessingCanvas" xmlns:cx="http://schemas.microsoft.com/office/drawing/2014/chartex" xmlns:cx1="http://schemas.microsoft.com/office/drawing/2015/9/8/chartex" xmlns:cx2="http://schemas.microsoft.com/office/drawing/2015/10/21/chartex" xmlns:cx3="http://schemas.microsoft.com/office/drawing/2016/5/9/chartex" xmlns:cx4="http://schemas.microsoft.com/office/drawing/2016/5/10/chartex" xmlns:cx5="http://schemas.microsoft.com/office/drawing/2016/5/11/chartex" xmlns:cx6="http://schemas.microsoft.com/office/drawing/2016/5/12/chartex" xmlns:cx7="http://schemas.microsoft.com/office/drawing/2016/5/13/chartex" xmlns:cx8="http://schemas.microsoft.com/office/drawing/2016/5/14/chartex" xmlns:mc="http://schemas.openxmlformats.org/markup-compatibility/2006" xmlns:aink="http://schemas.microsoft.com/office/drawing/2016/ink" xmlns:am3d="http://schemas.microsoft.com/office/drawing/2017/model3d" xmlns:o="urn:schemas-microsoft-com:office:office" xmlns:oel="http://schemas.microsoft.com/office/2019/extlst" xmlns:r="http://schemas.openxmlformats.org/officeDocument/2006/relationships" xmlns:m="http://schemas.openxmlformats.org/officeDocument/2006/math" xmlns:v="urn:schemas-microsoft-com:vml" xmlns:wp14="http://schemas.microsoft.com/office/word/2010/wordprocessingDrawing" xmlns:wp="http://schemas.openxmlformats.org/drawingml/2006/wordprocessingDrawing" xmlns:w10="urn:schemas-microsoft-com:office:word" xmlns:w="http://schemas.openxmlformats.org/wordprocessingml/2006/main" xmlns:w14="http://schemas.microsoft.com/office/word/2010/wordml" xmlns:w15="http://schemas.microsoft.com/office/word/2012/wordml" xmlns:w16cex="http://schemas.microsoft.com/office/word/2018/wordml/cex" xmlns:w16cid="http://schemas.microsoft.com/office/word/2016/wordml/cid" xmlns:w16="http://schemas.microsoft.com/office/word/2018/wordml" xmlns:w16du="http://schemas.microsoft.com/office/word/2023/wordml/word16du" xmlns:w16sdtdh="http://schemas.microsoft.com/office/word/2020/wordml/sdtdatahash" xmlns:w16se="http://schemas.microsoft.com/office/word/2015/wordml/symex" xmlns:wpg="http://schemas.microsoft.com/office/word/2010/wordprocessingGroup" xmlns:wpi="http://schemas.microsoft.com/office/word/2010/wordprocessingInk" xmlns:wne="http://schemas.microsoft.com/office/word/2006/wordml" xmlns:wps="http://schemas.microsoft.com/office/word/2010/wordprocessingShape" mc:Ignorable="w14 w15 w16se w16cid w16 w16cex w16sdtdh wp14">
   <w:sdt>
     <w:sdtPr>
       <w:rPr>
@@ -11625,7 +11656,7 @@
 </file>
 
 <file path=word/footnotes.xml><?xml version="1.0" encoding="utf-8"?>
-<w:footnotes xmlns:wpc="http://schemas.microsoft.com/office/word/2010/wordprocessingCanvas" xmlns:cx="http://schemas.microsoft.com/office/drawing/2014/chartex" xmlns:cx1="http://schemas.microsoft.com/office/drawing/2015/9/8/chartex" xmlns:cx2="http://schemas.microsoft.com/office/drawing/2015/10/21/chartex" xmlns:cx3="http://schemas.microsoft.com/office/drawing/2016/5/9/chartex" xmlns:cx4="http://schemas.microsoft.com/office/drawing/2016/5/10/chartex" xmlns:cx5="http://schemas.microsoft.com/office/drawing/2016/5/11/chartex" xmlns:cx6="http://schemas.microsoft.com/office/drawing/2016/5/12/chartex" xmlns:cx7="http://schemas.microsoft.com/office/drawing/2016/5/13/chartex" xmlns:cx8="http://schemas.microsoft.com/office/drawing/2016/5/14/chartex" xmlns:mc="http://schemas.openxmlformats.org/markup-compatibility/2006" xmlns:aink="http://schemas.microsoft.com/office/drawing/2016/ink" xmlns:am3d="http://schemas.microsoft.com/office/drawing/2017/model3d" xmlns:o="urn:schemas-microsoft-com:office:office" xmlns:oel="http://schemas.microsoft.com/office/2019/extlst" xmlns:r="http://schemas.openxmlformats.org/officeDocument/2006/relationships" xmlns:m="http://schemas.openxmlformats.org/officeDocument/2006/math" xmlns:v="urn:schemas-microsoft-com:vml" xmlns:wp14="http://schemas.microsoft.com/office/word/2010/wordprocessingDrawing" xmlns:wp="http://schemas.openxmlformats.org/drawingml/2006/wordprocessingDrawing" xmlns:w10="urn:schemas-microsoft-com:office:word" xmlns:w="http://schemas.openxmlformats.org/wordprocessingml/2006/main" xmlns:w14="http://schemas.microsoft.com/office/word/2010/wordml" xmlns:w15="http://schemas.microsoft.com/office/word/2012/wordml" xmlns:w16cex="http://schemas.microsoft.com/office/word/2018/wordml/cex" xmlns:w16cid="http://schemas.microsoft.com/office/word/2016/wordml/cid" xmlns:w16="http://schemas.microsoft.com/office/word/2018/wordml" xmlns:w16sdtdh="http://schemas.microsoft.com/office/word/2020/wordml/sdtdatahash" xmlns:w16se="http://schemas.microsoft.com/office/word/2015/wordml/symex" xmlns:wpg="http://schemas.microsoft.com/office/word/2010/wordprocessingGroup" xmlns:wpi="http://schemas.microsoft.com/office/word/2010/wordprocessingInk" xmlns:wne="http://schemas.microsoft.com/office/word/2006/wordml" xmlns:wps="http://schemas.microsoft.com/office/word/2010/wordprocessingShape" mc:Ignorable="w14 w15 w16se w16cid w16 w16cex w16sdtdh wp14">
+<w:footnotes xmlns:wpc="http://schemas.microsoft.com/office/word/2010/wordprocessingCanvas" xmlns:cx="http://schemas.microsoft.com/office/drawing/2014/chartex" xmlns:cx1="http://schemas.microsoft.com/office/drawing/2015/9/8/chartex" xmlns:cx2="http://schemas.microsoft.com/office/drawing/2015/10/21/chartex" xmlns:cx3="http://schemas.microsoft.com/office/drawing/2016/5/9/chartex" xmlns:cx4="http://schemas.microsoft.com/office/drawing/2016/5/10/chartex" xmlns:cx5="http://schemas.microsoft.com/office/drawing/2016/5/11/chartex" xmlns:cx6="http://schemas.microsoft.com/office/drawing/2016/5/12/chartex" xmlns:cx7="http://schemas.microsoft.com/office/drawing/2016/5/13/chartex" xmlns:cx8="http://schemas.microsoft.com/office/drawing/2016/5/14/chartex" xmlns:mc="http://schemas.openxmlformats.org/markup-compatibility/2006" xmlns:aink="http://schemas.microsoft.com/office/drawing/2016/ink" xmlns:am3d="http://schemas.microsoft.com/office/drawing/2017/model3d" xmlns:o="urn:schemas-microsoft-com:office:office" xmlns:oel="http://schemas.microsoft.com/office/2019/extlst" xmlns:r="http://schemas.openxmlformats.org/officeDocument/2006/relationships" xmlns:m="http://schemas.openxmlformats.org/officeDocument/2006/math" xmlns:v="urn:schemas-microsoft-com:vml" xmlns:wp14="http://schemas.microsoft.com/office/word/2010/wordprocessingDrawing" xmlns:wp="http://schemas.openxmlformats.org/drawingml/2006/wordprocessingDrawing" xmlns:w10="urn:schemas-microsoft-com:office:word" xmlns:w="http://schemas.openxmlformats.org/wordprocessingml/2006/main" xmlns:w14="http://schemas.microsoft.com/office/word/2010/wordml" xmlns:w15="http://schemas.microsoft.com/office/word/2012/wordml" xmlns:w16cex="http://schemas.microsoft.com/office/word/2018/wordml/cex" xmlns:w16cid="http://schemas.microsoft.com/office/word/2016/wordml/cid" xmlns:w16="http://schemas.microsoft.com/office/word/2018/wordml" xmlns:w16du="http://schemas.microsoft.com/office/word/2023/wordml/word16du" xmlns:w16sdtdh="http://schemas.microsoft.com/office/word/2020/wordml/sdtdatahash" xmlns:w16se="http://schemas.microsoft.com/office/word/2015/wordml/symex" xmlns:wpg="http://schemas.microsoft.com/office/word/2010/wordprocessingGroup" xmlns:wpi="http://schemas.microsoft.com/office/word/2010/wordprocessingInk" xmlns:wne="http://schemas.microsoft.com/office/word/2006/wordml" xmlns:wps="http://schemas.microsoft.com/office/word/2010/wordprocessingShape" mc:Ignorable="w14 w15 w16se w16cid w16 w16cex w16sdtdh wp14">
   <w:footnote w:type="separator" w:id="-1">
     <w:p>
       <w:r>
@@ -11644,7 +11675,7 @@
 </file>
 
 <file path=word/numbering.xml><?xml version="1.0" encoding="utf-8"?>
-<w:numbering xmlns:wpc="http://schemas.microsoft.com/office/word/2010/wordprocessingCanvas" xmlns:cx="http://schemas.microsoft.com/office/drawing/2014/chartex" xmlns:cx1="http://schemas.microsoft.com/office/drawing/2015/9/8/chartex" xmlns:cx2="http://schemas.microsoft.com/office/drawing/2015/10/21/chartex" xmlns:cx3="http://schemas.microsoft.com/office/drawing/2016/5/9/chartex" xmlns:cx4="http://schemas.microsoft.com/office/drawing/2016/5/10/chartex" xmlns:cx5="http://schemas.microsoft.com/office/drawing/2016/5/11/chartex" xmlns:cx6="http://schemas.microsoft.com/office/drawing/2016/5/12/chartex" xmlns:cx7="http://schemas.microsoft.com/office/drawing/2016/5/13/chartex" xmlns:cx8="http://schemas.microsoft.com/office/drawing/2016/5/14/chartex" xmlns:mc="http://schemas.openxmlformats.org/markup-compatibility/2006" xmlns:aink="http://schemas.microsoft.com/office/drawing/2016/ink" xmlns:am3d="http://schemas.microsoft.com/office/drawing/2017/model3d" xmlns:o="urn:schemas-microsoft-com:office:office" xmlns:oel="http://schemas.microsoft.com/office/2019/extlst" xmlns:r="http://schemas.openxmlformats.org/officeDocument/2006/relationships" xmlns:m="http://schemas.openxmlformats.org/officeDocument/2006/math" xmlns:v="urn:schemas-microsoft-com:vml" xmlns:wp14="http://schemas.microsoft.com/office/word/2010/wordprocessingDrawing" xmlns:wp="http://schemas.openxmlformats.org/drawingml/2006/wordprocessingDrawing" xmlns:w10="urn:schemas-microsoft-com:office:word" xmlns:w="http://schemas.openxmlformats.org/wordprocessingml/2006/main" xmlns:w14="http://schemas.microsoft.com/office/word/2010/wordml" xmlns:w15="http://schemas.microsoft.com/office/word/2012/wordml" xmlns:w16cex="http://schemas.microsoft.com/office/word/2018/wordml/cex" xmlns:w16cid="http://schemas.microsoft.com/office/word/2016/wordml/cid" xmlns:w16="http://schemas.microsoft.com/office/word/2018/wordml" xmlns:w16sdtdh="http://schemas.microsoft.com/office/word/2020/wordml/sdtdatahash" xmlns:w16se="http://schemas.microsoft.com/office/word/2015/wordml/symex" xmlns:wpg="http://schemas.microsoft.com/office/word/2010/wordprocessingGroup" xmlns:wpi="http://schemas.microsoft.com/office/word/2010/wordprocessingInk" xmlns:wne="http://schemas.microsoft.com/office/word/2006/wordml" xmlns:wps="http://schemas.microsoft.com/office/word/2010/wordprocessingShape" mc:Ignorable="w14 w15 w16se w16cid w16 w16cex w16sdtdh wp14">
+<w:numbering xmlns:wpc="http://schemas.microsoft.com/office/word/2010/wordprocessingCanvas" xmlns:cx="http://schemas.microsoft.com/office/drawing/2014/chartex" xmlns:cx1="http://schemas.microsoft.com/office/drawing/2015/9/8/chartex" xmlns:cx2="http://schemas.microsoft.com/office/drawing/2015/10/21/chartex" xmlns:cx3="http://schemas.microsoft.com/office/drawing/2016/5/9/chartex" xmlns:cx4="http://schemas.microsoft.com/office/drawing/2016/5/10/chartex" xmlns:cx5="http://schemas.microsoft.com/office/drawing/2016/5/11/chartex" xmlns:cx6="http://schemas.microsoft.com/office/drawing/2016/5/12/chartex" xmlns:cx7="http://schemas.microsoft.com/office/drawing/2016/5/13/chartex" xmlns:cx8="http://schemas.microsoft.com/office/drawing/2016/5/14/chartex" xmlns:mc="http://schemas.openxmlformats.org/markup-compatibility/2006" xmlns:aink="http://schemas.microsoft.com/office/drawing/2016/ink" xmlns:am3d="http://schemas.microsoft.com/office/drawing/2017/model3d" xmlns:o="urn:schemas-microsoft-com:office:office" xmlns:oel="http://schemas.microsoft.com/office/2019/extlst" xmlns:r="http://schemas.openxmlformats.org/officeDocument/2006/relationships" xmlns:m="http://schemas.openxmlformats.org/officeDocument/2006/math" xmlns:v="urn:schemas-microsoft-com:vml" xmlns:wp14="http://schemas.microsoft.com/office/word/2010/wordprocessingDrawing" xmlns:wp="http://schemas.openxmlformats.org/drawingml/2006/wordprocessingDrawing" xmlns:w10="urn:schemas-microsoft-com:office:word" xmlns:w="http://schemas.openxmlformats.org/wordprocessingml/2006/main" xmlns:w14="http://schemas.microsoft.com/office/word/2010/wordml" xmlns:w15="http://schemas.microsoft.com/office/word/2012/wordml" xmlns:w16cex="http://schemas.microsoft.com/office/word/2018/wordml/cex" xmlns:w16cid="http://schemas.microsoft.com/office/word/2016/wordml/cid" xmlns:w16="http://schemas.microsoft.com/office/word/2018/wordml" xmlns:w16du="http://schemas.microsoft.com/office/word/2023/wordml/word16du" xmlns:w16sdtdh="http://schemas.microsoft.com/office/word/2020/wordml/sdtdatahash" xmlns:w16se="http://schemas.microsoft.com/office/word/2015/wordml/symex" xmlns:wpg="http://schemas.microsoft.com/office/word/2010/wordprocessingGroup" xmlns:wpi="http://schemas.microsoft.com/office/word/2010/wordprocessingInk" xmlns:wne="http://schemas.microsoft.com/office/word/2006/wordml" xmlns:wps="http://schemas.microsoft.com/office/word/2010/wordprocessingShape" mc:Ignorable="w14 w15 w16se w16cid w16 w16cex w16sdtdh wp14">
   <w:abstractNum w:abstractNumId="0" w15:restartNumberingAfterBreak="0">
     <w:nsid w:val="09147A9E"/>
     <w:multiLevelType w:val="hybridMultilevel"/>

</xml_diff>

<commit_message>
Included comment about namespaces.
</commit_message>
<xml_diff>
--- a/Doc/Guide.docx
+++ b/Doc/Guide.docx
@@ -7815,6 +7815,44 @@
         </w:rPr>
         <w:t xml:space="preserve">  When you write an application, you will include these two “.h” files.</w:t>
       </w:r>
+      <w:r>
+        <w:rPr>
+          <w:rFonts w:asciiTheme="minorHAnsi" w:hAnsiTheme="minorHAnsi" w:cstheme="minorHAnsi"/>
+        </w:rPr>
+        <w:t xml:space="preserve">  Note that these API’s are in the </w:t>
+      </w:r>
+      <w:proofErr w:type="gramStart"/>
+      <w:r>
+        <w:rPr>
+          <w:rFonts w:ascii="Courier New" w:hAnsi="Courier New" w:cs="Courier New"/>
+        </w:rPr>
+        <w:t>certifier::</w:t>
+      </w:r>
+      <w:proofErr w:type="gramEnd"/>
+      <w:r>
+        <w:rPr>
+          <w:rFonts w:ascii="Courier New" w:hAnsi="Courier New" w:cs="Courier New"/>
+        </w:rPr>
+        <w:t>framework</w:t>
+      </w:r>
+      <w:r>
+        <w:rPr>
+          <w:rFonts w:asciiTheme="minorHAnsi" w:hAnsiTheme="minorHAnsi" w:cstheme="minorHAnsi"/>
+        </w:rPr>
+        <w:t xml:space="preserve"> and </w:t>
+      </w:r>
+      <w:r>
+        <w:rPr>
+          <w:rFonts w:ascii="Courier New" w:hAnsi="Courier New" w:cs="Courier New"/>
+        </w:rPr>
+        <w:t>certifier::utilities namespace</w:t>
+      </w:r>
+      <w:r>
+        <w:rPr>
+          <w:rFonts w:asciiTheme="minorHAnsi" w:hAnsiTheme="minorHAnsi" w:cstheme="minorHAnsi"/>
+        </w:rPr>
+        <w:t>, we omit these prefixes below.</w:t>
+      </w:r>
     </w:p>
     <w:p>
       <w:pPr>
@@ -8016,27 +8054,7 @@
           <w:sz w:val="22"/>
           <w:szCs w:val="22"/>
         </w:rPr>
-        <w:t xml:space="preserve">The constructor and destructor, </w:t>
-      </w:r>
-      <w:proofErr w:type="spellStart"/>
-      <w:r>
-        <w:rPr>
-          <w:rFonts w:ascii="Courier New" w:eastAsiaTheme="minorEastAsia" w:hAnsi="Courier New" w:cs="Courier New"/>
-          <w:color w:val="000000"/>
-          <w:sz w:val="22"/>
-          <w:szCs w:val="22"/>
-        </w:rPr>
-        <w:t>namely,</w:t>
-      </w:r>
-      <w:proofErr w:type="spellEnd"/>
-      <w:r>
-        <w:rPr>
-          <w:rFonts w:ascii="Courier New" w:eastAsiaTheme="minorEastAsia" w:hAnsi="Courier New" w:cs="Courier New"/>
-          <w:color w:val="000000"/>
-          <w:sz w:val="22"/>
-          <w:szCs w:val="22"/>
-        </w:rPr>
-        <w:t xml:space="preserve"> </w:t>
+        <w:t xml:space="preserve">The constructor and destructor, namely, </w:t>
       </w:r>
       <w:proofErr w:type="spellStart"/>
       <w:r>
@@ -8096,25 +8114,7 @@
           <w:sz w:val="22"/>
           <w:szCs w:val="22"/>
         </w:rPr>
-        <w:t>, const string&amp; purpose,</w:t>
-      </w:r>
-      <w:r>
-        <w:rPr>
-          <w:rFonts w:ascii="Courier New" w:eastAsiaTheme="minorEastAsia" w:hAnsi="Courier New" w:cs="Courier New"/>
-          <w:color w:val="000000"/>
-          <w:sz w:val="22"/>
-          <w:szCs w:val="22"/>
-        </w:rPr>
-        <w:t xml:space="preserve"> </w:t>
-      </w:r>
-      <w:r>
-        <w:rPr>
-          <w:rFonts w:ascii="Courier New" w:eastAsiaTheme="minorEastAsia" w:hAnsi="Courier New" w:cs="Courier New"/>
-          <w:color w:val="000000"/>
-          <w:sz w:val="22"/>
-          <w:szCs w:val="22"/>
-        </w:rPr>
-        <w:t xml:space="preserve">const string&amp; </w:t>
+        <w:t xml:space="preserve">, const string&amp; purpose, const string&amp; </w:t>
       </w:r>
       <w:proofErr w:type="spellStart"/>
       <w:r>
@@ -8134,25 +8134,7 @@
           <w:sz w:val="22"/>
           <w:szCs w:val="22"/>
         </w:rPr>
-        <w:t>)</w:t>
-      </w:r>
-      <w:r>
-        <w:rPr>
-          <w:rFonts w:ascii="Courier New" w:eastAsiaTheme="minorEastAsia" w:hAnsi="Courier New" w:cs="Courier New"/>
-          <w:color w:val="000000"/>
-          <w:sz w:val="22"/>
-          <w:szCs w:val="22"/>
-        </w:rPr>
-        <w:t xml:space="preserve"> and </w:t>
-      </w:r>
-      <w:r>
-        <w:rPr>
-          <w:rFonts w:ascii="Courier New" w:eastAsiaTheme="minorEastAsia" w:hAnsi="Courier New" w:cs="Courier New"/>
-          <w:color w:val="000000"/>
-          <w:sz w:val="22"/>
-          <w:szCs w:val="22"/>
-        </w:rPr>
-        <w:t>~</w:t>
+        <w:t>) and ~</w:t>
       </w:r>
       <w:proofErr w:type="spellStart"/>
       <w:r>
@@ -8746,17 +8728,17 @@
           <w:sz w:val="22"/>
           <w:szCs w:val="22"/>
         </w:rPr>
-        <w:t>const string&amp; pu</w:t>
-      </w:r>
-      <w:proofErr w:type="spellStart"/>
-      <w:r>
-        <w:rPr>
-          <w:rFonts w:ascii="Courier New" w:eastAsiaTheme="minorEastAsia" w:hAnsi="Courier New" w:cs="Courier New"/>
-          <w:color w:val="000000"/>
-          <w:sz w:val="22"/>
-          <w:szCs w:val="22"/>
-        </w:rPr>
-        <w:t>blic_key_alg</w:t>
+        <w:t xml:space="preserve">const string&amp; </w:t>
+      </w:r>
+      <w:proofErr w:type="spellStart"/>
+      <w:r>
+        <w:rPr>
+          <w:rFonts w:ascii="Courier New" w:eastAsiaTheme="minorEastAsia" w:hAnsi="Courier New" w:cs="Courier New"/>
+          <w:color w:val="000000"/>
+          <w:sz w:val="22"/>
+          <w:szCs w:val="22"/>
+        </w:rPr>
+        <w:t>public_key_alg</w:t>
       </w:r>
       <w:proofErr w:type="spellEnd"/>
       <w:r>
@@ -8970,7 +8952,7 @@
           <w:sz w:val="22"/>
           <w:szCs w:val="22"/>
         </w:rPr>
-        <w:t xml:space="preserve"> </w:t>
+        <w:t xml:space="preserve"> in an earlier invocation and </w:t>
       </w:r>
       <w:r>
         <w:rPr>
@@ -8979,7 +8961,8 @@
           <w:sz w:val="22"/>
           <w:szCs w:val="22"/>
         </w:rPr>
-        <w:t xml:space="preserve">in an earlier invocation and hence has access </w:t>
+        <w:lastRenderedPageBreak/>
+        <w:t xml:space="preserve">hence has access </w:t>
       </w:r>
       <w:proofErr w:type="spellStart"/>
       <w:r>
@@ -9083,7 +9066,6 @@
           <w:sz w:val="22"/>
           <w:szCs w:val="22"/>
         </w:rPr>
-        <w:lastRenderedPageBreak/>
         <w:t xml:space="preserve">bool </w:t>
       </w:r>
       <w:proofErr w:type="spellStart"/>
@@ -9268,16 +9250,7 @@
           <w:sz w:val="22"/>
           <w:szCs w:val="22"/>
         </w:rPr>
-        <w:t>_</w:t>
-      </w:r>
-      <w:r>
-        <w:rPr>
-          <w:rFonts w:ascii="Courier New" w:eastAsiaTheme="minorEastAsia" w:hAnsi="Courier New" w:cs="Courier New"/>
-          <w:color w:val="000000"/>
-          <w:sz w:val="22"/>
-          <w:szCs w:val="22"/>
-        </w:rPr>
-        <w:t>.</w:t>
+        <w:t>_.</w:t>
       </w:r>
     </w:p>
     <w:p>
@@ -9496,16 +9469,7 @@
           <w:sz w:val="22"/>
           <w:szCs w:val="22"/>
         </w:rPr>
-        <w:t xml:space="preserve">): </w:t>
-      </w:r>
-      <w:r>
-        <w:rPr>
-          <w:rFonts w:asciiTheme="minorHAnsi" w:eastAsiaTheme="minorEastAsia" w:hAnsiTheme="minorHAnsi" w:cstheme="minorHAnsi"/>
-          <w:color w:val="000000"/>
-          <w:sz w:val="22"/>
-          <w:szCs w:val="22"/>
-        </w:rPr>
-        <w:t xml:space="preserve"> </w:t>
+        <w:t xml:space="preserve">):  </w:t>
       </w:r>
       <w:r>
         <w:rPr>
@@ -10398,43 +10362,7 @@
           <w:sz w:val="22"/>
           <w:szCs w:val="22"/>
         </w:rPr>
-        <w:t xml:space="preserve">These respectively read data into a string from an open channel, read data into a buffer </w:t>
-      </w:r>
-      <w:r>
-        <w:rPr>
-          <w:rFonts w:asciiTheme="minorHAnsi" w:eastAsiaTheme="minorEastAsia" w:hAnsiTheme="minorHAnsi" w:cstheme="minorHAnsi"/>
-          <w:color w:val="000000"/>
-          <w:sz w:val="22"/>
-          <w:szCs w:val="22"/>
-        </w:rPr>
-        <w:t>from an open channel</w:t>
-      </w:r>
-      <w:r>
-        <w:rPr>
-          <w:rFonts w:asciiTheme="minorHAnsi" w:eastAsiaTheme="minorEastAsia" w:hAnsiTheme="minorHAnsi" w:cstheme="minorHAnsi"/>
-          <w:color w:val="000000"/>
-          <w:sz w:val="22"/>
-          <w:szCs w:val="22"/>
-        </w:rPr>
-        <w:t xml:space="preserve">, write data into an open channel </w:t>
-      </w:r>
-      <w:r>
-        <w:rPr>
-          <w:rFonts w:asciiTheme="minorHAnsi" w:eastAsiaTheme="minorEastAsia" w:hAnsiTheme="minorHAnsi" w:cstheme="minorHAnsi"/>
-          <w:color w:val="000000"/>
-          <w:sz w:val="22"/>
-          <w:szCs w:val="22"/>
-        </w:rPr>
-        <w:t>from a</w:t>
-      </w:r>
-      <w:r>
-        <w:rPr>
-          <w:rFonts w:asciiTheme="minorHAnsi" w:eastAsiaTheme="minorEastAsia" w:hAnsiTheme="minorHAnsi" w:cstheme="minorHAnsi"/>
-          <w:color w:val="000000"/>
-          <w:sz w:val="22"/>
-          <w:szCs w:val="22"/>
-        </w:rPr>
-        <w:t xml:space="preserve"> buffer and close a channel.</w:t>
+        <w:t>These respectively read data into a string from an open channel, read data into a buffer from an open channel, write data into an open channel from a buffer and close a channel.</w:t>
       </w:r>
     </w:p>
     <w:p>
@@ -10664,6 +10592,7 @@
         <w:rPr>
           <w:rFonts w:asciiTheme="minorHAnsi" w:hAnsiTheme="minorHAnsi" w:cstheme="minorHAnsi"/>
         </w:rPr>
+        <w:lastRenderedPageBreak/>
         <w:t xml:space="preserve">In more complex applications, you may want to use functions we employ to implement the functionality in the </w:t>
       </w:r>
       <w:proofErr w:type="spellStart"/>
@@ -10685,7 +10614,6 @@
         <w:rPr>
           <w:rFonts w:ascii="Courier New" w:hAnsi="Courier New" w:cs="Courier New"/>
         </w:rPr>
-        <w:lastRenderedPageBreak/>
         <w:t>certifier_utilities.h</w:t>
       </w:r>
       <w:proofErr w:type="spellEnd"/>
@@ -12765,14 +12693,7 @@
           <w:rFonts w:ascii="Courier New" w:eastAsiaTheme="minorEastAsia" w:hAnsi="Courier New" w:cs="Courier New"/>
           <w:color w:val="000000"/>
         </w:rPr>
-        <w:t>"aes-256-cbc-hmac-sha256"</w:t>
-      </w:r>
-      <w:r>
-        <w:rPr>
-          <w:rFonts w:ascii="Courier New" w:eastAsiaTheme="minorEastAsia" w:hAnsi="Courier New" w:cs="Courier New"/>
-          <w:color w:val="000000"/>
-        </w:rPr>
-        <w:t xml:space="preserve"> and “aes-256-g</w:t>
+        <w:t>"aes-256-cbc-hmac-sha256" and “aes-256-g</w:t>
       </w:r>
       <w:r>
         <w:rPr>
@@ -12919,6 +12840,7 @@
         <w:rPr>
           <w:rFonts w:asciiTheme="minorHAnsi" w:hAnsiTheme="minorHAnsi" w:cstheme="minorHAnsi"/>
         </w:rPr>
+        <w:lastRenderedPageBreak/>
         <w:t xml:space="preserve">In addition, there is an automatically generated header file for the </w:t>
       </w:r>
       <w:proofErr w:type="spellStart"/>
@@ -13017,14 +12939,7 @@
         <w:rPr>
           <w:rFonts w:asciiTheme="minorHAnsi" w:hAnsiTheme="minorHAnsi" w:cstheme="minorHAnsi"/>
         </w:rPr>
-        <w:t xml:space="preserve"> formats are used for communications, key serialization and even rule </w:t>
-      </w:r>
-      <w:r>
-        <w:rPr>
-          <w:rFonts w:asciiTheme="minorHAnsi" w:hAnsiTheme="minorHAnsi" w:cstheme="minorHAnsi"/>
-        </w:rPr>
-        <w:lastRenderedPageBreak/>
-        <w:t xml:space="preserve">serialization.  An advantage of </w:t>
+        <w:t xml:space="preserve"> formats are used for communications, key serialization and even rule serialization.  An advantage of </w:t>
       </w:r>
       <w:proofErr w:type="spellStart"/>
       <w:r>
@@ -13052,21 +12967,7 @@
         <w:rPr>
           <w:rFonts w:asciiTheme="minorHAnsi" w:hAnsiTheme="minorHAnsi" w:cstheme="minorHAnsi"/>
         </w:rPr>
-        <w:t xml:space="preserve"> are also a basic mechanism for capturing data formats that must be understood by different </w:t>
-      </w:r>
-      <w:proofErr w:type="spellStart"/>
-      <w:r>
-        <w:rPr>
-          <w:rFonts w:asciiTheme="minorHAnsi" w:hAnsiTheme="minorHAnsi" w:cstheme="minorHAnsi"/>
-        </w:rPr>
-        <w:t xml:space="preserve">parties. </w:t>
-      </w:r>
-      <w:proofErr w:type="spellEnd"/>
-      <w:r>
-        <w:rPr>
-          <w:rFonts w:asciiTheme="minorHAnsi" w:hAnsiTheme="minorHAnsi" w:cstheme="minorHAnsi"/>
-        </w:rPr>
-        <w:t xml:space="preserve"> </w:t>
+        <w:t xml:space="preserve"> are also a basic mechanism for capturing data formats that must be understood by different parties.  </w:t>
       </w:r>
       <w:r>
         <w:rPr>

</xml_diff>

<commit_message>
Further documentation adn Reprotect_Blob test
</commit_message>
<xml_diff>
--- a/Doc/Guide.docx
+++ b/Doc/Guide.docx
@@ -12486,17 +12486,17 @@
           <w:sz w:val="22"/>
           <w:szCs w:val="22"/>
         </w:rPr>
-        <w:t>, byte* in,</w:t>
-      </w:r>
-      <w:proofErr w:type="spellStart"/>
-      <w:r>
-        <w:rPr>
-          <w:rFonts w:ascii="Courier New" w:eastAsiaTheme="minorEastAsia" w:hAnsi="Courier New" w:cs="Courier New"/>
-          <w:color w:val="000000"/>
-          <w:sz w:val="22"/>
-          <w:szCs w:val="22"/>
-        </w:rPr>
-        <w:t xml:space="preserve"> int in_len</w:t>
+        <w:t xml:space="preserve">, byte* in, int </w:t>
+      </w:r>
+      <w:proofErr w:type="spellStart"/>
+      <w:r>
+        <w:rPr>
+          <w:rFonts w:ascii="Courier New" w:eastAsiaTheme="minorEastAsia" w:hAnsi="Courier New" w:cs="Courier New"/>
+          <w:color w:val="000000"/>
+          <w:sz w:val="22"/>
+          <w:szCs w:val="22"/>
+        </w:rPr>
+        <w:t>in_len</w:t>
       </w:r>
       <w:proofErr w:type="spellEnd"/>
       <w:r>
@@ -14154,16 +14154,7 @@
           <w:sz w:val="22"/>
           <w:szCs w:val="22"/>
         </w:rPr>
-        <w:t>This reads into a Google style binary output string</w:t>
-      </w:r>
-      <w:r>
-        <w:rPr>
-          <w:rFonts w:asciiTheme="minorHAnsi" w:eastAsiaTheme="minorEastAsia" w:hAnsiTheme="minorHAnsi" w:cstheme="minorHAnsi"/>
-          <w:color w:val="000000"/>
-          <w:sz w:val="22"/>
-          <w:szCs w:val="22"/>
-        </w:rPr>
-        <w:t xml:space="preserve"> from an </w:t>
+        <w:t xml:space="preserve">This reads into a Google style binary output string from an </w:t>
       </w:r>
       <w:proofErr w:type="spellStart"/>
       <w:r>
@@ -15112,6 +15103,15 @@
         </w:rPr>
         <w:t xml:space="preserve"> encoded times.</w:t>
       </w:r>
+      <w:r>
+        <w:rPr>
+          <w:rFonts w:asciiTheme="minorHAnsi" w:eastAsiaTheme="minorEastAsia" w:hAnsiTheme="minorHAnsi" w:cstheme="minorHAnsi"/>
+          <w:color w:val="000000"/>
+          <w:sz w:val="22"/>
+          <w:szCs w:val="22"/>
+        </w:rPr>
+        <w:t xml:space="preserve">  Returns 1 if t1 is later than t2, 0 if they are the same, -1 if t2 is later than t1.</w:t>
+      </w:r>
     </w:p>
     <w:p>
       <w:pPr>
@@ -15389,25 +15389,7 @@
           <w:sz w:val="22"/>
           <w:szCs w:val="22"/>
         </w:rPr>
-        <w:t xml:space="preserve"> encoded </w:t>
-      </w:r>
-      <w:r>
-        <w:rPr>
-          <w:rFonts w:ascii="Calibri" w:eastAsiaTheme="minorEastAsia" w:hAnsi="Calibri" w:cs="Calibri"/>
-          <w:color w:val="000000"/>
-          <w:sz w:val="22"/>
-          <w:szCs w:val="22"/>
-        </w:rPr>
-        <w:t>key</w:t>
-      </w:r>
-      <w:r>
-        <w:rPr>
-          <w:rFonts w:ascii="Calibri" w:eastAsiaTheme="minorEastAsia" w:hAnsi="Calibri" w:cs="Calibri"/>
-          <w:color w:val="000000"/>
-          <w:sz w:val="22"/>
-          <w:szCs w:val="22"/>
-        </w:rPr>
-        <w:t>.</w:t>
+        <w:t xml:space="preserve"> encoded key.</w:t>
       </w:r>
     </w:p>
     <w:p>
@@ -15511,25 +15493,7 @@
           <w:sz w:val="22"/>
           <w:szCs w:val="22"/>
         </w:rPr>
-        <w:t xml:space="preserve">Prints a </w:t>
-      </w:r>
-      <w:r>
-        <w:rPr>
-          <w:rFonts w:ascii="Calibri" w:eastAsiaTheme="minorEastAsia" w:hAnsi="Calibri" w:cs="Calibri"/>
-          <w:color w:val="000000"/>
-          <w:sz w:val="22"/>
-          <w:szCs w:val="22"/>
-        </w:rPr>
-        <w:t>byte array.</w:t>
-      </w:r>
-      <w:r>
-        <w:rPr>
-          <w:rFonts w:ascii="Calibri" w:eastAsiaTheme="minorEastAsia" w:hAnsi="Calibri" w:cs="Calibri"/>
-          <w:color w:val="000000"/>
-          <w:sz w:val="22"/>
-          <w:szCs w:val="22"/>
-        </w:rPr>
-        <w:t xml:space="preserve"> </w:t>
+        <w:t xml:space="preserve">Prints a byte array. </w:t>
       </w:r>
     </w:p>
     <w:p>
@@ -16171,9 +16135,18 @@
           <w:sz w:val="22"/>
           <w:szCs w:val="22"/>
         </w:rPr>
-        <w:t>subject_name_str,</w:t>
-      </w:r>
-      <w:proofErr w:type="spellEnd"/>
+        <w:t>subject_name_str</w:t>
+      </w:r>
+      <w:proofErr w:type="spellEnd"/>
+      <w:r>
+        <w:rPr>
+          <w:rFonts w:ascii="Courier New" w:eastAsiaTheme="minorEastAsia" w:hAnsi="Courier New" w:cs="Courier New"/>
+          <w:color w:val="000000"/>
+          <w:sz w:val="22"/>
+          <w:szCs w:val="22"/>
+        </w:rPr>
+        <w:t>,</w:t>
+      </w:r>
     </w:p>
     <w:p>
       <w:pPr>
@@ -16196,7 +16169,7 @@
         <w:adjustRightInd w:val="0"/>
         <w:ind w:left="720"/>
         <w:rPr>
-          <w:rFonts w:ascii="Courier New" w:eastAsiaTheme="minorEastAsia" w:hAnsi="Courier New" w:cs="Courier New"/>
+          <w:rFonts w:ascii="Calibri" w:eastAsiaTheme="minorEastAsia" w:hAnsi="Calibri" w:cs="Calibri"/>
           <w:color w:val="000000"/>
           <w:sz w:val="22"/>
           <w:szCs w:val="22"/>
@@ -16295,16 +16268,1108 @@
           <w:sz w:val="22"/>
           <w:szCs w:val="22"/>
         </w:rPr>
-        <w:t>Verifies</w:t>
-      </w:r>
-      <w:r>
-        <w:rPr>
-          <w:rFonts w:ascii="Calibri" w:eastAsiaTheme="minorEastAsia" w:hAnsi="Calibri" w:cs="Calibri"/>
-          <w:color w:val="000000"/>
-          <w:sz w:val="22"/>
-          <w:szCs w:val="22"/>
-        </w:rPr>
-        <w:t xml:space="preserve"> a signed X509 certificate.</w:t>
+        <w:t>Verifies a signed X509 certificate.</w:t>
+      </w:r>
+    </w:p>
+    <w:p>
+      <w:pPr>
+        <w:tabs>
+          <w:tab w:val="left" w:pos="560"/>
+          <w:tab w:val="left" w:pos="1120"/>
+          <w:tab w:val="left" w:pos="1680"/>
+          <w:tab w:val="left" w:pos="2240"/>
+          <w:tab w:val="left" w:pos="2800"/>
+          <w:tab w:val="left" w:pos="3360"/>
+          <w:tab w:val="left" w:pos="3920"/>
+          <w:tab w:val="left" w:pos="4480"/>
+          <w:tab w:val="left" w:pos="5040"/>
+          <w:tab w:val="left" w:pos="5600"/>
+          <w:tab w:val="left" w:pos="6160"/>
+          <w:tab w:val="left" w:pos="6720"/>
+        </w:tabs>
+        <w:autoSpaceDE w:val="0"/>
+        <w:autoSpaceDN w:val="0"/>
+        <w:adjustRightInd w:val="0"/>
+        <w:ind w:left="560"/>
+        <w:rPr>
+          <w:rFonts w:asciiTheme="minorHAnsi" w:eastAsiaTheme="minorEastAsia" w:hAnsiTheme="minorHAnsi" w:cstheme="minorHAnsi"/>
+          <w:color w:val="000000"/>
+          <w:sz w:val="22"/>
+          <w:szCs w:val="22"/>
+        </w:rPr>
+      </w:pPr>
+      <w:r>
+        <w:rPr>
+          <w:rFonts w:ascii="Courier New" w:eastAsiaTheme="minorEastAsia" w:hAnsi="Courier New" w:cs="Courier New"/>
+          <w:color w:val="000000"/>
+          <w:sz w:val="22"/>
+          <w:szCs w:val="22"/>
+        </w:rPr>
+        <w:t xml:space="preserve">bool </w:t>
+      </w:r>
+      <w:proofErr w:type="spellStart"/>
+      <w:r>
+        <w:rPr>
+          <w:rFonts w:ascii="Courier New" w:eastAsiaTheme="minorEastAsia" w:hAnsi="Courier New" w:cs="Courier New"/>
+          <w:color w:val="000000"/>
+          <w:sz w:val="22"/>
+          <w:szCs w:val="22"/>
+        </w:rPr>
+        <w:t>time_t_to_tm_</w:t>
+      </w:r>
+      <w:proofErr w:type="gramStart"/>
+      <w:r>
+        <w:rPr>
+          <w:rFonts w:ascii="Courier New" w:eastAsiaTheme="minorEastAsia" w:hAnsi="Courier New" w:cs="Courier New"/>
+          <w:color w:val="000000"/>
+          <w:sz w:val="22"/>
+          <w:szCs w:val="22"/>
+        </w:rPr>
+        <w:t>time</w:t>
+      </w:r>
+      <w:proofErr w:type="spellEnd"/>
+      <w:r>
+        <w:rPr>
+          <w:rFonts w:ascii="Courier New" w:eastAsiaTheme="minorEastAsia" w:hAnsi="Courier New" w:cs="Courier New"/>
+          <w:color w:val="000000"/>
+          <w:sz w:val="22"/>
+          <w:szCs w:val="22"/>
+        </w:rPr>
+        <w:t>(</w:t>
+      </w:r>
+      <w:proofErr w:type="spellStart"/>
+      <w:proofErr w:type="gramEnd"/>
+      <w:r>
+        <w:rPr>
+          <w:rFonts w:ascii="Courier New" w:eastAsiaTheme="minorEastAsia" w:hAnsi="Courier New" w:cs="Courier New"/>
+          <w:color w:val="000000"/>
+          <w:sz w:val="22"/>
+          <w:szCs w:val="22"/>
+        </w:rPr>
+        <w:t>time_t</w:t>
+      </w:r>
+      <w:proofErr w:type="spellEnd"/>
+      <w:r>
+        <w:rPr>
+          <w:rFonts w:ascii="Courier New" w:eastAsiaTheme="minorEastAsia" w:hAnsi="Courier New" w:cs="Courier New"/>
+          <w:color w:val="000000"/>
+          <w:sz w:val="22"/>
+          <w:szCs w:val="22"/>
+        </w:rPr>
+        <w:t>* t, struct tm *</w:t>
+      </w:r>
+      <w:proofErr w:type="spellStart"/>
+      <w:r>
+        <w:rPr>
+          <w:rFonts w:ascii="Courier New" w:eastAsiaTheme="minorEastAsia" w:hAnsi="Courier New" w:cs="Courier New"/>
+          <w:color w:val="000000"/>
+          <w:sz w:val="22"/>
+          <w:szCs w:val="22"/>
+        </w:rPr>
+        <w:t>tm_time</w:t>
+      </w:r>
+      <w:proofErr w:type="spellEnd"/>
+      <w:r>
+        <w:rPr>
+          <w:rFonts w:ascii="Courier New" w:eastAsiaTheme="minorEastAsia" w:hAnsi="Courier New" w:cs="Courier New"/>
+          <w:color w:val="000000"/>
+          <w:sz w:val="22"/>
+          <w:szCs w:val="22"/>
+        </w:rPr>
+        <w:t>)</w:t>
+      </w:r>
+      <w:r>
+        <w:rPr>
+          <w:rFonts w:ascii="Courier New" w:eastAsiaTheme="minorEastAsia" w:hAnsi="Courier New" w:cs="Courier New"/>
+          <w:color w:val="000000"/>
+          <w:sz w:val="22"/>
+          <w:szCs w:val="22"/>
+        </w:rPr>
+        <w:t xml:space="preserve">: </w:t>
+      </w:r>
+      <w:r>
+        <w:rPr>
+          <w:rFonts w:asciiTheme="minorHAnsi" w:eastAsiaTheme="minorEastAsia" w:hAnsiTheme="minorHAnsi" w:cstheme="minorHAnsi"/>
+          <w:color w:val="000000"/>
+          <w:sz w:val="22"/>
+          <w:szCs w:val="22"/>
+        </w:rPr>
+        <w:t xml:space="preserve">Translate time in </w:t>
+      </w:r>
+      <w:proofErr w:type="spellStart"/>
+      <w:r>
+        <w:rPr>
+          <w:rFonts w:asciiTheme="minorHAnsi" w:eastAsiaTheme="minorEastAsia" w:hAnsiTheme="minorHAnsi" w:cstheme="minorHAnsi"/>
+          <w:color w:val="000000"/>
+          <w:sz w:val="22"/>
+          <w:szCs w:val="22"/>
+        </w:rPr>
+        <w:t>time_t</w:t>
+      </w:r>
+      <w:proofErr w:type="spellEnd"/>
+      <w:r>
+        <w:rPr>
+          <w:rFonts w:asciiTheme="minorHAnsi" w:eastAsiaTheme="minorEastAsia" w:hAnsiTheme="minorHAnsi" w:cstheme="minorHAnsi"/>
+          <w:color w:val="000000"/>
+          <w:sz w:val="22"/>
+          <w:szCs w:val="22"/>
+        </w:rPr>
+        <w:t xml:space="preserve">  format to time in struct tm format.</w:t>
+      </w:r>
+    </w:p>
+    <w:p>
+      <w:pPr>
+        <w:tabs>
+          <w:tab w:val="left" w:pos="560"/>
+          <w:tab w:val="left" w:pos="1120"/>
+          <w:tab w:val="left" w:pos="1680"/>
+          <w:tab w:val="left" w:pos="2240"/>
+          <w:tab w:val="left" w:pos="2800"/>
+          <w:tab w:val="left" w:pos="3360"/>
+          <w:tab w:val="left" w:pos="3920"/>
+          <w:tab w:val="left" w:pos="4480"/>
+          <w:tab w:val="left" w:pos="5040"/>
+          <w:tab w:val="left" w:pos="5600"/>
+          <w:tab w:val="left" w:pos="6160"/>
+          <w:tab w:val="left" w:pos="6720"/>
+        </w:tabs>
+        <w:autoSpaceDE w:val="0"/>
+        <w:autoSpaceDN w:val="0"/>
+        <w:adjustRightInd w:val="0"/>
+        <w:ind w:left="560"/>
+        <w:rPr>
+          <w:rFonts w:asciiTheme="minorHAnsi" w:eastAsiaTheme="minorEastAsia" w:hAnsiTheme="minorHAnsi" w:cstheme="minorHAnsi"/>
+          <w:color w:val="000000"/>
+          <w:sz w:val="22"/>
+          <w:szCs w:val="22"/>
+        </w:rPr>
+      </w:pPr>
+      <w:r>
+        <w:rPr>
+          <w:rFonts w:ascii="Courier New" w:eastAsiaTheme="minorEastAsia" w:hAnsi="Courier New" w:cs="Courier New"/>
+          <w:color w:val="000000"/>
+          <w:sz w:val="22"/>
+          <w:szCs w:val="22"/>
+        </w:rPr>
+        <w:t xml:space="preserve">bool </w:t>
+      </w:r>
+      <w:proofErr w:type="spellStart"/>
+      <w:r>
+        <w:rPr>
+          <w:rFonts w:ascii="Courier New" w:eastAsiaTheme="minorEastAsia" w:hAnsi="Courier New" w:cs="Courier New"/>
+          <w:color w:val="000000"/>
+          <w:sz w:val="22"/>
+          <w:szCs w:val="22"/>
+        </w:rPr>
+        <w:t>tm_time_to_time_</w:t>
+      </w:r>
+      <w:proofErr w:type="gramStart"/>
+      <w:r>
+        <w:rPr>
+          <w:rFonts w:ascii="Courier New" w:eastAsiaTheme="minorEastAsia" w:hAnsi="Courier New" w:cs="Courier New"/>
+          <w:color w:val="000000"/>
+          <w:sz w:val="22"/>
+          <w:szCs w:val="22"/>
+        </w:rPr>
+        <w:t>point</w:t>
+      </w:r>
+      <w:proofErr w:type="spellEnd"/>
+      <w:r>
+        <w:rPr>
+          <w:rFonts w:ascii="Courier New" w:eastAsiaTheme="minorEastAsia" w:hAnsi="Courier New" w:cs="Courier New"/>
+          <w:color w:val="000000"/>
+          <w:sz w:val="22"/>
+          <w:szCs w:val="22"/>
+        </w:rPr>
+        <w:t>(</w:t>
+      </w:r>
+      <w:proofErr w:type="gramEnd"/>
+      <w:r>
+        <w:rPr>
+          <w:rFonts w:ascii="Courier New" w:eastAsiaTheme="minorEastAsia" w:hAnsi="Courier New" w:cs="Courier New"/>
+          <w:color w:val="000000"/>
+          <w:sz w:val="22"/>
+          <w:szCs w:val="22"/>
+        </w:rPr>
+        <w:t xml:space="preserve">struct tm* </w:t>
+      </w:r>
+      <w:proofErr w:type="spellStart"/>
+      <w:r>
+        <w:rPr>
+          <w:rFonts w:ascii="Courier New" w:eastAsiaTheme="minorEastAsia" w:hAnsi="Courier New" w:cs="Courier New"/>
+          <w:color w:val="000000"/>
+          <w:sz w:val="22"/>
+          <w:szCs w:val="22"/>
+        </w:rPr>
+        <w:t>tm_time</w:t>
+      </w:r>
+      <w:proofErr w:type="spellEnd"/>
+      <w:r>
+        <w:rPr>
+          <w:rFonts w:ascii="Courier New" w:eastAsiaTheme="minorEastAsia" w:hAnsi="Courier New" w:cs="Courier New"/>
+          <w:color w:val="000000"/>
+          <w:sz w:val="22"/>
+          <w:szCs w:val="22"/>
+        </w:rPr>
+        <w:t xml:space="preserve">, </w:t>
+      </w:r>
+      <w:proofErr w:type="spellStart"/>
+      <w:r>
+        <w:rPr>
+          <w:rFonts w:ascii="Courier New" w:eastAsiaTheme="minorEastAsia" w:hAnsi="Courier New" w:cs="Courier New"/>
+          <w:color w:val="000000"/>
+          <w:sz w:val="22"/>
+          <w:szCs w:val="22"/>
+        </w:rPr>
+        <w:t>time_point</w:t>
+      </w:r>
+      <w:proofErr w:type="spellEnd"/>
+      <w:r>
+        <w:rPr>
+          <w:rFonts w:ascii="Courier New" w:eastAsiaTheme="minorEastAsia" w:hAnsi="Courier New" w:cs="Courier New"/>
+          <w:color w:val="000000"/>
+          <w:sz w:val="22"/>
+          <w:szCs w:val="22"/>
+        </w:rPr>
+        <w:t xml:space="preserve">* </w:t>
+      </w:r>
+      <w:proofErr w:type="spellStart"/>
+      <w:r>
+        <w:rPr>
+          <w:rFonts w:ascii="Courier New" w:eastAsiaTheme="minorEastAsia" w:hAnsi="Courier New" w:cs="Courier New"/>
+          <w:color w:val="000000"/>
+          <w:sz w:val="22"/>
+          <w:szCs w:val="22"/>
+        </w:rPr>
+        <w:t>tp</w:t>
+      </w:r>
+      <w:proofErr w:type="spellEnd"/>
+      <w:r>
+        <w:rPr>
+          <w:rFonts w:ascii="Courier New" w:eastAsiaTheme="minorEastAsia" w:hAnsi="Courier New" w:cs="Courier New"/>
+          <w:color w:val="000000"/>
+          <w:sz w:val="22"/>
+          <w:szCs w:val="22"/>
+        </w:rPr>
+        <w:t>)</w:t>
+      </w:r>
+      <w:r>
+        <w:rPr>
+          <w:rFonts w:ascii="Courier New" w:eastAsiaTheme="minorEastAsia" w:hAnsi="Courier New" w:cs="Courier New"/>
+          <w:color w:val="000000"/>
+          <w:sz w:val="22"/>
+          <w:szCs w:val="22"/>
+        </w:rPr>
+        <w:t xml:space="preserve">: </w:t>
+      </w:r>
+      <w:r>
+        <w:rPr>
+          <w:rFonts w:asciiTheme="minorHAnsi" w:eastAsiaTheme="minorEastAsia" w:hAnsiTheme="minorHAnsi" w:cstheme="minorHAnsi"/>
+          <w:color w:val="000000"/>
+          <w:sz w:val="22"/>
+          <w:szCs w:val="22"/>
+        </w:rPr>
+        <w:t xml:space="preserve">Translates </w:t>
+      </w:r>
+      <w:proofErr w:type="spellStart"/>
+      <w:r>
+        <w:rPr>
+          <w:rFonts w:asciiTheme="minorHAnsi" w:eastAsiaTheme="minorEastAsia" w:hAnsiTheme="minorHAnsi" w:cstheme="minorHAnsi"/>
+          <w:color w:val="000000"/>
+          <w:sz w:val="22"/>
+          <w:szCs w:val="22"/>
+        </w:rPr>
+        <w:t>tim</w:t>
+      </w:r>
+      <w:proofErr w:type="spellEnd"/>
+      <w:r>
+        <w:rPr>
+          <w:rFonts w:asciiTheme="minorHAnsi" w:eastAsiaTheme="minorEastAsia" w:hAnsiTheme="minorHAnsi" w:cstheme="minorHAnsi"/>
+          <w:color w:val="000000"/>
+          <w:sz w:val="22"/>
+          <w:szCs w:val="22"/>
+        </w:rPr>
+        <w:t xml:space="preserve"> in tm format to time in the certifier time format (</w:t>
+      </w:r>
+      <w:proofErr w:type="spellStart"/>
+      <w:r>
+        <w:rPr>
+          <w:rFonts w:asciiTheme="minorHAnsi" w:eastAsiaTheme="minorEastAsia" w:hAnsiTheme="minorHAnsi" w:cstheme="minorHAnsi"/>
+          <w:color w:val="000000"/>
+          <w:sz w:val="22"/>
+          <w:szCs w:val="22"/>
+        </w:rPr>
+        <w:t>time_point</w:t>
+      </w:r>
+      <w:proofErr w:type="spellEnd"/>
+      <w:r>
+        <w:rPr>
+          <w:rFonts w:asciiTheme="minorHAnsi" w:eastAsiaTheme="minorEastAsia" w:hAnsiTheme="minorHAnsi" w:cstheme="minorHAnsi"/>
+          <w:color w:val="000000"/>
+          <w:sz w:val="22"/>
+          <w:szCs w:val="22"/>
+        </w:rPr>
+        <w:t>).</w:t>
+      </w:r>
+    </w:p>
+    <w:p>
+      <w:pPr>
+        <w:tabs>
+          <w:tab w:val="left" w:pos="560"/>
+          <w:tab w:val="left" w:pos="1120"/>
+          <w:tab w:val="left" w:pos="1680"/>
+          <w:tab w:val="left" w:pos="2240"/>
+          <w:tab w:val="left" w:pos="2800"/>
+          <w:tab w:val="left" w:pos="3360"/>
+          <w:tab w:val="left" w:pos="3920"/>
+          <w:tab w:val="left" w:pos="4480"/>
+          <w:tab w:val="left" w:pos="5040"/>
+          <w:tab w:val="left" w:pos="5600"/>
+          <w:tab w:val="left" w:pos="6160"/>
+          <w:tab w:val="left" w:pos="6720"/>
+        </w:tabs>
+        <w:autoSpaceDE w:val="0"/>
+        <w:autoSpaceDN w:val="0"/>
+        <w:adjustRightInd w:val="0"/>
+        <w:ind w:left="560"/>
+        <w:rPr>
+          <w:rFonts w:asciiTheme="minorHAnsi" w:eastAsiaTheme="minorEastAsia" w:hAnsiTheme="minorHAnsi" w:cstheme="minorHAnsi"/>
+          <w:color w:val="000000"/>
+          <w:sz w:val="22"/>
+          <w:szCs w:val="22"/>
+        </w:rPr>
+      </w:pPr>
+      <w:r>
+        <w:rPr>
+          <w:rFonts w:ascii="Courier New" w:eastAsiaTheme="minorEastAsia" w:hAnsi="Courier New" w:cs="Courier New"/>
+          <w:color w:val="000000"/>
+          <w:sz w:val="22"/>
+          <w:szCs w:val="22"/>
+        </w:rPr>
+        <w:t>bool asn1_time_to_tm_</w:t>
+      </w:r>
+      <w:proofErr w:type="gramStart"/>
+      <w:r>
+        <w:rPr>
+          <w:rFonts w:ascii="Courier New" w:eastAsiaTheme="minorEastAsia" w:hAnsi="Courier New" w:cs="Courier New"/>
+          <w:color w:val="000000"/>
+          <w:sz w:val="22"/>
+          <w:szCs w:val="22"/>
+        </w:rPr>
+        <w:t>time(</w:t>
+      </w:r>
+      <w:proofErr w:type="gramEnd"/>
+      <w:r>
+        <w:rPr>
+          <w:rFonts w:ascii="Courier New" w:eastAsiaTheme="minorEastAsia" w:hAnsi="Courier New" w:cs="Courier New"/>
+          <w:color w:val="000000"/>
+          <w:sz w:val="22"/>
+          <w:szCs w:val="22"/>
+        </w:rPr>
+        <w:t>const ASN1_TIME* s, struct tm *</w:t>
+      </w:r>
+      <w:proofErr w:type="spellStart"/>
+      <w:r>
+        <w:rPr>
+          <w:rFonts w:ascii="Courier New" w:eastAsiaTheme="minorEastAsia" w:hAnsi="Courier New" w:cs="Courier New"/>
+          <w:color w:val="000000"/>
+          <w:sz w:val="22"/>
+          <w:szCs w:val="22"/>
+        </w:rPr>
+        <w:t>tm_time</w:t>
+      </w:r>
+      <w:proofErr w:type="spellEnd"/>
+      <w:r>
+        <w:rPr>
+          <w:rFonts w:ascii="Courier New" w:eastAsiaTheme="minorEastAsia" w:hAnsi="Courier New" w:cs="Courier New"/>
+          <w:color w:val="000000"/>
+          <w:sz w:val="22"/>
+          <w:szCs w:val="22"/>
+        </w:rPr>
+        <w:t>)</w:t>
+      </w:r>
+      <w:r>
+        <w:rPr>
+          <w:rFonts w:ascii="Courier New" w:eastAsiaTheme="minorEastAsia" w:hAnsi="Courier New" w:cs="Courier New"/>
+          <w:color w:val="000000"/>
+          <w:sz w:val="22"/>
+          <w:szCs w:val="22"/>
+        </w:rPr>
+        <w:t xml:space="preserve">: </w:t>
+      </w:r>
+      <w:r>
+        <w:rPr>
+          <w:rFonts w:asciiTheme="minorHAnsi" w:eastAsiaTheme="minorEastAsia" w:hAnsiTheme="minorHAnsi" w:cstheme="minorHAnsi"/>
+          <w:color w:val="000000"/>
+          <w:sz w:val="22"/>
+          <w:szCs w:val="22"/>
+        </w:rPr>
+        <w:t xml:space="preserve">Converts time in ASN1_TIME format (from certificates) to </w:t>
+      </w:r>
+      <w:proofErr w:type="spellStart"/>
+      <w:r>
+        <w:rPr>
+          <w:rFonts w:asciiTheme="minorHAnsi" w:eastAsiaTheme="minorEastAsia" w:hAnsiTheme="minorHAnsi" w:cstheme="minorHAnsi"/>
+          <w:color w:val="000000"/>
+          <w:sz w:val="22"/>
+          <w:szCs w:val="22"/>
+        </w:rPr>
+        <w:t>time_point</w:t>
+      </w:r>
+      <w:proofErr w:type="spellEnd"/>
+      <w:r>
+        <w:rPr>
+          <w:rFonts w:asciiTheme="minorHAnsi" w:eastAsiaTheme="minorEastAsia" w:hAnsiTheme="minorHAnsi" w:cstheme="minorHAnsi"/>
+          <w:color w:val="000000"/>
+          <w:sz w:val="22"/>
+          <w:szCs w:val="22"/>
+        </w:rPr>
+        <w:t xml:space="preserve"> format.</w:t>
+      </w:r>
+    </w:p>
+    <w:p>
+      <w:pPr>
+        <w:tabs>
+          <w:tab w:val="left" w:pos="560"/>
+          <w:tab w:val="left" w:pos="1120"/>
+          <w:tab w:val="left" w:pos="1680"/>
+          <w:tab w:val="left" w:pos="2240"/>
+          <w:tab w:val="left" w:pos="2800"/>
+          <w:tab w:val="left" w:pos="3360"/>
+          <w:tab w:val="left" w:pos="3920"/>
+          <w:tab w:val="left" w:pos="4480"/>
+          <w:tab w:val="left" w:pos="5040"/>
+          <w:tab w:val="left" w:pos="5600"/>
+          <w:tab w:val="left" w:pos="6160"/>
+          <w:tab w:val="left" w:pos="6720"/>
+        </w:tabs>
+        <w:autoSpaceDE w:val="0"/>
+        <w:autoSpaceDN w:val="0"/>
+        <w:adjustRightInd w:val="0"/>
+        <w:ind w:left="560"/>
+        <w:rPr>
+          <w:rFonts w:asciiTheme="minorHAnsi" w:eastAsiaTheme="minorEastAsia" w:hAnsiTheme="minorHAnsi" w:cstheme="minorHAnsi"/>
+          <w:color w:val="000000"/>
+          <w:sz w:val="22"/>
+          <w:szCs w:val="22"/>
+        </w:rPr>
+      </w:pPr>
+      <w:r>
+        <w:rPr>
+          <w:rFonts w:ascii="Courier New" w:eastAsiaTheme="minorEastAsia" w:hAnsi="Courier New" w:cs="Courier New"/>
+          <w:color w:val="000000"/>
+          <w:sz w:val="22"/>
+          <w:szCs w:val="22"/>
+        </w:rPr>
+        <w:t xml:space="preserve">bool </w:t>
+      </w:r>
+      <w:proofErr w:type="spellStart"/>
+      <w:r>
+        <w:rPr>
+          <w:rFonts w:ascii="Courier New" w:eastAsiaTheme="minorEastAsia" w:hAnsi="Courier New" w:cs="Courier New"/>
+          <w:color w:val="000000"/>
+          <w:sz w:val="22"/>
+          <w:szCs w:val="22"/>
+        </w:rPr>
+        <w:t>get_not_before_from_</w:t>
+      </w:r>
+      <w:proofErr w:type="gramStart"/>
+      <w:r>
+        <w:rPr>
+          <w:rFonts w:ascii="Courier New" w:eastAsiaTheme="minorEastAsia" w:hAnsi="Courier New" w:cs="Courier New"/>
+          <w:color w:val="000000"/>
+          <w:sz w:val="22"/>
+          <w:szCs w:val="22"/>
+        </w:rPr>
+        <w:t>cert</w:t>
+      </w:r>
+      <w:proofErr w:type="spellEnd"/>
+      <w:r>
+        <w:rPr>
+          <w:rFonts w:ascii="Courier New" w:eastAsiaTheme="minorEastAsia" w:hAnsi="Courier New" w:cs="Courier New"/>
+          <w:color w:val="000000"/>
+          <w:sz w:val="22"/>
+          <w:szCs w:val="22"/>
+        </w:rPr>
+        <w:t>(</w:t>
+      </w:r>
+      <w:proofErr w:type="gramEnd"/>
+      <w:r>
+        <w:rPr>
+          <w:rFonts w:ascii="Courier New" w:eastAsiaTheme="minorEastAsia" w:hAnsi="Courier New" w:cs="Courier New"/>
+          <w:color w:val="000000"/>
+          <w:sz w:val="22"/>
+          <w:szCs w:val="22"/>
+        </w:rPr>
+        <w:t xml:space="preserve">X509* c, </w:t>
+      </w:r>
+      <w:proofErr w:type="spellStart"/>
+      <w:r>
+        <w:rPr>
+          <w:rFonts w:ascii="Courier New" w:eastAsiaTheme="minorEastAsia" w:hAnsi="Courier New" w:cs="Courier New"/>
+          <w:color w:val="000000"/>
+          <w:sz w:val="22"/>
+          <w:szCs w:val="22"/>
+        </w:rPr>
+        <w:t>time_point</w:t>
+      </w:r>
+      <w:proofErr w:type="spellEnd"/>
+      <w:r>
+        <w:rPr>
+          <w:rFonts w:ascii="Courier New" w:eastAsiaTheme="minorEastAsia" w:hAnsi="Courier New" w:cs="Courier New"/>
+          <w:color w:val="000000"/>
+          <w:sz w:val="22"/>
+          <w:szCs w:val="22"/>
+        </w:rPr>
+        <w:t xml:space="preserve">* </w:t>
+      </w:r>
+      <w:proofErr w:type="spellStart"/>
+      <w:r>
+        <w:rPr>
+          <w:rFonts w:ascii="Courier New" w:eastAsiaTheme="minorEastAsia" w:hAnsi="Courier New" w:cs="Courier New"/>
+          <w:color w:val="000000"/>
+          <w:sz w:val="22"/>
+          <w:szCs w:val="22"/>
+        </w:rPr>
+        <w:t>tp</w:t>
+      </w:r>
+      <w:proofErr w:type="spellEnd"/>
+      <w:r>
+        <w:rPr>
+          <w:rFonts w:ascii="Courier New" w:eastAsiaTheme="minorEastAsia" w:hAnsi="Courier New" w:cs="Courier New"/>
+          <w:color w:val="000000"/>
+          <w:sz w:val="22"/>
+          <w:szCs w:val="22"/>
+        </w:rPr>
+        <w:t>)</w:t>
+      </w:r>
+      <w:r>
+        <w:rPr>
+          <w:rFonts w:ascii="Courier New" w:eastAsiaTheme="minorEastAsia" w:hAnsi="Courier New" w:cs="Courier New"/>
+          <w:color w:val="000000"/>
+          <w:sz w:val="22"/>
+          <w:szCs w:val="22"/>
+        </w:rPr>
+        <w:t xml:space="preserve">: </w:t>
+      </w:r>
+      <w:r>
+        <w:rPr>
+          <w:rFonts w:asciiTheme="minorHAnsi" w:eastAsiaTheme="minorEastAsia" w:hAnsiTheme="minorHAnsi" w:cstheme="minorHAnsi"/>
+          <w:color w:val="000000"/>
+          <w:sz w:val="22"/>
+          <w:szCs w:val="22"/>
+        </w:rPr>
+        <w:t xml:space="preserve">Retrieves not-before time in certificate in </w:t>
+      </w:r>
+      <w:proofErr w:type="spellStart"/>
+      <w:r>
+        <w:rPr>
+          <w:rFonts w:asciiTheme="minorHAnsi" w:eastAsiaTheme="minorEastAsia" w:hAnsiTheme="minorHAnsi" w:cstheme="minorHAnsi"/>
+          <w:color w:val="000000"/>
+          <w:sz w:val="22"/>
+          <w:szCs w:val="22"/>
+        </w:rPr>
+        <w:t>time_point</w:t>
+      </w:r>
+      <w:proofErr w:type="spellEnd"/>
+      <w:r>
+        <w:rPr>
+          <w:rFonts w:asciiTheme="minorHAnsi" w:eastAsiaTheme="minorEastAsia" w:hAnsiTheme="minorHAnsi" w:cstheme="minorHAnsi"/>
+          <w:color w:val="000000"/>
+          <w:sz w:val="22"/>
+          <w:szCs w:val="22"/>
+        </w:rPr>
+        <w:t xml:space="preserve"> format.</w:t>
+      </w:r>
+    </w:p>
+    <w:p>
+      <w:pPr>
+        <w:tabs>
+          <w:tab w:val="left" w:pos="560"/>
+          <w:tab w:val="left" w:pos="1120"/>
+          <w:tab w:val="left" w:pos="1680"/>
+          <w:tab w:val="left" w:pos="2240"/>
+          <w:tab w:val="left" w:pos="2800"/>
+          <w:tab w:val="left" w:pos="3360"/>
+          <w:tab w:val="left" w:pos="3920"/>
+          <w:tab w:val="left" w:pos="4480"/>
+          <w:tab w:val="left" w:pos="5040"/>
+          <w:tab w:val="left" w:pos="5600"/>
+          <w:tab w:val="left" w:pos="6160"/>
+          <w:tab w:val="left" w:pos="6720"/>
+        </w:tabs>
+        <w:autoSpaceDE w:val="0"/>
+        <w:autoSpaceDN w:val="0"/>
+        <w:adjustRightInd w:val="0"/>
+        <w:ind w:left="560"/>
+        <w:rPr>
+          <w:rFonts w:asciiTheme="minorHAnsi" w:eastAsiaTheme="minorEastAsia" w:hAnsiTheme="minorHAnsi" w:cstheme="minorHAnsi"/>
+          <w:color w:val="000000"/>
+          <w:sz w:val="22"/>
+          <w:szCs w:val="22"/>
+        </w:rPr>
+      </w:pPr>
+      <w:r>
+        <w:rPr>
+          <w:rFonts w:ascii="Courier New" w:eastAsiaTheme="minorEastAsia" w:hAnsi="Courier New" w:cs="Courier New"/>
+          <w:color w:val="000000"/>
+          <w:sz w:val="22"/>
+          <w:szCs w:val="22"/>
+        </w:rPr>
+        <w:t xml:space="preserve">bool </w:t>
+      </w:r>
+      <w:proofErr w:type="spellStart"/>
+      <w:r>
+        <w:rPr>
+          <w:rFonts w:ascii="Courier New" w:eastAsiaTheme="minorEastAsia" w:hAnsi="Courier New" w:cs="Courier New"/>
+          <w:color w:val="000000"/>
+          <w:sz w:val="22"/>
+          <w:szCs w:val="22"/>
+        </w:rPr>
+        <w:t>get_not_after_from_</w:t>
+      </w:r>
+      <w:proofErr w:type="gramStart"/>
+      <w:r>
+        <w:rPr>
+          <w:rFonts w:ascii="Courier New" w:eastAsiaTheme="minorEastAsia" w:hAnsi="Courier New" w:cs="Courier New"/>
+          <w:color w:val="000000"/>
+          <w:sz w:val="22"/>
+          <w:szCs w:val="22"/>
+        </w:rPr>
+        <w:t>cert</w:t>
+      </w:r>
+      <w:proofErr w:type="spellEnd"/>
+      <w:r>
+        <w:rPr>
+          <w:rFonts w:ascii="Courier New" w:eastAsiaTheme="minorEastAsia" w:hAnsi="Courier New" w:cs="Courier New"/>
+          <w:color w:val="000000"/>
+          <w:sz w:val="22"/>
+          <w:szCs w:val="22"/>
+        </w:rPr>
+        <w:t>(</w:t>
+      </w:r>
+      <w:proofErr w:type="gramEnd"/>
+      <w:r>
+        <w:rPr>
+          <w:rFonts w:ascii="Courier New" w:eastAsiaTheme="minorEastAsia" w:hAnsi="Courier New" w:cs="Courier New"/>
+          <w:color w:val="000000"/>
+          <w:sz w:val="22"/>
+          <w:szCs w:val="22"/>
+        </w:rPr>
+        <w:t xml:space="preserve">X509* c, </w:t>
+      </w:r>
+      <w:proofErr w:type="spellStart"/>
+      <w:r>
+        <w:rPr>
+          <w:rFonts w:ascii="Courier New" w:eastAsiaTheme="minorEastAsia" w:hAnsi="Courier New" w:cs="Courier New"/>
+          <w:color w:val="000000"/>
+          <w:sz w:val="22"/>
+          <w:szCs w:val="22"/>
+        </w:rPr>
+        <w:t>time_point</w:t>
+      </w:r>
+      <w:proofErr w:type="spellEnd"/>
+      <w:r>
+        <w:rPr>
+          <w:rFonts w:ascii="Courier New" w:eastAsiaTheme="minorEastAsia" w:hAnsi="Courier New" w:cs="Courier New"/>
+          <w:color w:val="000000"/>
+          <w:sz w:val="22"/>
+          <w:szCs w:val="22"/>
+        </w:rPr>
+        <w:t xml:space="preserve">* </w:t>
+      </w:r>
+      <w:proofErr w:type="spellStart"/>
+      <w:r>
+        <w:rPr>
+          <w:rFonts w:ascii="Courier New" w:eastAsiaTheme="minorEastAsia" w:hAnsi="Courier New" w:cs="Courier New"/>
+          <w:color w:val="000000"/>
+          <w:sz w:val="22"/>
+          <w:szCs w:val="22"/>
+        </w:rPr>
+        <w:t>tp</w:t>
+      </w:r>
+      <w:proofErr w:type="spellEnd"/>
+      <w:r>
+        <w:rPr>
+          <w:rFonts w:ascii="Courier New" w:eastAsiaTheme="minorEastAsia" w:hAnsi="Courier New" w:cs="Courier New"/>
+          <w:color w:val="000000"/>
+          <w:sz w:val="22"/>
+          <w:szCs w:val="22"/>
+        </w:rPr>
+        <w:t>)</w:t>
+      </w:r>
+      <w:r>
+        <w:rPr>
+          <w:rFonts w:ascii="Courier New" w:eastAsiaTheme="minorEastAsia" w:hAnsi="Courier New" w:cs="Courier New"/>
+          <w:color w:val="000000"/>
+          <w:sz w:val="22"/>
+          <w:szCs w:val="22"/>
+        </w:rPr>
+        <w:t xml:space="preserve">: </w:t>
+      </w:r>
+      <w:r>
+        <w:rPr>
+          <w:rFonts w:asciiTheme="minorHAnsi" w:eastAsiaTheme="minorEastAsia" w:hAnsiTheme="minorHAnsi" w:cstheme="minorHAnsi"/>
+          <w:color w:val="000000"/>
+          <w:sz w:val="22"/>
+          <w:szCs w:val="22"/>
+        </w:rPr>
+        <w:t>Retrieves not-</w:t>
+      </w:r>
+      <w:r>
+        <w:rPr>
+          <w:rFonts w:asciiTheme="minorHAnsi" w:eastAsiaTheme="minorEastAsia" w:hAnsiTheme="minorHAnsi" w:cstheme="minorHAnsi"/>
+          <w:color w:val="000000"/>
+          <w:sz w:val="22"/>
+          <w:szCs w:val="22"/>
+        </w:rPr>
+        <w:t>after</w:t>
+      </w:r>
+      <w:r>
+        <w:rPr>
+          <w:rFonts w:asciiTheme="minorHAnsi" w:eastAsiaTheme="minorEastAsia" w:hAnsiTheme="minorHAnsi" w:cstheme="minorHAnsi"/>
+          <w:color w:val="000000"/>
+          <w:sz w:val="22"/>
+          <w:szCs w:val="22"/>
+        </w:rPr>
+        <w:t xml:space="preserve"> time in certificate in </w:t>
+      </w:r>
+      <w:proofErr w:type="spellStart"/>
+      <w:r>
+        <w:rPr>
+          <w:rFonts w:asciiTheme="minorHAnsi" w:eastAsiaTheme="minorEastAsia" w:hAnsiTheme="minorHAnsi" w:cstheme="minorHAnsi"/>
+          <w:color w:val="000000"/>
+          <w:sz w:val="22"/>
+          <w:szCs w:val="22"/>
+        </w:rPr>
+        <w:t>time_point</w:t>
+      </w:r>
+      <w:proofErr w:type="spellEnd"/>
+      <w:r>
+        <w:rPr>
+          <w:rFonts w:asciiTheme="minorHAnsi" w:eastAsiaTheme="minorEastAsia" w:hAnsiTheme="minorHAnsi" w:cstheme="minorHAnsi"/>
+          <w:color w:val="000000"/>
+          <w:sz w:val="22"/>
+          <w:szCs w:val="22"/>
+        </w:rPr>
+        <w:t xml:space="preserve"> format.</w:t>
+      </w:r>
+    </w:p>
+    <w:p>
+      <w:pPr>
+        <w:tabs>
+          <w:tab w:val="left" w:pos="560"/>
+          <w:tab w:val="left" w:pos="1120"/>
+          <w:tab w:val="left" w:pos="1680"/>
+          <w:tab w:val="left" w:pos="2240"/>
+          <w:tab w:val="left" w:pos="2800"/>
+          <w:tab w:val="left" w:pos="3360"/>
+          <w:tab w:val="left" w:pos="3920"/>
+          <w:tab w:val="left" w:pos="4480"/>
+          <w:tab w:val="left" w:pos="5040"/>
+          <w:tab w:val="left" w:pos="5600"/>
+          <w:tab w:val="left" w:pos="6160"/>
+          <w:tab w:val="left" w:pos="6720"/>
+        </w:tabs>
+        <w:autoSpaceDE w:val="0"/>
+        <w:autoSpaceDN w:val="0"/>
+        <w:adjustRightInd w:val="0"/>
+        <w:ind w:left="560"/>
+        <w:rPr>
+          <w:rFonts w:asciiTheme="minorHAnsi" w:eastAsiaTheme="minorEastAsia" w:hAnsiTheme="minorHAnsi" w:cstheme="minorHAnsi"/>
+          <w:color w:val="000000"/>
+          <w:sz w:val="22"/>
+          <w:szCs w:val="22"/>
+        </w:rPr>
+      </w:pPr>
+      <w:r>
+        <w:rPr>
+          <w:rFonts w:ascii="Courier New" w:eastAsiaTheme="minorEastAsia" w:hAnsi="Courier New" w:cs="Courier New"/>
+          <w:color w:val="000000"/>
+          <w:sz w:val="22"/>
+          <w:szCs w:val="22"/>
+        </w:rPr>
+        <w:t xml:space="preserve">bool </w:t>
+      </w:r>
+      <w:proofErr w:type="spellStart"/>
+      <w:r>
+        <w:rPr>
+          <w:rFonts w:ascii="Courier New" w:eastAsiaTheme="minorEastAsia" w:hAnsi="Courier New" w:cs="Courier New"/>
+          <w:color w:val="000000"/>
+          <w:sz w:val="22"/>
+          <w:szCs w:val="22"/>
+        </w:rPr>
+        <w:t>add_interval_to_time_</w:t>
+      </w:r>
+      <w:proofErr w:type="gramStart"/>
+      <w:r>
+        <w:rPr>
+          <w:rFonts w:ascii="Courier New" w:eastAsiaTheme="minorEastAsia" w:hAnsi="Courier New" w:cs="Courier New"/>
+          <w:color w:val="000000"/>
+          <w:sz w:val="22"/>
+          <w:szCs w:val="22"/>
+        </w:rPr>
+        <w:t>point</w:t>
+      </w:r>
+      <w:proofErr w:type="spellEnd"/>
+      <w:r>
+        <w:rPr>
+          <w:rFonts w:ascii="Courier New" w:eastAsiaTheme="minorEastAsia" w:hAnsi="Courier New" w:cs="Courier New"/>
+          <w:color w:val="000000"/>
+          <w:sz w:val="22"/>
+          <w:szCs w:val="22"/>
+        </w:rPr>
+        <w:t>(</w:t>
+      </w:r>
+      <w:proofErr w:type="spellStart"/>
+      <w:proofErr w:type="gramEnd"/>
+      <w:r>
+        <w:rPr>
+          <w:rFonts w:ascii="Courier New" w:eastAsiaTheme="minorEastAsia" w:hAnsi="Courier New" w:cs="Courier New"/>
+          <w:color w:val="000000"/>
+          <w:sz w:val="22"/>
+          <w:szCs w:val="22"/>
+        </w:rPr>
+        <w:t>time_point</w:t>
+      </w:r>
+      <w:proofErr w:type="spellEnd"/>
+      <w:r>
+        <w:rPr>
+          <w:rFonts w:ascii="Courier New" w:eastAsiaTheme="minorEastAsia" w:hAnsi="Courier New" w:cs="Courier New"/>
+          <w:color w:val="000000"/>
+          <w:sz w:val="22"/>
+          <w:szCs w:val="22"/>
+        </w:rPr>
+        <w:t xml:space="preserve">&amp; </w:t>
+      </w:r>
+      <w:proofErr w:type="spellStart"/>
+      <w:r>
+        <w:rPr>
+          <w:rFonts w:ascii="Courier New" w:eastAsiaTheme="minorEastAsia" w:hAnsi="Courier New" w:cs="Courier New"/>
+          <w:color w:val="000000"/>
+          <w:sz w:val="22"/>
+          <w:szCs w:val="22"/>
+        </w:rPr>
+        <w:t>t_in</w:t>
+      </w:r>
+      <w:proofErr w:type="spellEnd"/>
+      <w:r>
+        <w:rPr>
+          <w:rFonts w:ascii="Courier New" w:eastAsiaTheme="minorEastAsia" w:hAnsi="Courier New" w:cs="Courier New"/>
+          <w:color w:val="000000"/>
+          <w:sz w:val="22"/>
+          <w:szCs w:val="22"/>
+        </w:rPr>
+        <w:t xml:space="preserve">, double hours, </w:t>
+      </w:r>
+      <w:proofErr w:type="spellStart"/>
+      <w:r>
+        <w:rPr>
+          <w:rFonts w:ascii="Courier New" w:eastAsiaTheme="minorEastAsia" w:hAnsi="Courier New" w:cs="Courier New"/>
+          <w:color w:val="000000"/>
+          <w:sz w:val="22"/>
+          <w:szCs w:val="22"/>
+        </w:rPr>
+        <w:t>time_point</w:t>
+      </w:r>
+      <w:proofErr w:type="spellEnd"/>
+      <w:r>
+        <w:rPr>
+          <w:rFonts w:ascii="Courier New" w:eastAsiaTheme="minorEastAsia" w:hAnsi="Courier New" w:cs="Courier New"/>
+          <w:color w:val="000000"/>
+          <w:sz w:val="22"/>
+          <w:szCs w:val="22"/>
+        </w:rPr>
+        <w:t>* out)</w:t>
+      </w:r>
+      <w:r>
+        <w:rPr>
+          <w:rFonts w:ascii="Courier New" w:eastAsiaTheme="minorEastAsia" w:hAnsi="Courier New" w:cs="Courier New"/>
+          <w:color w:val="000000"/>
+          <w:sz w:val="22"/>
+          <w:szCs w:val="22"/>
+        </w:rPr>
+        <w:t xml:space="preserve">: </w:t>
+      </w:r>
+      <w:r>
+        <w:rPr>
+          <w:rFonts w:asciiTheme="minorHAnsi" w:eastAsiaTheme="minorEastAsia" w:hAnsiTheme="minorHAnsi" w:cstheme="minorHAnsi"/>
+          <w:color w:val="000000"/>
+          <w:sz w:val="22"/>
+          <w:szCs w:val="22"/>
+        </w:rPr>
+        <w:t>Adds hours to the</w:t>
+      </w:r>
+      <w:r>
+        <w:rPr>
+          <w:rFonts w:ascii="Courier New" w:eastAsiaTheme="minorEastAsia" w:hAnsi="Courier New" w:cs="Courier New"/>
+          <w:color w:val="000000"/>
+          <w:sz w:val="22"/>
+          <w:szCs w:val="22"/>
+        </w:rPr>
+        <w:t xml:space="preserve"> </w:t>
+      </w:r>
+      <w:proofErr w:type="spellStart"/>
+      <w:r>
+        <w:rPr>
+          <w:rFonts w:ascii="Courier New" w:eastAsiaTheme="minorEastAsia" w:hAnsi="Courier New" w:cs="Courier New"/>
+          <w:color w:val="000000"/>
+          <w:sz w:val="22"/>
+          <w:szCs w:val="22"/>
+        </w:rPr>
+        <w:t>t_in</w:t>
+      </w:r>
+      <w:proofErr w:type="spellEnd"/>
+      <w:r>
+        <w:rPr>
+          <w:rFonts w:ascii="Courier New" w:eastAsiaTheme="minorEastAsia" w:hAnsi="Courier New" w:cs="Courier New"/>
+          <w:color w:val="000000"/>
+          <w:sz w:val="22"/>
+          <w:szCs w:val="22"/>
+        </w:rPr>
+        <w:t xml:space="preserve"> </w:t>
+      </w:r>
+      <w:r>
+        <w:rPr>
+          <w:rFonts w:asciiTheme="minorHAnsi" w:eastAsiaTheme="minorEastAsia" w:hAnsiTheme="minorHAnsi" w:cstheme="minorHAnsi"/>
+          <w:color w:val="000000"/>
+          <w:sz w:val="22"/>
+          <w:szCs w:val="22"/>
+        </w:rPr>
+        <w:t xml:space="preserve">and puts it in </w:t>
+      </w:r>
+      <w:r>
+        <w:rPr>
+          <w:rFonts w:ascii="Courier New" w:eastAsiaTheme="minorEastAsia" w:hAnsi="Courier New" w:cs="Courier New"/>
+          <w:color w:val="000000"/>
+          <w:sz w:val="22"/>
+          <w:szCs w:val="22"/>
+        </w:rPr>
+        <w:t>out</w:t>
+      </w:r>
+      <w:r>
+        <w:rPr>
+          <w:rFonts w:asciiTheme="minorHAnsi" w:eastAsiaTheme="minorEastAsia" w:hAnsiTheme="minorHAnsi" w:cstheme="minorHAnsi"/>
+          <w:color w:val="000000"/>
+          <w:sz w:val="22"/>
+          <w:szCs w:val="22"/>
+        </w:rPr>
+        <w:t>.</w:t>
+      </w:r>
+    </w:p>
+    <w:p>
+      <w:pPr>
+        <w:tabs>
+          <w:tab w:val="left" w:pos="560"/>
+          <w:tab w:val="left" w:pos="1120"/>
+          <w:tab w:val="left" w:pos="1680"/>
+          <w:tab w:val="left" w:pos="2240"/>
+          <w:tab w:val="left" w:pos="2800"/>
+          <w:tab w:val="left" w:pos="3360"/>
+          <w:tab w:val="left" w:pos="3920"/>
+          <w:tab w:val="left" w:pos="4480"/>
+          <w:tab w:val="left" w:pos="5040"/>
+          <w:tab w:val="left" w:pos="5600"/>
+          <w:tab w:val="left" w:pos="6160"/>
+          <w:tab w:val="left" w:pos="6720"/>
+        </w:tabs>
+        <w:autoSpaceDE w:val="0"/>
+        <w:autoSpaceDN w:val="0"/>
+        <w:adjustRightInd w:val="0"/>
+        <w:ind w:left="560"/>
+        <w:rPr>
+          <w:rFonts w:asciiTheme="minorHAnsi" w:eastAsiaTheme="minorEastAsia" w:hAnsiTheme="minorHAnsi" w:cstheme="minorHAnsi"/>
+          <w:color w:val="000000"/>
+          <w:sz w:val="22"/>
+          <w:szCs w:val="22"/>
+        </w:rPr>
+      </w:pPr>
+      <w:r>
+        <w:rPr>
+          <w:rFonts w:ascii="Courier New" w:eastAsiaTheme="minorEastAsia" w:hAnsi="Courier New" w:cs="Courier New"/>
+          <w:color w:val="000000"/>
+          <w:sz w:val="22"/>
+          <w:szCs w:val="22"/>
+        </w:rPr>
+        <w:t xml:space="preserve">void </w:t>
+      </w:r>
+      <w:proofErr w:type="spellStart"/>
+      <w:r>
+        <w:rPr>
+          <w:rFonts w:ascii="Courier New" w:eastAsiaTheme="minorEastAsia" w:hAnsi="Courier New" w:cs="Courier New"/>
+          <w:color w:val="000000"/>
+          <w:sz w:val="22"/>
+          <w:szCs w:val="22"/>
+        </w:rPr>
+        <w:t>print_time_point</w:t>
+      </w:r>
+      <w:proofErr w:type="spellEnd"/>
+      <w:r>
+        <w:rPr>
+          <w:rFonts w:ascii="Courier New" w:eastAsiaTheme="minorEastAsia" w:hAnsi="Courier New" w:cs="Courier New"/>
+          <w:color w:val="000000"/>
+          <w:sz w:val="22"/>
+          <w:szCs w:val="22"/>
+        </w:rPr>
+        <w:t>(</w:t>
+      </w:r>
+      <w:proofErr w:type="spellStart"/>
+      <w:r>
+        <w:rPr>
+          <w:rFonts w:ascii="Courier New" w:eastAsiaTheme="minorEastAsia" w:hAnsi="Courier New" w:cs="Courier New"/>
+          <w:color w:val="000000"/>
+          <w:sz w:val="22"/>
+          <w:szCs w:val="22"/>
+        </w:rPr>
+        <w:t>time_point</w:t>
+      </w:r>
+      <w:proofErr w:type="spellEnd"/>
+      <w:r>
+        <w:rPr>
+          <w:rFonts w:ascii="Courier New" w:eastAsiaTheme="minorEastAsia" w:hAnsi="Courier New" w:cs="Courier New"/>
+          <w:color w:val="000000"/>
+          <w:sz w:val="22"/>
+          <w:szCs w:val="22"/>
+        </w:rPr>
+        <w:t>&amp; t</w:t>
+      </w:r>
+      <w:r>
+        <w:rPr>
+          <w:rFonts w:ascii="Courier New" w:eastAsiaTheme="minorEastAsia" w:hAnsi="Courier New" w:cs="Courier New"/>
+          <w:color w:val="000000"/>
+          <w:sz w:val="22"/>
+          <w:szCs w:val="22"/>
+        </w:rPr>
+        <w:t xml:space="preserve">): </w:t>
+      </w:r>
+      <w:r>
+        <w:rPr>
+          <w:rFonts w:asciiTheme="minorHAnsi" w:eastAsiaTheme="minorEastAsia" w:hAnsiTheme="minorHAnsi" w:cstheme="minorHAnsi"/>
+          <w:color w:val="000000"/>
+          <w:sz w:val="22"/>
+          <w:szCs w:val="22"/>
+        </w:rPr>
+        <w:t xml:space="preserve">Prints time represented in </w:t>
+      </w:r>
+      <w:proofErr w:type="spellStart"/>
+      <w:r>
+        <w:rPr>
+          <w:rFonts w:asciiTheme="minorHAnsi" w:eastAsiaTheme="minorEastAsia" w:hAnsiTheme="minorHAnsi" w:cstheme="minorHAnsi"/>
+          <w:color w:val="000000"/>
+          <w:sz w:val="22"/>
+          <w:szCs w:val="22"/>
+        </w:rPr>
+        <w:t>time_point</w:t>
+      </w:r>
+      <w:proofErr w:type="spellEnd"/>
+      <w:r>
+        <w:rPr>
+          <w:rFonts w:asciiTheme="minorHAnsi" w:eastAsiaTheme="minorEastAsia" w:hAnsiTheme="minorHAnsi" w:cstheme="minorHAnsi"/>
+          <w:color w:val="000000"/>
+          <w:sz w:val="22"/>
+          <w:szCs w:val="22"/>
+        </w:rPr>
+        <w:t xml:space="preserve"> format.</w:t>
       </w:r>
     </w:p>
     <w:p>
@@ -23527,7 +24592,7 @@
   <w:style w:type="paragraph" w:default="1" w:styleId="Normal">
     <w:name w:val="Normal"/>
     <w:qFormat/>
-    <w:rsid w:val="00BE4FCA"/>
+    <w:rsid w:val="007974D6"/>
     <w:rPr>
       <w:rFonts w:ascii="Times New Roman" w:eastAsia="Times New Roman" w:hAnsi="Times New Roman" w:cs="Times New Roman"/>
     </w:rPr>

</xml_diff>

<commit_message>
updated guide to document run_example.sh and the policy generator.
</commit_message>
<xml_diff>
--- a/Doc/Guide.docx
+++ b/Doc/Guide.docx
@@ -364,7 +364,19 @@
         <w:rPr>
           <w:rFonts w:asciiTheme="minorHAnsi" w:hAnsiTheme="minorHAnsi" w:cstheme="minorHAnsi"/>
         </w:rPr>
-        <w:t xml:space="preserve">Confidential Computing Properties </w:t>
+        <w:t>Confidential Computing Properties</w:t>
+      </w:r>
+      <w:r>
+        <w:rPr>
+          <w:rFonts w:asciiTheme="minorHAnsi" w:hAnsiTheme="minorHAnsi" w:cstheme="minorHAnsi"/>
+        </w:rPr>
+        <w:t>,</w:t>
+      </w:r>
+      <w:r>
+        <w:rPr>
+          <w:rFonts w:asciiTheme="minorHAnsi" w:hAnsiTheme="minorHAnsi" w:cstheme="minorHAnsi"/>
+        </w:rPr>
+        <w:t xml:space="preserve"> </w:t>
       </w:r>
       <w:proofErr w:type="gramStart"/>
       <w:r>
@@ -17014,25 +17026,7 @@
           <w:sz w:val="22"/>
           <w:szCs w:val="22"/>
         </w:rPr>
-        <w:t>Retrieves not-</w:t>
-      </w:r>
-      <w:r>
-        <w:rPr>
-          <w:rFonts w:asciiTheme="minorHAnsi" w:eastAsiaTheme="minorEastAsia" w:hAnsiTheme="minorHAnsi" w:cstheme="minorHAnsi"/>
-          <w:color w:val="000000"/>
-          <w:sz w:val="22"/>
-          <w:szCs w:val="22"/>
-        </w:rPr>
-        <w:t>after</w:t>
-      </w:r>
-      <w:r>
-        <w:rPr>
-          <w:rFonts w:asciiTheme="minorHAnsi" w:eastAsiaTheme="minorEastAsia" w:hAnsiTheme="minorHAnsi" w:cstheme="minorHAnsi"/>
-          <w:color w:val="000000"/>
-          <w:sz w:val="22"/>
-          <w:szCs w:val="22"/>
-        </w:rPr>
-        <w:t xml:space="preserve"> time in certificate in </w:t>
+        <w:t xml:space="preserve">Retrieves not-after time in certificate in </w:t>
       </w:r>
       <w:proofErr w:type="spellStart"/>
       <w:r>
@@ -17544,6 +17538,12 @@
         </w:rPr>
         <w:t xml:space="preserve">We use </w:t>
       </w:r>
+      <w:r>
+        <w:rPr>
+          <w:rFonts w:asciiTheme="minorHAnsi" w:hAnsiTheme="minorHAnsi" w:cstheme="minorHAnsi"/>
+        </w:rPr>
+        <w:t xml:space="preserve">Google </w:t>
+      </w:r>
       <w:proofErr w:type="spellStart"/>
       <w:r>
         <w:rPr>
@@ -17556,7 +17556,19 @@
         <w:rPr>
           <w:rFonts w:asciiTheme="minorHAnsi" w:hAnsiTheme="minorHAnsi" w:cstheme="minorHAnsi"/>
         </w:rPr>
-        <w:t xml:space="preserve"> as out principal serialization format which ensures compatibility while simplifying adding additional information.   </w:t>
+        <w:t xml:space="preserve"> as ou</w:t>
+      </w:r>
+      <w:r>
+        <w:rPr>
+          <w:rFonts w:asciiTheme="minorHAnsi" w:hAnsiTheme="minorHAnsi" w:cstheme="minorHAnsi"/>
+        </w:rPr>
+        <w:t>r</w:t>
+      </w:r>
+      <w:r>
+        <w:rPr>
+          <w:rFonts w:asciiTheme="minorHAnsi" w:hAnsiTheme="minorHAnsi" w:cstheme="minorHAnsi"/>
+        </w:rPr>
+        <w:t xml:space="preserve"> principal serialization format which ensures compatibility while simplifying adding additional information.   </w:t>
       </w:r>
       <w:proofErr w:type="spellStart"/>
       <w:r>
@@ -18710,20 +18722,6 @@
           <w:rFonts w:asciiTheme="minorHAnsi" w:hAnsiTheme="minorHAnsi" w:cstheme="minorHAnsi"/>
         </w:rPr>
       </w:pPr>
-    </w:p>
-    <w:p>
-      <w:pPr>
-        <w:rPr>
-          <w:rFonts w:asciiTheme="minorHAnsi" w:hAnsiTheme="minorHAnsi" w:cstheme="minorHAnsi"/>
-        </w:rPr>
-      </w:pPr>
-    </w:p>
-    <w:p>
-      <w:pPr>
-        <w:rPr>
-          <w:rFonts w:asciiTheme="minorHAnsi" w:hAnsiTheme="minorHAnsi" w:cstheme="minorHAnsi"/>
-        </w:rPr>
-      </w:pPr>
       <w:r>
         <w:rPr>
           <w:rFonts w:asciiTheme="minorHAnsi" w:hAnsiTheme="minorHAnsi" w:cstheme="minorHAnsi"/>
@@ -19115,7 +19113,6 @@
         <w:rPr>
           <w:rFonts w:asciiTheme="minorHAnsi" w:hAnsiTheme="minorHAnsi" w:cstheme="minorHAnsi"/>
         </w:rPr>
-        <w:lastRenderedPageBreak/>
         <w:t>In step 8, we compile the Certifier Service in Go.</w:t>
       </w:r>
     </w:p>
@@ -19134,6 +19131,7 @@
         <w:rPr>
           <w:rFonts w:asciiTheme="minorHAnsi" w:hAnsiTheme="minorHAnsi" w:cstheme="minorHAnsi"/>
         </w:rPr>
+        <w:lastRenderedPageBreak/>
         <w:t xml:space="preserve">In step 9, we copy the needed data files into </w:t>
       </w:r>
       <w:r>
@@ -19321,6 +19319,86 @@
           <w:rFonts w:asciiTheme="minorHAnsi" w:hAnsiTheme="minorHAnsi" w:cstheme="minorHAnsi"/>
         </w:rPr>
         <w:t xml:space="preserve"> certificates the application obtained (for each role) from the Certifier Service.</w:t>
+      </w:r>
+    </w:p>
+    <w:p>
+      <w:pPr>
+        <w:rPr>
+          <w:rFonts w:asciiTheme="minorHAnsi" w:hAnsiTheme="minorHAnsi" w:cstheme="minorHAnsi"/>
+        </w:rPr>
+      </w:pPr>
+    </w:p>
+    <w:p>
+      <w:pPr>
+        <w:rPr>
+          <w:rFonts w:asciiTheme="minorHAnsi" w:hAnsiTheme="minorHAnsi" w:cstheme="minorHAnsi"/>
+        </w:rPr>
+      </w:pPr>
+      <w:r>
+        <w:rPr>
+          <w:rFonts w:asciiTheme="minorHAnsi" w:hAnsiTheme="minorHAnsi" w:cstheme="minorHAnsi"/>
+        </w:rPr>
+        <w:t>Since the instructions were written, we’ve added two new features.  The first is a consolidated shell script,</w:t>
+      </w:r>
+      <w:r>
+        <w:rPr>
+          <w:rFonts w:asciiTheme="minorHAnsi" w:hAnsiTheme="minorHAnsi" w:cstheme="minorHAnsi"/>
+        </w:rPr>
+        <w:t xml:space="preserve"> in</w:t>
+      </w:r>
+      <w:r>
+        <w:rPr>
+          <w:rFonts w:ascii="Courier New" w:hAnsi="Courier New" w:cs="Courier New"/>
+        </w:rPr>
+        <w:t xml:space="preserve"> </w:t>
+      </w:r>
+      <w:proofErr w:type="spellStart"/>
+      <w:r>
+        <w:rPr>
+          <w:rFonts w:ascii="Courier New" w:hAnsi="Courier New" w:cs="Courier New"/>
+        </w:rPr>
+        <w:t>sample_apps</w:t>
+      </w:r>
+      <w:proofErr w:type="spellEnd"/>
+      <w:r>
+        <w:rPr>
+          <w:rFonts w:ascii="Courier New" w:hAnsi="Courier New" w:cs="Courier New"/>
+        </w:rPr>
+        <w:t>/run_example.sh</w:t>
+      </w:r>
+      <w:r>
+        <w:rPr>
+          <w:rFonts w:asciiTheme="minorHAnsi" w:hAnsiTheme="minorHAnsi" w:cstheme="minorHAnsi"/>
+        </w:rPr>
+        <w:t xml:space="preserve">, to compile, provision, and run the samples.  The shell script can do everything automatically or produce runnable step commands in the style of instructions.txt.  This greatly reduces the time to build and run the examples.  In addition, there is a new utility called </w:t>
+      </w:r>
+      <w:proofErr w:type="spellStart"/>
+      <w:r>
+        <w:rPr>
+          <w:rFonts w:asciiTheme="minorHAnsi" w:hAnsiTheme="minorHAnsi" w:cstheme="minorHAnsi"/>
+        </w:rPr>
+        <w:t>policy_generator</w:t>
+      </w:r>
+      <w:proofErr w:type="spellEnd"/>
+      <w:r>
+        <w:rPr>
+          <w:rFonts w:asciiTheme="minorHAnsi" w:hAnsiTheme="minorHAnsi" w:cstheme="minorHAnsi"/>
+        </w:rPr>
+        <w:t xml:space="preserve"> that allows you to specify policy in a </w:t>
+      </w:r>
+      <w:proofErr w:type="spellStart"/>
+      <w:r>
+        <w:rPr>
+          <w:rFonts w:asciiTheme="minorHAnsi" w:hAnsiTheme="minorHAnsi" w:cstheme="minorHAnsi"/>
+        </w:rPr>
+        <w:t>json</w:t>
+      </w:r>
+      <w:proofErr w:type="spellEnd"/>
+      <w:r>
+        <w:rPr>
+          <w:rFonts w:asciiTheme="minorHAnsi" w:hAnsiTheme="minorHAnsi" w:cstheme="minorHAnsi"/>
+        </w:rPr>
+        <w:t xml:space="preserve"> like format rather than using shell scripts.  As with run_example.sh, the generator can also produce the policy generating shell commands for compatibility.</w:t>
       </w:r>
     </w:p>
     <w:p>
@@ -19940,6 +20018,7 @@
           <w:sz w:val="22"/>
           <w:szCs w:val="22"/>
         </w:rPr>
+        <w:lastRenderedPageBreak/>
         <w:t>server_</w:t>
       </w:r>
       <w:proofErr w:type="gramStart"/>
@@ -20101,15 +20180,7 @@
           <w:rFonts w:asciiTheme="minorHAnsi" w:eastAsiaTheme="minorEastAsia" w:hAnsiTheme="minorHAnsi" w:cstheme="minorHAnsi"/>
           <w:color w:val="000000"/>
         </w:rPr>
-        <w:t xml:space="preserve">, proving the application is “trustworthy” under the security enumerated policy (It is worth pointing out that this verification generates a proof and verification certificate, naming the application </w:t>
-      </w:r>
-      <w:r>
-        <w:rPr>
-          <w:rFonts w:asciiTheme="minorHAnsi" w:eastAsiaTheme="minorEastAsia" w:hAnsiTheme="minorHAnsi" w:cstheme="minorHAnsi"/>
-          <w:color w:val="000000"/>
-        </w:rPr>
-        <w:lastRenderedPageBreak/>
-        <w:t>measurement.). The third call establishes an authenticated, secure channel with a proven trustworthy application on behalf of a client and the fourth call provides the corresponding secure channel establishment on behalf of the application the client wishes to contact.  The first two calls are only required when the application first runs on a new platform.  When it restarts, a single call:</w:t>
+        <w:t>, proving the application is “trustworthy” under the security enumerated policy (It is worth pointing out that this verification generates a proof and verification certificate, naming the application measurement.). The third call establishes an authenticated, secure channel with a proven trustworthy application on behalf of a client and the fourth call provides the corresponding secure channel establishment on behalf of the application the client wishes to contact.  The first two calls are only required when the application first runs on a new platform.  When it restarts, a single call:</w:t>
       </w:r>
     </w:p>
     <w:p>
@@ -20637,6 +20708,7 @@
         <w:rPr>
           <w:rFonts w:asciiTheme="minorHAnsi" w:hAnsiTheme="minorHAnsi" w:cstheme="minorHAnsi"/>
         </w:rPr>
+        <w:lastRenderedPageBreak/>
         <w:t xml:space="preserve">If the operation is </w:t>
       </w:r>
       <w:r>
@@ -20763,7 +20835,6 @@
         <w:rPr>
           <w:rFonts w:asciiTheme="minorHAnsi" w:hAnsiTheme="minorHAnsi" w:cstheme="minorHAnsi"/>
         </w:rPr>
-        <w:lastRenderedPageBreak/>
         <w:t xml:space="preserve">If the operation is </w:t>
       </w:r>
       <w:r>
@@ -21114,7 +21185,14 @@
         <w:rPr>
           <w:rFonts w:asciiTheme="minorHAnsi" w:hAnsiTheme="minorHAnsi" w:cstheme="minorHAnsi"/>
         </w:rPr>
-        <w:t xml:space="preserve"> provides an interface to rest of the Certifier API as required for almost all applications.  Of course, you can access the functions in support.cc and certifier.cc on the rare occasions you need to do so but our goal is to minimize the calls to the certifier required in almost all applications.</w:t>
+        <w:t xml:space="preserve"> provides an interface to rest of the Certifier API as required for almost all applications.  Of course, you can access the functions in </w:t>
+      </w:r>
+      <w:r>
+        <w:rPr>
+          <w:rFonts w:asciiTheme="minorHAnsi" w:hAnsiTheme="minorHAnsi" w:cstheme="minorHAnsi"/>
+        </w:rPr>
+        <w:lastRenderedPageBreak/>
+        <w:t>support.cc and certifier.cc on the rare occasions you need to do so but our goal is to minimize the calls to the certifier required in almost all applications.</w:t>
       </w:r>
     </w:p>
     <w:p>

</xml_diff>

<commit_message>
a few more Guide changes
</commit_message>
<xml_diff>
--- a/Doc/Guide.docx
+++ b/Doc/Guide.docx
@@ -36,32 +36,44 @@
     </w:p>
     <w:p>
       <w:pPr>
+        <w:rPr>
+          <w:rFonts w:asciiTheme="minorHAnsi" w:hAnsiTheme="minorHAnsi" w:cstheme="minorHAnsi"/>
+        </w:rPr>
+      </w:pPr>
+    </w:p>
+    <w:p>
+      <w:pPr>
         <w:jc w:val="center"/>
         <w:rPr>
           <w:rFonts w:asciiTheme="minorHAnsi" w:hAnsiTheme="minorHAnsi" w:cstheme="minorHAnsi"/>
-          <w:sz w:val="36"/>
-          <w:szCs w:val="36"/>
-        </w:rPr>
-      </w:pPr>
-    </w:p>
-    <w:p>
-      <w:pPr>
-        <w:rPr>
-          <w:rFonts w:asciiTheme="minorHAnsi" w:hAnsiTheme="minorHAnsi" w:cstheme="minorHAnsi"/>
-        </w:rPr>
-      </w:pPr>
-    </w:p>
-    <w:p>
-      <w:pPr>
-        <w:rPr>
-          <w:rFonts w:asciiTheme="minorHAnsi" w:hAnsiTheme="minorHAnsi" w:cstheme="minorHAnsi"/>
-        </w:rPr>
-      </w:pPr>
-    </w:p>
-    <w:p>
-      <w:pPr>
-        <w:rPr>
-          <w:rFonts w:asciiTheme="minorHAnsi" w:hAnsiTheme="minorHAnsi" w:cstheme="minorHAnsi"/>
+          <w:sz w:val="28"/>
+          <w:szCs w:val="28"/>
+        </w:rPr>
+      </w:pPr>
+      <w:r>
+        <w:rPr>
+          <w:rFonts w:asciiTheme="minorHAnsi" w:hAnsiTheme="minorHAnsi" w:cstheme="minorHAnsi"/>
+          <w:sz w:val="28"/>
+          <w:szCs w:val="28"/>
+        </w:rPr>
+        <w:t>John, Ye and Aditya</w:t>
+      </w:r>
+    </w:p>
+    <w:p>
+      <w:pPr>
+        <w:rPr>
+          <w:rFonts w:asciiTheme="minorHAnsi" w:hAnsiTheme="minorHAnsi" w:cstheme="minorHAnsi"/>
+        </w:rPr>
+      </w:pPr>
+    </w:p>
+    <w:p>
+      <w:pPr>
+        <w:rPr>
+          <w:rFonts w:asciiTheme="minorHAnsi" w:hAnsiTheme="minorHAnsi" w:cstheme="minorHAnsi"/>
+          <w:b/>
+          <w:bCs/>
+          <w:sz w:val="28"/>
+          <w:szCs w:val="28"/>
         </w:rPr>
       </w:pPr>
     </w:p>
@@ -314,239 +326,6 @@
             <wp:extent cx="3631223" cy="2409736"/>
             <wp:effectExtent l="0" t="0" r="1270" b="3810"/>
             <wp:docPr id="36" name="Picture 36"/>
-            <wp:cNvGraphicFramePr>
-              <a:graphicFrameLocks xmlns:a="http://schemas.openxmlformats.org/drawingml/2006/main" noChangeAspect="1"/>
-            </wp:cNvGraphicFramePr>
-            <a:graphic xmlns:a="http://schemas.openxmlformats.org/drawingml/2006/main">
-              <a:graphicData uri="http://schemas.openxmlformats.org/drawingml/2006/picture">
-                <pic:pic xmlns:pic="http://schemas.openxmlformats.org/drawingml/2006/picture">
-                  <pic:nvPicPr>
-                    <pic:cNvPr id="1" name=""/>
-                    <pic:cNvPicPr/>
-                  </pic:nvPicPr>
-                  <pic:blipFill>
-                    <a:blip r:embed="rId7"/>
-                    <a:stretch>
-                      <a:fillRect/>
-                    </a:stretch>
-                  </pic:blipFill>
-                  <pic:spPr>
-                    <a:xfrm>
-                      <a:off x="0" y="0"/>
-                      <a:ext cx="3632106" cy="2410322"/>
-                    </a:xfrm>
-                    <a:prstGeom prst="rect">
-                      <a:avLst/>
-                    </a:prstGeom>
-                  </pic:spPr>
-                </pic:pic>
-              </a:graphicData>
-            </a:graphic>
-          </wp:inline>
-        </w:drawing>
-      </w:r>
-    </w:p>
-    <w:p>
-      <w:pPr>
-        <w:rPr>
-          <w:rFonts w:asciiTheme="minorHAnsi" w:hAnsiTheme="minorHAnsi" w:cstheme="minorHAnsi"/>
-        </w:rPr>
-      </w:pPr>
-    </w:p>
-    <w:p>
-      <w:pPr>
-        <w:jc w:val="center"/>
-        <w:rPr>
-          <w:rFonts w:asciiTheme="minorHAnsi" w:hAnsiTheme="minorHAnsi" w:cstheme="minorHAnsi"/>
-        </w:rPr>
-      </w:pPr>
-      <w:r>
-        <w:rPr>
-          <w:rFonts w:asciiTheme="minorHAnsi" w:hAnsiTheme="minorHAnsi" w:cstheme="minorHAnsi"/>
-        </w:rPr>
-        <w:t>Confidential Computing Properties</w:t>
-      </w:r>
-      <w:r>
-        <w:rPr>
-          <w:rFonts w:asciiTheme="minorHAnsi" w:hAnsiTheme="minorHAnsi" w:cstheme="minorHAnsi"/>
-        </w:rPr>
-        <w:t>,</w:t>
-      </w:r>
-      <w:r>
-        <w:rPr>
-          <w:rFonts w:asciiTheme="minorHAnsi" w:hAnsiTheme="minorHAnsi" w:cstheme="minorHAnsi"/>
-        </w:rPr>
-        <w:t xml:space="preserve"> </w:t>
-      </w:r>
-      <w:proofErr w:type="gramStart"/>
-      <w:r>
-        <w:rPr>
-          <w:rFonts w:asciiTheme="minorHAnsi" w:hAnsiTheme="minorHAnsi" w:cstheme="minorHAnsi"/>
-        </w:rPr>
-        <w:t>at a glance</w:t>
-      </w:r>
-      <w:proofErr w:type="gramEnd"/>
-    </w:p>
-    <w:p>
-      <w:pPr>
-        <w:rPr>
-          <w:rFonts w:asciiTheme="minorHAnsi" w:hAnsiTheme="minorHAnsi" w:cstheme="minorHAnsi"/>
-        </w:rPr>
-      </w:pPr>
-    </w:p>
-    <w:p>
-      <w:pPr>
-        <w:rPr>
-          <w:rFonts w:asciiTheme="minorHAnsi" w:hAnsiTheme="minorHAnsi" w:cstheme="minorHAnsi"/>
-        </w:rPr>
-      </w:pPr>
-      <w:r>
-        <w:rPr>
-          <w:rFonts w:asciiTheme="minorHAnsi" w:hAnsiTheme="minorHAnsi" w:cstheme="minorHAnsi"/>
-        </w:rPr>
-        <w:t>This means that secure hardware and securely written Confidential Computing programs are unconditionally protected.</w:t>
-      </w:r>
-      <w:r>
-        <w:rPr>
-          <w:rFonts w:asciiTheme="minorHAnsi" w:hAnsiTheme="minorHAnsi" w:cstheme="minorHAnsi"/>
-        </w:rPr>
-        <w:t xml:space="preserve"> Confidential Computing provides a p</w:t>
-      </w:r>
-      <w:r>
-        <w:rPr>
-          <w:rFonts w:asciiTheme="minorHAnsi" w:hAnsiTheme="minorHAnsi" w:cstheme="minorHAnsi"/>
-        </w:rPr>
-        <w:t>rincipled, verifiable security mechanism for distributed computing (</w:t>
-      </w:r>
-      <w:r>
-        <w:rPr>
-          <w:rFonts w:asciiTheme="minorHAnsi" w:hAnsiTheme="minorHAnsi" w:cstheme="minorHAnsi"/>
-        </w:rPr>
-        <w:t xml:space="preserve">across </w:t>
-      </w:r>
-      <w:r>
-        <w:rPr>
-          <w:rFonts w:asciiTheme="minorHAnsi" w:hAnsiTheme="minorHAnsi" w:cstheme="minorHAnsi"/>
-        </w:rPr>
-        <w:t>the multi-cloud!)</w:t>
-      </w:r>
-      <w:r>
-        <w:rPr>
-          <w:rFonts w:asciiTheme="minorHAnsi" w:hAnsiTheme="minorHAnsi" w:cstheme="minorHAnsi"/>
-        </w:rPr>
-        <w:t>; it p</w:t>
-      </w:r>
-      <w:r>
-        <w:rPr>
-          <w:rFonts w:asciiTheme="minorHAnsi" w:hAnsiTheme="minorHAnsi" w:cstheme="minorHAnsi"/>
-        </w:rPr>
-        <w:t>rotects</w:t>
-      </w:r>
-      <w:r>
-        <w:rPr>
-          <w:rFonts w:asciiTheme="minorHAnsi" w:hAnsiTheme="minorHAnsi" w:cstheme="minorHAnsi"/>
-        </w:rPr>
-        <w:t xml:space="preserve"> </w:t>
-      </w:r>
-      <w:r>
-        <w:rPr>
-          <w:rFonts w:asciiTheme="minorHAnsi" w:hAnsiTheme="minorHAnsi" w:cstheme="minorHAnsi"/>
-        </w:rPr>
-        <w:t xml:space="preserve">the </w:t>
-      </w:r>
-      <w:r>
-        <w:rPr>
-          <w:rFonts w:asciiTheme="minorHAnsi" w:hAnsiTheme="minorHAnsi" w:cstheme="minorHAnsi"/>
-        </w:rPr>
-        <w:t xml:space="preserve">integrity and confidentiality of processing </w:t>
-      </w:r>
-      <w:r>
-        <w:rPr>
-          <w:rFonts w:asciiTheme="minorHAnsi" w:hAnsiTheme="minorHAnsi" w:cstheme="minorHAnsi"/>
-          <w:b/>
-          <w:bCs/>
-        </w:rPr>
-        <w:t>wherever</w:t>
-      </w:r>
-      <w:r>
-        <w:rPr>
-          <w:rFonts w:asciiTheme="minorHAnsi" w:hAnsiTheme="minorHAnsi" w:cstheme="minorHAnsi"/>
-        </w:rPr>
-        <w:t xml:space="preserve"> programs run</w:t>
-      </w:r>
-      <w:r>
-        <w:rPr>
-          <w:rFonts w:asciiTheme="minorHAnsi" w:hAnsiTheme="minorHAnsi" w:cstheme="minorHAnsi"/>
-        </w:rPr>
-        <w:t xml:space="preserve"> </w:t>
-      </w:r>
-      <w:r>
-        <w:rPr>
-          <w:rFonts w:asciiTheme="minorHAnsi" w:hAnsiTheme="minorHAnsi" w:cstheme="minorHAnsi"/>
-        </w:rPr>
-        <w:t xml:space="preserve">from </w:t>
-      </w:r>
-      <w:r>
-        <w:rPr>
-          <w:rFonts w:asciiTheme="minorHAnsi" w:hAnsiTheme="minorHAnsi" w:cstheme="minorHAnsi"/>
-        </w:rPr>
-        <w:t xml:space="preserve">other </w:t>
-      </w:r>
-      <w:r>
-        <w:rPr>
-          <w:rFonts w:asciiTheme="minorHAnsi" w:hAnsiTheme="minorHAnsi" w:cstheme="minorHAnsi"/>
-        </w:rPr>
-        <w:t xml:space="preserve">malicious programs or even </w:t>
-      </w:r>
-      <w:r>
-        <w:rPr>
-          <w:rFonts w:asciiTheme="minorHAnsi" w:hAnsiTheme="minorHAnsi" w:cstheme="minorHAnsi"/>
-        </w:rPr>
-        <w:t xml:space="preserve">malicious </w:t>
-      </w:r>
-      <w:r>
-        <w:rPr>
-          <w:rFonts w:asciiTheme="minorHAnsi" w:hAnsiTheme="minorHAnsi" w:cstheme="minorHAnsi"/>
-        </w:rPr>
-        <w:t>insiders</w:t>
-      </w:r>
-      <w:r>
-        <w:rPr>
-          <w:rFonts w:asciiTheme="minorHAnsi" w:hAnsiTheme="minorHAnsi" w:cstheme="minorHAnsi"/>
-        </w:rPr>
-        <w:t xml:space="preserve"> (e.g., admins)</w:t>
-      </w:r>
-      <w:r>
-        <w:rPr>
-          <w:rFonts w:asciiTheme="minorHAnsi" w:hAnsiTheme="minorHAnsi" w:cstheme="minorHAnsi"/>
-        </w:rPr>
-        <w:t>.</w:t>
-      </w:r>
-    </w:p>
-    <w:p>
-      <w:pPr>
-        <w:rPr>
-          <w:rFonts w:asciiTheme="minorHAnsi" w:hAnsiTheme="minorHAnsi" w:cstheme="minorHAnsi"/>
-        </w:rPr>
-      </w:pPr>
-    </w:p>
-    <w:p>
-      <w:pPr>
-        <w:jc w:val="center"/>
-        <w:rPr>
-          <w:rFonts w:asciiTheme="minorHAnsi" w:hAnsiTheme="minorHAnsi" w:cstheme="minorHAnsi"/>
-        </w:rPr>
-      </w:pPr>
-      <w:r>
-        <w:rPr>
-          <w:rFonts w:asciiTheme="minorHAnsi" w:hAnsiTheme="minorHAnsi" w:cstheme="minorHAnsi"/>
-          <w:noProof/>
-        </w:rPr>
-        <w:drawing>
-          <wp:inline distT="0" distB="0" distL="0" distR="0" wp14:anchorId="0076AF7D" wp14:editId="711D64EE">
-            <wp:extent cx="3402767" cy="2175808"/>
-            <wp:effectExtent l="0" t="0" r="1270" b="0"/>
-            <wp:docPr id="1" name="Picture 1"/>
             <wp:cNvGraphicFramePr>
               <a:graphicFrameLocks xmlns:a="http://schemas.openxmlformats.org/drawingml/2006/main" noChangeAspect="1"/>
             </wp:cNvGraphicFramePr>
@@ -566,7 +345,7 @@
                   <pic:spPr>
                     <a:xfrm>
                       <a:off x="0" y="0"/>
-                      <a:ext cx="3480146" cy="2225286"/>
+                      <a:ext cx="3632106" cy="2410322"/>
                     </a:xfrm>
                     <a:prstGeom prst="rect">
                       <a:avLst/>
@@ -597,8 +376,171 @@
         <w:rPr>
           <w:rFonts w:asciiTheme="minorHAnsi" w:hAnsiTheme="minorHAnsi" w:cstheme="minorHAnsi"/>
         </w:rPr>
-        <w:t>Figure 1: Certifier API and Certifier Service</w:t>
-      </w:r>
+        <w:t>Confidential Computing Properties</w:t>
+      </w:r>
+      <w:r>
+        <w:rPr>
+          <w:rFonts w:asciiTheme="minorHAnsi" w:hAnsiTheme="minorHAnsi" w:cstheme="minorHAnsi"/>
+        </w:rPr>
+        <w:t>,</w:t>
+      </w:r>
+      <w:r>
+        <w:rPr>
+          <w:rFonts w:asciiTheme="minorHAnsi" w:hAnsiTheme="minorHAnsi" w:cstheme="minorHAnsi"/>
+        </w:rPr>
+        <w:t xml:space="preserve"> </w:t>
+      </w:r>
+      <w:proofErr w:type="gramStart"/>
+      <w:r>
+        <w:rPr>
+          <w:rFonts w:asciiTheme="minorHAnsi" w:hAnsiTheme="minorHAnsi" w:cstheme="minorHAnsi"/>
+        </w:rPr>
+        <w:t>at a glance</w:t>
+      </w:r>
+      <w:proofErr w:type="gramEnd"/>
+    </w:p>
+    <w:p>
+      <w:pPr>
+        <w:rPr>
+          <w:rFonts w:asciiTheme="minorHAnsi" w:hAnsiTheme="minorHAnsi" w:cstheme="minorHAnsi"/>
+        </w:rPr>
+      </w:pPr>
+    </w:p>
+    <w:p>
+      <w:pPr>
+        <w:rPr>
+          <w:rFonts w:asciiTheme="minorHAnsi" w:hAnsiTheme="minorHAnsi" w:cstheme="minorHAnsi"/>
+        </w:rPr>
+      </w:pPr>
+      <w:r>
+        <w:rPr>
+          <w:rFonts w:asciiTheme="minorHAnsi" w:hAnsiTheme="minorHAnsi" w:cstheme="minorHAnsi"/>
+        </w:rPr>
+        <w:t>This means that secure hardware and securely written Confidential Computing programs are unconditionally protected.</w:t>
+      </w:r>
+      <w:r>
+        <w:rPr>
+          <w:rFonts w:asciiTheme="minorHAnsi" w:hAnsiTheme="minorHAnsi" w:cstheme="minorHAnsi"/>
+        </w:rPr>
+        <w:t xml:space="preserve"> Confidential Computing provides a p</w:t>
+      </w:r>
+      <w:r>
+        <w:rPr>
+          <w:rFonts w:asciiTheme="minorHAnsi" w:hAnsiTheme="minorHAnsi" w:cstheme="minorHAnsi"/>
+        </w:rPr>
+        <w:t>rincipled, verifiable security mechanism for distributed computing (</w:t>
+      </w:r>
+      <w:r>
+        <w:rPr>
+          <w:rFonts w:asciiTheme="minorHAnsi" w:hAnsiTheme="minorHAnsi" w:cstheme="minorHAnsi"/>
+        </w:rPr>
+        <w:t xml:space="preserve">across </w:t>
+      </w:r>
+      <w:r>
+        <w:rPr>
+          <w:rFonts w:asciiTheme="minorHAnsi" w:hAnsiTheme="minorHAnsi" w:cstheme="minorHAnsi"/>
+        </w:rPr>
+        <w:t>the multi-cloud!)</w:t>
+      </w:r>
+      <w:r>
+        <w:rPr>
+          <w:rFonts w:asciiTheme="minorHAnsi" w:hAnsiTheme="minorHAnsi" w:cstheme="minorHAnsi"/>
+        </w:rPr>
+        <w:t>; it p</w:t>
+      </w:r>
+      <w:r>
+        <w:rPr>
+          <w:rFonts w:asciiTheme="minorHAnsi" w:hAnsiTheme="minorHAnsi" w:cstheme="minorHAnsi"/>
+        </w:rPr>
+        <w:t>rotects</w:t>
+      </w:r>
+      <w:r>
+        <w:rPr>
+          <w:rFonts w:asciiTheme="minorHAnsi" w:hAnsiTheme="minorHAnsi" w:cstheme="minorHAnsi"/>
+        </w:rPr>
+        <w:t xml:space="preserve"> </w:t>
+      </w:r>
+      <w:r>
+        <w:rPr>
+          <w:rFonts w:asciiTheme="minorHAnsi" w:hAnsiTheme="minorHAnsi" w:cstheme="minorHAnsi"/>
+        </w:rPr>
+        <w:t xml:space="preserve">the </w:t>
+      </w:r>
+      <w:r>
+        <w:rPr>
+          <w:rFonts w:asciiTheme="minorHAnsi" w:hAnsiTheme="minorHAnsi" w:cstheme="minorHAnsi"/>
+        </w:rPr>
+        <w:t xml:space="preserve">integrity and confidentiality of processing </w:t>
+      </w:r>
+      <w:r>
+        <w:rPr>
+          <w:rFonts w:asciiTheme="minorHAnsi" w:hAnsiTheme="minorHAnsi" w:cstheme="minorHAnsi"/>
+          <w:b/>
+          <w:bCs/>
+        </w:rPr>
+        <w:t>wherever</w:t>
+      </w:r>
+      <w:r>
+        <w:rPr>
+          <w:rFonts w:asciiTheme="minorHAnsi" w:hAnsiTheme="minorHAnsi" w:cstheme="minorHAnsi"/>
+        </w:rPr>
+        <w:t xml:space="preserve"> programs run</w:t>
+      </w:r>
+      <w:r>
+        <w:rPr>
+          <w:rFonts w:asciiTheme="minorHAnsi" w:hAnsiTheme="minorHAnsi" w:cstheme="minorHAnsi"/>
+        </w:rPr>
+        <w:t xml:space="preserve"> </w:t>
+      </w:r>
+      <w:r>
+        <w:rPr>
+          <w:rFonts w:asciiTheme="minorHAnsi" w:hAnsiTheme="minorHAnsi" w:cstheme="minorHAnsi"/>
+        </w:rPr>
+        <w:t xml:space="preserve">from </w:t>
+      </w:r>
+      <w:r>
+        <w:rPr>
+          <w:rFonts w:asciiTheme="minorHAnsi" w:hAnsiTheme="minorHAnsi" w:cstheme="minorHAnsi"/>
+        </w:rPr>
+        <w:t xml:space="preserve">other </w:t>
+      </w:r>
+      <w:r>
+        <w:rPr>
+          <w:rFonts w:asciiTheme="minorHAnsi" w:hAnsiTheme="minorHAnsi" w:cstheme="minorHAnsi"/>
+        </w:rPr>
+        <w:t xml:space="preserve">malicious programs or even </w:t>
+      </w:r>
+      <w:r>
+        <w:rPr>
+          <w:rFonts w:asciiTheme="minorHAnsi" w:hAnsiTheme="minorHAnsi" w:cstheme="minorHAnsi"/>
+        </w:rPr>
+        <w:t xml:space="preserve">malicious </w:t>
+      </w:r>
+      <w:r>
+        <w:rPr>
+          <w:rFonts w:asciiTheme="minorHAnsi" w:hAnsiTheme="minorHAnsi" w:cstheme="minorHAnsi"/>
+        </w:rPr>
+        <w:t>insiders</w:t>
+      </w:r>
+      <w:r>
+        <w:rPr>
+          <w:rFonts w:asciiTheme="minorHAnsi" w:hAnsiTheme="minorHAnsi" w:cstheme="minorHAnsi"/>
+        </w:rPr>
+        <w:t xml:space="preserve"> (e.g., admins)</w:t>
+      </w:r>
+      <w:r>
+        <w:rPr>
+          <w:rFonts w:asciiTheme="minorHAnsi" w:hAnsiTheme="minorHAnsi" w:cstheme="minorHAnsi"/>
+        </w:rPr>
+        <w:t>.</w:t>
+      </w:r>
+    </w:p>
+    <w:p>
+      <w:pPr>
+        <w:rPr>
+          <w:rFonts w:asciiTheme="minorHAnsi" w:hAnsiTheme="minorHAnsi" w:cstheme="minorHAnsi"/>
+        </w:rPr>
+      </w:pPr>
     </w:p>
     <w:p>
       <w:pPr>
@@ -607,32 +549,16 @@
           <w:rFonts w:asciiTheme="minorHAnsi" w:hAnsiTheme="minorHAnsi" w:cstheme="minorHAnsi"/>
         </w:rPr>
       </w:pPr>
-    </w:p>
-    <w:p>
-      <w:pPr>
-        <w:jc w:val="center"/>
-        <w:rPr>
-          <w:rFonts w:asciiTheme="minorHAnsi" w:hAnsiTheme="minorHAnsi" w:cstheme="minorHAnsi"/>
-        </w:rPr>
-      </w:pPr>
-    </w:p>
-    <w:p>
-      <w:pPr>
-        <w:jc w:val="center"/>
-        <w:rPr>
-          <w:rFonts w:asciiTheme="minorHAnsi" w:hAnsiTheme="minorHAnsi" w:cstheme="minorHAnsi"/>
-        </w:rPr>
-      </w:pPr>
       <w:r>
         <w:rPr>
           <w:rFonts w:asciiTheme="minorHAnsi" w:hAnsiTheme="minorHAnsi" w:cstheme="minorHAnsi"/>
           <w:noProof/>
         </w:rPr>
         <w:drawing>
-          <wp:inline distT="0" distB="0" distL="0" distR="0" wp14:anchorId="10337B94" wp14:editId="25EEF80E">
-            <wp:extent cx="3185218" cy="1815506"/>
-            <wp:effectExtent l="0" t="0" r="2540" b="635"/>
-            <wp:docPr id="35" name="Picture 35"/>
+          <wp:inline distT="0" distB="0" distL="0" distR="0" wp14:anchorId="0076AF7D" wp14:editId="711D64EE">
+            <wp:extent cx="3402767" cy="2175808"/>
+            <wp:effectExtent l="0" t="0" r="1270" b="0"/>
+            <wp:docPr id="1" name="Picture 1"/>
             <wp:cNvGraphicFramePr>
               <a:graphicFrameLocks xmlns:a="http://schemas.openxmlformats.org/drawingml/2006/main" noChangeAspect="1"/>
             </wp:cNvGraphicFramePr>
@@ -652,6 +578,92 @@
                   <pic:spPr>
                     <a:xfrm>
                       <a:off x="0" y="0"/>
+                      <a:ext cx="3480146" cy="2225286"/>
+                    </a:xfrm>
+                    <a:prstGeom prst="rect">
+                      <a:avLst/>
+                    </a:prstGeom>
+                  </pic:spPr>
+                </pic:pic>
+              </a:graphicData>
+            </a:graphic>
+          </wp:inline>
+        </w:drawing>
+      </w:r>
+    </w:p>
+    <w:p>
+      <w:pPr>
+        <w:rPr>
+          <w:rFonts w:asciiTheme="minorHAnsi" w:hAnsiTheme="minorHAnsi" w:cstheme="minorHAnsi"/>
+        </w:rPr>
+      </w:pPr>
+    </w:p>
+    <w:p>
+      <w:pPr>
+        <w:jc w:val="center"/>
+        <w:rPr>
+          <w:rFonts w:asciiTheme="minorHAnsi" w:hAnsiTheme="minorHAnsi" w:cstheme="minorHAnsi"/>
+        </w:rPr>
+      </w:pPr>
+      <w:r>
+        <w:rPr>
+          <w:rFonts w:asciiTheme="minorHAnsi" w:hAnsiTheme="minorHAnsi" w:cstheme="minorHAnsi"/>
+        </w:rPr>
+        <w:t>Figure 1: Certifier API and Certifier Service</w:t>
+      </w:r>
+    </w:p>
+    <w:p>
+      <w:pPr>
+        <w:jc w:val="center"/>
+        <w:rPr>
+          <w:rFonts w:asciiTheme="minorHAnsi" w:hAnsiTheme="minorHAnsi" w:cstheme="minorHAnsi"/>
+        </w:rPr>
+      </w:pPr>
+    </w:p>
+    <w:p>
+      <w:pPr>
+        <w:jc w:val="center"/>
+        <w:rPr>
+          <w:rFonts w:asciiTheme="minorHAnsi" w:hAnsiTheme="minorHAnsi" w:cstheme="minorHAnsi"/>
+        </w:rPr>
+      </w:pPr>
+    </w:p>
+    <w:p>
+      <w:pPr>
+        <w:jc w:val="center"/>
+        <w:rPr>
+          <w:rFonts w:asciiTheme="minorHAnsi" w:hAnsiTheme="minorHAnsi" w:cstheme="minorHAnsi"/>
+        </w:rPr>
+      </w:pPr>
+      <w:r>
+        <w:rPr>
+          <w:rFonts w:asciiTheme="minorHAnsi" w:hAnsiTheme="minorHAnsi" w:cstheme="minorHAnsi"/>
+          <w:noProof/>
+        </w:rPr>
+        <w:drawing>
+          <wp:inline distT="0" distB="0" distL="0" distR="0" wp14:anchorId="10337B94" wp14:editId="25EEF80E">
+            <wp:extent cx="3185218" cy="1815506"/>
+            <wp:effectExtent l="0" t="0" r="2540" b="635"/>
+            <wp:docPr id="35" name="Picture 35"/>
+            <wp:cNvGraphicFramePr>
+              <a:graphicFrameLocks xmlns:a="http://schemas.openxmlformats.org/drawingml/2006/main" noChangeAspect="1"/>
+            </wp:cNvGraphicFramePr>
+            <a:graphic xmlns:a="http://schemas.openxmlformats.org/drawingml/2006/main">
+              <a:graphicData uri="http://schemas.openxmlformats.org/drawingml/2006/picture">
+                <pic:pic xmlns:pic="http://schemas.openxmlformats.org/drawingml/2006/picture">
+                  <pic:nvPicPr>
+                    <pic:cNvPr id="1" name=""/>
+                    <pic:cNvPicPr/>
+                  </pic:nvPicPr>
+                  <pic:blipFill>
+                    <a:blip r:embed="rId10"/>
+                    <a:stretch>
+                      <a:fillRect/>
+                    </a:stretch>
+                  </pic:blipFill>
+                  <pic:spPr>
+                    <a:xfrm>
+                      <a:off x="0" y="0"/>
                       <a:ext cx="3224278" cy="1837770"/>
                     </a:xfrm>
                     <a:prstGeom prst="rect">
@@ -891,16 +903,14 @@
         <w:rPr>
           <w:rFonts w:asciiTheme="minorHAnsi" w:hAnsiTheme="minorHAnsi" w:cstheme="minorHAnsi"/>
         </w:rPr>
-        <w:t xml:space="preserve"> port in the </w:t>
-      </w:r>
-      <w:proofErr w:type="gramStart"/>
-      <w:r>
-        <w:rPr>
-          <w:rFonts w:asciiTheme="minorHAnsi" w:hAnsiTheme="minorHAnsi" w:cstheme="minorHAnsi"/>
-        </w:rPr>
-        <w:t>past</w:t>
-      </w:r>
-      <w:proofErr w:type="gramEnd"/>
+        <w:t xml:space="preserve"> port in the past</w:t>
+      </w:r>
+      <w:r>
+        <w:rPr>
+          <w:rFonts w:asciiTheme="minorHAnsi" w:hAnsiTheme="minorHAnsi" w:cstheme="minorHAnsi"/>
+        </w:rPr>
+        <w:t>,</w:t>
+      </w:r>
       <w:r>
         <w:rPr>
           <w:rFonts w:asciiTheme="minorHAnsi" w:hAnsiTheme="minorHAnsi" w:cstheme="minorHAnsi"/>
@@ -1001,7 +1011,20 @@
         <w:rPr>
           <w:rFonts w:asciiTheme="minorHAnsi" w:hAnsiTheme="minorHAnsi" w:cstheme="minorHAnsi"/>
         </w:rPr>
-        <w:t xml:space="preserve">In an application (process) in an encrypted virtual machine under SEV or TDX.    Here, the process is the isolated and measured principal.  </w:t>
+        <w:t>In an application (process) in an encrypted virtual machine under SEV or TDX</w:t>
+      </w:r>
+      <w:r>
+        <w:rPr>
+          <w:rStyle w:val="FootnoteReference"/>
+          <w:rFonts w:asciiTheme="minorHAnsi" w:hAnsiTheme="minorHAnsi" w:cstheme="minorHAnsi"/>
+        </w:rPr>
+        <w:footnoteReference w:id="1"/>
+      </w:r>
+      <w:r>
+        <w:rPr>
+          <w:rFonts w:asciiTheme="minorHAnsi" w:hAnsiTheme="minorHAnsi" w:cstheme="minorHAnsi"/>
+        </w:rPr>
+        <w:t xml:space="preserve">.    Here, the process is the isolated and measured principal.  </w:t>
       </w:r>
       <w:r>
         <w:rPr>
@@ -1505,6 +1528,7 @@
         <w:rPr>
           <w:rFonts w:asciiTheme="minorHAnsi" w:hAnsiTheme="minorHAnsi" w:cstheme="minorHAnsi"/>
         </w:rPr>
+        <w:lastRenderedPageBreak/>
         <w:t>The certifier API makes converting a well written application into a Confidential Computing enabled application easy.</w:t>
       </w:r>
       <w:r>
@@ -1557,14 +1581,12 @@
         </w:rPr>
         <w:t xml:space="preserve">The certifier performs </w:t>
       </w:r>
-      <w:proofErr w:type="gramStart"/>
-      <w:r>
-        <w:rPr>
-          <w:rFonts w:asciiTheme="minorHAnsi" w:hAnsiTheme="minorHAnsi" w:cstheme="minorHAnsi"/>
-        </w:rPr>
-        <w:t>a number of</w:t>
-      </w:r>
-      <w:proofErr w:type="gramEnd"/>
+      <w:r>
+        <w:rPr>
+          <w:rFonts w:asciiTheme="minorHAnsi" w:hAnsiTheme="minorHAnsi" w:cstheme="minorHAnsi"/>
+        </w:rPr>
+        <w:t>several</w:t>
+      </w:r>
       <w:r>
         <w:rPr>
           <w:rFonts w:asciiTheme="minorHAnsi" w:hAnsiTheme="minorHAnsi" w:cstheme="minorHAnsi"/>
@@ -1993,6 +2015,7 @@
         <w:rPr>
           <w:rFonts w:asciiTheme="minorHAnsi" w:hAnsiTheme="minorHAnsi" w:cstheme="minorHAnsi"/>
         </w:rPr>
+        <w:lastRenderedPageBreak/>
         <w:t>A Confidential Computing application must have an associated policy key which is a public/private key pair.  If a Confidential Computing application wishes to use the Certifier Service, the Certifier generates the key-pair</w:t>
       </w:r>
       <w:r>
@@ -2041,7 +2064,6 @@
         <w:rPr>
           <w:rFonts w:asciiTheme="minorHAnsi" w:hAnsiTheme="minorHAnsi" w:cstheme="minorHAnsi"/>
         </w:rPr>
-        <w:lastRenderedPageBreak/>
         <w:t xml:space="preserve">If a Confidential Computing application wishes to use the Certifier Service, the policy key, which roots all decisions must be embedded in the applications.  As described, in </w:t>
       </w:r>
       <w:proofErr w:type="spellStart"/>
@@ -2744,7 +2766,14 @@
         <w:rPr>
           <w:rFonts w:asciiTheme="minorHAnsi" w:hAnsiTheme="minorHAnsi" w:cstheme="minorHAnsi"/>
         </w:rPr>
-        <w:t xml:space="preserve">uses its enclave key and admission certificate in the channel negotiation).  The client side of this is performed by one of the participants using </w:t>
+        <w:t xml:space="preserve">uses its enclave key and admission certificate in the channel negotiation).  The client side of this is performed by one of the </w:t>
+      </w:r>
+      <w:r>
+        <w:rPr>
+          <w:rFonts w:asciiTheme="minorHAnsi" w:hAnsiTheme="minorHAnsi" w:cstheme="minorHAnsi"/>
+        </w:rPr>
+        <w:lastRenderedPageBreak/>
+        <w:t xml:space="preserve">participants using </w:t>
       </w:r>
       <w:proofErr w:type="spellStart"/>
       <w:r>
@@ -2922,14 +2951,7 @@
         <w:rPr>
           <w:rFonts w:asciiTheme="minorHAnsi" w:hAnsiTheme="minorHAnsi" w:cstheme="minorHAnsi"/>
         </w:rPr>
-        <w:t xml:space="preserve">Confidential Computing application within the security domain using </w:t>
-      </w:r>
-      <w:r>
-        <w:rPr>
-          <w:rFonts w:asciiTheme="minorHAnsi" w:hAnsiTheme="minorHAnsi" w:cstheme="minorHAnsi"/>
-        </w:rPr>
-        <w:lastRenderedPageBreak/>
-        <w:t>this secure channel.  When it does so, it knows that only the identified (by its measurement) authenticated program complying with the domain security policy can get it.</w:t>
+        <w:t>Confidential Computing application within the security domain using this secure channel.  When it does so, it knows that only the identified (by its measurement) authenticated program complying with the domain security policy can get it.</w:t>
       </w:r>
     </w:p>
     <w:p>
@@ -3531,11 +3553,21 @@
     </w:p>
     <w:p>
       <w:pPr>
-        <w:ind w:left="360"/>
-        <w:rPr>
-          <w:rFonts w:asciiTheme="minorHAnsi" w:hAnsiTheme="minorHAnsi" w:cstheme="minorHAnsi"/>
-        </w:rPr>
-      </w:pPr>
+        <w:pStyle w:val="ListParagraph"/>
+        <w:numPr>
+          <w:ilvl w:val="0"/>
+          <w:numId w:val="27"/>
+        </w:numPr>
+        <w:rPr>
+          <w:rFonts w:asciiTheme="minorHAnsi" w:hAnsiTheme="minorHAnsi" w:cstheme="minorHAnsi"/>
+        </w:rPr>
+      </w:pPr>
+      <w:r>
+        <w:rPr>
+          <w:rFonts w:asciiTheme="minorHAnsi" w:hAnsiTheme="minorHAnsi" w:cstheme="minorHAnsi"/>
+        </w:rPr>
+        <w:t>There are two additional platforms under construction that you may see in the repository, when they are working, we’ll update this documentation.</w:t>
+      </w:r>
     </w:p>
     <w:p>
       <w:pPr>
@@ -3709,14 +3741,7 @@
         <w:rPr>
           <w:rFonts w:asciiTheme="minorHAnsi" w:hAnsiTheme="minorHAnsi" w:cstheme="minorHAnsi"/>
         </w:rPr>
-        <w:t xml:space="preserve"> and distribute policy.  Confidential </w:t>
-      </w:r>
-      <w:r>
-        <w:rPr>
-          <w:rFonts w:asciiTheme="minorHAnsi" w:hAnsiTheme="minorHAnsi" w:cstheme="minorHAnsi"/>
-        </w:rPr>
-        <w:lastRenderedPageBreak/>
-        <w:t xml:space="preserve">Computing programs that other Confidential Computing programs </w:t>
+        <w:t xml:space="preserve"> and distribute policy.  Confidential Computing programs that other Confidential Computing programs </w:t>
       </w:r>
       <w:r>
         <w:rPr>
@@ -4133,7 +4158,33 @@
         <w:rPr>
           <w:rFonts w:asciiTheme="minorHAnsi" w:hAnsiTheme="minorHAnsi" w:cstheme="minorHAnsi"/>
         </w:rPr>
-        <w:t>for further information.</w:t>
+        <w:t>for further information</w:t>
+      </w:r>
+      <w:r>
+        <w:rPr>
+          <w:rFonts w:asciiTheme="minorHAnsi" w:hAnsiTheme="minorHAnsi" w:cstheme="minorHAnsi"/>
+        </w:rPr>
+        <w:t xml:space="preserve"> (or the </w:t>
+      </w:r>
+      <w:proofErr w:type="spellStart"/>
+      <w:r>
+        <w:rPr>
+          <w:rFonts w:asciiTheme="minorHAnsi" w:hAnsiTheme="minorHAnsi" w:cstheme="minorHAnsi"/>
+        </w:rPr>
+        <w:t>policy_generator</w:t>
+      </w:r>
+      <w:proofErr w:type="spellEnd"/>
+      <w:r>
+        <w:rPr>
+          <w:rFonts w:asciiTheme="minorHAnsi" w:hAnsiTheme="minorHAnsi" w:cstheme="minorHAnsi"/>
+        </w:rPr>
+        <w:t xml:space="preserve"> or run_examples.sh)</w:t>
+      </w:r>
+      <w:r>
+        <w:rPr>
+          <w:rFonts w:asciiTheme="minorHAnsi" w:hAnsiTheme="minorHAnsi" w:cstheme="minorHAnsi"/>
+        </w:rPr>
+        <w:t>.</w:t>
       </w:r>
     </w:p>
     <w:p>
@@ -4479,6 +4530,7 @@
           <w:sz w:val="22"/>
           <w:szCs w:val="22"/>
         </w:rPr>
+        <w:lastRenderedPageBreak/>
         <w:t>   </w:t>
       </w:r>
       <w:proofErr w:type="gramStart"/>
@@ -6518,6 +6570,7 @@
         <w:rPr>
           <w:rFonts w:asciiTheme="minorHAnsi" w:hAnsiTheme="minorHAnsi" w:cstheme="minorHAnsi"/>
         </w:rPr>
+        <w:lastRenderedPageBreak/>
         <w:t>The Certifier Service can add or upgrade individual Confidential Computing applications without redeploying exiting ones.</w:t>
       </w:r>
     </w:p>
@@ -6572,7 +6625,6 @@
         <w:rPr>
           <w:rFonts w:asciiTheme="minorHAnsi" w:hAnsiTheme="minorHAnsi" w:cstheme="minorHAnsi"/>
         </w:rPr>
-        <w:lastRenderedPageBreak/>
         <w:t>Admission to the security domain relies on a trust decision (usually supported by code inspection) of applications “admitted” to the security domain. C</w:t>
       </w:r>
       <w:r>
@@ -6734,7 +6786,9 @@
       <w:proofErr w:type="spellStart"/>
       <w:r>
         <w:rPr>
-          <w:rFonts w:asciiTheme="minorHAnsi" w:hAnsiTheme="minorHAnsi" w:cstheme="minorHAnsi"/>
+          <w:rFonts w:ascii="Courier New" w:hAnsi="Courier New" w:cs="Courier New"/>
+          <w:sz w:val="22"/>
+          <w:szCs w:val="22"/>
         </w:rPr>
         <w:t>openenclaves_test</w:t>
       </w:r>
@@ -6860,7 +6914,9 @@
       <w:proofErr w:type="spellStart"/>
       <w:r>
         <w:rPr>
-          <w:rFonts w:asciiTheme="minorHAnsi" w:hAnsiTheme="minorHAnsi" w:cstheme="minorHAnsi"/>
+          <w:rFonts w:ascii="Courier New" w:hAnsi="Courier New" w:cs="Courier New"/>
+          <w:sz w:val="22"/>
+          <w:szCs w:val="22"/>
         </w:rPr>
         <w:t>test_secure_channel</w:t>
       </w:r>
@@ -7055,6 +7111,7 @@
         <w:rPr>
           <w:rFonts w:asciiTheme="minorHAnsi" w:eastAsiaTheme="minorEastAsia" w:hAnsiTheme="minorHAnsi" w:cstheme="minorHAnsi"/>
         </w:rPr>
+        <w:lastRenderedPageBreak/>
         <w:t xml:space="preserve">Secure </w:t>
       </w:r>
       <w:r>
@@ -7243,7 +7300,6 @@
         <w:rPr>
           <w:rFonts w:asciiTheme="minorHAnsi" w:eastAsiaTheme="minorEastAsia" w:hAnsiTheme="minorHAnsi" w:cstheme="minorHAnsi"/>
         </w:rPr>
-        <w:lastRenderedPageBreak/>
         <w:t xml:space="preserve">Secure </w:t>
       </w:r>
       <w:r>
@@ -7715,6 +7771,12 @@
         <w:rPr>
           <w:rFonts w:asciiTheme="minorHAnsi" w:hAnsiTheme="minorHAnsi" w:cstheme="minorHAnsi"/>
         </w:rPr>
+        <w:t xml:space="preserve"> for the Certifier API</w:t>
+      </w:r>
+      <w:r>
+        <w:rPr>
+          <w:rFonts w:asciiTheme="minorHAnsi" w:hAnsiTheme="minorHAnsi" w:cstheme="minorHAnsi"/>
+        </w:rPr>
         <w:t xml:space="preserve"> is specified in </w:t>
       </w:r>
       <w:r>
@@ -7739,13 +7801,75 @@
       <w:r>
         <w:rPr>
           <w:rFonts w:ascii="Courier New" w:hAnsi="Courier New" w:cs="Courier New"/>
+          <w:sz w:val="22"/>
+          <w:szCs w:val="22"/>
         </w:rPr>
         <w:t>certifier_framework.h</w:t>
       </w:r>
       <w:proofErr w:type="spellEnd"/>
       <w:r>
         <w:rPr>
-          <w:rFonts w:ascii="Courier New" w:hAnsi="Courier New" w:cs="Courier New"/>
+          <w:rFonts w:asciiTheme="minorHAnsi" w:hAnsiTheme="minorHAnsi" w:cstheme="minorHAnsi"/>
+          <w:sz w:val="22"/>
+          <w:szCs w:val="22"/>
+        </w:rPr>
+        <w:t xml:space="preserve"> </w:t>
+      </w:r>
+      <w:r>
+        <w:rPr>
+          <w:rFonts w:asciiTheme="minorHAnsi" w:hAnsiTheme="minorHAnsi" w:cstheme="minorHAnsi"/>
+        </w:rPr>
+        <w:t xml:space="preserve">and </w:t>
+      </w:r>
+      <w:proofErr w:type="spellStart"/>
+      <w:r>
+        <w:rPr>
+          <w:rFonts w:ascii="Courier New" w:hAnsi="Courier New" w:cs="Courier New"/>
+          <w:sz w:val="22"/>
+          <w:szCs w:val="22"/>
+        </w:rPr>
+        <w:t>certifier_utilities.h</w:t>
+      </w:r>
+      <w:proofErr w:type="spellEnd"/>
+      <w:r>
+        <w:rPr>
+          <w:rFonts w:asciiTheme="minorHAnsi" w:hAnsiTheme="minorHAnsi" w:cstheme="minorHAnsi"/>
+          <w:sz w:val="22"/>
+          <w:szCs w:val="22"/>
+        </w:rPr>
+        <w:t xml:space="preserve"> </w:t>
+      </w:r>
+      <w:r>
+        <w:rPr>
+          <w:rFonts w:asciiTheme="minorHAnsi" w:hAnsiTheme="minorHAnsi" w:cstheme="minorHAnsi"/>
+        </w:rPr>
+        <w:t xml:space="preserve">in the </w:t>
+      </w:r>
+      <w:r>
+        <w:rPr>
+          <w:rFonts w:ascii="Courier New" w:hAnsi="Courier New" w:cs="Courier New"/>
+          <w:sz w:val="22"/>
+          <w:szCs w:val="22"/>
+        </w:rPr>
+        <w:t>include</w:t>
+      </w:r>
+      <w:r>
+        <w:rPr>
+          <w:rFonts w:asciiTheme="minorHAnsi" w:hAnsiTheme="minorHAnsi" w:cstheme="minorHAnsi"/>
+          <w:sz w:val="22"/>
+          <w:szCs w:val="22"/>
+        </w:rPr>
+        <w:t xml:space="preserve"> </w:t>
+      </w:r>
+      <w:r>
+        <w:rPr>
+          <w:rFonts w:asciiTheme="minorHAnsi" w:hAnsiTheme="minorHAnsi" w:cstheme="minorHAnsi"/>
+        </w:rPr>
+        <w:t>directory</w:t>
+      </w:r>
+      <w:r>
+        <w:rPr>
+          <w:rFonts w:asciiTheme="minorHAnsi" w:hAnsiTheme="minorHAnsi" w:cstheme="minorHAnsi"/>
         </w:rPr>
         <w:t>.</w:t>
       </w:r>
@@ -7753,19 +7877,43 @@
         <w:rPr>
           <w:rFonts w:asciiTheme="minorHAnsi" w:hAnsiTheme="minorHAnsi" w:cstheme="minorHAnsi"/>
         </w:rPr>
-        <w:t xml:space="preserve"> and </w:t>
-      </w:r>
-      <w:proofErr w:type="spellStart"/>
-      <w:r>
-        <w:rPr>
-          <w:rFonts w:ascii="Courier New" w:hAnsi="Courier New" w:cs="Courier New"/>
-        </w:rPr>
-        <w:t>certifier_utilities.h</w:t>
-      </w:r>
-      <w:proofErr w:type="spellEnd"/>
-      <w:r>
-        <w:rPr>
-          <w:rFonts w:asciiTheme="minorHAnsi" w:hAnsiTheme="minorHAnsi" w:cstheme="minorHAnsi"/>
+        <w:t xml:space="preserve">   Studying the examples is the best way to understand the API but below we provide some guidance.</w:t>
+      </w:r>
+      <w:r>
+        <w:rPr>
+          <w:rFonts w:asciiTheme="minorHAnsi" w:hAnsiTheme="minorHAnsi" w:cstheme="minorHAnsi"/>
+        </w:rPr>
+        <w:t xml:space="preserve">  In addition, the underlying </w:t>
+      </w:r>
+      <w:proofErr w:type="gramStart"/>
+      <w:r>
+        <w:rPr>
+          <w:rFonts w:asciiTheme="minorHAnsi" w:hAnsiTheme="minorHAnsi" w:cstheme="minorHAnsi"/>
+        </w:rPr>
+        <w:t>API’s</w:t>
+      </w:r>
+      <w:proofErr w:type="gramEnd"/>
+      <w:r>
+        <w:rPr>
+          <w:rFonts w:asciiTheme="minorHAnsi" w:hAnsiTheme="minorHAnsi" w:cstheme="minorHAnsi"/>
+        </w:rPr>
+        <w:t xml:space="preserve"> are accompanied by tests in </w:t>
+      </w:r>
+      <w:proofErr w:type="spellStart"/>
+      <w:r>
+        <w:rPr>
+          <w:rFonts w:ascii="Courier New" w:hAnsi="Courier New" w:cs="Courier New"/>
+          <w:sz w:val="22"/>
+          <w:szCs w:val="22"/>
+        </w:rPr>
+        <w:t>certifier_tests</w:t>
+      </w:r>
+      <w:proofErr w:type="spellEnd"/>
+      <w:r>
+        <w:rPr>
+          <w:rFonts w:asciiTheme="minorHAnsi" w:hAnsiTheme="minorHAnsi" w:cstheme="minorHAnsi"/>
+          <w:sz w:val="22"/>
+          <w:szCs w:val="22"/>
         </w:rPr>
         <w:t xml:space="preserve"> </w:t>
       </w:r>
@@ -7773,145 +7921,151 @@
         <w:rPr>
           <w:rFonts w:asciiTheme="minorHAnsi" w:hAnsiTheme="minorHAnsi" w:cstheme="minorHAnsi"/>
         </w:rPr>
-        <w:t>in the include directory</w:t>
-      </w:r>
-      <w:r>
-        <w:rPr>
-          <w:rFonts w:asciiTheme="minorHAnsi" w:hAnsiTheme="minorHAnsi" w:cstheme="minorHAnsi"/>
-        </w:rPr>
-        <w:t>.</w:t>
-      </w:r>
-      <w:r>
-        <w:rPr>
-          <w:rFonts w:asciiTheme="minorHAnsi" w:hAnsiTheme="minorHAnsi" w:cstheme="minorHAnsi"/>
-        </w:rPr>
-        <w:t xml:space="preserve">   Studying the examples is the best way to understand the API but below we provide some guidance.</w:t>
-      </w:r>
-      <w:r>
-        <w:rPr>
-          <w:rFonts w:asciiTheme="minorHAnsi" w:hAnsiTheme="minorHAnsi" w:cstheme="minorHAnsi"/>
-        </w:rPr>
-        <w:t xml:space="preserve">  In addition, the underlying </w:t>
+        <w:t>which can also serve as a useful reference.</w:t>
+      </w:r>
+      <w:r>
+        <w:rPr>
+          <w:rFonts w:asciiTheme="minorHAnsi" w:hAnsiTheme="minorHAnsi" w:cstheme="minorHAnsi"/>
+        </w:rPr>
+        <w:t xml:space="preserve">  When you write an application, you will include these two “.h” files.</w:t>
+      </w:r>
+      <w:r>
+        <w:rPr>
+          <w:rFonts w:asciiTheme="minorHAnsi" w:hAnsiTheme="minorHAnsi" w:cstheme="minorHAnsi"/>
+        </w:rPr>
+        <w:t xml:space="preserve">  Note that these API’s are in the </w:t>
       </w:r>
       <w:proofErr w:type="gramStart"/>
       <w:r>
         <w:rPr>
-          <w:rFonts w:asciiTheme="minorHAnsi" w:hAnsiTheme="minorHAnsi" w:cstheme="minorHAnsi"/>
-        </w:rPr>
-        <w:t>API’s</w:t>
+          <w:rFonts w:ascii="Courier New" w:hAnsi="Courier New" w:cs="Courier New"/>
+          <w:sz w:val="22"/>
+          <w:szCs w:val="22"/>
+        </w:rPr>
+        <w:t>certifier::</w:t>
       </w:r>
       <w:proofErr w:type="gramEnd"/>
       <w:r>
         <w:rPr>
-          <w:rFonts w:asciiTheme="minorHAnsi" w:hAnsiTheme="minorHAnsi" w:cstheme="minorHAnsi"/>
-        </w:rPr>
-        <w:t xml:space="preserve"> are accompanied by tests in </w:t>
-      </w:r>
-      <w:proofErr w:type="spellStart"/>
-      <w:r>
-        <w:rPr>
-          <w:rFonts w:ascii="Courier New" w:hAnsi="Courier New" w:cs="Courier New"/>
-        </w:rPr>
-        <w:t>certifier_tests</w:t>
-      </w:r>
-      <w:proofErr w:type="spellEnd"/>
-      <w:r>
-        <w:rPr>
-          <w:rFonts w:asciiTheme="minorHAnsi" w:hAnsiTheme="minorHAnsi" w:cstheme="minorHAnsi"/>
-        </w:rPr>
-        <w:t xml:space="preserve"> which can also serve as a useful reference.</w:t>
-      </w:r>
-      <w:r>
-        <w:rPr>
-          <w:rFonts w:asciiTheme="minorHAnsi" w:hAnsiTheme="minorHAnsi" w:cstheme="minorHAnsi"/>
-        </w:rPr>
-        <w:t xml:space="preserve">  When you write an application, you will include these two “.h” files.</w:t>
-      </w:r>
-      <w:r>
-        <w:rPr>
-          <w:rFonts w:asciiTheme="minorHAnsi" w:hAnsiTheme="minorHAnsi" w:cstheme="minorHAnsi"/>
-        </w:rPr>
-        <w:t xml:space="preserve">  Note that these API’s are in the </w:t>
+          <w:rFonts w:ascii="Courier New" w:hAnsi="Courier New" w:cs="Courier New"/>
+          <w:sz w:val="22"/>
+          <w:szCs w:val="22"/>
+        </w:rPr>
+        <w:t>framework</w:t>
+      </w:r>
+      <w:r>
+        <w:rPr>
+          <w:rFonts w:asciiTheme="minorHAnsi" w:hAnsiTheme="minorHAnsi" w:cstheme="minorHAnsi"/>
+          <w:sz w:val="22"/>
+          <w:szCs w:val="22"/>
+        </w:rPr>
+        <w:t xml:space="preserve"> </w:t>
+      </w:r>
+      <w:r>
+        <w:rPr>
+          <w:rFonts w:asciiTheme="minorHAnsi" w:hAnsiTheme="minorHAnsi" w:cstheme="minorHAnsi"/>
+        </w:rPr>
+        <w:t xml:space="preserve">and </w:t>
+      </w:r>
+      <w:r>
+        <w:rPr>
+          <w:rFonts w:ascii="Courier New" w:hAnsi="Courier New" w:cs="Courier New"/>
+          <w:sz w:val="22"/>
+          <w:szCs w:val="22"/>
+        </w:rPr>
+        <w:t>certifier::utilities</w:t>
+      </w:r>
+      <w:r>
+        <w:rPr>
+          <w:rFonts w:ascii="Courier New" w:hAnsi="Courier New" w:cs="Courier New"/>
+        </w:rPr>
+        <w:t xml:space="preserve"> </w:t>
+      </w:r>
+      <w:r>
+        <w:rPr>
+          <w:rFonts w:ascii="Calibri" w:hAnsi="Calibri" w:cs="Calibri"/>
+        </w:rPr>
+        <w:t>namespace</w:t>
+      </w:r>
+      <w:r>
+        <w:rPr>
+          <w:rFonts w:asciiTheme="minorHAnsi" w:hAnsiTheme="minorHAnsi" w:cstheme="minorHAnsi"/>
+        </w:rPr>
+        <w:t>, we omit these prefixes below.</w:t>
+      </w:r>
+    </w:p>
+    <w:p>
+      <w:pPr>
+        <w:rPr>
+          <w:rFonts w:asciiTheme="minorHAnsi" w:hAnsiTheme="minorHAnsi" w:cstheme="minorHAnsi"/>
+        </w:rPr>
+      </w:pPr>
+    </w:p>
+    <w:p>
+      <w:pPr>
+        <w:rPr>
+          <w:rFonts w:asciiTheme="minorHAnsi" w:hAnsiTheme="minorHAnsi" w:cstheme="minorHAnsi"/>
+        </w:rPr>
+      </w:pPr>
+      <w:r>
+        <w:rPr>
+          <w:rFonts w:asciiTheme="minorHAnsi" w:hAnsiTheme="minorHAnsi" w:cstheme="minorHAnsi"/>
+        </w:rPr>
+        <w:t xml:space="preserve">Here are a few notes on the code style generally employed.  Syntactically, we use the Google C++ style guide.  Generally, we employ </w:t>
+      </w:r>
+      <w:r>
+        <w:rPr>
+          <w:rFonts w:asciiTheme="minorHAnsi" w:hAnsiTheme="minorHAnsi" w:cstheme="minorHAnsi"/>
+        </w:rPr>
+        <w:t xml:space="preserve">Google </w:t>
+      </w:r>
+      <w:proofErr w:type="spellStart"/>
+      <w:r>
+        <w:rPr>
+          <w:rFonts w:asciiTheme="minorHAnsi" w:hAnsiTheme="minorHAnsi" w:cstheme="minorHAnsi"/>
+        </w:rPr>
+        <w:t>protobufs</w:t>
+      </w:r>
+      <w:proofErr w:type="spellEnd"/>
+      <w:r>
+        <w:rPr>
+          <w:rFonts w:asciiTheme="minorHAnsi" w:hAnsiTheme="minorHAnsi" w:cstheme="minorHAnsi"/>
+        </w:rPr>
+        <w:t xml:space="preserve"> for publicly facing data.  </w:t>
+      </w:r>
+      <w:proofErr w:type="spellStart"/>
+      <w:r>
+        <w:rPr>
+          <w:rFonts w:asciiTheme="minorHAnsi" w:hAnsiTheme="minorHAnsi" w:cstheme="minorHAnsi"/>
+        </w:rPr>
+        <w:t>Protobufs</w:t>
+      </w:r>
+      <w:proofErr w:type="spellEnd"/>
+      <w:r>
+        <w:rPr>
+          <w:rFonts w:asciiTheme="minorHAnsi" w:hAnsiTheme="minorHAnsi" w:cstheme="minorHAnsi"/>
+        </w:rPr>
+        <w:t xml:space="preserve"> can be easily serialized and are </w:t>
       </w:r>
       <w:proofErr w:type="gramStart"/>
       <w:r>
         <w:rPr>
-          <w:rFonts w:ascii="Courier New" w:hAnsi="Courier New" w:cs="Courier New"/>
-        </w:rPr>
-        <w:t>certifier::</w:t>
+          <w:rFonts w:asciiTheme="minorHAnsi" w:hAnsiTheme="minorHAnsi" w:cstheme="minorHAnsi"/>
+        </w:rPr>
+        <w:t>extensible</w:t>
       </w:r>
       <w:proofErr w:type="gramEnd"/>
       <w:r>
         <w:rPr>
-          <w:rFonts w:ascii="Courier New" w:hAnsi="Courier New" w:cs="Courier New"/>
-        </w:rPr>
-        <w:t>framework</w:t>
-      </w:r>
-      <w:r>
-        <w:rPr>
-          <w:rFonts w:asciiTheme="minorHAnsi" w:hAnsiTheme="minorHAnsi" w:cstheme="minorHAnsi"/>
-        </w:rPr>
-        <w:t xml:space="preserve"> and </w:t>
-      </w:r>
-      <w:r>
-        <w:rPr>
-          <w:rFonts w:ascii="Courier New" w:hAnsi="Courier New" w:cs="Courier New"/>
-        </w:rPr>
-        <w:t>certifier::utilities namespace</w:t>
-      </w:r>
-      <w:r>
-        <w:rPr>
-          <w:rFonts w:asciiTheme="minorHAnsi" w:hAnsiTheme="minorHAnsi" w:cstheme="minorHAnsi"/>
-        </w:rPr>
-        <w:t>, we omit these prefixes below.</w:t>
-      </w:r>
-    </w:p>
-    <w:p>
-      <w:pPr>
-        <w:rPr>
-          <w:rFonts w:asciiTheme="minorHAnsi" w:hAnsiTheme="minorHAnsi" w:cstheme="minorHAnsi"/>
-        </w:rPr>
-      </w:pPr>
-    </w:p>
-    <w:p>
-      <w:pPr>
-        <w:rPr>
-          <w:rFonts w:asciiTheme="minorHAnsi" w:hAnsiTheme="minorHAnsi" w:cstheme="minorHAnsi"/>
-        </w:rPr>
-      </w:pPr>
-      <w:r>
-        <w:rPr>
-          <w:rFonts w:asciiTheme="minorHAnsi" w:hAnsiTheme="minorHAnsi" w:cstheme="minorHAnsi"/>
-        </w:rPr>
-        <w:t xml:space="preserve">Here are a few notes on the code style generally employed.  Syntactically, we use the Google C++ style guide.  Generally, we employ </w:t>
-      </w:r>
-      <w:proofErr w:type="spellStart"/>
-      <w:r>
-        <w:rPr>
-          <w:rFonts w:asciiTheme="minorHAnsi" w:hAnsiTheme="minorHAnsi" w:cstheme="minorHAnsi"/>
-        </w:rPr>
-        <w:t>protobufs</w:t>
-      </w:r>
-      <w:proofErr w:type="spellEnd"/>
-      <w:r>
-        <w:rPr>
-          <w:rFonts w:asciiTheme="minorHAnsi" w:hAnsiTheme="minorHAnsi" w:cstheme="minorHAnsi"/>
-        </w:rPr>
-        <w:t xml:space="preserve"> for publicly facing data.  </w:t>
-      </w:r>
-      <w:proofErr w:type="spellStart"/>
-      <w:r>
-        <w:rPr>
-          <w:rFonts w:asciiTheme="minorHAnsi" w:hAnsiTheme="minorHAnsi" w:cstheme="minorHAnsi"/>
-        </w:rPr>
-        <w:t>Protobufs</w:t>
-      </w:r>
-      <w:proofErr w:type="spellEnd"/>
-      <w:r>
-        <w:rPr>
-          <w:rFonts w:asciiTheme="minorHAnsi" w:hAnsiTheme="minorHAnsi" w:cstheme="minorHAnsi"/>
-        </w:rPr>
-        <w:t xml:space="preserve"> can be easily serialized and are extensible.  Input arguments to functions come first (left to right) in function definitions and are often const; output arguments come last and are pointers.  Generally, output data structures are created by the caller.  We employ Google style byte serialization, that is: strings can hold binary values that are assigned and retrieved with standard string functions; the advantage is the string class manages data allocation.</w:t>
+          <w:rFonts w:asciiTheme="minorHAnsi" w:hAnsiTheme="minorHAnsi" w:cstheme="minorHAnsi"/>
+        </w:rPr>
+        <w:t xml:space="preserve"> but they avoid “generic” XML or JSON parsing pitfalls</w:t>
+      </w:r>
+      <w:r>
+        <w:rPr>
+          <w:rFonts w:asciiTheme="minorHAnsi" w:hAnsiTheme="minorHAnsi" w:cstheme="minorHAnsi"/>
+        </w:rPr>
+        <w:t>.  Input arguments to functions come first (left to right) in function definitions and are often const; output arguments come last and are pointers.  Generally, output data structures are created by the caller.  We employ Google style byte serialization, that is: strings can hold binary values that are assigned and retrieved with standard string functions; the advantage is the string class manages data allocation.</w:t>
       </w:r>
     </w:p>
     <w:p>
@@ -7937,8 +8091,16 @@
       <w:r>
         <w:rPr>
           <w:rFonts w:ascii="Courier New" w:hAnsi="Courier New" w:cs="Courier New"/>
-        </w:rPr>
-        <w:t>certifier_framework.h</w:t>
+          <w:sz w:val="22"/>
+          <w:szCs w:val="22"/>
+        </w:rPr>
+        <w:t>certifier</w:t>
+      </w:r>
+      <w:r>
+        <w:rPr>
+          <w:rFonts w:ascii="Courier New" w:hAnsi="Courier New" w:cs="Courier New"/>
+        </w:rPr>
+        <w:t>_framework.h</w:t>
       </w:r>
       <w:proofErr w:type="spellEnd"/>
       <w:r>
@@ -8109,12 +8271,21 @@
       </w:pPr>
       <w:r>
         <w:rPr>
-          <w:rFonts w:ascii="Courier New" w:eastAsiaTheme="minorEastAsia" w:hAnsi="Courier New" w:cs="Courier New"/>
-          <w:color w:val="000000"/>
-          <w:sz w:val="22"/>
-          <w:szCs w:val="22"/>
-        </w:rPr>
-        <w:t xml:space="preserve">The constructor and destructor, namely, </w:t>
+          <w:rFonts w:ascii="Calibri" w:eastAsiaTheme="minorEastAsia" w:hAnsi="Calibri" w:cs="Calibri"/>
+          <w:color w:val="000000"/>
+          <w:sz w:val="22"/>
+          <w:szCs w:val="22"/>
+        </w:rPr>
+        <w:t>The constructor and destructor, namely</w:t>
+      </w:r>
+      <w:r>
+        <w:rPr>
+          <w:rFonts w:ascii="Courier New" w:eastAsiaTheme="minorEastAsia" w:hAnsi="Courier New" w:cs="Courier New"/>
+          <w:color w:val="000000"/>
+          <w:sz w:val="22"/>
+          <w:szCs w:val="22"/>
+        </w:rPr>
+        <w:t xml:space="preserve">, </w:t>
       </w:r>
       <w:proofErr w:type="spellStart"/>
       <w:r>
@@ -8234,7 +8405,6 @@
         </w:rPr>
         <w:t>The constructor arguments are the enclave type (e.g.</w:t>
       </w:r>
-      <w:proofErr w:type="gramStart"/>
       <w:r>
         <w:rPr>
           <w:rFonts w:asciiTheme="minorHAnsi" w:eastAsiaTheme="minorEastAsia" w:hAnsiTheme="minorHAnsi" w:cstheme="minorHAnsi"/>
@@ -8242,10 +8412,36 @@
           <w:sz w:val="22"/>
           <w:szCs w:val="22"/>
         </w:rPr>
-        <w:t>-“</w:t>
-      </w:r>
-      <w:proofErr w:type="spellStart"/>
-      <w:proofErr w:type="gramEnd"/>
+        <w:t xml:space="preserve"> </w:t>
+      </w:r>
+      <w:r>
+        <w:rPr>
+          <w:rFonts w:asciiTheme="minorHAnsi" w:eastAsiaTheme="minorEastAsia" w:hAnsiTheme="minorHAnsi" w:cstheme="minorHAnsi"/>
+          <w:color w:val="000000"/>
+          <w:sz w:val="22"/>
+          <w:szCs w:val="22"/>
+        </w:rPr>
+        <w:t>-</w:t>
+      </w:r>
+      <w:r>
+        <w:rPr>
+          <w:rFonts w:asciiTheme="minorHAnsi" w:eastAsiaTheme="minorEastAsia" w:hAnsiTheme="minorHAnsi" w:cstheme="minorHAnsi"/>
+          <w:color w:val="000000"/>
+          <w:sz w:val="22"/>
+          <w:szCs w:val="22"/>
+        </w:rPr>
+        <w:t xml:space="preserve"> </w:t>
+      </w:r>
+      <w:r>
+        <w:rPr>
+          <w:rFonts w:asciiTheme="minorHAnsi" w:eastAsiaTheme="minorEastAsia" w:hAnsiTheme="minorHAnsi" w:cstheme="minorHAnsi"/>
+          <w:color w:val="000000"/>
+          <w:sz w:val="22"/>
+          <w:szCs w:val="22"/>
+        </w:rPr>
+        <w:t>“</w:t>
+      </w:r>
+      <w:proofErr w:type="spellStart"/>
       <w:r>
         <w:rPr>
           <w:rFonts w:asciiTheme="minorHAnsi" w:eastAsiaTheme="minorEastAsia" w:hAnsiTheme="minorHAnsi" w:cstheme="minorHAnsi"/>
@@ -10659,8 +10855,16 @@
       <w:r>
         <w:rPr>
           <w:rFonts w:ascii="Courier New" w:hAnsi="Courier New" w:cs="Courier New"/>
-        </w:rPr>
-        <w:t>certifier_framework.h</w:t>
+          <w:sz w:val="22"/>
+          <w:szCs w:val="22"/>
+        </w:rPr>
+        <w:t>certifier</w:t>
+      </w:r>
+      <w:r>
+        <w:rPr>
+          <w:rFonts w:ascii="Courier New" w:hAnsi="Courier New" w:cs="Courier New"/>
+        </w:rPr>
+        <w:t>_framework.h</w:t>
       </w:r>
       <w:proofErr w:type="spellEnd"/>
       <w:r>
@@ -10674,7 +10878,21 @@
         <w:rPr>
           <w:rFonts w:ascii="Courier New" w:hAnsi="Courier New" w:cs="Courier New"/>
         </w:rPr>
-        <w:t>certifier_utilities.h</w:t>
+        <w:t>certifier_</w:t>
+      </w:r>
+      <w:r>
+        <w:rPr>
+          <w:rFonts w:ascii="Courier New" w:hAnsi="Courier New" w:cs="Courier New"/>
+          <w:sz w:val="22"/>
+          <w:szCs w:val="22"/>
+        </w:rPr>
+        <w:t>utilities</w:t>
+      </w:r>
+      <w:r>
+        <w:rPr>
+          <w:rFonts w:ascii="Courier New" w:hAnsi="Courier New" w:cs="Courier New"/>
+        </w:rPr>
+        <w:t>.h</w:t>
       </w:r>
       <w:proofErr w:type="spellEnd"/>
       <w:r>
@@ -17438,7 +17656,16 @@
           <w:rFonts w:ascii="Courier New" w:eastAsiaTheme="minorEastAsia" w:hAnsi="Courier New" w:cs="Courier New"/>
           <w:color w:val="000000"/>
         </w:rPr>
-        <w:t>certifier_utilities</w:t>
+        <w:t>certifier_</w:t>
+      </w:r>
+      <w:r>
+        <w:rPr>
+          <w:rFonts w:ascii="Courier New" w:eastAsiaTheme="minorEastAsia" w:hAnsi="Courier New" w:cs="Courier New"/>
+          <w:color w:val="000000"/>
+          <w:sz w:val="22"/>
+          <w:szCs w:val="22"/>
+        </w:rPr>
+        <w:t>utilities</w:t>
       </w:r>
       <w:proofErr w:type="spellEnd"/>
       <w:r>
@@ -17794,6 +18021,14 @@
         <w:t>sample_apps</w:t>
       </w:r>
       <w:proofErr w:type="spellEnd"/>
+      <w:r>
+        <w:rPr>
+          <w:rFonts w:ascii="Courier New" w:hAnsi="Courier New" w:cs="Courier New"/>
+          <w:sz w:val="21"/>
+          <w:szCs w:val="21"/>
+        </w:rPr>
+        <w:t>,</w:t>
+      </w:r>
       <w:r>
         <w:rPr>
           <w:rFonts w:asciiTheme="minorHAnsi" w:hAnsiTheme="minorHAnsi" w:cstheme="minorHAnsi"/>
@@ -18421,7 +18656,19 @@
         <w:rPr>
           <w:rFonts w:asciiTheme="minorHAnsi" w:hAnsiTheme="minorHAnsi" w:cstheme="minorHAnsi"/>
         </w:rPr>
-        <w:t>We implement the simple example in each of these to demonstrate the (</w:t>
+        <w:t xml:space="preserve">We implement the simple example in each </w:t>
+      </w:r>
+      <w:r>
+        <w:rPr>
+          <w:rFonts w:asciiTheme="minorHAnsi" w:hAnsiTheme="minorHAnsi" w:cstheme="minorHAnsi"/>
+        </w:rPr>
+        <w:t xml:space="preserve">platform </w:t>
+      </w:r>
+      <w:r>
+        <w:rPr>
+          <w:rFonts w:asciiTheme="minorHAnsi" w:hAnsiTheme="minorHAnsi" w:cstheme="minorHAnsi"/>
+        </w:rPr>
+        <w:t>to demonstrate the (</w:t>
       </w:r>
       <w:r>
         <w:rPr>
@@ -18509,6 +18756,8 @@
           <w:rFonts w:asciiTheme="minorHAnsi" w:hAnsiTheme="minorHAnsi" w:cstheme="minorHAnsi"/>
           <w:b/>
           <w:bCs/>
+          <w:sz w:val="28"/>
+          <w:szCs w:val="28"/>
         </w:rPr>
       </w:pPr>
       <w:proofErr w:type="spellStart"/>
@@ -18517,6 +18766,8 @@
           <w:rFonts w:asciiTheme="minorHAnsi" w:hAnsiTheme="minorHAnsi" w:cstheme="minorHAnsi"/>
           <w:b/>
           <w:bCs/>
+          <w:sz w:val="28"/>
+          <w:szCs w:val="28"/>
         </w:rPr>
         <w:t>Simple_app</w:t>
       </w:r>
@@ -18526,8 +18777,30 @@
           <w:rFonts w:asciiTheme="minorHAnsi" w:hAnsiTheme="minorHAnsi" w:cstheme="minorHAnsi"/>
           <w:b/>
           <w:bCs/>
-        </w:rPr>
-        <w:t xml:space="preserve"> guide</w:t>
+          <w:sz w:val="28"/>
+          <w:szCs w:val="28"/>
+        </w:rPr>
+        <w:t xml:space="preserve"> </w:t>
+      </w:r>
+      <w:r>
+        <w:rPr>
+          <w:rFonts w:asciiTheme="minorHAnsi" w:hAnsiTheme="minorHAnsi" w:cstheme="minorHAnsi"/>
+          <w:b/>
+          <w:bCs/>
+          <w:sz w:val="28"/>
+          <w:szCs w:val="28"/>
+        </w:rPr>
+        <w:t>G</w:t>
+      </w:r>
+      <w:r>
+        <w:rPr>
+          <w:rFonts w:asciiTheme="minorHAnsi" w:hAnsiTheme="minorHAnsi" w:cstheme="minorHAnsi"/>
+          <w:b/>
+          <w:bCs/>
+          <w:sz w:val="28"/>
+          <w:szCs w:val="28"/>
+        </w:rPr>
+        <w:t>uide</w:t>
       </w:r>
     </w:p>
     <w:p>
@@ -18599,14 +18872,12 @@
         </w:rPr>
         <w:t xml:space="preserve">.  In this example, we </w:t>
       </w:r>
-      <w:proofErr w:type="gramStart"/>
-      <w:r>
-        <w:rPr>
-          <w:rFonts w:asciiTheme="minorHAnsi" w:hAnsiTheme="minorHAnsi" w:cstheme="minorHAnsi"/>
-        </w:rPr>
-        <w:t>actually compile</w:t>
-      </w:r>
-      <w:proofErr w:type="gramEnd"/>
+      <w:r>
+        <w:rPr>
+          <w:rFonts w:asciiTheme="minorHAnsi" w:hAnsiTheme="minorHAnsi" w:cstheme="minorHAnsi"/>
+        </w:rPr>
+        <w:t>compile</w:t>
+      </w:r>
       <w:r>
         <w:rPr>
           <w:rFonts w:asciiTheme="minorHAnsi" w:hAnsiTheme="minorHAnsi" w:cstheme="minorHAnsi"/>
@@ -18623,30 +18894,36 @@
       </w:r>
       <w:r>
         <w:rPr>
-          <w:rFonts w:asciiTheme="minorHAnsi" w:hAnsiTheme="minorHAnsi" w:cstheme="minorHAnsi"/>
-        </w:rPr>
-        <w:t xml:space="preserve">.   </w:t>
-      </w:r>
-      <w:r>
-        <w:rPr>
-          <w:rFonts w:asciiTheme="minorHAnsi" w:hAnsiTheme="minorHAnsi" w:cstheme="minorHAnsi"/>
-        </w:rPr>
-        <w:t xml:space="preserve">Although there is only </w:t>
-      </w:r>
-      <w:r>
-        <w:rPr>
-          <w:rFonts w:asciiTheme="minorHAnsi" w:hAnsiTheme="minorHAnsi" w:cstheme="minorHAnsi"/>
-        </w:rPr>
-        <w:lastRenderedPageBreak/>
-        <w:t xml:space="preserve">one application binary, </w:t>
-      </w:r>
-      <w:r>
-        <w:rPr>
           <w:rFonts w:ascii="Courier New" w:hAnsi="Courier New" w:cs="Courier New"/>
           <w:sz w:val="20"/>
           <w:szCs w:val="20"/>
         </w:rPr>
-        <w:t>example_app.</w:t>
+        <w:t xml:space="preserve"> </w:t>
+      </w:r>
+      <w:r>
+        <w:rPr>
+          <w:rFonts w:asciiTheme="minorHAnsi" w:hAnsiTheme="minorHAnsi" w:cstheme="minorHAnsi"/>
+        </w:rPr>
+        <w:t xml:space="preserve">rather than linking the certifier </w:t>
+      </w:r>
+      <w:r>
+        <w:rPr>
+          <w:rFonts w:asciiTheme="minorHAnsi" w:hAnsiTheme="minorHAnsi" w:cstheme="minorHAnsi"/>
+        </w:rPr>
+        <w:lastRenderedPageBreak/>
+        <w:t>library</w:t>
+      </w:r>
+      <w:r>
+        <w:rPr>
+          <w:rFonts w:asciiTheme="minorHAnsi" w:hAnsiTheme="minorHAnsi" w:cstheme="minorHAnsi"/>
+        </w:rPr>
+        <w:t xml:space="preserve">.   </w:t>
+      </w:r>
+      <w:r>
+        <w:rPr>
+          <w:rFonts w:asciiTheme="minorHAnsi" w:hAnsiTheme="minorHAnsi" w:cstheme="minorHAnsi"/>
+        </w:rPr>
+        <w:t xml:space="preserve">Although there is only one application binary, </w:t>
       </w:r>
       <w:r>
         <w:rPr>
@@ -18654,6 +18931,14 @@
           <w:sz w:val="20"/>
           <w:szCs w:val="20"/>
         </w:rPr>
+        <w:t>example_app.</w:t>
+      </w:r>
+      <w:r>
+        <w:rPr>
+          <w:rFonts w:ascii="Courier New" w:hAnsi="Courier New" w:cs="Courier New"/>
+          <w:sz w:val="20"/>
+          <w:szCs w:val="20"/>
+        </w:rPr>
         <w:t>exe</w:t>
       </w:r>
       <w:r>
@@ -18661,6 +18946,58 @@
           <w:rFonts w:asciiTheme="minorHAnsi" w:hAnsiTheme="minorHAnsi" w:cstheme="minorHAnsi"/>
         </w:rPr>
         <w:t>, the binary serves the role of two enclaves, one acting as a server and one as a client; a flag selects which one is being used in an invocation.</w:t>
+      </w:r>
+      <w:r>
+        <w:rPr>
+          <w:rFonts w:asciiTheme="minorHAnsi" w:hAnsiTheme="minorHAnsi" w:cstheme="minorHAnsi"/>
+        </w:rPr>
+        <w:t xml:space="preserve">  Incidentally, if you wish to compile the certifier library and link it into the examples, you may do so.  You make the certifier library running </w:t>
+      </w:r>
+      <w:r>
+        <w:rPr>
+          <w:rFonts w:ascii="Courier New" w:hAnsi="Courier New" w:cs="Courier New"/>
+          <w:sz w:val="22"/>
+          <w:szCs w:val="22"/>
+        </w:rPr>
+        <w:t>make -f certifier.mak</w:t>
+      </w:r>
+      <w:r>
+        <w:rPr>
+          <w:rFonts w:asciiTheme="minorHAnsi" w:hAnsiTheme="minorHAnsi" w:cstheme="minorHAnsi"/>
+          <w:sz w:val="22"/>
+          <w:szCs w:val="22"/>
+        </w:rPr>
+        <w:t xml:space="preserve"> </w:t>
+      </w:r>
+      <w:r>
+        <w:rPr>
+          <w:rFonts w:asciiTheme="minorHAnsi" w:hAnsiTheme="minorHAnsi" w:cstheme="minorHAnsi"/>
+        </w:rPr>
+        <w:t xml:space="preserve">in the </w:t>
+      </w:r>
+      <w:proofErr w:type="spellStart"/>
+      <w:r>
+        <w:rPr>
+          <w:rFonts w:ascii="Courier New" w:hAnsi="Courier New" w:cs="Courier New"/>
+          <w:sz w:val="22"/>
+          <w:szCs w:val="22"/>
+        </w:rPr>
+        <w:t>src</w:t>
+      </w:r>
+      <w:proofErr w:type="spellEnd"/>
+      <w:r>
+        <w:rPr>
+          <w:rFonts w:asciiTheme="minorHAnsi" w:hAnsiTheme="minorHAnsi" w:cstheme="minorHAnsi"/>
+          <w:sz w:val="22"/>
+          <w:szCs w:val="22"/>
+        </w:rPr>
+        <w:t xml:space="preserve"> </w:t>
+      </w:r>
+      <w:r>
+        <w:rPr>
+          <w:rFonts w:asciiTheme="minorHAnsi" w:hAnsiTheme="minorHAnsi" w:cstheme="minorHAnsi"/>
+        </w:rPr>
+        <w:t>directory.</w:t>
       </w:r>
     </w:p>
     <w:p>
@@ -18933,19 +19270,17 @@
         </w:rPr>
         <w:t xml:space="preserve">.  We need the measurement to write policy for the Certifier Service.    For SEV-SNP, Open Enclaves (using SGX) and </w:t>
       </w:r>
-      <w:proofErr w:type="spellStart"/>
-      <w:r>
-        <w:rPr>
-          <w:rFonts w:asciiTheme="minorHAnsi" w:hAnsiTheme="minorHAnsi" w:cstheme="minorHAnsi"/>
-        </w:rPr>
-        <w:t>Asylo</w:t>
-      </w:r>
-      <w:proofErr w:type="spellEnd"/>
-      <w:r>
-        <w:rPr>
-          <w:rFonts w:asciiTheme="minorHAnsi" w:hAnsiTheme="minorHAnsi" w:cstheme="minorHAnsi"/>
-        </w:rPr>
-        <w:t xml:space="preserve"> (using SGX) we will use different utilities to produce the measurements.</w:t>
+      <w:r>
+        <w:rPr>
+          <w:rFonts w:asciiTheme="minorHAnsi" w:hAnsiTheme="minorHAnsi" w:cstheme="minorHAnsi"/>
+        </w:rPr>
+        <w:t>Gramine</w:t>
+      </w:r>
+      <w:r>
+        <w:rPr>
+          <w:rFonts w:asciiTheme="minorHAnsi" w:hAnsiTheme="minorHAnsi" w:cstheme="minorHAnsi"/>
+        </w:rPr>
+        <w:t xml:space="preserve"> we will use different utilities to produce the measurements.</w:t>
       </w:r>
     </w:p>
     <w:p>
@@ -18992,9 +19327,15 @@
         <w:rPr>
           <w:rFonts w:asciiTheme="minorHAnsi" w:hAnsiTheme="minorHAnsi" w:cstheme="minorHAnsi"/>
         </w:rPr>
-        <w:t>short-hand</w:t>
+        <w:t>short hand</w:t>
       </w:r>
       <w:proofErr w:type="gramEnd"/>
+      <w:r>
+        <w:rPr>
+          <w:rFonts w:asciiTheme="minorHAnsi" w:hAnsiTheme="minorHAnsi" w:cstheme="minorHAnsi"/>
+        </w:rPr>
+        <w:t>,</w:t>
+      </w:r>
       <w:r>
         <w:rPr>
           <w:rFonts w:asciiTheme="minorHAnsi" w:hAnsiTheme="minorHAnsi" w:cstheme="minorHAnsi"/>
@@ -19131,7 +19472,6 @@
         <w:rPr>
           <w:rFonts w:asciiTheme="minorHAnsi" w:hAnsiTheme="minorHAnsi" w:cstheme="minorHAnsi"/>
         </w:rPr>
-        <w:lastRenderedPageBreak/>
         <w:t xml:space="preserve">In step 9, we copy the needed data files into </w:t>
       </w:r>
       <w:r>
@@ -19357,12 +19697,22 @@
         <w:rPr>
           <w:rFonts w:ascii="Courier New" w:hAnsi="Courier New" w:cs="Courier New"/>
         </w:rPr>
-        <w:t>sample_apps</w:t>
-      </w:r>
-      <w:proofErr w:type="spellEnd"/>
-      <w:r>
-        <w:rPr>
-          <w:rFonts w:ascii="Courier New" w:hAnsi="Courier New" w:cs="Courier New"/>
+        <w:t>sample</w:t>
+      </w:r>
+      <w:r>
+        <w:rPr>
+          <w:rFonts w:ascii="Courier New" w:hAnsi="Courier New" w:cs="Courier New"/>
+          <w:sz w:val="22"/>
+          <w:szCs w:val="22"/>
+        </w:rPr>
+        <w:t>_apps</w:t>
+      </w:r>
+      <w:proofErr w:type="spellEnd"/>
+      <w:r>
+        <w:rPr>
+          <w:rFonts w:ascii="Courier New" w:hAnsi="Courier New" w:cs="Courier New"/>
+          <w:sz w:val="22"/>
+          <w:szCs w:val="22"/>
         </w:rPr>
         <w:t>/run_example.sh</w:t>
       </w:r>
@@ -19812,6 +20162,7 @@
           <w:sz w:val="22"/>
           <w:szCs w:val="22"/>
         </w:rPr>
+        <w:lastRenderedPageBreak/>
         <w:t>app_trust_data</w:t>
       </w:r>
       <w:proofErr w:type="spellEnd"/>
@@ -20018,7 +20369,6 @@
           <w:sz w:val="22"/>
           <w:szCs w:val="22"/>
         </w:rPr>
-        <w:lastRenderedPageBreak/>
         <w:t>server_</w:t>
       </w:r>
       <w:proofErr w:type="gramStart"/>
@@ -20180,7 +20530,21 @@
           <w:rFonts w:asciiTheme="minorHAnsi" w:eastAsiaTheme="minorEastAsia" w:hAnsiTheme="minorHAnsi" w:cstheme="minorHAnsi"/>
           <w:color w:val="000000"/>
         </w:rPr>
-        <w:t>, proving the application is “trustworthy” under the security enumerated policy (It is worth pointing out that this verification generates a proof and verification certificate, naming the application measurement.). The third call establishes an authenticated, secure channel with a proven trustworthy application on behalf of a client and the fourth call provides the corresponding secure channel establishment on behalf of the application the client wishes to contact.  The first two calls are only required when the application first runs on a new platform.  When it restarts, a single call:</w:t>
+        <w:t>, proving the application is “trustworthy” under the security enumerated policy (It is worth pointing out that this verification generates a proof and verification certificate, naming the application measurement.). The third call establishes an authenticated, secure channel with a</w:t>
+      </w:r>
+      <w:r>
+        <w:rPr>
+          <w:rFonts w:asciiTheme="minorHAnsi" w:eastAsiaTheme="minorEastAsia" w:hAnsiTheme="minorHAnsi" w:cstheme="minorHAnsi"/>
+          <w:color w:val="000000"/>
+        </w:rPr>
+        <w:t>nother</w:t>
+      </w:r>
+      <w:r>
+        <w:rPr>
+          <w:rFonts w:asciiTheme="minorHAnsi" w:eastAsiaTheme="minorEastAsia" w:hAnsiTheme="minorHAnsi" w:cstheme="minorHAnsi"/>
+          <w:color w:val="000000"/>
+        </w:rPr>
+        <w:t xml:space="preserve"> proven trustworthy application on behalf of a client and the fourth call provides the corresponding secure channel establishment on behalf of the application the client wishes to contact.  The first two calls are only required when the application first runs on a new platform.  When it restarts, a single call:</w:t>
       </w:r>
     </w:p>
     <w:p>
@@ -20430,123 +20794,123 @@
         <w:rPr>
           <w:rFonts w:ascii="Courier New" w:eastAsiaTheme="minorEastAsia" w:hAnsi="Courier New" w:cs="Courier New"/>
           <w:color w:val="000000"/>
+          <w:sz w:val="22"/>
+          <w:szCs w:val="22"/>
+        </w:rPr>
+        <w:t>app_trust_data</w:t>
+      </w:r>
+      <w:proofErr w:type="spellEnd"/>
+      <w:r>
+        <w:rPr>
+          <w:rFonts w:ascii="Courier New" w:eastAsiaTheme="minorEastAsia" w:hAnsi="Courier New" w:cs="Courier New"/>
+          <w:color w:val="000000"/>
+          <w:sz w:val="22"/>
+          <w:szCs w:val="22"/>
+        </w:rPr>
+        <w:t xml:space="preserve"> = new </w:t>
+      </w:r>
+      <w:proofErr w:type="spellStart"/>
+      <w:r>
+        <w:rPr>
+          <w:rFonts w:ascii="Courier New" w:eastAsiaTheme="minorEastAsia" w:hAnsi="Courier New" w:cs="Courier New"/>
+          <w:color w:val="000000"/>
+          <w:sz w:val="22"/>
+          <w:szCs w:val="22"/>
+        </w:rPr>
+        <w:t>cc_trust_</w:t>
+      </w:r>
+      <w:proofErr w:type="gramStart"/>
+      <w:r>
+        <w:rPr>
+          <w:rFonts w:ascii="Courier New" w:eastAsiaTheme="minorEastAsia" w:hAnsi="Courier New" w:cs="Courier New"/>
+          <w:color w:val="000000"/>
+          <w:sz w:val="22"/>
+          <w:szCs w:val="22"/>
+        </w:rPr>
+        <w:t>data</w:t>
+      </w:r>
+      <w:proofErr w:type="spellEnd"/>
+      <w:r>
+        <w:rPr>
+          <w:rFonts w:ascii="Courier New" w:eastAsiaTheme="minorEastAsia" w:hAnsi="Courier New" w:cs="Courier New"/>
+          <w:color w:val="000000"/>
+          <w:sz w:val="22"/>
+          <w:szCs w:val="22"/>
+        </w:rPr>
+        <w:t>(</w:t>
+      </w:r>
+      <w:proofErr w:type="spellStart"/>
+      <w:proofErr w:type="gramEnd"/>
+      <w:r>
+        <w:rPr>
+          <w:rFonts w:ascii="Courier New" w:eastAsiaTheme="minorEastAsia" w:hAnsi="Courier New" w:cs="Courier New"/>
+          <w:color w:val="000000"/>
+          <w:sz w:val="22"/>
+          <w:szCs w:val="22"/>
+        </w:rPr>
+        <w:t>enclave_type</w:t>
+      </w:r>
+      <w:proofErr w:type="spellEnd"/>
+      <w:r>
+        <w:rPr>
+          <w:rFonts w:ascii="Courier New" w:eastAsiaTheme="minorEastAsia" w:hAnsi="Courier New" w:cs="Courier New"/>
+          <w:color w:val="000000"/>
+          <w:sz w:val="22"/>
+          <w:szCs w:val="22"/>
+        </w:rPr>
+        <w:t xml:space="preserve">, purpose, </w:t>
+      </w:r>
+      <w:proofErr w:type="spellStart"/>
+      <w:r>
+        <w:rPr>
+          <w:rFonts w:ascii="Courier New" w:eastAsiaTheme="minorEastAsia" w:hAnsi="Courier New" w:cs="Courier New"/>
+          <w:color w:val="000000"/>
+          <w:sz w:val="22"/>
+          <w:szCs w:val="22"/>
+        </w:rPr>
+        <w:t>store_file</w:t>
+      </w:r>
+      <w:proofErr w:type="spellEnd"/>
+      <w:r>
+        <w:rPr>
+          <w:rFonts w:ascii="Courier New" w:eastAsiaTheme="minorEastAsia" w:hAnsi="Courier New" w:cs="Courier New"/>
+          <w:color w:val="000000"/>
+          <w:sz w:val="22"/>
+          <w:szCs w:val="22"/>
+        </w:rPr>
+        <w:t>)</w:t>
+      </w:r>
+      <w:r>
+        <w:rPr>
+          <w:rFonts w:ascii="Courier New" w:hAnsi="Courier New" w:cs="Courier New"/>
           <w:sz w:val="20"/>
           <w:szCs w:val="20"/>
         </w:rPr>
-        <w:t>app_trust_data</w:t>
-      </w:r>
-      <w:proofErr w:type="spellEnd"/>
-      <w:r>
-        <w:rPr>
-          <w:rFonts w:ascii="Courier New" w:eastAsiaTheme="minorEastAsia" w:hAnsi="Courier New" w:cs="Courier New"/>
-          <w:color w:val="000000"/>
-          <w:sz w:val="20"/>
-          <w:szCs w:val="20"/>
-        </w:rPr>
-        <w:t xml:space="preserve"> = new </w:t>
-      </w:r>
-      <w:proofErr w:type="spellStart"/>
-      <w:r>
-        <w:rPr>
-          <w:rFonts w:ascii="Courier New" w:eastAsiaTheme="minorEastAsia" w:hAnsi="Courier New" w:cs="Courier New"/>
-          <w:color w:val="000000"/>
-          <w:sz w:val="20"/>
-          <w:szCs w:val="20"/>
-        </w:rPr>
-        <w:t>cc_trust_</w:t>
-      </w:r>
+        <w:t>)</w:t>
+      </w:r>
+      <w:r>
+        <w:rPr>
+          <w:rFonts w:asciiTheme="minorHAnsi" w:hAnsiTheme="minorHAnsi" w:cstheme="minorHAnsi"/>
+        </w:rPr>
+        <w:t xml:space="preserve">. </w:t>
+      </w:r>
+      <w:r>
+        <w:rPr>
+          <w:rFonts w:asciiTheme="minorHAnsi" w:hAnsiTheme="minorHAnsi" w:cstheme="minorHAnsi"/>
+        </w:rPr>
+        <w:t>“</w:t>
+      </w:r>
+      <w:proofErr w:type="spellStart"/>
       <w:proofErr w:type="gramStart"/>
       <w:r>
         <w:rPr>
-          <w:rFonts w:ascii="Courier New" w:eastAsiaTheme="minorEastAsia" w:hAnsi="Courier New" w:cs="Courier New"/>
-          <w:color w:val="000000"/>
-          <w:sz w:val="20"/>
-          <w:szCs w:val="20"/>
-        </w:rPr>
-        <w:t>data</w:t>
-      </w:r>
-      <w:proofErr w:type="spellEnd"/>
-      <w:r>
-        <w:rPr>
-          <w:rFonts w:ascii="Courier New" w:eastAsiaTheme="minorEastAsia" w:hAnsi="Courier New" w:cs="Courier New"/>
-          <w:color w:val="000000"/>
-          <w:sz w:val="20"/>
-          <w:szCs w:val="20"/>
-        </w:rPr>
-        <w:t>(</w:t>
-      </w:r>
-      <w:proofErr w:type="spellStart"/>
+          <w:rFonts w:asciiTheme="minorHAnsi" w:hAnsiTheme="minorHAnsi" w:cstheme="minorHAnsi"/>
+        </w:rPr>
+        <w:t>store</w:t>
+      </w:r>
       <w:proofErr w:type="gramEnd"/>
       <w:r>
         <w:rPr>
-          <w:rFonts w:ascii="Courier New" w:eastAsiaTheme="minorEastAsia" w:hAnsi="Courier New" w:cs="Courier New"/>
-          <w:color w:val="000000"/>
-          <w:sz w:val="20"/>
-          <w:szCs w:val="20"/>
-        </w:rPr>
-        <w:t>enclave_type</w:t>
-      </w:r>
-      <w:proofErr w:type="spellEnd"/>
-      <w:r>
-        <w:rPr>
-          <w:rFonts w:ascii="Courier New" w:eastAsiaTheme="minorEastAsia" w:hAnsi="Courier New" w:cs="Courier New"/>
-          <w:color w:val="000000"/>
-          <w:sz w:val="20"/>
-          <w:szCs w:val="20"/>
-        </w:rPr>
-        <w:t xml:space="preserve">, purpose, </w:t>
-      </w:r>
-      <w:proofErr w:type="spellStart"/>
-      <w:r>
-        <w:rPr>
-          <w:rFonts w:ascii="Courier New" w:eastAsiaTheme="minorEastAsia" w:hAnsi="Courier New" w:cs="Courier New"/>
-          <w:color w:val="000000"/>
-          <w:sz w:val="20"/>
-          <w:szCs w:val="20"/>
-        </w:rPr>
-        <w:t>store_file</w:t>
-      </w:r>
-      <w:proofErr w:type="spellEnd"/>
-      <w:r>
-        <w:rPr>
-          <w:rFonts w:ascii="Courier New" w:eastAsiaTheme="minorEastAsia" w:hAnsi="Courier New" w:cs="Courier New"/>
-          <w:color w:val="000000"/>
-          <w:sz w:val="20"/>
-          <w:szCs w:val="20"/>
-        </w:rPr>
-        <w:t>);</w:t>
-      </w:r>
-      <w:r>
-        <w:rPr>
-          <w:rFonts w:ascii="Courier New" w:hAnsi="Courier New" w:cs="Courier New"/>
-          <w:sz w:val="20"/>
-          <w:szCs w:val="20"/>
-        </w:rPr>
-        <w:t>)</w:t>
-      </w:r>
-      <w:r>
-        <w:rPr>
-          <w:rFonts w:asciiTheme="minorHAnsi" w:hAnsiTheme="minorHAnsi" w:cstheme="minorHAnsi"/>
-        </w:rPr>
-        <w:t xml:space="preserve">. </w:t>
-      </w:r>
-      <w:r>
-        <w:rPr>
-          <w:rFonts w:asciiTheme="minorHAnsi" w:hAnsiTheme="minorHAnsi" w:cstheme="minorHAnsi"/>
-        </w:rPr>
-        <w:t>“</w:t>
-      </w:r>
-      <w:proofErr w:type="spellStart"/>
-      <w:proofErr w:type="gramStart"/>
-      <w:r>
-        <w:rPr>
-          <w:rFonts w:asciiTheme="minorHAnsi" w:hAnsiTheme="minorHAnsi" w:cstheme="minorHAnsi"/>
-        </w:rPr>
-        <w:t>store</w:t>
-      </w:r>
-      <w:proofErr w:type="gramEnd"/>
-      <w:r>
-        <w:rPr>
           <w:rFonts w:asciiTheme="minorHAnsi" w:hAnsiTheme="minorHAnsi" w:cstheme="minorHAnsi"/>
         </w:rPr>
         <w:t>_file</w:t>
@@ -20574,7 +20938,31 @@
         <w:rPr>
           <w:rFonts w:asciiTheme="minorHAnsi" w:hAnsiTheme="minorHAnsi" w:cstheme="minorHAnsi"/>
         </w:rPr>
-        <w:t>.  In the application service, the role is “attestation” where the application wishes to certify the public key it generates to provide attestation services to it</w:t>
+        <w:t>.  In the application service, the role is “attestation</w:t>
+      </w:r>
+      <w:r>
+        <w:rPr>
+          <w:rFonts w:asciiTheme="minorHAnsi" w:hAnsiTheme="minorHAnsi" w:cstheme="minorHAnsi"/>
+        </w:rPr>
+        <w:t>.</w:t>
+      </w:r>
+      <w:r>
+        <w:rPr>
+          <w:rFonts w:asciiTheme="minorHAnsi" w:hAnsiTheme="minorHAnsi" w:cstheme="minorHAnsi"/>
+        </w:rPr>
+        <w:t xml:space="preserve">” </w:t>
+      </w:r>
+      <w:r>
+        <w:rPr>
+          <w:rFonts w:asciiTheme="minorHAnsi" w:hAnsiTheme="minorHAnsi" w:cstheme="minorHAnsi"/>
+        </w:rPr>
+        <w:t>Here,</w:t>
+      </w:r>
+      <w:r>
+        <w:rPr>
+          <w:rFonts w:asciiTheme="minorHAnsi" w:hAnsiTheme="minorHAnsi" w:cstheme="minorHAnsi"/>
+        </w:rPr>
+        <w:t xml:space="preserve"> the application wishes to certify the public key it generates to provide attestation services to it</w:t>
       </w:r>
       <w:r>
         <w:rPr>
@@ -20714,8 +21102,8 @@
       <w:r>
         <w:rPr>
           <w:rFonts w:ascii="Courier New" w:hAnsi="Courier New" w:cs="Courier New"/>
-          <w:sz w:val="20"/>
-          <w:szCs w:val="20"/>
+          <w:sz w:val="22"/>
+          <w:szCs w:val="22"/>
         </w:rPr>
         <w:t>cold-</w:t>
       </w:r>
@@ -20723,8 +21111,8 @@
       <w:r>
         <w:rPr>
           <w:rFonts w:ascii="Courier New" w:hAnsi="Courier New" w:cs="Courier New"/>
-          <w:sz w:val="20"/>
-          <w:szCs w:val="20"/>
+          <w:sz w:val="22"/>
+          <w:szCs w:val="22"/>
         </w:rPr>
         <w:t>init</w:t>
       </w:r>
@@ -20769,8 +21157,8 @@
       <w:r>
         <w:rPr>
           <w:rFonts w:ascii="Courier New" w:hAnsi="Courier New" w:cs="Courier New"/>
-          <w:sz w:val="20"/>
-          <w:szCs w:val="20"/>
+          <w:sz w:val="22"/>
+          <w:szCs w:val="22"/>
         </w:rPr>
         <w:t>warm-restart</w:t>
       </w:r>
@@ -20802,8 +21190,8 @@
       <w:r>
         <w:rPr>
           <w:rFonts w:ascii="Courier New" w:hAnsi="Courier New" w:cs="Courier New"/>
-          <w:sz w:val="20"/>
-          <w:szCs w:val="20"/>
+          <w:sz w:val="22"/>
+          <w:szCs w:val="22"/>
         </w:rPr>
         <w:t>certify-me</w:t>
       </w:r>
@@ -20840,8 +21228,8 @@
       <w:r>
         <w:rPr>
           <w:rFonts w:ascii="Courier New" w:hAnsi="Courier New" w:cs="Courier New"/>
-          <w:sz w:val="20"/>
-          <w:szCs w:val="20"/>
+          <w:sz w:val="22"/>
+          <w:szCs w:val="22"/>
         </w:rPr>
         <w:t>run-app-as-server</w:t>
       </w:r>
@@ -20860,18 +21248,14 @@
       <w:proofErr w:type="spellStart"/>
       <w:r>
         <w:rPr>
-          <w:rFonts w:ascii="Courier New" w:hAnsi="Courier New" w:cs="Courier New"/>
-          <w:sz w:val="20"/>
-          <w:szCs w:val="20"/>
+          <w:rFonts w:asciiTheme="minorHAnsi" w:hAnsiTheme="minorHAnsi" w:cstheme="minorHAnsi"/>
         </w:rPr>
         <w:t>run_me_as_server</w:t>
       </w:r>
       <w:proofErr w:type="spellEnd"/>
       <w:r>
         <w:rPr>
-          <w:rFonts w:ascii="Courier New" w:hAnsi="Courier New" w:cs="Courier New"/>
-          <w:sz w:val="20"/>
-          <w:szCs w:val="20"/>
+          <w:rFonts w:asciiTheme="minorHAnsi" w:hAnsiTheme="minorHAnsi" w:cstheme="minorHAnsi"/>
         </w:rPr>
         <w:t xml:space="preserve"> routine </w:t>
       </w:r>
@@ -20914,42 +21298,38 @@
       <w:r>
         <w:rPr>
           <w:rFonts w:ascii="Courier New" w:hAnsi="Courier New" w:cs="Courier New"/>
+          <w:sz w:val="22"/>
+          <w:szCs w:val="22"/>
+        </w:rPr>
+        <w:t>run-app-as-client</w:t>
+      </w:r>
+      <w:r>
+        <w:rPr>
+          <w:rFonts w:asciiTheme="minorHAnsi" w:hAnsiTheme="minorHAnsi" w:cstheme="minorHAnsi"/>
+        </w:rPr>
+        <w:t xml:space="preserve">, the application runs the </w:t>
+      </w:r>
+      <w:proofErr w:type="spellStart"/>
+      <w:r>
+        <w:rPr>
+          <w:rFonts w:asciiTheme="minorHAnsi" w:hAnsiTheme="minorHAnsi" w:cstheme="minorHAnsi"/>
+        </w:rPr>
+        <w:t>run_me_as_client</w:t>
+      </w:r>
+      <w:proofErr w:type="spellEnd"/>
+      <w:r>
+        <w:rPr>
+          <w:rFonts w:asciiTheme="minorHAnsi" w:hAnsiTheme="minorHAnsi" w:cstheme="minorHAnsi"/>
+        </w:rPr>
+        <w:t xml:space="preserve"> routine</w:t>
+      </w:r>
+      <w:r>
+        <w:rPr>
+          <w:rFonts w:ascii="Courier New" w:hAnsi="Courier New" w:cs="Courier New"/>
           <w:sz w:val="20"/>
           <w:szCs w:val="20"/>
         </w:rPr>
-        <w:t>run-app-as-client</w:t>
-      </w:r>
-      <w:r>
-        <w:rPr>
-          <w:rFonts w:asciiTheme="minorHAnsi" w:hAnsiTheme="minorHAnsi" w:cstheme="minorHAnsi"/>
-        </w:rPr>
-        <w:t xml:space="preserve">, the application runs the </w:t>
-      </w:r>
-      <w:proofErr w:type="spellStart"/>
-      <w:r>
-        <w:rPr>
-          <w:rFonts w:ascii="Courier New" w:hAnsi="Courier New" w:cs="Courier New"/>
-          <w:sz w:val="20"/>
-          <w:szCs w:val="20"/>
-        </w:rPr>
-        <w:t>run_me_as_</w:t>
-      </w:r>
-      <w:r>
-        <w:rPr>
-          <w:rFonts w:ascii="Courier New" w:hAnsi="Courier New" w:cs="Courier New"/>
-          <w:sz w:val="20"/>
-          <w:szCs w:val="20"/>
-        </w:rPr>
-        <w:t>client</w:t>
-      </w:r>
-      <w:proofErr w:type="spellEnd"/>
-      <w:r>
-        <w:rPr>
-          <w:rFonts w:ascii="Courier New" w:hAnsi="Courier New" w:cs="Courier New"/>
-          <w:sz w:val="20"/>
-          <w:szCs w:val="20"/>
-        </w:rPr>
-        <w:t xml:space="preserve"> routine </w:t>
+        <w:t xml:space="preserve"> </w:t>
       </w:r>
       <w:r>
         <w:rPr>
@@ -21070,6 +21450,12 @@
           <w:rFonts w:asciiTheme="minorHAnsi" w:hAnsiTheme="minorHAnsi" w:cstheme="minorHAnsi"/>
         </w:rPr>
         <w:t xml:space="preserve"> (</w:t>
+      </w:r>
+      <w:r>
+        <w:rPr>
+          <w:rFonts w:asciiTheme="minorHAnsi" w:hAnsiTheme="minorHAnsi" w:cstheme="minorHAnsi"/>
+        </w:rPr>
+        <w:t xml:space="preserve">for example, </w:t>
       </w:r>
       <w:r>
         <w:rPr>
@@ -21218,8 +21604,8 @@
       <w:r>
         <w:rPr>
           <w:rFonts w:ascii="Courier New" w:hAnsi="Courier New" w:cs="Courier New"/>
-          <w:sz w:val="20"/>
-          <w:szCs w:val="20"/>
+          <w:sz w:val="22"/>
+          <w:szCs w:val="22"/>
         </w:rPr>
         <w:t>analytics_example</w:t>
       </w:r>
@@ -21240,66 +21626,12 @@
         <w:rPr>
           <w:rFonts w:asciiTheme="minorHAnsi" w:hAnsiTheme="minorHAnsi" w:cstheme="minorHAnsi"/>
         </w:rPr>
-        <w:t xml:space="preserve">application and the </w:t>
-      </w:r>
-      <w:proofErr w:type="spellStart"/>
-      <w:r>
-        <w:rPr>
-          <w:rFonts w:ascii="Courier New" w:hAnsi="Courier New" w:cs="Courier New"/>
-          <w:sz w:val="20"/>
-          <w:szCs w:val="20"/>
-        </w:rPr>
-        <w:t>asylo_secure-grpc</w:t>
-      </w:r>
-      <w:proofErr w:type="spellEnd"/>
-      <w:r>
-        <w:rPr>
-          <w:rFonts w:asciiTheme="minorHAnsi" w:hAnsiTheme="minorHAnsi" w:cstheme="minorHAnsi"/>
-        </w:rPr>
-        <w:t xml:space="preserve"> uses </w:t>
-      </w:r>
-      <w:r>
-        <w:rPr>
-          <w:rFonts w:asciiTheme="minorHAnsi" w:hAnsiTheme="minorHAnsi" w:cstheme="minorHAnsi"/>
-        </w:rPr>
-        <w:t>a protected</w:t>
-      </w:r>
-      <w:r>
-        <w:rPr>
-          <w:rFonts w:asciiTheme="minorHAnsi" w:hAnsiTheme="minorHAnsi" w:cstheme="minorHAnsi"/>
-        </w:rPr>
-        <w:t xml:space="preserve"> </w:t>
-      </w:r>
-      <w:proofErr w:type="spellStart"/>
-      <w:r>
-        <w:rPr>
-          <w:rFonts w:asciiTheme="minorHAnsi" w:hAnsiTheme="minorHAnsi" w:cstheme="minorHAnsi"/>
-        </w:rPr>
-        <w:t>Asylo</w:t>
-      </w:r>
-      <w:proofErr w:type="spellEnd"/>
-      <w:r>
-        <w:rPr>
-          <w:rFonts w:asciiTheme="minorHAnsi" w:hAnsiTheme="minorHAnsi" w:cstheme="minorHAnsi"/>
-        </w:rPr>
-        <w:t xml:space="preserve"> based application</w:t>
-      </w:r>
-      <w:r>
-        <w:rPr>
-          <w:rFonts w:asciiTheme="minorHAnsi" w:hAnsiTheme="minorHAnsi" w:cstheme="minorHAnsi"/>
-        </w:rPr>
-        <w:t xml:space="preserve"> to provide secured remote procedure calls</w:t>
-      </w:r>
-      <w:r>
-        <w:rPr>
-          <w:rFonts w:asciiTheme="minorHAnsi" w:hAnsiTheme="minorHAnsi" w:cstheme="minorHAnsi"/>
-        </w:rPr>
-        <w:t>.</w:t>
+        <w:t>application.</w:t>
       </w:r>
     </w:p>
     <w:sectPr>
-      <w:footerReference w:type="even" r:id="rId10"/>
-      <w:footerReference w:type="default" r:id="rId11"/>
+      <w:footerReference w:type="even" r:id="rId11"/>
+      <w:footerReference w:type="default" r:id="rId12"/>
       <w:pgSz w:w="12240" w:h="15840"/>
       <w:pgMar w:top="1440" w:right="1440" w:bottom="1440" w:left="1440" w:header="720" w:footer="720" w:gutter="0"/>
       <w:cols w:space="720"/>
@@ -21458,6 +21790,29 @@
     <w:p>
       <w:r>
         <w:continuationSeparator/>
+      </w:r>
+    </w:p>
+  </w:footnote>
+  <w:footnote w:id="1">
+    <w:p>
+      <w:pPr>
+        <w:pStyle w:val="FootnoteText"/>
+        <w:rPr>
+          <w:rFonts w:asciiTheme="minorHAnsi" w:hAnsiTheme="minorHAnsi" w:cstheme="minorHAnsi"/>
+        </w:rPr>
+      </w:pPr>
+      <w:r>
+        <w:rPr>
+          <w:rStyle w:val="FootnoteReference"/>
+          <w:rFonts w:asciiTheme="minorHAnsi" w:hAnsiTheme="minorHAnsi" w:cstheme="minorHAnsi"/>
+        </w:rPr>
+        <w:footnoteRef/>
+      </w:r>
+      <w:r>
+        <w:rPr>
+          <w:rFonts w:asciiTheme="minorHAnsi" w:hAnsiTheme="minorHAnsi" w:cstheme="minorHAnsi"/>
+        </w:rPr>
+        <w:t xml:space="preserve"> The initial version of TDX is apparently inadequate as a Confidential Computing platform since it fails to provide Seal/Unseal or enabling enclave dependent key generation.  Hopefully, subsequent versions of TDX will remedy this.</w:t>
       </w:r>
     </w:p>
   </w:footnote>
@@ -24753,6 +25108,43 @@
       <w:spacing w:before="100" w:beforeAutospacing="1" w:after="100" w:afterAutospacing="1"/>
     </w:pPr>
   </w:style>
+  <w:style w:type="paragraph" w:styleId="FootnoteText">
+    <w:name w:val="footnote text"/>
+    <w:basedOn w:val="Normal"/>
+    <w:link w:val="FootnoteTextChar"/>
+    <w:uiPriority w:val="99"/>
+    <w:semiHidden/>
+    <w:unhideWhenUsed/>
+    <w:rsid w:val="006E49B9"/>
+    <w:rPr>
+      <w:sz w:val="20"/>
+      <w:szCs w:val="20"/>
+    </w:rPr>
+  </w:style>
+  <w:style w:type="character" w:customStyle="1" w:styleId="FootnoteTextChar">
+    <w:name w:val="Footnote Text Char"/>
+    <w:basedOn w:val="DefaultParagraphFont"/>
+    <w:link w:val="FootnoteText"/>
+    <w:uiPriority w:val="99"/>
+    <w:semiHidden/>
+    <w:rsid w:val="006E49B9"/>
+    <w:rPr>
+      <w:rFonts w:ascii="Times New Roman" w:eastAsia="Times New Roman" w:hAnsi="Times New Roman" w:cs="Times New Roman"/>
+      <w:sz w:val="20"/>
+      <w:szCs w:val="20"/>
+    </w:rPr>
+  </w:style>
+  <w:style w:type="character" w:styleId="FootnoteReference">
+    <w:name w:val="footnote reference"/>
+    <w:basedOn w:val="DefaultParagraphFont"/>
+    <w:uiPriority w:val="99"/>
+    <w:semiHidden/>
+    <w:unhideWhenUsed/>
+    <w:rsid w:val="006E49B9"/>
+    <w:rPr>
+      <w:vertAlign w:val="superscript"/>
+    </w:rPr>
+  </w:style>
 </w:styles>
 </file>
 
@@ -25049,4 +25441,16 @@
     </a:ext>
   </a:extLst>
 </a:theme>
+</file>
+
+<file path=customXml/item1.xml><?xml version="1.0" encoding="utf-8"?>
+<b:Sources xmlns:b="http://schemas.openxmlformats.org/officeDocument/2006/bibliography" xmlns="http://schemas.openxmlformats.org/officeDocument/2006/bibliography" SelectedStyle="/APASixthEditionOfficeOnline.xsl" StyleName="APA" Version="6"/>
+</file>
+
+<file path=customXml/itemProps1.xml><?xml version="1.0" encoding="utf-8"?>
+<ds:datastoreItem xmlns:ds="http://schemas.openxmlformats.org/officeDocument/2006/customXml" ds:itemID="{3367022C-8C81-CC42-A68B-903958867389}">
+  <ds:schemaRefs>
+    <ds:schemaRef ds:uri="http://schemas.openxmlformats.org/officeDocument/2006/bibliography"/>
+  </ds:schemaRefs>
+</ds:datastoreItem>
 </file>
</xml_diff>

<commit_message>
A few more small changes in Guide.docx
</commit_message>
<xml_diff>
--- a/Doc/Guide.docx
+++ b/Doc/Guide.docx
@@ -12405,27 +12405,7 @@
           <w:sz w:val="22"/>
           <w:szCs w:val="22"/>
         </w:rPr>
-        <w:t xml:space="preserve">These are simple atomic call file </w:t>
-      </w:r>
-      <w:proofErr w:type="gramStart"/>
-      <w:r>
-        <w:rPr>
-          <w:rFonts w:ascii="Calibri" w:eastAsiaTheme="minorEastAsia" w:hAnsi="Calibri" w:cs="Calibri"/>
-          <w:color w:val="000000"/>
-          <w:sz w:val="22"/>
-          <w:szCs w:val="22"/>
-        </w:rPr>
-        <w:t>management  helpers</w:t>
-      </w:r>
-      <w:proofErr w:type="gramEnd"/>
-      <w:r>
-        <w:rPr>
-          <w:rFonts w:ascii="Calibri" w:eastAsiaTheme="minorEastAsia" w:hAnsi="Calibri" w:cs="Calibri"/>
-          <w:color w:val="000000"/>
-          <w:sz w:val="22"/>
-          <w:szCs w:val="22"/>
-        </w:rPr>
-        <w:t>.</w:t>
+        <w:t>These are simple atomic call file management helpers.</w:t>
       </w:r>
     </w:p>
     <w:p>
@@ -13131,9 +13111,8 @@
           <w:sz w:val="22"/>
           <w:szCs w:val="22"/>
         </w:rPr>
-        <w:t xml:space="preserve">This returns the size in bytes of the named </w:t>
-      </w:r>
-      <w:proofErr w:type="spellStart"/>
+        <w:t>This returns the size in bytes of the named algo</w:t>
+      </w:r>
       <w:r>
         <w:rPr>
           <w:rFonts w:ascii="Calibri" w:eastAsiaTheme="minorEastAsia" w:hAnsi="Calibri" w:cs="Calibri"/>
@@ -13141,9 +13120,8 @@
           <w:sz w:val="22"/>
           <w:szCs w:val="22"/>
         </w:rPr>
-        <w:t>algotihm</w:t>
-      </w:r>
-      <w:proofErr w:type="spellEnd"/>
+        <w:t>rit</w:t>
+      </w:r>
       <w:r>
         <w:rPr>
           <w:rFonts w:ascii="Calibri" w:eastAsiaTheme="minorEastAsia" w:hAnsi="Calibri" w:cs="Calibri"/>
@@ -13151,7 +13129,7 @@
           <w:sz w:val="22"/>
           <w:szCs w:val="22"/>
         </w:rPr>
-        <w:t>.</w:t>
+        <w:t>hm.</w:t>
       </w:r>
     </w:p>
     <w:p>
@@ -19068,8 +19046,8 @@
       <w:r>
         <w:rPr>
           <w:rFonts w:ascii="Courier New" w:hAnsi="Courier New" w:cs="Courier New"/>
-          <w:sz w:val="20"/>
-          <w:szCs w:val="20"/>
+          <w:sz w:val="22"/>
+          <w:szCs w:val="22"/>
         </w:rPr>
         <w:t>instructions.txt</w:t>
       </w:r>
@@ -19182,7 +19160,15 @@
           <w:sz w:val="20"/>
           <w:szCs w:val="20"/>
         </w:rPr>
-        <w:t xml:space="preserve"> example_app.exe</w:t>
+        <w:t xml:space="preserve"> </w:t>
+      </w:r>
+      <w:r>
+        <w:rPr>
+          <w:rFonts w:ascii="Courier New" w:hAnsi="Courier New" w:cs="Courier New"/>
+          <w:sz w:val="22"/>
+          <w:szCs w:val="22"/>
+        </w:rPr>
+        <w:t>example_app.exe</w:t>
       </w:r>
       <w:r>
         <w:rPr>
@@ -19213,8 +19199,8 @@
       <w:r>
         <w:rPr>
           <w:rFonts w:ascii="Courier New" w:hAnsi="Courier New" w:cs="Courier New"/>
-          <w:sz w:val="20"/>
-          <w:szCs w:val="20"/>
+          <w:sz w:val="22"/>
+          <w:szCs w:val="22"/>
         </w:rPr>
         <w:t>example_app.exe</w:t>
       </w:r>
@@ -19245,10 +19231,18 @@
       <w:r>
         <w:rPr>
           <w:rFonts w:ascii="Courier New" w:hAnsi="Courier New" w:cs="Courier New"/>
+          <w:sz w:val="22"/>
+          <w:szCs w:val="22"/>
+        </w:rPr>
+        <w:t>measurement_utility.exe</w:t>
+      </w:r>
+      <w:r>
+        <w:rPr>
+          <w:rFonts w:ascii="Courier New" w:hAnsi="Courier New" w:cs="Courier New"/>
           <w:sz w:val="20"/>
           <w:szCs w:val="20"/>
         </w:rPr>
-        <w:t xml:space="preserve">measurement_utility.exe </w:t>
+        <w:t xml:space="preserve"> </w:t>
       </w:r>
       <w:r>
         <w:rPr>
@@ -19304,8 +19298,8 @@
       <w:r>
         <w:rPr>
           <w:rFonts w:ascii="Courier New" w:hAnsi="Courier New" w:cs="Courier New"/>
-          <w:sz w:val="20"/>
-          <w:szCs w:val="20"/>
+          <w:sz w:val="22"/>
+          <w:szCs w:val="22"/>
         </w:rPr>
         <w:t>policy.bin</w:t>
       </w:r>
@@ -19483,18 +19477,10 @@
       <w:r>
         <w:rPr>
           <w:rFonts w:ascii="Courier New" w:hAnsi="Courier New" w:cs="Courier New"/>
-          <w:sz w:val="20"/>
-          <w:szCs w:val="20"/>
-        </w:rPr>
-        <w:t>ex</w:t>
-      </w:r>
-      <w:r>
-        <w:rPr>
-          <w:rFonts w:ascii="Courier New" w:hAnsi="Courier New" w:cs="Courier New"/>
-          <w:sz w:val="20"/>
-          <w:szCs w:val="20"/>
-        </w:rPr>
-        <w:t>ample_app.exe</w:t>
+          <w:sz w:val="22"/>
+          <w:szCs w:val="22"/>
+        </w:rPr>
+        <w:t>example_app.exe</w:t>
       </w:r>
       <w:r>
         <w:rPr>
@@ -19541,18 +19527,10 @@
       <w:r>
         <w:rPr>
           <w:rFonts w:ascii="Courier New" w:hAnsi="Courier New" w:cs="Courier New"/>
-          <w:sz w:val="20"/>
-          <w:szCs w:val="20"/>
-        </w:rPr>
-        <w:t>ex</w:t>
-      </w:r>
-      <w:r>
-        <w:rPr>
-          <w:rFonts w:ascii="Courier New" w:hAnsi="Courier New" w:cs="Courier New"/>
-          <w:sz w:val="20"/>
-          <w:szCs w:val="20"/>
-        </w:rPr>
-        <w:t>ample_app.exe</w:t>
+          <w:sz w:val="22"/>
+          <w:szCs w:val="22"/>
+        </w:rPr>
+        <w:t>example_app.exe</w:t>
       </w:r>
       <w:r>
         <w:rPr>
@@ -19611,18 +19589,10 @@
       <w:r>
         <w:rPr>
           <w:rFonts w:ascii="Courier New" w:hAnsi="Courier New" w:cs="Courier New"/>
-          <w:sz w:val="20"/>
-          <w:szCs w:val="20"/>
-        </w:rPr>
-        <w:t>ex</w:t>
-      </w:r>
-      <w:r>
-        <w:rPr>
-          <w:rFonts w:ascii="Courier New" w:hAnsi="Courier New" w:cs="Courier New"/>
-          <w:sz w:val="20"/>
-          <w:szCs w:val="20"/>
-        </w:rPr>
-        <w:t>ample_app.exe</w:t>
+          <w:sz w:val="22"/>
+          <w:szCs w:val="22"/>
+        </w:rPr>
+        <w:t>example_app.exe</w:t>
       </w:r>
       <w:r>
         <w:rPr>

</xml_diff>

<commit_message>
Several improvements were made to the Guide.
</commit_message>
<xml_diff>
--- a/Doc/Guide.docx
+++ b/Doc/Guide.docx
@@ -149,7 +149,19 @@
         <w:rPr>
           <w:rFonts w:asciiTheme="minorHAnsi" w:hAnsiTheme="minorHAnsi" w:cstheme="minorHAnsi"/>
         </w:rPr>
-        <w:t>consists of two major software elements:</w:t>
+        <w:t xml:space="preserve">consists of two major software </w:t>
+      </w:r>
+      <w:r>
+        <w:rPr>
+          <w:rFonts w:asciiTheme="minorHAnsi" w:hAnsiTheme="minorHAnsi" w:cstheme="minorHAnsi"/>
+        </w:rPr>
+        <w:t>components</w:t>
+      </w:r>
+      <w:r>
+        <w:rPr>
+          <w:rFonts w:asciiTheme="minorHAnsi" w:hAnsiTheme="minorHAnsi" w:cstheme="minorHAnsi"/>
+        </w:rPr>
+        <w:t>:</w:t>
       </w:r>
     </w:p>
     <w:p>
@@ -180,13 +192,31 @@
         <w:rPr>
           <w:rFonts w:asciiTheme="minorHAnsi" w:hAnsiTheme="minorHAnsi" w:cstheme="minorHAnsi"/>
         </w:rPr>
+        <w:t xml:space="preserve"> library</w:t>
+      </w:r>
+      <w:r>
+        <w:rPr>
+          <w:rFonts w:asciiTheme="minorHAnsi" w:hAnsiTheme="minorHAnsi" w:cstheme="minorHAnsi"/>
+        </w:rPr>
         <w:t>,</w:t>
       </w:r>
       <w:r>
         <w:rPr>
           <w:rFonts w:asciiTheme="minorHAnsi" w:hAnsiTheme="minorHAnsi" w:cstheme="minorHAnsi"/>
         </w:rPr>
-        <w:t xml:space="preserve"> which is a small API designed to allow you to use Confidential Computing with a minimum of effort.</w:t>
+        <w:t xml:space="preserve"> which </w:t>
+      </w:r>
+      <w:r>
+        <w:rPr>
+          <w:rFonts w:asciiTheme="minorHAnsi" w:hAnsiTheme="minorHAnsi" w:cstheme="minorHAnsi"/>
+        </w:rPr>
+        <w:t>uses</w:t>
+      </w:r>
+      <w:r>
+        <w:rPr>
+          <w:rFonts w:asciiTheme="minorHAnsi" w:hAnsiTheme="minorHAnsi" w:cstheme="minorHAnsi"/>
+        </w:rPr>
+        <w:t xml:space="preserve"> a small API designed to allow you to use Confidential Computing with a minimum of effort.</w:t>
       </w:r>
     </w:p>
     <w:p>
@@ -216,7 +246,19 @@
         <w:rPr>
           <w:rFonts w:asciiTheme="minorHAnsi" w:hAnsiTheme="minorHAnsi" w:cstheme="minorHAnsi"/>
         </w:rPr>
-        <w:t xml:space="preserve"> which allow</w:t>
+        <w:t xml:space="preserve"> </w:t>
+      </w:r>
+      <w:r>
+        <w:rPr>
+          <w:rFonts w:asciiTheme="minorHAnsi" w:hAnsiTheme="minorHAnsi" w:cstheme="minorHAnsi"/>
+        </w:rPr>
+        <w:t xml:space="preserve">a service </w:t>
+      </w:r>
+      <w:r>
+        <w:rPr>
+          <w:rFonts w:asciiTheme="minorHAnsi" w:hAnsiTheme="minorHAnsi" w:cstheme="minorHAnsi"/>
+        </w:rPr>
+        <w:t>which allow</w:t>
       </w:r>
       <w:r>
         <w:rPr>
@@ -321,6 +363,7 @@
           <w:rFonts w:asciiTheme="minorHAnsi" w:hAnsiTheme="minorHAnsi" w:cstheme="minorHAnsi"/>
           <w:noProof/>
         </w:rPr>
+        <w:lastRenderedPageBreak/>
         <w:drawing>
           <wp:inline distT="0" distB="0" distL="0" distR="0" wp14:anchorId="53707351" wp14:editId="55E97A70">
             <wp:extent cx="3631223" cy="2409736"/>
@@ -640,6 +683,7 @@
           <w:rFonts w:asciiTheme="minorHAnsi" w:hAnsiTheme="minorHAnsi" w:cstheme="minorHAnsi"/>
           <w:noProof/>
         </w:rPr>
+        <w:lastRenderedPageBreak/>
         <w:drawing>
           <wp:inline distT="0" distB="0" distL="0" distR="0" wp14:anchorId="10337B94" wp14:editId="25EEF80E">
             <wp:extent cx="3185218" cy="1815506"/>
@@ -757,28 +801,19 @@
         <w:rPr>
           <w:rFonts w:asciiTheme="minorHAnsi" w:hAnsiTheme="minorHAnsi" w:cstheme="minorHAnsi"/>
         </w:rPr>
-        <w:t xml:space="preserve">The certifier runs identically in different environments.  </w:t>
-      </w:r>
-    </w:p>
-    <w:p>
-      <w:pPr>
-        <w:rPr>
-          <w:rFonts w:asciiTheme="minorHAnsi" w:hAnsiTheme="minorHAnsi" w:cstheme="minorHAnsi"/>
-        </w:rPr>
-      </w:pPr>
-    </w:p>
-    <w:p>
-      <w:pPr>
-        <w:rPr>
-          <w:rFonts w:asciiTheme="minorHAnsi" w:hAnsiTheme="minorHAnsi" w:cstheme="minorHAnsi"/>
-        </w:rPr>
-      </w:pPr>
-      <w:r>
-        <w:rPr>
-          <w:rFonts w:asciiTheme="minorHAnsi" w:hAnsiTheme="minorHAnsi" w:cstheme="minorHAnsi"/>
-        </w:rPr>
-        <w:lastRenderedPageBreak/>
-        <w:t>Firstly, it can use SGX</w:t>
+        <w:t>The certifier runs identically in different environments</w:t>
+      </w:r>
+      <w:r>
+        <w:rPr>
+          <w:rFonts w:asciiTheme="minorHAnsi" w:hAnsiTheme="minorHAnsi" w:cstheme="minorHAnsi"/>
+        </w:rPr>
+        <w:t xml:space="preserve">: </w:t>
+      </w:r>
+      <w:r>
+        <w:rPr>
+          <w:rFonts w:asciiTheme="minorHAnsi" w:hAnsiTheme="minorHAnsi" w:cstheme="minorHAnsi"/>
+        </w:rPr>
+        <w:t>it can use SGX</w:t>
       </w:r>
       <w:r>
         <w:rPr>
@@ -802,33 +837,39 @@
         <w:rPr>
           <w:rFonts w:asciiTheme="minorHAnsi" w:hAnsiTheme="minorHAnsi" w:cstheme="minorHAnsi"/>
         </w:rPr>
-        <w:t xml:space="preserve">  Many of the sample applications us it to illustrate the API.</w:t>
-      </w:r>
-    </w:p>
-    <w:p>
-      <w:pPr>
-        <w:rPr>
-          <w:rFonts w:asciiTheme="minorHAnsi" w:hAnsiTheme="minorHAnsi" w:cstheme="minorHAnsi"/>
-        </w:rPr>
-      </w:pPr>
-    </w:p>
-    <w:p>
-      <w:pPr>
-        <w:rPr>
-          <w:rFonts w:asciiTheme="minorHAnsi" w:hAnsiTheme="minorHAnsi" w:cstheme="minorHAnsi"/>
-        </w:rPr>
-      </w:pPr>
-      <w:r>
-        <w:rPr>
-          <w:rFonts w:asciiTheme="minorHAnsi" w:hAnsiTheme="minorHAnsi" w:cstheme="minorHAnsi"/>
-        </w:rPr>
-        <w:t>On “enforcing hardware,”</w:t>
-      </w:r>
-      <w:r>
-        <w:rPr>
-          <w:rFonts w:asciiTheme="minorHAnsi" w:hAnsiTheme="minorHAnsi" w:cstheme="minorHAnsi"/>
-        </w:rPr>
-        <w:t xml:space="preserve"> a client can run in the following ways:</w:t>
+        <w:t xml:space="preserve">  </w:t>
+      </w:r>
+      <w:r>
+        <w:rPr>
+          <w:rFonts w:asciiTheme="minorHAnsi" w:hAnsiTheme="minorHAnsi" w:cstheme="minorHAnsi"/>
+        </w:rPr>
+        <w:t>There is also support for an application service within an encrypted virtual machine which provides the Certifier API to individual applications within the VM.</w:t>
+      </w:r>
+    </w:p>
+    <w:p>
+      <w:pPr>
+        <w:rPr>
+          <w:rFonts w:asciiTheme="minorHAnsi" w:hAnsiTheme="minorHAnsi" w:cstheme="minorHAnsi"/>
+        </w:rPr>
+      </w:pPr>
+    </w:p>
+    <w:p>
+      <w:pPr>
+        <w:rPr>
+          <w:rFonts w:asciiTheme="minorHAnsi" w:hAnsiTheme="minorHAnsi" w:cstheme="minorHAnsi"/>
+        </w:rPr>
+      </w:pPr>
+      <w:r>
+        <w:rPr>
+          <w:rFonts w:asciiTheme="minorHAnsi" w:hAnsiTheme="minorHAnsi" w:cstheme="minorHAnsi"/>
+        </w:rPr>
+        <w:t>This means a client can run</w:t>
+      </w:r>
+      <w:r>
+        <w:rPr>
+          <w:rFonts w:asciiTheme="minorHAnsi" w:hAnsiTheme="minorHAnsi" w:cstheme="minorHAnsi"/>
+        </w:rPr>
+        <w:t>:</w:t>
       </w:r>
     </w:p>
     <w:p>
@@ -1144,7 +1185,14 @@
         <w:rPr>
           <w:rFonts w:asciiTheme="minorHAnsi" w:hAnsiTheme="minorHAnsi" w:cstheme="minorHAnsi"/>
         </w:rPr>
-        <w:t xml:space="preserve"> protected </w:t>
+        <w:t xml:space="preserve"> </w:t>
+      </w:r>
+      <w:r>
+        <w:rPr>
+          <w:rFonts w:asciiTheme="minorHAnsi" w:hAnsiTheme="minorHAnsi" w:cstheme="minorHAnsi"/>
+        </w:rPr>
+        <w:lastRenderedPageBreak/>
+        <w:t xml:space="preserve">protected </w:t>
       </w:r>
       <w:r>
         <w:rPr>
@@ -1452,7 +1500,19 @@
         <w:rPr>
           <w:rFonts w:asciiTheme="minorHAnsi" w:hAnsiTheme="minorHAnsi" w:cstheme="minorHAnsi"/>
         </w:rPr>
-        <w:t xml:space="preserve"> way in each of these cases.  We refer to any of these Confidential Computing protected programs as </w:t>
+        <w:t xml:space="preserve"> way in each of these cases.  We refer to any of these Confidential Computing protected programs </w:t>
+      </w:r>
+      <w:r>
+        <w:rPr>
+          <w:rFonts w:asciiTheme="minorHAnsi" w:hAnsiTheme="minorHAnsi" w:cstheme="minorHAnsi"/>
+        </w:rPr>
+        <w:t xml:space="preserve">(whether an entire VM or a Unix process) </w:t>
+      </w:r>
+      <w:r>
+        <w:rPr>
+          <w:rFonts w:asciiTheme="minorHAnsi" w:hAnsiTheme="minorHAnsi" w:cstheme="minorHAnsi"/>
+        </w:rPr>
+        <w:t xml:space="preserve">as </w:t>
       </w:r>
       <w:r>
         <w:rPr>
@@ -1528,8 +1588,19 @@
         <w:rPr>
           <w:rFonts w:asciiTheme="minorHAnsi" w:hAnsiTheme="minorHAnsi" w:cstheme="minorHAnsi"/>
         </w:rPr>
-        <w:lastRenderedPageBreak/>
-        <w:t>The certifier API makes converting a well written application into a Confidential Computing enabled application easy.</w:t>
+        <w:t>The certifier API makes converting a well written application into a Confidential Computing enabled application easy</w:t>
+      </w:r>
+      <w:r>
+        <w:rPr>
+          <w:rFonts w:asciiTheme="minorHAnsi" w:hAnsiTheme="minorHAnsi" w:cstheme="minorHAnsi"/>
+        </w:rPr>
+        <w:t xml:space="preserve"> or, for that matter, writing a confidential computing protected program from scratch</w:t>
+      </w:r>
+      <w:r>
+        <w:rPr>
+          <w:rFonts w:asciiTheme="minorHAnsi" w:hAnsiTheme="minorHAnsi" w:cstheme="minorHAnsi"/>
+        </w:rPr>
+        <w:t>.</w:t>
       </w:r>
       <w:r>
         <w:rPr>
@@ -1560,6 +1631,12 @@
           <w:rFonts w:asciiTheme="minorHAnsi" w:hAnsiTheme="minorHAnsi" w:cstheme="minorHAnsi"/>
         </w:rPr>
         <w:t>directory.  Each comes with complete instructions.</w:t>
+      </w:r>
+      <w:r>
+        <w:rPr>
+          <w:rFonts w:asciiTheme="minorHAnsi" w:hAnsiTheme="minorHAnsi" w:cstheme="minorHAnsi"/>
+        </w:rPr>
+        <w:t xml:space="preserve">  Many can be “copied and pasted” to get you started.</w:t>
       </w:r>
     </w:p>
     <w:p>
@@ -1706,7 +1783,14 @@
         <w:rPr>
           <w:rFonts w:asciiTheme="minorHAnsi" w:hAnsiTheme="minorHAnsi" w:cstheme="minorHAnsi"/>
         </w:rPr>
-        <w:t>Mechanisms to establish trust bilaterally between two Confidential Computing applications and, more usefully a mechanism for a Confidential Computing application to prove its trustworthiness within a security domain (defined by policy) to the Certifier Service which provides a one-stop “admission certificate” to establish trust thereafter with any Confidential Computing application in the security domain.  This mechanism allows for scalable applications with the ability to upgrade without redistributing application.</w:t>
+        <w:t xml:space="preserve">Mechanisms to establish trust bilaterally between two Confidential Computing applications and, more usefully a mechanism for a Confidential Computing application to prove its trustworthiness within a security domain (defined by policy) to the Certifier Service which provides a one-stop “admission certificate” to establish trust thereafter </w:t>
+      </w:r>
+      <w:r>
+        <w:rPr>
+          <w:rFonts w:asciiTheme="minorHAnsi" w:hAnsiTheme="minorHAnsi" w:cstheme="minorHAnsi"/>
+        </w:rPr>
+        <w:lastRenderedPageBreak/>
+        <w:t>with any Confidential Computing application in the security domain.  This mechanism allows for scalable applications with the ability to upgrade without redistributing application.</w:t>
       </w:r>
     </w:p>
     <w:p>
@@ -1756,12 +1840,32 @@
         <w:rPr>
           <w:rFonts w:asciiTheme="minorHAnsi" w:hAnsiTheme="minorHAnsi" w:cstheme="minorHAnsi"/>
         </w:rPr>
-        <w:t>The process of modifying a well written application to make it a Confidential Computing application is rather thoroughly illustrated in the “</w:t>
-      </w:r>
-      <w:proofErr w:type="spellStart"/>
-      <w:r>
-        <w:rPr>
-          <w:rFonts w:ascii="Courier New" w:hAnsi="Courier New" w:cs="Courier New"/>
+        <w:t>Using the</w:t>
+      </w:r>
+      <w:r>
+        <w:rPr>
+          <w:rFonts w:asciiTheme="minorHAnsi" w:hAnsiTheme="minorHAnsi" w:cstheme="minorHAnsi"/>
+        </w:rPr>
+        <w:t xml:space="preserve"> </w:t>
+      </w:r>
+      <w:r>
+        <w:rPr>
+          <w:rFonts w:asciiTheme="minorHAnsi" w:hAnsiTheme="minorHAnsi" w:cstheme="minorHAnsi"/>
+        </w:rPr>
+        <w:t>Certifier Framework API and its companion Certifier Service</w:t>
+      </w:r>
+      <w:r>
+        <w:rPr>
+          <w:rFonts w:asciiTheme="minorHAnsi" w:hAnsiTheme="minorHAnsi" w:cstheme="minorHAnsi"/>
+        </w:rPr>
+        <w:t xml:space="preserve"> is rather thoroughly illustrated in the “</w:t>
+      </w:r>
+      <w:proofErr w:type="spellStart"/>
+      <w:r>
+        <w:rPr>
+          <w:rFonts w:ascii="Courier New" w:hAnsi="Courier New" w:cs="Courier New"/>
+          <w:sz w:val="22"/>
+          <w:szCs w:val="22"/>
         </w:rPr>
         <w:t>simple_app</w:t>
       </w:r>
@@ -1782,8 +1886,8 @@
       <w:r>
         <w:rPr>
           <w:rFonts w:ascii="Courier New" w:hAnsi="Courier New" w:cs="Courier New"/>
-          <w:sz w:val="21"/>
-          <w:szCs w:val="21"/>
+          <w:sz w:val="22"/>
+          <w:szCs w:val="22"/>
         </w:rPr>
         <w:t>sample_apps</w:t>
       </w:r>
@@ -1791,8 +1895,8 @@
       <w:r>
         <w:rPr>
           <w:rFonts w:asciiTheme="minorHAnsi" w:hAnsiTheme="minorHAnsi" w:cstheme="minorHAnsi"/>
-          <w:sz w:val="21"/>
-          <w:szCs w:val="21"/>
+          <w:sz w:val="22"/>
+          <w:szCs w:val="22"/>
         </w:rPr>
         <w:t xml:space="preserve"> </w:t>
       </w:r>
@@ -1802,12 +1906,20 @@
         </w:rPr>
         <w:t>directory.</w:t>
       </w:r>
-      <w:r>
-        <w:rPr>
-          <w:rFonts w:asciiTheme="minorHAnsi" w:hAnsiTheme="minorHAnsi" w:cstheme="minorHAnsi"/>
-        </w:rPr>
-        <w:t xml:space="preserve">  </w:t>
-      </w:r>
+    </w:p>
+    <w:p>
+      <w:pPr>
+        <w:rPr>
+          <w:rFonts w:asciiTheme="minorHAnsi" w:hAnsiTheme="minorHAnsi" w:cstheme="minorHAnsi"/>
+        </w:rPr>
+      </w:pPr>
+    </w:p>
+    <w:p>
+      <w:pPr>
+        <w:rPr>
+          <w:rFonts w:asciiTheme="minorHAnsi" w:hAnsiTheme="minorHAnsi" w:cstheme="minorHAnsi"/>
+        </w:rPr>
+      </w:pPr>
       <w:r>
         <w:rPr>
           <w:rFonts w:asciiTheme="minorHAnsi" w:hAnsiTheme="minorHAnsi" w:cstheme="minorHAnsi"/>
@@ -1818,24 +1930,24 @@
       <w:r>
         <w:rPr>
           <w:rFonts w:ascii="Courier New" w:hAnsi="Courier New" w:cs="Courier New"/>
-          <w:sz w:val="21"/>
-          <w:szCs w:val="21"/>
+          <w:sz w:val="22"/>
+          <w:szCs w:val="22"/>
         </w:rPr>
         <w:t>s</w:t>
       </w:r>
       <w:r>
         <w:rPr>
           <w:rFonts w:ascii="Courier New" w:hAnsi="Courier New" w:cs="Courier New"/>
-          <w:sz w:val="21"/>
-          <w:szCs w:val="21"/>
+          <w:sz w:val="22"/>
+          <w:szCs w:val="22"/>
         </w:rPr>
         <w:t>imple</w:t>
       </w:r>
       <w:r>
         <w:rPr>
           <w:rFonts w:ascii="Courier New" w:hAnsi="Courier New" w:cs="Courier New"/>
-          <w:sz w:val="21"/>
-          <w:szCs w:val="21"/>
+          <w:sz w:val="22"/>
+          <w:szCs w:val="22"/>
         </w:rPr>
         <w:t>_app</w:t>
       </w:r>
@@ -1849,14 +1961,24 @@
       <w:r>
         <w:rPr>
           <w:rFonts w:ascii="Courier New" w:hAnsi="Courier New" w:cs="Courier New"/>
+          <w:sz w:val="22"/>
+          <w:szCs w:val="22"/>
         </w:rPr>
         <w:t>example_app.cc</w:t>
       </w:r>
       <w:r>
         <w:rPr>
           <w:rFonts w:asciiTheme="minorHAnsi" w:hAnsiTheme="minorHAnsi" w:cstheme="minorHAnsi"/>
-        </w:rPr>
-        <w:t xml:space="preserve"> acts both as a Confidential Computing application client (from the point of view of TLS) and as a server.  The Certifier Service runs on one or more servers.  The Certifier Service </w:t>
+          <w:sz w:val="22"/>
+          <w:szCs w:val="22"/>
+        </w:rPr>
+        <w:t xml:space="preserve"> </w:t>
+      </w:r>
+      <w:r>
+        <w:rPr>
+          <w:rFonts w:asciiTheme="minorHAnsi" w:hAnsiTheme="minorHAnsi" w:cstheme="minorHAnsi"/>
+        </w:rPr>
+        <w:t xml:space="preserve">acts both as a Confidential Computing application client (from the point of view of TLS) and as a server.  The Certifier Service runs on one or more servers.  The Certifier Service </w:t>
       </w:r>
       <w:r>
         <w:rPr>
@@ -1915,6 +2037,8 @@
       <w:r>
         <w:rPr>
           <w:rFonts w:ascii="Courier New" w:hAnsi="Courier New" w:cs="Courier New"/>
+          <w:sz w:val="22"/>
+          <w:szCs w:val="22"/>
         </w:rPr>
         <w:t>example_app.cc</w:t>
       </w:r>
@@ -1940,7 +2064,31 @@
         <w:rPr>
           <w:rFonts w:asciiTheme="minorHAnsi" w:hAnsiTheme="minorHAnsi" w:cstheme="minorHAnsi"/>
         </w:rPr>
-        <w:t xml:space="preserve"> security domain (a domain complying with policy identified by a “policy key”), application</w:t>
+        <w:t xml:space="preserve"> security domain (a domain complying with policy identified by a “policy key”)</w:t>
+      </w:r>
+      <w:r>
+        <w:rPr>
+          <w:rFonts w:asciiTheme="minorHAnsi" w:hAnsiTheme="minorHAnsi" w:cstheme="minorHAnsi"/>
+        </w:rPr>
+        <w:t xml:space="preserve">. </w:t>
+      </w:r>
+      <w:r>
+        <w:rPr>
+          <w:rFonts w:asciiTheme="minorHAnsi" w:hAnsiTheme="minorHAnsi" w:cstheme="minorHAnsi"/>
+        </w:rPr>
+        <w:t xml:space="preserve"> </w:t>
+      </w:r>
+      <w:r>
+        <w:rPr>
+          <w:rFonts w:asciiTheme="minorHAnsi" w:hAnsiTheme="minorHAnsi" w:cstheme="minorHAnsi"/>
+        </w:rPr>
+        <w:t>A</w:t>
+      </w:r>
+      <w:r>
+        <w:rPr>
+          <w:rFonts w:asciiTheme="minorHAnsi" w:hAnsiTheme="minorHAnsi" w:cstheme="minorHAnsi"/>
+        </w:rPr>
+        <w:t>pplication</w:t>
       </w:r>
       <w:r>
         <w:rPr>
@@ -2015,7 +2163,6 @@
         <w:rPr>
           <w:rFonts w:asciiTheme="minorHAnsi" w:hAnsiTheme="minorHAnsi" w:cstheme="minorHAnsi"/>
         </w:rPr>
-        <w:lastRenderedPageBreak/>
         <w:t>A Confidential Computing application must have an associated policy key which is a public/private key pair.  If a Confidential Computing application wishes to use the Certifier Service, the Certifier generates the key-pair</w:t>
       </w:r>
       <w:r>
@@ -2386,7 +2533,14 @@
         <w:rPr>
           <w:rFonts w:asciiTheme="minorHAnsi" w:hAnsiTheme="minorHAnsi" w:cstheme="minorHAnsi"/>
         </w:rPr>
-        <w:t xml:space="preserve"> indicating the evaluation was successful and including an “admission certificate” which names the Confidential Computing application measurement and its public enclave</w:t>
+        <w:t xml:space="preserve"> indicating the evaluation was successful and including an “admission certificate” which names the Confidential Computing </w:t>
+      </w:r>
+      <w:r>
+        <w:rPr>
+          <w:rFonts w:asciiTheme="minorHAnsi" w:hAnsiTheme="minorHAnsi" w:cstheme="minorHAnsi"/>
+        </w:rPr>
+        <w:lastRenderedPageBreak/>
+        <w:t>application measurement and its public enclave</w:t>
       </w:r>
       <w:r>
         <w:rPr>
@@ -2766,14 +2920,7 @@
         <w:rPr>
           <w:rFonts w:asciiTheme="minorHAnsi" w:hAnsiTheme="minorHAnsi" w:cstheme="minorHAnsi"/>
         </w:rPr>
-        <w:t xml:space="preserve">uses its enclave key and admission certificate in the channel negotiation).  The client side of this is performed by one of the </w:t>
-      </w:r>
-      <w:r>
-        <w:rPr>
-          <w:rFonts w:asciiTheme="minorHAnsi" w:hAnsiTheme="minorHAnsi" w:cstheme="minorHAnsi"/>
-        </w:rPr>
-        <w:lastRenderedPageBreak/>
-        <w:t xml:space="preserve">participants using </w:t>
+        <w:t xml:space="preserve">uses its enclave key and admission certificate in the channel negotiation).  The client side of this is performed by one of the participants using </w:t>
       </w:r>
       <w:proofErr w:type="spellStart"/>
       <w:r>
@@ -3033,25 +3180,242 @@
       <w:r>
         <w:rPr>
           <w:rFonts w:ascii="Courier New" w:hAnsi="Courier New" w:cs="Courier New"/>
+          <w:sz w:val="21"/>
+          <w:szCs w:val="21"/>
+        </w:rPr>
+        <w:t>sample_app</w:t>
+      </w:r>
+      <w:r>
+        <w:rPr>
+          <w:rFonts w:ascii="Courier New" w:hAnsi="Courier New" w:cs="Courier New"/>
+          <w:sz w:val="21"/>
+          <w:szCs w:val="21"/>
+        </w:rPr>
+        <w:t>s</w:t>
+      </w:r>
+      <w:proofErr w:type="spellEnd"/>
+      <w:r>
+        <w:rPr>
+          <w:rFonts w:ascii="Courier New" w:hAnsi="Courier New" w:cs="Courier New"/>
+          <w:sz w:val="21"/>
+          <w:szCs w:val="21"/>
+        </w:rPr>
+        <w:t>/</w:t>
+      </w:r>
+      <w:proofErr w:type="spellStart"/>
+      <w:r>
+        <w:rPr>
+          <w:rFonts w:ascii="Courier New" w:hAnsi="Courier New" w:cs="Courier New"/>
+          <w:sz w:val="21"/>
+          <w:szCs w:val="21"/>
+        </w:rPr>
+        <w:t>simple_app</w:t>
+      </w:r>
+      <w:proofErr w:type="spellEnd"/>
+      <w:r>
+        <w:rPr>
+          <w:rFonts w:asciiTheme="minorHAnsi" w:hAnsiTheme="minorHAnsi" w:cstheme="minorHAnsi"/>
           <w:sz w:val="20"/>
           <w:szCs w:val="20"/>
         </w:rPr>
-        <w:t>sample_app</w:t>
-      </w:r>
-      <w:r>
-        <w:rPr>
-          <w:rFonts w:ascii="Courier New" w:hAnsi="Courier New" w:cs="Courier New"/>
-          <w:sz w:val="20"/>
-          <w:szCs w:val="20"/>
-        </w:rPr>
-        <w:t>s</w:t>
-      </w:r>
-      <w:proofErr w:type="spellEnd"/>
-      <w:r>
-        <w:rPr>
-          <w:rFonts w:ascii="Courier New" w:hAnsi="Courier New" w:cs="Courier New"/>
-          <w:sz w:val="20"/>
-          <w:szCs w:val="20"/>
+        <w:t xml:space="preserve"> </w:t>
+      </w:r>
+      <w:r>
+        <w:rPr>
+          <w:rFonts w:asciiTheme="minorHAnsi" w:hAnsiTheme="minorHAnsi" w:cstheme="minorHAnsi"/>
+        </w:rPr>
+        <w:t xml:space="preserve">and </w:t>
+      </w:r>
+      <w:r>
+        <w:rPr>
+          <w:rFonts w:asciiTheme="minorHAnsi" w:hAnsiTheme="minorHAnsi" w:cstheme="minorHAnsi"/>
+        </w:rPr>
+        <w:t>accompanying</w:t>
+      </w:r>
+      <w:r>
+        <w:rPr>
+          <w:rFonts w:asciiTheme="minorHAnsi" w:hAnsiTheme="minorHAnsi" w:cstheme="minorHAnsi"/>
+        </w:rPr>
+        <w:t xml:space="preserve"> instructions provide a complete step by step guide to writing Confidential Computing Applications</w:t>
+      </w:r>
+      <w:r>
+        <w:rPr>
+          <w:rFonts w:asciiTheme="minorHAnsi" w:hAnsiTheme="minorHAnsi" w:cstheme="minorHAnsi"/>
+        </w:rPr>
+        <w:t xml:space="preserve"> and deploying them</w:t>
+      </w:r>
+      <w:r>
+        <w:rPr>
+          <w:rFonts w:asciiTheme="minorHAnsi" w:hAnsiTheme="minorHAnsi" w:cstheme="minorHAnsi"/>
+        </w:rPr>
+        <w:t xml:space="preserve"> using the </w:t>
+      </w:r>
+      <w:proofErr w:type="spellStart"/>
+      <w:r>
+        <w:rPr>
+          <w:rFonts w:asciiTheme="minorHAnsi" w:hAnsiTheme="minorHAnsi" w:cstheme="minorHAnsi"/>
+        </w:rPr>
+        <w:t>simulated_enclave</w:t>
+      </w:r>
+      <w:proofErr w:type="spellEnd"/>
+      <w:r>
+        <w:rPr>
+          <w:rFonts w:asciiTheme="minorHAnsi" w:hAnsiTheme="minorHAnsi" w:cstheme="minorHAnsi"/>
+        </w:rPr>
+        <w:t>.</w:t>
+      </w:r>
+      <w:r>
+        <w:rPr>
+          <w:rFonts w:asciiTheme="minorHAnsi" w:hAnsiTheme="minorHAnsi" w:cstheme="minorHAnsi"/>
+        </w:rPr>
+        <w:t xml:space="preserve">  </w:t>
+      </w:r>
+      <w:r>
+        <w:rPr>
+          <w:rFonts w:asciiTheme="minorHAnsi" w:hAnsiTheme="minorHAnsi" w:cstheme="minorHAnsi"/>
+        </w:rPr>
+        <w:t xml:space="preserve">Incidentally, </w:t>
+      </w:r>
+      <w:r>
+        <w:rPr>
+          <w:rFonts w:asciiTheme="minorHAnsi" w:hAnsiTheme="minorHAnsi" w:cstheme="minorHAnsi"/>
+        </w:rPr>
+        <w:t xml:space="preserve">the self-same </w:t>
+      </w:r>
+      <w:proofErr w:type="spellStart"/>
+      <w:r>
+        <w:rPr>
+          <w:rFonts w:ascii="Courier New" w:hAnsi="Courier New" w:cs="Courier New"/>
+          <w:sz w:val="22"/>
+          <w:szCs w:val="22"/>
+        </w:rPr>
+        <w:t>simple_app</w:t>
+      </w:r>
+      <w:proofErr w:type="spellEnd"/>
+      <w:r>
+        <w:rPr>
+          <w:rFonts w:asciiTheme="minorHAnsi" w:hAnsiTheme="minorHAnsi" w:cstheme="minorHAnsi"/>
+        </w:rPr>
+        <w:t xml:space="preserve"> example is also provided in </w:t>
+      </w:r>
+      <w:proofErr w:type="spellStart"/>
+      <w:r>
+        <w:rPr>
+          <w:rFonts w:ascii="Courier New" w:hAnsi="Courier New" w:cs="Courier New"/>
+          <w:sz w:val="22"/>
+          <w:szCs w:val="22"/>
+        </w:rPr>
+        <w:t>sample_apps</w:t>
+      </w:r>
+      <w:proofErr w:type="spellEnd"/>
+      <w:r>
+        <w:rPr>
+          <w:rFonts w:asciiTheme="minorHAnsi" w:hAnsiTheme="minorHAnsi" w:cstheme="minorHAnsi"/>
+          <w:sz w:val="22"/>
+          <w:szCs w:val="22"/>
+        </w:rPr>
+        <w:t xml:space="preserve"> </w:t>
+      </w:r>
+      <w:r>
+        <w:rPr>
+          <w:rFonts w:asciiTheme="minorHAnsi" w:hAnsiTheme="minorHAnsi" w:cstheme="minorHAnsi"/>
+        </w:rPr>
+        <w:t xml:space="preserve">for SGX (under Open Enclaves and Gramine, SEV, the </w:t>
+      </w:r>
+      <w:proofErr w:type="spellStart"/>
+      <w:r>
+        <w:rPr>
+          <w:rFonts w:ascii="Courier New" w:hAnsi="Courier New" w:cs="Courier New"/>
+          <w:sz w:val="22"/>
+          <w:szCs w:val="22"/>
+        </w:rPr>
+        <w:t>application_enclave</w:t>
+      </w:r>
+      <w:proofErr w:type="spellEnd"/>
+      <w:r>
+        <w:rPr>
+          <w:rFonts w:asciiTheme="minorHAnsi" w:hAnsiTheme="minorHAnsi" w:cstheme="minorHAnsi"/>
+        </w:rPr>
+        <w:t>, ARM and Keystone); you’ll notice the application code itself hardly changes at all</w:t>
+      </w:r>
+      <w:r>
+        <w:rPr>
+          <w:rFonts w:asciiTheme="minorHAnsi" w:hAnsiTheme="minorHAnsi" w:cstheme="minorHAnsi"/>
+        </w:rPr>
+        <w:t xml:space="preserve"> no matter what the protecting platform is</w:t>
+      </w:r>
+      <w:r>
+        <w:rPr>
+          <w:rFonts w:asciiTheme="minorHAnsi" w:hAnsiTheme="minorHAnsi" w:cstheme="minorHAnsi"/>
+        </w:rPr>
+        <w:t>.</w:t>
+      </w:r>
+    </w:p>
+    <w:p>
+      <w:pPr>
+        <w:rPr>
+          <w:rFonts w:asciiTheme="minorHAnsi" w:hAnsiTheme="minorHAnsi" w:cstheme="minorHAnsi"/>
+        </w:rPr>
+      </w:pPr>
+    </w:p>
+    <w:p>
+      <w:pPr>
+        <w:rPr>
+          <w:rFonts w:asciiTheme="minorHAnsi" w:hAnsiTheme="minorHAnsi" w:cstheme="minorHAnsi"/>
+        </w:rPr>
+      </w:pPr>
+      <w:r>
+        <w:rPr>
+          <w:rFonts w:asciiTheme="minorHAnsi" w:hAnsiTheme="minorHAnsi" w:cstheme="minorHAnsi"/>
+        </w:rPr>
+        <w:lastRenderedPageBreak/>
+        <w:t xml:space="preserve">There </w:t>
+      </w:r>
+      <w:r>
+        <w:rPr>
+          <w:rFonts w:asciiTheme="minorHAnsi" w:hAnsiTheme="minorHAnsi" w:cstheme="minorHAnsi"/>
+        </w:rPr>
+        <w:t>is</w:t>
+      </w:r>
+      <w:r>
+        <w:rPr>
+          <w:rFonts w:asciiTheme="minorHAnsi" w:hAnsiTheme="minorHAnsi" w:cstheme="minorHAnsi"/>
+        </w:rPr>
+        <w:t xml:space="preserve"> a </w:t>
+      </w:r>
+      <w:r>
+        <w:rPr>
+          <w:rFonts w:asciiTheme="minorHAnsi" w:hAnsiTheme="minorHAnsi" w:cstheme="minorHAnsi"/>
+        </w:rPr>
+        <w:t xml:space="preserve">more extensive </w:t>
+      </w:r>
+      <w:r>
+        <w:rPr>
+          <w:rFonts w:asciiTheme="minorHAnsi" w:hAnsiTheme="minorHAnsi" w:cstheme="minorHAnsi"/>
+        </w:rPr>
+        <w:t>sample machine learning enclave that analyzes data</w:t>
+      </w:r>
+      <w:r>
+        <w:rPr>
+          <w:rFonts w:asciiTheme="minorHAnsi" w:hAnsiTheme="minorHAnsi" w:cstheme="minorHAnsi"/>
+        </w:rPr>
+        <w:t xml:space="preserve">; this example is in </w:t>
+      </w:r>
+      <w:proofErr w:type="spellStart"/>
+      <w:r>
+        <w:rPr>
+          <w:rFonts w:ascii="Courier New" w:hAnsi="Courier New" w:cs="Courier New"/>
+          <w:sz w:val="22"/>
+          <w:szCs w:val="22"/>
+        </w:rPr>
+        <w:t>simple_apps</w:t>
+      </w:r>
+      <w:proofErr w:type="spellEnd"/>
+      <w:r>
+        <w:rPr>
+          <w:rFonts w:ascii="Courier New" w:hAnsi="Courier New" w:cs="Courier New"/>
+          <w:sz w:val="22"/>
+          <w:szCs w:val="22"/>
         </w:rPr>
         <w:t>/</w:t>
       </w:r>
@@ -3059,8 +3423,96 @@
       <w:r>
         <w:rPr>
           <w:rFonts w:ascii="Courier New" w:hAnsi="Courier New" w:cs="Courier New"/>
-          <w:sz w:val="20"/>
-          <w:szCs w:val="20"/>
+          <w:sz w:val="22"/>
+          <w:szCs w:val="22"/>
+        </w:rPr>
+        <w:t>analytics_example</w:t>
+      </w:r>
+      <w:proofErr w:type="spellEnd"/>
+      <w:r>
+        <w:rPr>
+          <w:rFonts w:asciiTheme="minorHAnsi" w:hAnsiTheme="minorHAnsi" w:cstheme="minorHAnsi"/>
+        </w:rPr>
+        <w:t>.</w:t>
+      </w:r>
+      <w:r>
+        <w:rPr>
+          <w:rFonts w:asciiTheme="minorHAnsi" w:hAnsiTheme="minorHAnsi" w:cstheme="minorHAnsi"/>
+        </w:rPr>
+        <w:t xml:space="preserve"> </w:t>
+      </w:r>
+      <w:r>
+        <w:rPr>
+          <w:rFonts w:asciiTheme="minorHAnsi" w:hAnsiTheme="minorHAnsi" w:cstheme="minorHAnsi"/>
+        </w:rPr>
+        <w:t xml:space="preserve"> There is also a sample encrypted virtual machine service in </w:t>
+      </w:r>
+      <w:proofErr w:type="spellStart"/>
+      <w:r>
+        <w:rPr>
+          <w:rFonts w:ascii="Courier New" w:hAnsi="Courier New" w:cs="Courier New"/>
+          <w:sz w:val="22"/>
+          <w:szCs w:val="22"/>
+        </w:rPr>
+        <w:t>simple_apps</w:t>
+      </w:r>
+      <w:proofErr w:type="spellEnd"/>
+      <w:r>
+        <w:rPr>
+          <w:rFonts w:ascii="Courier New" w:hAnsi="Courier New" w:cs="Courier New"/>
+          <w:sz w:val="22"/>
+          <w:szCs w:val="22"/>
+        </w:rPr>
+        <w:t>/</w:t>
+      </w:r>
+      <w:proofErr w:type="spellStart"/>
+      <w:r>
+        <w:rPr>
+          <w:rFonts w:ascii="Courier New" w:hAnsi="Courier New" w:cs="Courier New"/>
+          <w:sz w:val="22"/>
+          <w:szCs w:val="22"/>
+        </w:rPr>
+        <w:t>att_md_service</w:t>
+      </w:r>
+      <w:proofErr w:type="spellEnd"/>
+      <w:r>
+        <w:rPr>
+          <w:rFonts w:asciiTheme="minorHAnsi" w:hAnsiTheme="minorHAnsi" w:cstheme="minorHAnsi"/>
+        </w:rPr>
+        <w:t>.</w:t>
+      </w:r>
+    </w:p>
+    <w:p>
+      <w:pPr>
+        <w:rPr>
+          <w:rFonts w:asciiTheme="minorHAnsi" w:hAnsiTheme="minorHAnsi" w:cstheme="minorHAnsi"/>
+        </w:rPr>
+      </w:pPr>
+    </w:p>
+    <w:p>
+      <w:pPr>
+        <w:rPr>
+          <w:rFonts w:asciiTheme="minorHAnsi" w:hAnsiTheme="minorHAnsi" w:cstheme="minorHAnsi"/>
+        </w:rPr>
+      </w:pPr>
+      <w:r>
+        <w:rPr>
+          <w:rFonts w:asciiTheme="minorHAnsi" w:hAnsiTheme="minorHAnsi" w:cstheme="minorHAnsi"/>
+        </w:rPr>
+        <w:t>There are</w:t>
+      </w:r>
+      <w:r>
+        <w:rPr>
+          <w:rFonts w:asciiTheme="minorHAnsi" w:hAnsiTheme="minorHAnsi" w:cstheme="minorHAnsi"/>
+        </w:rPr>
+        <w:t xml:space="preserve"> code variants of </w:t>
+      </w:r>
+      <w:proofErr w:type="spellStart"/>
+      <w:r>
+        <w:rPr>
+          <w:rFonts w:ascii="Courier New" w:hAnsi="Courier New" w:cs="Courier New"/>
+          <w:sz w:val="22"/>
+          <w:szCs w:val="22"/>
         </w:rPr>
         <w:t>simple_app</w:t>
       </w:r>
@@ -3068,8 +3520,24 @@
       <w:r>
         <w:rPr>
           <w:rFonts w:asciiTheme="minorHAnsi" w:hAnsiTheme="minorHAnsi" w:cstheme="minorHAnsi"/>
-          <w:sz w:val="20"/>
-          <w:szCs w:val="20"/>
+        </w:rPr>
+        <w:t xml:space="preserve">, depending on the platform in </w:t>
+      </w:r>
+      <w:proofErr w:type="spellStart"/>
+      <w:r>
+        <w:rPr>
+          <w:rFonts w:ascii="Courier New" w:hAnsi="Courier New" w:cs="Courier New"/>
+          <w:sz w:val="22"/>
+          <w:szCs w:val="22"/>
+        </w:rPr>
+        <w:t>sample_apps</w:t>
+      </w:r>
+      <w:proofErr w:type="spellEnd"/>
+      <w:r>
+        <w:rPr>
+          <w:rFonts w:asciiTheme="minorHAnsi" w:hAnsiTheme="minorHAnsi" w:cstheme="minorHAnsi"/>
+          <w:sz w:val="22"/>
+          <w:szCs w:val="22"/>
         </w:rPr>
         <w:t xml:space="preserve"> </w:t>
       </w:r>
@@ -3077,193 +3545,7 @@
         <w:rPr>
           <w:rFonts w:asciiTheme="minorHAnsi" w:hAnsiTheme="minorHAnsi" w:cstheme="minorHAnsi"/>
         </w:rPr>
-        <w:t xml:space="preserve">and </w:t>
-      </w:r>
-      <w:r>
-        <w:rPr>
-          <w:rFonts w:asciiTheme="minorHAnsi" w:hAnsiTheme="minorHAnsi" w:cstheme="minorHAnsi"/>
-        </w:rPr>
-        <w:t>accompanying</w:t>
-      </w:r>
-      <w:r>
-        <w:rPr>
-          <w:rFonts w:asciiTheme="minorHAnsi" w:hAnsiTheme="minorHAnsi" w:cstheme="minorHAnsi"/>
-        </w:rPr>
-        <w:t xml:space="preserve"> instructions provide a complete step by step guide to writing Confidential Computing Applications</w:t>
-      </w:r>
-      <w:r>
-        <w:rPr>
-          <w:rFonts w:asciiTheme="minorHAnsi" w:hAnsiTheme="minorHAnsi" w:cstheme="minorHAnsi"/>
-        </w:rPr>
-        <w:t xml:space="preserve"> and deploying them</w:t>
-      </w:r>
-      <w:r>
-        <w:rPr>
-          <w:rFonts w:asciiTheme="minorHAnsi" w:hAnsiTheme="minorHAnsi" w:cstheme="minorHAnsi"/>
-        </w:rPr>
-        <w:t>.</w:t>
-      </w:r>
-      <w:r>
-        <w:rPr>
-          <w:rFonts w:asciiTheme="minorHAnsi" w:hAnsiTheme="minorHAnsi" w:cstheme="minorHAnsi"/>
-        </w:rPr>
-        <w:t xml:space="preserve">  </w:t>
-      </w:r>
-    </w:p>
-    <w:p>
-      <w:pPr>
-        <w:rPr>
-          <w:rFonts w:asciiTheme="minorHAnsi" w:hAnsiTheme="minorHAnsi" w:cstheme="minorHAnsi"/>
-        </w:rPr>
-      </w:pPr>
-    </w:p>
-    <w:p>
-      <w:pPr>
-        <w:rPr>
-          <w:rFonts w:asciiTheme="minorHAnsi" w:hAnsiTheme="minorHAnsi" w:cstheme="minorHAnsi"/>
-        </w:rPr>
-      </w:pPr>
-      <w:r>
-        <w:rPr>
-          <w:rFonts w:asciiTheme="minorHAnsi" w:hAnsiTheme="minorHAnsi" w:cstheme="minorHAnsi"/>
-        </w:rPr>
-        <w:t xml:space="preserve">There </w:t>
-      </w:r>
-      <w:r>
-        <w:rPr>
-          <w:rFonts w:asciiTheme="minorHAnsi" w:hAnsiTheme="minorHAnsi" w:cstheme="minorHAnsi"/>
-        </w:rPr>
-        <w:t>is</w:t>
-      </w:r>
-      <w:r>
-        <w:rPr>
-          <w:rFonts w:asciiTheme="minorHAnsi" w:hAnsiTheme="minorHAnsi" w:cstheme="minorHAnsi"/>
-        </w:rPr>
-        <w:t xml:space="preserve"> a </w:t>
-      </w:r>
-      <w:r>
-        <w:rPr>
-          <w:rFonts w:asciiTheme="minorHAnsi" w:hAnsiTheme="minorHAnsi" w:cstheme="minorHAnsi"/>
-        </w:rPr>
-        <w:t xml:space="preserve">more extensive </w:t>
-      </w:r>
-      <w:r>
-        <w:rPr>
-          <w:rFonts w:asciiTheme="minorHAnsi" w:hAnsiTheme="minorHAnsi" w:cstheme="minorHAnsi"/>
-        </w:rPr>
-        <w:t>sample machine learning enclave that analyzes data</w:t>
-      </w:r>
-      <w:r>
-        <w:rPr>
-          <w:rFonts w:asciiTheme="minorHAnsi" w:hAnsiTheme="minorHAnsi" w:cstheme="minorHAnsi"/>
-        </w:rPr>
-        <w:t xml:space="preserve">; this example is in </w:t>
-      </w:r>
-      <w:proofErr w:type="spellStart"/>
-      <w:r>
-        <w:rPr>
-          <w:rFonts w:ascii="Courier New" w:hAnsi="Courier New" w:cs="Courier New"/>
-          <w:sz w:val="22"/>
-          <w:szCs w:val="22"/>
-        </w:rPr>
-        <w:t>simple_apps</w:t>
-      </w:r>
-      <w:proofErr w:type="spellEnd"/>
-      <w:r>
-        <w:rPr>
-          <w:rFonts w:ascii="Courier New" w:hAnsi="Courier New" w:cs="Courier New"/>
-          <w:sz w:val="22"/>
-          <w:szCs w:val="22"/>
-        </w:rPr>
-        <w:t>/</w:t>
-      </w:r>
-      <w:proofErr w:type="spellStart"/>
-      <w:r>
-        <w:rPr>
-          <w:rFonts w:ascii="Courier New" w:hAnsi="Courier New" w:cs="Courier New"/>
-          <w:sz w:val="22"/>
-          <w:szCs w:val="22"/>
-        </w:rPr>
-        <w:t>analytics_example</w:t>
-      </w:r>
-      <w:proofErr w:type="spellEnd"/>
-      <w:r>
-        <w:rPr>
-          <w:rFonts w:asciiTheme="minorHAnsi" w:hAnsiTheme="minorHAnsi" w:cstheme="minorHAnsi"/>
-        </w:rPr>
-        <w:t>.</w:t>
-      </w:r>
-      <w:r>
-        <w:rPr>
-          <w:rFonts w:asciiTheme="minorHAnsi" w:hAnsiTheme="minorHAnsi" w:cstheme="minorHAnsi"/>
-        </w:rPr>
-        <w:t xml:space="preserve"> </w:t>
-      </w:r>
-      <w:r>
-        <w:rPr>
-          <w:rFonts w:asciiTheme="minorHAnsi" w:hAnsiTheme="minorHAnsi" w:cstheme="minorHAnsi"/>
-        </w:rPr>
-        <w:t xml:space="preserve"> There is also a sample encrypted virtual machine service in </w:t>
-      </w:r>
-      <w:proofErr w:type="spellStart"/>
-      <w:r>
-        <w:rPr>
-          <w:rFonts w:ascii="Courier New" w:hAnsi="Courier New" w:cs="Courier New"/>
-          <w:sz w:val="22"/>
-          <w:szCs w:val="22"/>
-        </w:rPr>
-        <w:t>simple_apps</w:t>
-      </w:r>
-      <w:proofErr w:type="spellEnd"/>
-      <w:r>
-        <w:rPr>
-          <w:rFonts w:ascii="Courier New" w:hAnsi="Courier New" w:cs="Courier New"/>
-          <w:sz w:val="22"/>
-          <w:szCs w:val="22"/>
-        </w:rPr>
-        <w:t>/</w:t>
-      </w:r>
-      <w:proofErr w:type="spellStart"/>
-      <w:r>
-        <w:rPr>
-          <w:rFonts w:ascii="Courier New" w:hAnsi="Courier New" w:cs="Courier New"/>
-          <w:sz w:val="22"/>
-          <w:szCs w:val="22"/>
-        </w:rPr>
-        <w:t>att_md_service</w:t>
-      </w:r>
-      <w:proofErr w:type="spellEnd"/>
-      <w:r>
-        <w:rPr>
-          <w:rFonts w:asciiTheme="minorHAnsi" w:hAnsiTheme="minorHAnsi" w:cstheme="minorHAnsi"/>
-        </w:rPr>
-        <w:t xml:space="preserve">.  In addition, there </w:t>
-      </w:r>
-      <w:r>
-        <w:rPr>
-          <w:rFonts w:asciiTheme="minorHAnsi" w:hAnsiTheme="minorHAnsi" w:cstheme="minorHAnsi"/>
-        </w:rPr>
-        <w:t>are</w:t>
-      </w:r>
-      <w:r>
-        <w:rPr>
-          <w:rFonts w:asciiTheme="minorHAnsi" w:hAnsiTheme="minorHAnsi" w:cstheme="minorHAnsi"/>
-        </w:rPr>
-        <w:t xml:space="preserve"> code variants of </w:t>
-      </w:r>
-      <w:proofErr w:type="spellStart"/>
-      <w:r>
-        <w:rPr>
-          <w:rFonts w:asciiTheme="minorHAnsi" w:hAnsiTheme="minorHAnsi" w:cstheme="minorHAnsi"/>
-        </w:rPr>
-        <w:t>simple_app</w:t>
-      </w:r>
-      <w:proofErr w:type="spellEnd"/>
-      <w:r>
-        <w:rPr>
-          <w:rFonts w:asciiTheme="minorHAnsi" w:hAnsiTheme="minorHAnsi" w:cstheme="minorHAnsi"/>
-        </w:rPr>
-        <w:t xml:space="preserve"> as follows:</w:t>
+        <w:t>as follows:</w:t>
       </w:r>
     </w:p>
     <w:p>
@@ -3327,7 +3609,9 @@
       <w:proofErr w:type="spellStart"/>
       <w:r>
         <w:rPr>
-          <w:rFonts w:asciiTheme="minorHAnsi" w:hAnsiTheme="minorHAnsi" w:cstheme="minorHAnsi"/>
+          <w:rFonts w:ascii="Courier New" w:hAnsi="Courier New" w:cs="Courier New"/>
+          <w:sz w:val="22"/>
+          <w:szCs w:val="22"/>
         </w:rPr>
         <w:t>simple_app</w:t>
       </w:r>
@@ -3335,8 +3619,16 @@
       <w:r>
         <w:rPr>
           <w:rFonts w:asciiTheme="minorHAnsi" w:hAnsiTheme="minorHAnsi" w:cstheme="minorHAnsi"/>
-        </w:rPr>
-        <w:t xml:space="preserve"> running in AMD-SEV.</w:t>
+          <w:sz w:val="22"/>
+          <w:szCs w:val="22"/>
+        </w:rPr>
+        <w:t xml:space="preserve"> </w:t>
+      </w:r>
+      <w:r>
+        <w:rPr>
+          <w:rFonts w:asciiTheme="minorHAnsi" w:hAnsiTheme="minorHAnsi" w:cstheme="minorHAnsi"/>
+        </w:rPr>
+        <w:t>running in AMD-SEV.</w:t>
       </w:r>
     </w:p>
     <w:p>
@@ -3393,7 +3685,9 @@
       <w:proofErr w:type="spellStart"/>
       <w:r>
         <w:rPr>
-          <w:rFonts w:asciiTheme="minorHAnsi" w:hAnsiTheme="minorHAnsi" w:cstheme="minorHAnsi"/>
+          <w:rFonts w:ascii="Courier New" w:hAnsi="Courier New" w:cs="Courier New"/>
+          <w:sz w:val="22"/>
+          <w:szCs w:val="22"/>
         </w:rPr>
         <w:t>simple_app</w:t>
       </w:r>
@@ -3401,8 +3695,16 @@
       <w:r>
         <w:rPr>
           <w:rFonts w:asciiTheme="minorHAnsi" w:hAnsiTheme="minorHAnsi" w:cstheme="minorHAnsi"/>
-        </w:rPr>
-        <w:t xml:space="preserve"> running in SGX using the Open Enclaves SDK.</w:t>
+          <w:sz w:val="22"/>
+          <w:szCs w:val="22"/>
+        </w:rPr>
+        <w:t xml:space="preserve"> </w:t>
+      </w:r>
+      <w:r>
+        <w:rPr>
+          <w:rFonts w:asciiTheme="minorHAnsi" w:hAnsiTheme="minorHAnsi" w:cstheme="minorHAnsi"/>
+        </w:rPr>
+        <w:t>running in SGX using the Open Enclaves SDK.</w:t>
       </w:r>
     </w:p>
     <w:p>
@@ -3459,7 +3761,9 @@
       <w:proofErr w:type="spellStart"/>
       <w:r>
         <w:rPr>
-          <w:rFonts w:asciiTheme="minorHAnsi" w:hAnsiTheme="minorHAnsi" w:cstheme="minorHAnsi"/>
+          <w:rFonts w:ascii="Courier New" w:hAnsi="Courier New" w:cs="Courier New"/>
+          <w:sz w:val="22"/>
+          <w:szCs w:val="22"/>
         </w:rPr>
         <w:t>simple_app</w:t>
       </w:r>
@@ -3467,8 +3771,16 @@
       <w:r>
         <w:rPr>
           <w:rFonts w:asciiTheme="minorHAnsi" w:hAnsiTheme="minorHAnsi" w:cstheme="minorHAnsi"/>
-        </w:rPr>
-        <w:t xml:space="preserve"> running under a system service provided either by the </w:t>
+          <w:sz w:val="22"/>
+          <w:szCs w:val="22"/>
+        </w:rPr>
+        <w:t xml:space="preserve"> </w:t>
+      </w:r>
+      <w:r>
+        <w:rPr>
+          <w:rFonts w:asciiTheme="minorHAnsi" w:hAnsiTheme="minorHAnsi" w:cstheme="minorHAnsi"/>
+        </w:rPr>
+        <w:t xml:space="preserve">running under a system service provided either by the </w:t>
       </w:r>
       <w:proofErr w:type="spellStart"/>
       <w:r>
@@ -3482,7 +3794,13 @@
         <w:rPr>
           <w:rFonts w:asciiTheme="minorHAnsi" w:hAnsiTheme="minorHAnsi" w:cstheme="minorHAnsi"/>
         </w:rPr>
-        <w:t>, or SEV (or TDX in the future).</w:t>
+        <w:t>, or SEV</w:t>
+      </w:r>
+      <w:r>
+        <w:rPr>
+          <w:rFonts w:asciiTheme="minorHAnsi" w:hAnsiTheme="minorHAnsi" w:cstheme="minorHAnsi"/>
+        </w:rPr>
+        <w:t>.</w:t>
       </w:r>
     </w:p>
     <w:p>
@@ -3539,7 +3857,9 @@
       <w:proofErr w:type="spellStart"/>
       <w:r>
         <w:rPr>
-          <w:rFonts w:asciiTheme="minorHAnsi" w:hAnsiTheme="minorHAnsi" w:cstheme="minorHAnsi"/>
+          <w:rFonts w:ascii="Courier New" w:hAnsi="Courier New" w:cs="Courier New"/>
+          <w:sz w:val="22"/>
+          <w:szCs w:val="22"/>
         </w:rPr>
         <w:t>simple_app</w:t>
       </w:r>
@@ -3547,8 +3867,16 @@
       <w:r>
         <w:rPr>
           <w:rFonts w:asciiTheme="minorHAnsi" w:hAnsiTheme="minorHAnsi" w:cstheme="minorHAnsi"/>
-        </w:rPr>
-        <w:t xml:space="preserve"> running in SGX using Gramine.</w:t>
+          <w:sz w:val="22"/>
+          <w:szCs w:val="22"/>
+        </w:rPr>
+        <w:t xml:space="preserve"> </w:t>
+      </w:r>
+      <w:r>
+        <w:rPr>
+          <w:rFonts w:asciiTheme="minorHAnsi" w:hAnsiTheme="minorHAnsi" w:cstheme="minorHAnsi"/>
+        </w:rPr>
+        <w:t>running in SGX using Gramine.</w:t>
       </w:r>
     </w:p>
     <w:p>
@@ -3586,7 +3914,19 @@
         <w:rPr>
           <w:rFonts w:asciiTheme="minorHAnsi" w:hAnsiTheme="minorHAnsi" w:cstheme="minorHAnsi"/>
         </w:rPr>
-        <w:t xml:space="preserve">Each of the above examples come with rather complete instructions </w:t>
+        <w:t>Each of the above examples come with rather complete instructions</w:t>
+      </w:r>
+      <w:r>
+        <w:rPr>
+          <w:rFonts w:asciiTheme="minorHAnsi" w:hAnsiTheme="minorHAnsi" w:cstheme="minorHAnsi"/>
+        </w:rPr>
+        <w:t>, suitable for “copying and pasting”</w:t>
+      </w:r>
+      <w:r>
+        <w:rPr>
+          <w:rFonts w:asciiTheme="minorHAnsi" w:hAnsiTheme="minorHAnsi" w:cstheme="minorHAnsi"/>
+        </w:rPr>
+        <w:t xml:space="preserve"> </w:t>
       </w:r>
       <w:r>
         <w:rPr>
@@ -3604,38 +3944,26 @@
         <w:rPr>
           <w:rFonts w:asciiTheme="minorHAnsi" w:hAnsiTheme="minorHAnsi" w:cstheme="minorHAnsi"/>
         </w:rPr>
-        <w:t xml:space="preserve">assemble ab SEV capable VM).  </w:t>
-      </w:r>
-      <w:r>
-        <w:rPr>
-          <w:rFonts w:asciiTheme="minorHAnsi" w:hAnsiTheme="minorHAnsi" w:cstheme="minorHAnsi"/>
-        </w:rPr>
-        <w:t>The source code for each “</w:t>
-      </w:r>
-      <w:proofErr w:type="spellStart"/>
-      <w:r>
-        <w:rPr>
-          <w:rFonts w:ascii="Courier New" w:hAnsi="Courier New" w:cs="Courier New"/>
-        </w:rPr>
-        <w:t>simple_example</w:t>
-      </w:r>
-      <w:proofErr w:type="spellEnd"/>
-      <w:r>
-        <w:rPr>
-          <w:rFonts w:asciiTheme="minorHAnsi" w:hAnsiTheme="minorHAnsi" w:cstheme="minorHAnsi"/>
-        </w:rPr>
-        <w:t xml:space="preserve">” is almost identical illustrating one of the benefits of the Certifier Framework.  </w:t>
-      </w:r>
-      <w:r>
-        <w:rPr>
-          <w:rFonts w:asciiTheme="minorHAnsi" w:hAnsiTheme="minorHAnsi" w:cstheme="minorHAnsi"/>
-        </w:rPr>
-        <w:t>In general, we will add a “</w:t>
-      </w:r>
-      <w:proofErr w:type="spellStart"/>
-      <w:r>
-        <w:rPr>
-          <w:rFonts w:asciiTheme="minorHAnsi" w:hAnsiTheme="minorHAnsi" w:cstheme="minorHAnsi"/>
+        <w:t>assemble a</w:t>
+      </w:r>
+      <w:r>
+        <w:rPr>
+          <w:rFonts w:asciiTheme="minorHAnsi" w:hAnsiTheme="minorHAnsi" w:cstheme="minorHAnsi"/>
+        </w:rPr>
+        <w:t>n</w:t>
+      </w:r>
+      <w:r>
+        <w:rPr>
+          <w:rFonts w:asciiTheme="minorHAnsi" w:hAnsiTheme="minorHAnsi" w:cstheme="minorHAnsi"/>
+        </w:rPr>
+        <w:t xml:space="preserve"> SEV capable VM).  In general, we will add a “</w:t>
+      </w:r>
+      <w:proofErr w:type="spellStart"/>
+      <w:r>
+        <w:rPr>
+          <w:rFonts w:ascii="Courier New" w:hAnsi="Courier New" w:cs="Courier New"/>
+          <w:sz w:val="22"/>
+          <w:szCs w:val="22"/>
         </w:rPr>
         <w:t>simple_app</w:t>
       </w:r>
@@ -3644,21 +3972,7 @@
         <w:rPr>
           <w:rFonts w:asciiTheme="minorHAnsi" w:hAnsiTheme="minorHAnsi" w:cstheme="minorHAnsi"/>
         </w:rPr>
-        <w:t>” example for each platform we support to simplify use.  The “</w:t>
-      </w:r>
-      <w:proofErr w:type="spellStart"/>
-      <w:r>
-        <w:rPr>
-          <w:rFonts w:asciiTheme="minorHAnsi" w:hAnsiTheme="minorHAnsi" w:cstheme="minorHAnsi"/>
-        </w:rPr>
-        <w:t>sample_app</w:t>
-      </w:r>
-      <w:proofErr w:type="spellEnd"/>
-      <w:r>
-        <w:rPr>
-          <w:rFonts w:asciiTheme="minorHAnsi" w:hAnsiTheme="minorHAnsi" w:cstheme="minorHAnsi"/>
-        </w:rPr>
-        <w:t>” shows just how little changes on different platforms when you use the certifier.  By the way, contributed applications are welcome!</w:t>
+        <w:t>” example for each platform we support to simplify use.    By the way, contributed applications are welcome!</w:t>
       </w:r>
     </w:p>
     <w:p>
@@ -3807,7 +4121,31 @@
         <w:rPr>
           <w:rFonts w:asciiTheme="minorHAnsi" w:hAnsiTheme="minorHAnsi" w:cstheme="minorHAnsi"/>
         </w:rPr>
-        <w:t xml:space="preserve">  In the case of SEV, we provide complete hardware verification.  For Open Enclaves and Gramine, platform verification is performed by the SDK (and can be performed by external service) but we are planning to all complete SDK independent support for Gramine analogously to SEV (and in the future, TDX).</w:t>
+        <w:t xml:space="preserve">  In the case of SEV, we provide complete hardware verification</w:t>
+      </w:r>
+      <w:r>
+        <w:rPr>
+          <w:rFonts w:asciiTheme="minorHAnsi" w:hAnsiTheme="minorHAnsi" w:cstheme="minorHAnsi"/>
+        </w:rPr>
+        <w:t xml:space="preserve"> (e.g. – firmware versions, revision levels, whether migration, debugging or key sharing in allowed)</w:t>
+      </w:r>
+      <w:r>
+        <w:rPr>
+          <w:rFonts w:asciiTheme="minorHAnsi" w:hAnsiTheme="minorHAnsi" w:cstheme="minorHAnsi"/>
+        </w:rPr>
+        <w:t xml:space="preserve">.  For Open Enclaves and Gramine, platform verification is performed by the SDK (and can be performed by external service) but we are planning to all complete SDK independent support for Gramine </w:t>
+      </w:r>
+      <w:r>
+        <w:rPr>
+          <w:rFonts w:asciiTheme="minorHAnsi" w:hAnsiTheme="minorHAnsi" w:cstheme="minorHAnsi"/>
+        </w:rPr>
+        <w:t xml:space="preserve">that works </w:t>
+      </w:r>
+      <w:r>
+        <w:rPr>
+          <w:rFonts w:asciiTheme="minorHAnsi" w:hAnsiTheme="minorHAnsi" w:cstheme="minorHAnsi"/>
+        </w:rPr>
+        <w:t>analogously to SEV.</w:t>
       </w:r>
     </w:p>
     <w:p>
@@ -3845,22 +4183,16 @@
       <w:r>
         <w:rPr>
           <w:rFonts w:ascii="Courier New" w:hAnsi="Courier New" w:cs="Courier New"/>
-        </w:rPr>
-        <w:t>sample_</w:t>
-      </w:r>
-      <w:r>
-        <w:rPr>
-          <w:rFonts w:ascii="Courier New" w:hAnsi="Courier New" w:cs="Courier New"/>
-          <w:sz w:val="20"/>
-          <w:szCs w:val="20"/>
-        </w:rPr>
-        <w:t>app</w:t>
-      </w:r>
-      <w:r>
-        <w:rPr>
-          <w:rFonts w:ascii="Courier New" w:hAnsi="Courier New" w:cs="Courier New"/>
-          <w:sz w:val="20"/>
-          <w:szCs w:val="20"/>
+          <w:sz w:val="22"/>
+          <w:szCs w:val="22"/>
+        </w:rPr>
+        <w:t>sample_app</w:t>
+      </w:r>
+      <w:r>
+        <w:rPr>
+          <w:rFonts w:ascii="Courier New" w:hAnsi="Courier New" w:cs="Courier New"/>
+          <w:sz w:val="22"/>
+          <w:szCs w:val="22"/>
         </w:rPr>
         <w:t>s</w:t>
       </w:r>
@@ -3868,8 +4200,8 @@
       <w:r>
         <w:rPr>
           <w:rFonts w:ascii="Courier New" w:hAnsi="Courier New" w:cs="Courier New"/>
-          <w:sz w:val="20"/>
-          <w:szCs w:val="20"/>
+          <w:sz w:val="22"/>
+          <w:szCs w:val="22"/>
         </w:rPr>
         <w:t>/</w:t>
       </w:r>
@@ -3877,8 +4209,8 @@
       <w:r>
         <w:rPr>
           <w:rFonts w:ascii="Courier New" w:hAnsi="Courier New" w:cs="Courier New"/>
-          <w:sz w:val="20"/>
-          <w:szCs w:val="20"/>
+          <w:sz w:val="22"/>
+          <w:szCs w:val="22"/>
         </w:rPr>
         <w:t>simple_app</w:t>
       </w:r>
@@ -3886,8 +4218,8 @@
       <w:r>
         <w:rPr>
           <w:rFonts w:ascii="Courier New" w:hAnsi="Courier New" w:cs="Courier New"/>
-          <w:sz w:val="20"/>
-          <w:szCs w:val="20"/>
+          <w:sz w:val="22"/>
+          <w:szCs w:val="22"/>
         </w:rPr>
         <w:t>/instructions.txt</w:t>
       </w:r>
@@ -3895,7 +4227,51 @@
         <w:rPr>
           <w:rFonts w:asciiTheme="minorHAnsi" w:hAnsiTheme="minorHAnsi" w:cstheme="minorHAnsi"/>
         </w:rPr>
-        <w:t>; there is also a helpful script in that directory.</w:t>
+        <w:t>; there is also a helpful script in that directory</w:t>
+      </w:r>
+      <w:r>
+        <w:rPr>
+          <w:rFonts w:asciiTheme="minorHAnsi" w:hAnsiTheme="minorHAnsi" w:cstheme="minorHAnsi"/>
+        </w:rPr>
+        <w:t xml:space="preserve"> and the </w:t>
+      </w:r>
+      <w:proofErr w:type="spellStart"/>
+      <w:r>
+        <w:rPr>
+          <w:rFonts w:ascii="Courier New" w:hAnsi="Courier New" w:cs="Courier New"/>
+          <w:sz w:val="22"/>
+          <w:szCs w:val="22"/>
+        </w:rPr>
+        <w:t>sample_apps</w:t>
+      </w:r>
+      <w:proofErr w:type="spellEnd"/>
+      <w:r>
+        <w:rPr>
+          <w:rFonts w:asciiTheme="minorHAnsi" w:hAnsiTheme="minorHAnsi" w:cstheme="minorHAnsi"/>
+        </w:rPr>
+        <w:t xml:space="preserve"> directory contains a rather handy way to compile and run </w:t>
+      </w:r>
+      <w:proofErr w:type="spellStart"/>
+      <w:r>
+        <w:rPr>
+          <w:rFonts w:ascii="Courier New" w:hAnsi="Courier New" w:cs="Courier New"/>
+          <w:sz w:val="22"/>
+          <w:szCs w:val="22"/>
+        </w:rPr>
+        <w:t>simple_app</w:t>
+      </w:r>
+      <w:proofErr w:type="spellEnd"/>
+      <w:r>
+        <w:rPr>
+          <w:rFonts w:asciiTheme="minorHAnsi" w:hAnsiTheme="minorHAnsi" w:cstheme="minorHAnsi"/>
+        </w:rPr>
+        <w:t xml:space="preserve"> on any of the supported hardware</w:t>
+      </w:r>
+      <w:r>
+        <w:rPr>
+          <w:rFonts w:asciiTheme="minorHAnsi" w:hAnsiTheme="minorHAnsi" w:cstheme="minorHAnsi"/>
+        </w:rPr>
+        <w:t>.</w:t>
       </w:r>
     </w:p>
     <w:p>
@@ -3958,7 +4334,33 @@
         <w:rPr>
           <w:rFonts w:asciiTheme="minorHAnsi" w:hAnsiTheme="minorHAnsi" w:cstheme="minorHAnsi"/>
         </w:rPr>
-        <w:t>Trust decisions are accompanied by short, human readable proof.  We have an internal evidence and policy format based on the Lampson-Abadi SPKI/SDSI formalism with constrained delegation.  The internal format consist</w:t>
+        <w:t xml:space="preserve">Trust decisions are accompanied by short, </w:t>
+      </w:r>
+      <w:r>
+        <w:rPr>
+          <w:rFonts w:asciiTheme="minorHAnsi" w:hAnsiTheme="minorHAnsi" w:cstheme="minorHAnsi"/>
+          <w:i/>
+          <w:iCs/>
+        </w:rPr>
+        <w:t>human readable</w:t>
+      </w:r>
+      <w:r>
+        <w:rPr>
+          <w:rFonts w:asciiTheme="minorHAnsi" w:hAnsiTheme="minorHAnsi" w:cstheme="minorHAnsi"/>
+        </w:rPr>
+        <w:t xml:space="preserve"> proof.  We have an internal evidence and policy format based on the Lampson-Abadi SPKI/SDSI formalism with constrained delegation.  The internal </w:t>
+      </w:r>
+      <w:r>
+        <w:rPr>
+          <w:rFonts w:asciiTheme="minorHAnsi" w:hAnsiTheme="minorHAnsi" w:cstheme="minorHAnsi"/>
+        </w:rPr>
+        <w:t xml:space="preserve">claim </w:t>
+      </w:r>
+      <w:r>
+        <w:rPr>
+          <w:rFonts w:asciiTheme="minorHAnsi" w:hAnsiTheme="minorHAnsi" w:cstheme="minorHAnsi"/>
+        </w:rPr>
+        <w:t>format consist</w:t>
       </w:r>
       <w:r>
         <w:rPr>
@@ -3970,7 +4372,19 @@
         <w:rPr>
           <w:rFonts w:asciiTheme="minorHAnsi" w:hAnsiTheme="minorHAnsi" w:cstheme="minorHAnsi"/>
         </w:rPr>
-        <w:t xml:space="preserve"> of simple predicates with key or measurement</w:t>
+        <w:t xml:space="preserve"> of </w:t>
+      </w:r>
+      <w:r>
+        <w:rPr>
+          <w:rFonts w:asciiTheme="minorHAnsi" w:hAnsiTheme="minorHAnsi" w:cstheme="minorHAnsi"/>
+        </w:rPr>
+        <w:t xml:space="preserve">semantically clear, </w:t>
+      </w:r>
+      <w:r>
+        <w:rPr>
+          <w:rFonts w:asciiTheme="minorHAnsi" w:hAnsiTheme="minorHAnsi" w:cstheme="minorHAnsi"/>
+        </w:rPr>
+        <w:t>simple predicates with key or measurement</w:t>
       </w:r>
       <w:r>
         <w:rPr>
@@ -3988,37 +4402,13 @@
         <w:rPr>
           <w:rFonts w:asciiTheme="minorHAnsi" w:hAnsiTheme="minorHAnsi" w:cstheme="minorHAnsi"/>
         </w:rPr>
-        <w:t>;</w:t>
-      </w:r>
-      <w:r>
-        <w:rPr>
-          <w:rFonts w:asciiTheme="minorHAnsi" w:hAnsiTheme="minorHAnsi" w:cstheme="minorHAnsi"/>
-        </w:rPr>
-        <w:t xml:space="preserve"> these statements are called “</w:t>
-      </w:r>
-      <w:proofErr w:type="spellStart"/>
-      <w:r>
-        <w:rPr>
-          <w:rFonts w:ascii="Courier New" w:hAnsi="Courier New" w:cs="Courier New"/>
-          <w:sz w:val="20"/>
-          <w:szCs w:val="20"/>
-        </w:rPr>
-        <w:t>vse</w:t>
-      </w:r>
-      <w:proofErr w:type="spellEnd"/>
-      <w:r>
-        <w:rPr>
-          <w:rFonts w:ascii="Courier New" w:hAnsi="Courier New" w:cs="Courier New"/>
-          <w:sz w:val="20"/>
-          <w:szCs w:val="20"/>
-        </w:rPr>
-        <w:t>-clauses</w:t>
-      </w:r>
-      <w:r>
-        <w:rPr>
-          <w:rFonts w:asciiTheme="minorHAnsi" w:hAnsiTheme="minorHAnsi" w:cstheme="minorHAnsi"/>
-        </w:rPr>
-        <w:t xml:space="preserve">.” You can also use other claim formats </w:t>
+        <w:t xml:space="preserve">. </w:t>
+      </w:r>
+      <w:r>
+        <w:rPr>
+          <w:rFonts w:asciiTheme="minorHAnsi" w:hAnsiTheme="minorHAnsi" w:cstheme="minorHAnsi"/>
+        </w:rPr>
+        <w:t xml:space="preserve">You can also use other claim formats </w:t>
       </w:r>
       <w:r>
         <w:rPr>
@@ -4076,7 +4466,19 @@
         <w:rPr>
           <w:rFonts w:asciiTheme="minorHAnsi" w:hAnsiTheme="minorHAnsi" w:cstheme="minorHAnsi"/>
         </w:rPr>
-        <w:t>format has the advantage that it is simple and easily read (by humans!).  We haven’t come across a policy we can’t express rapidly in this format</w:t>
+        <w:t xml:space="preserve">format has the advantage that it is simple and easily read (by humans!).  We haven’t </w:t>
+      </w:r>
+      <w:r>
+        <w:rPr>
+          <w:rFonts w:asciiTheme="minorHAnsi" w:hAnsiTheme="minorHAnsi" w:cstheme="minorHAnsi"/>
+        </w:rPr>
+        <w:t xml:space="preserve">yet </w:t>
+      </w:r>
+      <w:r>
+        <w:rPr>
+          <w:rFonts w:asciiTheme="minorHAnsi" w:hAnsiTheme="minorHAnsi" w:cstheme="minorHAnsi"/>
+        </w:rPr>
+        <w:t>come across a policy we can’t express rapidly in this format</w:t>
       </w:r>
       <w:r>
         <w:rPr>
@@ -4100,7 +4502,33 @@
         <w:rPr>
           <w:rFonts w:asciiTheme="minorHAnsi" w:hAnsiTheme="minorHAnsi" w:cstheme="minorHAnsi"/>
         </w:rPr>
-        <w:t xml:space="preserve"> is produced by the policy tools in the utilities directory.  Consult </w:t>
+        <w:t xml:space="preserve"> is produced by the policy tools in the utilities directory</w:t>
+      </w:r>
+      <w:r>
+        <w:rPr>
+          <w:rFonts w:asciiTheme="minorHAnsi" w:hAnsiTheme="minorHAnsi" w:cstheme="minorHAnsi"/>
+        </w:rPr>
+        <w:t xml:space="preserve"> or a policy generator that uses a </w:t>
+      </w:r>
+      <w:proofErr w:type="spellStart"/>
+      <w:r>
+        <w:rPr>
+          <w:rFonts w:asciiTheme="minorHAnsi" w:hAnsiTheme="minorHAnsi" w:cstheme="minorHAnsi"/>
+        </w:rPr>
+        <w:t>json</w:t>
+      </w:r>
+      <w:proofErr w:type="spellEnd"/>
+      <w:r>
+        <w:rPr>
+          <w:rFonts w:asciiTheme="minorHAnsi" w:hAnsiTheme="minorHAnsi" w:cstheme="minorHAnsi"/>
+        </w:rPr>
+        <w:t xml:space="preserve"> like syntax</w:t>
+      </w:r>
+      <w:r>
+        <w:rPr>
+          <w:rFonts w:asciiTheme="minorHAnsi" w:hAnsiTheme="minorHAnsi" w:cstheme="minorHAnsi"/>
+        </w:rPr>
+        <w:t xml:space="preserve">. Consult </w:t>
       </w:r>
       <w:proofErr w:type="spellStart"/>
       <w:r>
@@ -4530,7 +4958,6 @@
           <w:sz w:val="22"/>
           <w:szCs w:val="22"/>
         </w:rPr>
-        <w:lastRenderedPageBreak/>
         <w:t>   </w:t>
       </w:r>
       <w:proofErr w:type="gramStart"/>
@@ -5761,6 +6188,7 @@
           <w:sz w:val="22"/>
           <w:szCs w:val="22"/>
         </w:rPr>
+        <w:lastRenderedPageBreak/>
         <w:t>   </w:t>
       </w:r>
       <w:proofErr w:type="gramStart"/>
@@ -6408,7 +6836,7 @@
         <w:rPr>
           <w:rFonts w:asciiTheme="minorHAnsi" w:hAnsiTheme="minorHAnsi" w:cstheme="minorHAnsi"/>
         </w:rPr>
-        <w:t>Provisioning of keys and data require</w:t>
+        <w:t>Provisioning keys and data require</w:t>
       </w:r>
       <w:r>
         <w:rPr>
@@ -6420,7 +6848,19 @@
         <w:rPr>
           <w:rFonts w:asciiTheme="minorHAnsi" w:hAnsiTheme="minorHAnsi" w:cstheme="minorHAnsi"/>
         </w:rPr>
-        <w:t xml:space="preserve"> almost no change</w:t>
+        <w:t xml:space="preserve"> almost </w:t>
+      </w:r>
+      <w:r>
+        <w:rPr>
+          <w:rFonts w:asciiTheme="minorHAnsi" w:hAnsiTheme="minorHAnsi" w:cstheme="minorHAnsi"/>
+        </w:rPr>
+        <w:t xml:space="preserve">little </w:t>
+      </w:r>
+      <w:r>
+        <w:rPr>
+          <w:rFonts w:asciiTheme="minorHAnsi" w:hAnsiTheme="minorHAnsi" w:cstheme="minorHAnsi"/>
+        </w:rPr>
+        <w:t>change</w:t>
       </w:r>
       <w:r>
         <w:rPr>
@@ -6432,25 +6872,7 @@
         <w:rPr>
           <w:rFonts w:asciiTheme="minorHAnsi" w:hAnsiTheme="minorHAnsi" w:cstheme="minorHAnsi"/>
         </w:rPr>
-        <w:t xml:space="preserve">.  Basic keys are either generated by the application or transmitted via a secure channel from a trusted application in the security domain.  Data is provisioned </w:t>
-      </w:r>
-      <w:r>
-        <w:rPr>
-          <w:rFonts w:asciiTheme="minorHAnsi" w:hAnsiTheme="minorHAnsi" w:cstheme="minorHAnsi"/>
-        </w:rPr>
-        <w:t>as before</w:t>
-      </w:r>
-      <w:r>
-        <w:rPr>
-          <w:rFonts w:asciiTheme="minorHAnsi" w:hAnsiTheme="minorHAnsi" w:cstheme="minorHAnsi"/>
-        </w:rPr>
-        <w:t>,</w:t>
-      </w:r>
-      <w:r>
-        <w:rPr>
-          <w:rFonts w:asciiTheme="minorHAnsi" w:hAnsiTheme="minorHAnsi" w:cstheme="minorHAnsi"/>
-        </w:rPr>
-        <w:t xml:space="preserve"> except through a secure channel.</w:t>
+        <w:t>.  Basic keys are either generated by the application or transmitted via a secure channel from a trusted application in the security domain.  Data is provisioned through a secure channel.</w:t>
       </w:r>
     </w:p>
     <w:p>
@@ -6570,7 +6992,6 @@
         <w:rPr>
           <w:rFonts w:asciiTheme="minorHAnsi" w:hAnsiTheme="minorHAnsi" w:cstheme="minorHAnsi"/>
         </w:rPr>
-        <w:lastRenderedPageBreak/>
         <w:t>The Certifier Service can add or upgrade individual Confidential Computing applications without redeploying exiting ones.</w:t>
       </w:r>
     </w:p>
@@ -6715,6 +7136,7 @@
         <w:rPr>
           <w:rFonts w:asciiTheme="minorHAnsi" w:hAnsiTheme="minorHAnsi" w:cstheme="minorHAnsi"/>
         </w:rPr>
+        <w:lastRenderedPageBreak/>
         <w:t xml:space="preserve">When programming a </w:t>
       </w:r>
       <w:r>
@@ -7001,6 +7423,19 @@
           <w:rFonts w:asciiTheme="minorHAnsi" w:hAnsiTheme="minorHAnsi" w:cstheme="minorHAnsi"/>
         </w:rPr>
       </w:pPr>
+      <w:r>
+        <w:rPr>
+          <w:rFonts w:asciiTheme="minorHAnsi" w:hAnsiTheme="minorHAnsi" w:cstheme="minorHAnsi"/>
+        </w:rPr>
+        <w:t>Consult the “Certifier Framework appendix” for more information about the Certifier API and how to use it.</w:t>
+      </w:r>
+    </w:p>
+    <w:p>
+      <w:pPr>
+        <w:rPr>
+          <w:rFonts w:asciiTheme="minorHAnsi" w:hAnsiTheme="minorHAnsi" w:cstheme="minorHAnsi"/>
+        </w:rPr>
+      </w:pPr>
     </w:p>
     <w:p>
       <w:pPr>
@@ -7111,7 +7546,6 @@
         <w:rPr>
           <w:rFonts w:asciiTheme="minorHAnsi" w:eastAsiaTheme="minorEastAsia" w:hAnsiTheme="minorHAnsi" w:cstheme="minorHAnsi"/>
         </w:rPr>
-        <w:lastRenderedPageBreak/>
         <w:t xml:space="preserve">Secure </w:t>
       </w:r>
       <w:r>
@@ -7475,6 +7909,7 @@
           <w:sz w:val="28"/>
           <w:szCs w:val="28"/>
         </w:rPr>
+        <w:lastRenderedPageBreak/>
         <w:t>Advice</w:t>
       </w:r>
     </w:p>
@@ -7505,16 +7940,16 @@
       <w:r>
         <w:rPr>
           <w:rFonts w:ascii="Courier New" w:hAnsi="Courier New" w:cs="Courier New"/>
-          <w:sz w:val="20"/>
-          <w:szCs w:val="20"/>
+          <w:sz w:val="22"/>
+          <w:szCs w:val="22"/>
         </w:rPr>
         <w:t>sample_app</w:t>
       </w:r>
       <w:r>
         <w:rPr>
           <w:rFonts w:ascii="Courier New" w:hAnsi="Courier New" w:cs="Courier New"/>
-          <w:sz w:val="20"/>
-          <w:szCs w:val="20"/>
+          <w:sz w:val="22"/>
+          <w:szCs w:val="22"/>
         </w:rPr>
         <w:t>s</w:t>
       </w:r>
@@ -7522,8 +7957,8 @@
       <w:r>
         <w:rPr>
           <w:rFonts w:ascii="Courier New" w:hAnsi="Courier New" w:cs="Courier New"/>
-          <w:sz w:val="20"/>
-          <w:szCs w:val="20"/>
+          <w:sz w:val="22"/>
+          <w:szCs w:val="22"/>
         </w:rPr>
         <w:t>/</w:t>
       </w:r>
@@ -7531,8 +7966,8 @@
       <w:r>
         <w:rPr>
           <w:rFonts w:ascii="Courier New" w:hAnsi="Courier New" w:cs="Courier New"/>
-          <w:sz w:val="20"/>
-          <w:szCs w:val="20"/>
+          <w:sz w:val="22"/>
+          <w:szCs w:val="22"/>
         </w:rPr>
         <w:t>simple_app</w:t>
       </w:r>
@@ -7540,8 +7975,8 @@
       <w:r>
         <w:rPr>
           <w:rFonts w:ascii="Courier New" w:hAnsi="Courier New" w:cs="Courier New"/>
-          <w:sz w:val="20"/>
-          <w:szCs w:val="20"/>
+          <w:sz w:val="22"/>
+          <w:szCs w:val="22"/>
         </w:rPr>
         <w:t xml:space="preserve"> </w:t>
       </w:r>
@@ -8011,7 +8446,27 @@
         <w:rPr>
           <w:rFonts w:asciiTheme="minorHAnsi" w:hAnsiTheme="minorHAnsi" w:cstheme="minorHAnsi"/>
         </w:rPr>
-        <w:t xml:space="preserve">Here are a few notes on the code style generally employed.  Syntactically, we use the Google C++ style guide.  Generally, we employ </w:t>
+        <w:t>Here are a few notes on the code style generally employed.</w:t>
+      </w:r>
+    </w:p>
+    <w:p>
+      <w:pPr>
+        <w:rPr>
+          <w:rFonts w:asciiTheme="minorHAnsi" w:hAnsiTheme="minorHAnsi" w:cstheme="minorHAnsi"/>
+        </w:rPr>
+      </w:pPr>
+    </w:p>
+    <w:p>
+      <w:pPr>
+        <w:rPr>
+          <w:rFonts w:asciiTheme="minorHAnsi" w:hAnsiTheme="minorHAnsi" w:cstheme="minorHAnsi"/>
+        </w:rPr>
+      </w:pPr>
+      <w:r>
+        <w:rPr>
+          <w:rFonts w:asciiTheme="minorHAnsi" w:hAnsiTheme="minorHAnsi" w:cstheme="minorHAnsi"/>
+        </w:rPr>
+        <w:t xml:space="preserve">Syntactically, we use the Google C++ style guide.  Generally, we employ </w:t>
       </w:r>
       <w:r>
         <w:rPr>
@@ -8045,16 +8500,14 @@
         <w:rPr>
           <w:rFonts w:asciiTheme="minorHAnsi" w:hAnsiTheme="minorHAnsi" w:cstheme="minorHAnsi"/>
         </w:rPr>
-        <w:t xml:space="preserve"> can be easily serialized and are </w:t>
-      </w:r>
-      <w:proofErr w:type="gramStart"/>
-      <w:r>
-        <w:rPr>
-          <w:rFonts w:asciiTheme="minorHAnsi" w:hAnsiTheme="minorHAnsi" w:cstheme="minorHAnsi"/>
-        </w:rPr>
-        <w:t>extensible</w:t>
-      </w:r>
-      <w:proofErr w:type="gramEnd"/>
+        <w:t xml:space="preserve"> can be easily serialized and are extensible</w:t>
+      </w:r>
+      <w:r>
+        <w:rPr>
+          <w:rFonts w:asciiTheme="minorHAnsi" w:hAnsiTheme="minorHAnsi" w:cstheme="minorHAnsi"/>
+        </w:rPr>
+        <w:t>,</w:t>
+      </w:r>
       <w:r>
         <w:rPr>
           <w:rFonts w:asciiTheme="minorHAnsi" w:hAnsiTheme="minorHAnsi" w:cstheme="minorHAnsi"/>
@@ -8065,7 +8518,47 @@
         <w:rPr>
           <w:rFonts w:asciiTheme="minorHAnsi" w:hAnsiTheme="minorHAnsi" w:cstheme="minorHAnsi"/>
         </w:rPr>
-        <w:t>.  Input arguments to functions come first (left to right) in function definitions and are often const; output arguments come last and are pointers.  Generally, output data structures are created by the caller.  We employ Google style byte serialization, that is: strings can hold binary values that are assigned and retrieved with standard string functions; the advantage is the string class manages data allocation.</w:t>
+        <w:t xml:space="preserve">.  </w:t>
+      </w:r>
+    </w:p>
+    <w:p>
+      <w:pPr>
+        <w:rPr>
+          <w:rFonts w:asciiTheme="minorHAnsi" w:hAnsiTheme="minorHAnsi" w:cstheme="minorHAnsi"/>
+        </w:rPr>
+      </w:pPr>
+    </w:p>
+    <w:p>
+      <w:pPr>
+        <w:rPr>
+          <w:rFonts w:asciiTheme="minorHAnsi" w:hAnsiTheme="minorHAnsi" w:cstheme="minorHAnsi"/>
+        </w:rPr>
+      </w:pPr>
+      <w:r>
+        <w:rPr>
+          <w:rFonts w:asciiTheme="minorHAnsi" w:hAnsiTheme="minorHAnsi" w:cstheme="minorHAnsi"/>
+        </w:rPr>
+        <w:t>Input arguments to functions come first (left to right) in function definitions and are often const; output arguments come last and are pointers.  Generally, output data structures are created by the caller.</w:t>
+      </w:r>
+    </w:p>
+    <w:p>
+      <w:pPr>
+        <w:rPr>
+          <w:rFonts w:asciiTheme="minorHAnsi" w:hAnsiTheme="minorHAnsi" w:cstheme="minorHAnsi"/>
+        </w:rPr>
+      </w:pPr>
+    </w:p>
+    <w:p>
+      <w:pPr>
+        <w:rPr>
+          <w:rFonts w:asciiTheme="minorHAnsi" w:hAnsiTheme="minorHAnsi" w:cstheme="minorHAnsi"/>
+        </w:rPr>
+      </w:pPr>
+      <w:r>
+        <w:rPr>
+          <w:rFonts w:asciiTheme="minorHAnsi" w:hAnsiTheme="minorHAnsi" w:cstheme="minorHAnsi"/>
+        </w:rPr>
+        <w:t>We employ Google style byte serialization, that is: strings can hold binary values that are assigned and retrieved with standard string functions; the advantage is the string class manages data allocation.</w:t>
       </w:r>
     </w:p>
     <w:p>
@@ -8534,6 +9027,7 @@
           <w:sz w:val="22"/>
           <w:szCs w:val="22"/>
         </w:rPr>
+        <w:lastRenderedPageBreak/>
         <w:t>There is</w:t>
       </w:r>
       <w:r>
@@ -8855,7 +9349,6 @@
           <w:sz w:val="22"/>
           <w:szCs w:val="22"/>
         </w:rPr>
-        <w:lastRenderedPageBreak/>
         <w:t xml:space="preserve">bool </w:t>
       </w:r>
       <w:proofErr w:type="spellStart"/>
@@ -10346,6 +10839,7 @@
           <w:sz w:val="22"/>
           <w:szCs w:val="22"/>
         </w:rPr>
+        <w:lastRenderedPageBreak/>
         <w:t xml:space="preserve">void </w:t>
       </w:r>
       <w:proofErr w:type="spellStart"/>
@@ -10704,17 +11198,7 @@
           <w:sz w:val="22"/>
           <w:szCs w:val="22"/>
         </w:rPr>
-        <w:t xml:space="preserve">This is a very useful function which retrieve the unforgeable peer identity (usually a measurement) for the authenticated peer on the </w:t>
-      </w:r>
-      <w:r>
-        <w:rPr>
-          <w:rFonts w:asciiTheme="minorHAnsi" w:eastAsiaTheme="minorEastAsia" w:hAnsiTheme="minorHAnsi" w:cstheme="minorHAnsi"/>
-          <w:color w:val="000000"/>
-          <w:sz w:val="22"/>
-          <w:szCs w:val="22"/>
-        </w:rPr>
-        <w:lastRenderedPageBreak/>
-        <w:t>remote end of the channel.  You can use this for more granular access decisions to individual resources, for example.</w:t>
+        <w:t>This is a very useful function which retrieve the unforgeable peer identity (usually a measurement) for the authenticated peer on the remote end of the channel.  You can use this for more granular access decisions to individual resources, for example.</w:t>
       </w:r>
     </w:p>
     <w:p>
@@ -12453,6 +12937,7 @@
           <w:sz w:val="22"/>
           <w:szCs w:val="22"/>
         </w:rPr>
+        <w:lastRenderedPageBreak/>
         <w:t xml:space="preserve">bool </w:t>
       </w:r>
       <w:proofErr w:type="spellStart"/>
@@ -12944,7 +13429,6 @@
           <w:sz w:val="22"/>
           <w:szCs w:val="22"/>
         </w:rPr>
-        <w:lastRenderedPageBreak/>
         <w:t xml:space="preserve">These two functions provide authenticated encryption and decryption of buffers.  Supported algorithms are </w:t>
       </w:r>
       <w:r>
@@ -15847,6 +16331,7 @@
           <w:sz w:val="22"/>
           <w:szCs w:val="22"/>
         </w:rPr>
+        <w:lastRenderedPageBreak/>
         <w:t>issuer_name_str</w:t>
       </w:r>
       <w:proofErr w:type="spellEnd"/>
@@ -16390,7 +16875,6 @@
           <w:sz w:val="22"/>
           <w:szCs w:val="22"/>
         </w:rPr>
-        <w:lastRenderedPageBreak/>
         <w:t xml:space="preserve">string* </w:t>
       </w:r>
       <w:proofErr w:type="spellStart"/>
@@ -18051,687 +18535,6 @@
       <w:pPr>
         <w:rPr>
           <w:rFonts w:asciiTheme="minorHAnsi" w:hAnsiTheme="minorHAnsi" w:cstheme="minorHAnsi"/>
-        </w:rPr>
-      </w:pPr>
-      <w:r>
-        <w:rPr>
-          <w:rFonts w:asciiTheme="minorHAnsi" w:hAnsiTheme="minorHAnsi" w:cstheme="minorHAnsi"/>
-        </w:rPr>
-        <w:t xml:space="preserve">The principal interfaces for the Certifier API are in the files support.cc and certifier.cc.  However, most of the patterns used in writing an application are very similar so we also supply several common helper functions in cc_helper.cc.  </w:t>
-      </w:r>
-      <w:r>
-        <w:rPr>
-          <w:rFonts w:asciiTheme="minorHAnsi" w:hAnsiTheme="minorHAnsi" w:cstheme="minorHAnsi"/>
-        </w:rPr>
-        <w:t xml:space="preserve"> There are several different “enclaves” supported in the Certifier Framework (and we’ll be adding more).  These include:</w:t>
-      </w:r>
-    </w:p>
-    <w:p>
-      <w:pPr>
-        <w:rPr>
-          <w:rFonts w:asciiTheme="minorHAnsi" w:hAnsiTheme="minorHAnsi" w:cstheme="minorHAnsi"/>
-        </w:rPr>
-      </w:pPr>
-    </w:p>
-    <w:p>
-      <w:pPr>
-        <w:pStyle w:val="ListParagraph"/>
-        <w:numPr>
-          <w:ilvl w:val="0"/>
-          <w:numId w:val="16"/>
-        </w:numPr>
-        <w:rPr>
-          <w:rFonts w:asciiTheme="minorHAnsi" w:hAnsiTheme="minorHAnsi" w:cstheme="minorHAnsi"/>
-        </w:rPr>
-      </w:pPr>
-      <w:r>
-        <w:rPr>
-          <w:rFonts w:asciiTheme="minorHAnsi" w:hAnsiTheme="minorHAnsi" w:cstheme="minorHAnsi"/>
-        </w:rPr>
-        <w:t>A simulated enclave which allows you to develop on any machine by providing a simulated Confidential Computing environment.</w:t>
-      </w:r>
-      <w:r>
-        <w:rPr>
-          <w:rFonts w:asciiTheme="minorHAnsi" w:hAnsiTheme="minorHAnsi" w:cstheme="minorHAnsi"/>
-        </w:rPr>
-        <w:t xml:space="preserve">  </w:t>
-      </w:r>
-      <w:r>
-        <w:rPr>
-          <w:rFonts w:asciiTheme="minorHAnsi" w:hAnsiTheme="minorHAnsi" w:cstheme="minorHAnsi"/>
-        </w:rPr>
-        <w:t>A standard “simple application</w:t>
-      </w:r>
-      <w:r>
-        <w:rPr>
-          <w:rFonts w:asciiTheme="minorHAnsi" w:hAnsiTheme="minorHAnsi" w:cstheme="minorHAnsi"/>
-        </w:rPr>
-        <w:t>,</w:t>
-      </w:r>
-      <w:r>
-        <w:rPr>
-          <w:rFonts w:asciiTheme="minorHAnsi" w:hAnsiTheme="minorHAnsi" w:cstheme="minorHAnsi"/>
-        </w:rPr>
-        <w:t>” called “</w:t>
-      </w:r>
-      <w:proofErr w:type="spellStart"/>
-      <w:r>
-        <w:rPr>
-          <w:rFonts w:asciiTheme="minorHAnsi" w:hAnsiTheme="minorHAnsi" w:cstheme="minorHAnsi"/>
-        </w:rPr>
-        <w:t>simple_app</w:t>
-      </w:r>
-      <w:proofErr w:type="spellEnd"/>
-      <w:r>
-        <w:rPr>
-          <w:rFonts w:asciiTheme="minorHAnsi" w:hAnsiTheme="minorHAnsi" w:cstheme="minorHAnsi"/>
-        </w:rPr>
-        <w:t>,”</w:t>
-      </w:r>
-      <w:r>
-        <w:rPr>
-          <w:rFonts w:asciiTheme="minorHAnsi" w:hAnsiTheme="minorHAnsi" w:cstheme="minorHAnsi"/>
-        </w:rPr>
-        <w:t xml:space="preserve"> </w:t>
-      </w:r>
-      <w:r>
-        <w:rPr>
-          <w:rFonts w:asciiTheme="minorHAnsi" w:hAnsiTheme="minorHAnsi" w:cstheme="minorHAnsi"/>
-        </w:rPr>
-        <w:t xml:space="preserve">that runs under the simulated enclave, </w:t>
-      </w:r>
-      <w:r>
-        <w:rPr>
-          <w:rFonts w:asciiTheme="minorHAnsi" w:hAnsiTheme="minorHAnsi" w:cstheme="minorHAnsi"/>
-        </w:rPr>
-        <w:t xml:space="preserve">is in </w:t>
-      </w:r>
-      <w:r>
-        <w:rPr>
-          <w:rFonts w:asciiTheme="minorHAnsi" w:hAnsiTheme="minorHAnsi" w:cstheme="minorHAnsi"/>
-        </w:rPr>
-        <w:t xml:space="preserve">contained </w:t>
-      </w:r>
-      <w:r>
-        <w:rPr>
-          <w:rFonts w:asciiTheme="minorHAnsi" w:hAnsiTheme="minorHAnsi" w:cstheme="minorHAnsi"/>
-        </w:rPr>
-        <w:t xml:space="preserve">the directory </w:t>
-      </w:r>
-      <w:proofErr w:type="spellStart"/>
-      <w:r>
-        <w:rPr>
-          <w:rFonts w:ascii="Courier New" w:hAnsi="Courier New" w:cs="Courier New"/>
-          <w:sz w:val="21"/>
-          <w:szCs w:val="21"/>
-        </w:rPr>
-        <w:t>sample_apps</w:t>
-      </w:r>
-      <w:proofErr w:type="spellEnd"/>
-      <w:r>
-        <w:rPr>
-          <w:rFonts w:ascii="Courier New" w:hAnsi="Courier New" w:cs="Courier New"/>
-          <w:sz w:val="21"/>
-          <w:szCs w:val="21"/>
-        </w:rPr>
-        <w:t>/</w:t>
-      </w:r>
-      <w:proofErr w:type="spellStart"/>
-      <w:r>
-        <w:rPr>
-          <w:rFonts w:ascii="Courier New" w:hAnsi="Courier New" w:cs="Courier New"/>
-          <w:sz w:val="21"/>
-          <w:szCs w:val="21"/>
-        </w:rPr>
-        <w:t>simple_app</w:t>
-      </w:r>
-      <w:proofErr w:type="spellEnd"/>
-      <w:r>
-        <w:rPr>
-          <w:rFonts w:asciiTheme="minorHAnsi" w:hAnsiTheme="minorHAnsi" w:cstheme="minorHAnsi"/>
-        </w:rPr>
-        <w:t>.</w:t>
-      </w:r>
-    </w:p>
-    <w:p>
-      <w:pPr>
-        <w:pStyle w:val="ListParagraph"/>
-        <w:numPr>
-          <w:ilvl w:val="0"/>
-          <w:numId w:val="16"/>
-        </w:numPr>
-        <w:rPr>
-          <w:rFonts w:asciiTheme="minorHAnsi" w:hAnsiTheme="minorHAnsi" w:cstheme="minorHAnsi"/>
-        </w:rPr>
-      </w:pPr>
-      <w:r>
-        <w:rPr>
-          <w:rFonts w:asciiTheme="minorHAnsi" w:hAnsiTheme="minorHAnsi" w:cstheme="minorHAnsi"/>
-        </w:rPr>
-        <w:t>An SEV-SNP based enclave which employs SEV-SNP (at the VM level) to provide a Confidential Computing environment.</w:t>
-      </w:r>
-      <w:r>
-        <w:rPr>
-          <w:rFonts w:asciiTheme="minorHAnsi" w:hAnsiTheme="minorHAnsi" w:cstheme="minorHAnsi"/>
-        </w:rPr>
-        <w:t xml:space="preserve">  The directory</w:t>
-      </w:r>
-      <w:r>
-        <w:rPr>
-          <w:rFonts w:asciiTheme="minorHAnsi" w:hAnsiTheme="minorHAnsi" w:cstheme="minorHAnsi"/>
-        </w:rPr>
-        <w:t xml:space="preserve"> </w:t>
-      </w:r>
-      <w:proofErr w:type="spellStart"/>
-      <w:r>
-        <w:rPr>
-          <w:rFonts w:ascii="Courier New" w:hAnsi="Courier New" w:cs="Courier New"/>
-          <w:sz w:val="21"/>
-          <w:szCs w:val="21"/>
-        </w:rPr>
-        <w:t>sample_apps</w:t>
-      </w:r>
-      <w:proofErr w:type="spellEnd"/>
-      <w:r>
-        <w:rPr>
-          <w:rFonts w:ascii="Courier New" w:hAnsi="Courier New" w:cs="Courier New"/>
-          <w:sz w:val="21"/>
-          <w:szCs w:val="21"/>
-        </w:rPr>
-        <w:t>/</w:t>
-      </w:r>
-      <w:proofErr w:type="spellStart"/>
-      <w:r>
-        <w:rPr>
-          <w:rFonts w:ascii="Courier New" w:hAnsi="Courier New" w:cs="Courier New"/>
-          <w:sz w:val="21"/>
-          <w:szCs w:val="21"/>
-        </w:rPr>
-        <w:t>simple_app</w:t>
-      </w:r>
-      <w:r>
-        <w:rPr>
-          <w:rFonts w:ascii="Courier New" w:hAnsi="Courier New" w:cs="Courier New"/>
-          <w:sz w:val="21"/>
-          <w:szCs w:val="21"/>
-        </w:rPr>
-        <w:t>_under_snp</w:t>
-      </w:r>
-      <w:proofErr w:type="spellEnd"/>
-      <w:r>
-        <w:rPr>
-          <w:rFonts w:asciiTheme="minorHAnsi" w:hAnsiTheme="minorHAnsi" w:cstheme="minorHAnsi"/>
-        </w:rPr>
-        <w:t xml:space="preserve"> contains and implementation of “</w:t>
-      </w:r>
-      <w:proofErr w:type="spellStart"/>
-      <w:r>
-        <w:rPr>
-          <w:rFonts w:asciiTheme="minorHAnsi" w:hAnsiTheme="minorHAnsi" w:cstheme="minorHAnsi"/>
-        </w:rPr>
-        <w:t>simple_app</w:t>
-      </w:r>
-      <w:proofErr w:type="spellEnd"/>
-      <w:r>
-        <w:rPr>
-          <w:rFonts w:asciiTheme="minorHAnsi" w:hAnsiTheme="minorHAnsi" w:cstheme="minorHAnsi"/>
-        </w:rPr>
-        <w:t>” that runs under SEV.</w:t>
-      </w:r>
-    </w:p>
-    <w:p>
-      <w:pPr>
-        <w:pStyle w:val="ListParagraph"/>
-        <w:numPr>
-          <w:ilvl w:val="0"/>
-          <w:numId w:val="16"/>
-        </w:numPr>
-        <w:rPr>
-          <w:rFonts w:asciiTheme="minorHAnsi" w:hAnsiTheme="minorHAnsi" w:cstheme="minorHAnsi"/>
-        </w:rPr>
-      </w:pPr>
-      <w:r>
-        <w:rPr>
-          <w:rFonts w:asciiTheme="minorHAnsi" w:hAnsiTheme="minorHAnsi" w:cstheme="minorHAnsi"/>
-        </w:rPr>
-        <w:t xml:space="preserve">An </w:t>
-      </w:r>
-      <w:r>
-        <w:rPr>
-          <w:rFonts w:asciiTheme="minorHAnsi" w:hAnsiTheme="minorHAnsi" w:cstheme="minorHAnsi"/>
-        </w:rPr>
-        <w:t>application service</w:t>
-      </w:r>
-      <w:r>
-        <w:rPr>
-          <w:rFonts w:asciiTheme="minorHAnsi" w:hAnsiTheme="minorHAnsi" w:cstheme="minorHAnsi"/>
-        </w:rPr>
-        <w:t>-</w:t>
-      </w:r>
-      <w:r>
-        <w:rPr>
-          <w:rFonts w:asciiTheme="minorHAnsi" w:hAnsiTheme="minorHAnsi" w:cstheme="minorHAnsi"/>
-        </w:rPr>
-        <w:t>based enclave which provides a Confidential Computing environment to applications within an encrypted virtual machine (like an SEV-SNP machine)</w:t>
-      </w:r>
-      <w:r>
-        <w:rPr>
-          <w:rFonts w:asciiTheme="minorHAnsi" w:hAnsiTheme="minorHAnsi" w:cstheme="minorHAnsi"/>
-        </w:rPr>
-        <w:t xml:space="preserve"> is</w:t>
-      </w:r>
-      <w:r>
-        <w:rPr>
-          <w:rFonts w:asciiTheme="minorHAnsi" w:hAnsiTheme="minorHAnsi" w:cstheme="minorHAnsi"/>
-        </w:rPr>
-        <w:t xml:space="preserve">. </w:t>
-      </w:r>
-      <w:r>
-        <w:rPr>
-          <w:rFonts w:asciiTheme="minorHAnsi" w:hAnsiTheme="minorHAnsi" w:cstheme="minorHAnsi"/>
-        </w:rPr>
-        <w:t xml:space="preserve">The service that provides this service is in the directory </w:t>
-      </w:r>
-      <w:proofErr w:type="spellStart"/>
-      <w:r>
-        <w:rPr>
-          <w:rFonts w:ascii="Courier New" w:hAnsi="Courier New" w:cs="Courier New"/>
-          <w:sz w:val="21"/>
-          <w:szCs w:val="21"/>
-        </w:rPr>
-        <w:t>application_service</w:t>
-      </w:r>
-      <w:proofErr w:type="spellEnd"/>
-      <w:r>
-        <w:rPr>
-          <w:rFonts w:asciiTheme="minorHAnsi" w:hAnsiTheme="minorHAnsi" w:cstheme="minorHAnsi"/>
-        </w:rPr>
-        <w:t xml:space="preserve">. </w:t>
-      </w:r>
-      <w:r>
-        <w:rPr>
-          <w:rFonts w:asciiTheme="minorHAnsi" w:hAnsiTheme="minorHAnsi" w:cstheme="minorHAnsi"/>
-        </w:rPr>
-        <w:t>Th</w:t>
-      </w:r>
-      <w:r>
-        <w:rPr>
-          <w:rFonts w:asciiTheme="minorHAnsi" w:hAnsiTheme="minorHAnsi" w:cstheme="minorHAnsi"/>
-        </w:rPr>
-        <w:t xml:space="preserve">e version of simple app that runs under the </w:t>
-      </w:r>
-      <w:proofErr w:type="spellStart"/>
-      <w:r>
-        <w:rPr>
-          <w:rFonts w:ascii="Courier New" w:hAnsi="Courier New" w:cs="Courier New"/>
-          <w:sz w:val="21"/>
-          <w:szCs w:val="21"/>
-        </w:rPr>
-        <w:t>application_</w:t>
-      </w:r>
-      <w:proofErr w:type="gramStart"/>
-      <w:r>
-        <w:rPr>
-          <w:rFonts w:ascii="Courier New" w:hAnsi="Courier New" w:cs="Courier New"/>
-          <w:sz w:val="21"/>
-          <w:szCs w:val="21"/>
-        </w:rPr>
-        <w:t>service</w:t>
-      </w:r>
-      <w:proofErr w:type="spellEnd"/>
-      <w:r>
-        <w:rPr>
-          <w:rFonts w:asciiTheme="minorHAnsi" w:hAnsiTheme="minorHAnsi" w:cstheme="minorHAnsi"/>
-        </w:rPr>
-        <w:t xml:space="preserve"> </w:t>
-      </w:r>
-      <w:r>
-        <w:rPr>
-          <w:rFonts w:asciiTheme="minorHAnsi" w:hAnsiTheme="minorHAnsi" w:cstheme="minorHAnsi"/>
-        </w:rPr>
-        <w:t xml:space="preserve"> </w:t>
-      </w:r>
-      <w:r>
-        <w:rPr>
-          <w:rFonts w:asciiTheme="minorHAnsi" w:hAnsiTheme="minorHAnsi" w:cstheme="minorHAnsi"/>
-        </w:rPr>
-        <w:t>is</w:t>
-      </w:r>
-      <w:proofErr w:type="gramEnd"/>
-      <w:r>
-        <w:rPr>
-          <w:rFonts w:asciiTheme="minorHAnsi" w:hAnsiTheme="minorHAnsi" w:cstheme="minorHAnsi"/>
-        </w:rPr>
-        <w:t xml:space="preserve"> in the </w:t>
-      </w:r>
-      <w:r>
-        <w:rPr>
-          <w:rFonts w:asciiTheme="minorHAnsi" w:hAnsiTheme="minorHAnsi" w:cstheme="minorHAnsi"/>
-        </w:rPr>
-        <w:t xml:space="preserve">directory </w:t>
-      </w:r>
-      <w:proofErr w:type="spellStart"/>
-      <w:r>
-        <w:rPr>
-          <w:rFonts w:ascii="Courier New" w:hAnsi="Courier New" w:cs="Courier New"/>
-          <w:sz w:val="21"/>
-          <w:szCs w:val="21"/>
-        </w:rPr>
-        <w:t>sample_apps</w:t>
-      </w:r>
-      <w:proofErr w:type="spellEnd"/>
-      <w:r>
-        <w:rPr>
-          <w:rFonts w:ascii="Courier New" w:hAnsi="Courier New" w:cs="Courier New"/>
-          <w:sz w:val="21"/>
-          <w:szCs w:val="21"/>
-        </w:rPr>
-        <w:t>/</w:t>
-      </w:r>
-      <w:proofErr w:type="spellStart"/>
-      <w:r>
-        <w:rPr>
-          <w:rFonts w:ascii="Courier New" w:hAnsi="Courier New" w:cs="Courier New"/>
-          <w:sz w:val="21"/>
-          <w:szCs w:val="21"/>
-        </w:rPr>
-        <w:t>simple_app_under_app_service</w:t>
-      </w:r>
-      <w:proofErr w:type="spellEnd"/>
-      <w:r>
-        <w:rPr>
-          <w:rFonts w:asciiTheme="minorHAnsi" w:hAnsiTheme="minorHAnsi" w:cstheme="minorHAnsi"/>
-        </w:rPr>
-        <w:t>.</w:t>
-      </w:r>
-    </w:p>
-    <w:p>
-      <w:pPr>
-        <w:pStyle w:val="ListParagraph"/>
-        <w:numPr>
-          <w:ilvl w:val="0"/>
-          <w:numId w:val="16"/>
-        </w:numPr>
-        <w:rPr>
-          <w:rFonts w:asciiTheme="minorHAnsi" w:hAnsiTheme="minorHAnsi" w:cstheme="minorHAnsi"/>
-        </w:rPr>
-      </w:pPr>
-      <w:r>
-        <w:rPr>
-          <w:rFonts w:asciiTheme="minorHAnsi" w:hAnsiTheme="minorHAnsi" w:cstheme="minorHAnsi"/>
-        </w:rPr>
-        <w:t xml:space="preserve">The directory </w:t>
-      </w:r>
-      <w:proofErr w:type="spellStart"/>
-      <w:r>
-        <w:rPr>
-          <w:rFonts w:ascii="Courier New" w:hAnsi="Courier New" w:cs="Courier New"/>
-          <w:sz w:val="21"/>
-          <w:szCs w:val="21"/>
-        </w:rPr>
-        <w:t>sample_apps</w:t>
-      </w:r>
-      <w:proofErr w:type="spellEnd"/>
-      <w:r>
-        <w:rPr>
-          <w:rFonts w:ascii="Courier New" w:hAnsi="Courier New" w:cs="Courier New"/>
-          <w:sz w:val="21"/>
-          <w:szCs w:val="21"/>
-        </w:rPr>
-        <w:t>/</w:t>
-      </w:r>
-      <w:proofErr w:type="spellStart"/>
-      <w:r>
-        <w:rPr>
-          <w:rFonts w:ascii="Courier New" w:hAnsi="Courier New" w:cs="Courier New"/>
-          <w:sz w:val="21"/>
-          <w:szCs w:val="21"/>
-        </w:rPr>
-        <w:t>simple_app</w:t>
-      </w:r>
-      <w:r>
-        <w:rPr>
-          <w:rFonts w:ascii="Courier New" w:hAnsi="Courier New" w:cs="Courier New"/>
-          <w:sz w:val="21"/>
-          <w:szCs w:val="21"/>
-        </w:rPr>
-        <w:t>_under_oe</w:t>
-      </w:r>
-      <w:proofErr w:type="spellEnd"/>
-      <w:r>
-        <w:rPr>
-          <w:rFonts w:ascii="Courier New" w:hAnsi="Courier New" w:cs="Courier New"/>
-          <w:sz w:val="21"/>
-          <w:szCs w:val="21"/>
-        </w:rPr>
-        <w:t xml:space="preserve"> </w:t>
-      </w:r>
-      <w:r>
-        <w:rPr>
-          <w:rFonts w:asciiTheme="minorHAnsi" w:hAnsiTheme="minorHAnsi" w:cstheme="minorHAnsi"/>
-        </w:rPr>
-        <w:t>contains an implementation of “</w:t>
-      </w:r>
-      <w:proofErr w:type="spellStart"/>
-      <w:r>
-        <w:rPr>
-          <w:rFonts w:asciiTheme="minorHAnsi" w:hAnsiTheme="minorHAnsi" w:cstheme="minorHAnsi"/>
-        </w:rPr>
-        <w:t>simple_app</w:t>
-      </w:r>
-      <w:proofErr w:type="spellEnd"/>
-      <w:r>
-        <w:rPr>
-          <w:rFonts w:asciiTheme="minorHAnsi" w:hAnsiTheme="minorHAnsi" w:cstheme="minorHAnsi"/>
-        </w:rPr>
-        <w:t>” under Open Enclaves.</w:t>
-      </w:r>
-    </w:p>
-    <w:p>
-      <w:pPr>
-        <w:pStyle w:val="ListParagraph"/>
-        <w:numPr>
-          <w:ilvl w:val="0"/>
-          <w:numId w:val="16"/>
-        </w:numPr>
-        <w:rPr>
-          <w:rFonts w:asciiTheme="minorHAnsi" w:hAnsiTheme="minorHAnsi" w:cstheme="minorHAnsi"/>
-        </w:rPr>
-      </w:pPr>
-      <w:r>
-        <w:rPr>
-          <w:rFonts w:asciiTheme="minorHAnsi" w:hAnsiTheme="minorHAnsi" w:cstheme="minorHAnsi"/>
-        </w:rPr>
-        <w:t xml:space="preserve">The directory </w:t>
-      </w:r>
-      <w:proofErr w:type="spellStart"/>
-      <w:r>
-        <w:rPr>
-          <w:rFonts w:ascii="Courier New" w:hAnsi="Courier New" w:cs="Courier New"/>
-          <w:sz w:val="21"/>
-          <w:szCs w:val="21"/>
-        </w:rPr>
-        <w:t>sample_apps</w:t>
-      </w:r>
-      <w:proofErr w:type="spellEnd"/>
-      <w:r>
-        <w:rPr>
-          <w:rFonts w:ascii="Courier New" w:hAnsi="Courier New" w:cs="Courier New"/>
-          <w:sz w:val="21"/>
-          <w:szCs w:val="21"/>
-        </w:rPr>
-        <w:t>/</w:t>
-      </w:r>
-      <w:proofErr w:type="spellStart"/>
-      <w:r>
-        <w:rPr>
-          <w:rFonts w:ascii="Courier New" w:hAnsi="Courier New" w:cs="Courier New"/>
-          <w:sz w:val="21"/>
-          <w:szCs w:val="21"/>
-        </w:rPr>
-        <w:t>simple_app</w:t>
-      </w:r>
-      <w:r>
-        <w:rPr>
-          <w:rFonts w:ascii="Courier New" w:hAnsi="Courier New" w:cs="Courier New"/>
-          <w:sz w:val="21"/>
-          <w:szCs w:val="21"/>
-        </w:rPr>
-        <w:t>_under_gramine</w:t>
-      </w:r>
-      <w:proofErr w:type="spellEnd"/>
-      <w:r>
-        <w:rPr>
-          <w:rFonts w:ascii="Courier New" w:hAnsi="Courier New" w:cs="Courier New"/>
-          <w:sz w:val="21"/>
-          <w:szCs w:val="21"/>
-        </w:rPr>
-        <w:t xml:space="preserve"> </w:t>
-      </w:r>
-      <w:r>
-        <w:rPr>
-          <w:rFonts w:asciiTheme="minorHAnsi" w:hAnsiTheme="minorHAnsi" w:cstheme="minorHAnsi"/>
-        </w:rPr>
-        <w:t>contains an implementation of “</w:t>
-      </w:r>
-      <w:proofErr w:type="spellStart"/>
-      <w:r>
-        <w:rPr>
-          <w:rFonts w:asciiTheme="minorHAnsi" w:hAnsiTheme="minorHAnsi" w:cstheme="minorHAnsi"/>
-        </w:rPr>
-        <w:t>simple_app</w:t>
-      </w:r>
-      <w:proofErr w:type="spellEnd"/>
-      <w:r>
-        <w:rPr>
-          <w:rFonts w:asciiTheme="minorHAnsi" w:hAnsiTheme="minorHAnsi" w:cstheme="minorHAnsi"/>
-        </w:rPr>
-        <w:t>” under Gramine.</w:t>
-      </w:r>
-    </w:p>
-    <w:p>
-      <w:pPr>
-        <w:pStyle w:val="ListParagraph"/>
-        <w:rPr>
-          <w:rFonts w:asciiTheme="minorHAnsi" w:hAnsiTheme="minorHAnsi" w:cstheme="minorHAnsi"/>
-        </w:rPr>
-      </w:pPr>
-    </w:p>
-    <w:p>
-      <w:pPr>
-        <w:rPr>
-          <w:rFonts w:asciiTheme="minorHAnsi" w:hAnsiTheme="minorHAnsi" w:cstheme="minorHAnsi"/>
-        </w:rPr>
-      </w:pPr>
-    </w:p>
-    <w:p>
-      <w:pPr>
-        <w:rPr>
-          <w:rFonts w:asciiTheme="minorHAnsi" w:hAnsiTheme="minorHAnsi" w:cstheme="minorHAnsi"/>
-        </w:rPr>
-      </w:pPr>
-      <w:r>
-        <w:rPr>
-          <w:rFonts w:asciiTheme="minorHAnsi" w:hAnsiTheme="minorHAnsi" w:cstheme="minorHAnsi"/>
-        </w:rPr>
-        <w:t xml:space="preserve">We implement the simple example in each </w:t>
-      </w:r>
-      <w:r>
-        <w:rPr>
-          <w:rFonts w:asciiTheme="minorHAnsi" w:hAnsiTheme="minorHAnsi" w:cstheme="minorHAnsi"/>
-        </w:rPr>
-        <w:t xml:space="preserve">platform </w:t>
-      </w:r>
-      <w:r>
-        <w:rPr>
-          <w:rFonts w:asciiTheme="minorHAnsi" w:hAnsiTheme="minorHAnsi" w:cstheme="minorHAnsi"/>
-        </w:rPr>
-        <w:t>to demonstrate the (</w:t>
-      </w:r>
-      <w:r>
-        <w:rPr>
-          <w:rFonts w:asciiTheme="minorHAnsi" w:hAnsiTheme="minorHAnsi" w:cstheme="minorHAnsi"/>
-        </w:rPr>
-        <w:t xml:space="preserve">rather </w:t>
-      </w:r>
-      <w:r>
-        <w:rPr>
-          <w:rFonts w:asciiTheme="minorHAnsi" w:hAnsiTheme="minorHAnsi" w:cstheme="minorHAnsi"/>
-        </w:rPr>
-        <w:t>small) differences in using each of these environments as well as the</w:t>
-      </w:r>
-      <w:r>
-        <w:rPr>
-          <w:rFonts w:asciiTheme="minorHAnsi" w:hAnsiTheme="minorHAnsi" w:cstheme="minorHAnsi"/>
-        </w:rPr>
-        <w:t xml:space="preserve"> </w:t>
-      </w:r>
-      <w:r>
-        <w:rPr>
-          <w:rFonts w:asciiTheme="minorHAnsi" w:hAnsiTheme="minorHAnsi" w:cstheme="minorHAnsi"/>
-        </w:rPr>
-        <w:t>commonality</w:t>
-      </w:r>
-      <w:r>
-        <w:rPr>
-          <w:rFonts w:asciiTheme="minorHAnsi" w:hAnsiTheme="minorHAnsi" w:cstheme="minorHAnsi"/>
-        </w:rPr>
-        <w:t xml:space="preserve"> </w:t>
-      </w:r>
-      <w:r>
-        <w:rPr>
-          <w:rFonts w:asciiTheme="minorHAnsi" w:hAnsiTheme="minorHAnsi" w:cstheme="minorHAnsi"/>
-        </w:rPr>
-        <w:t>achieved by</w:t>
-      </w:r>
-      <w:r>
-        <w:rPr>
-          <w:rFonts w:asciiTheme="minorHAnsi" w:hAnsiTheme="minorHAnsi" w:cstheme="minorHAnsi"/>
-        </w:rPr>
-        <w:t xml:space="preserve"> using the </w:t>
-      </w:r>
-      <w:r>
-        <w:rPr>
-          <w:rFonts w:asciiTheme="minorHAnsi" w:hAnsiTheme="minorHAnsi" w:cstheme="minorHAnsi"/>
-        </w:rPr>
-        <w:t xml:space="preserve">Certifier </w:t>
-      </w:r>
-      <w:r>
-        <w:rPr>
-          <w:rFonts w:asciiTheme="minorHAnsi" w:hAnsiTheme="minorHAnsi" w:cstheme="minorHAnsi"/>
-        </w:rPr>
-        <w:t>Framework in each of these</w:t>
-      </w:r>
-      <w:r>
-        <w:rPr>
-          <w:rFonts w:asciiTheme="minorHAnsi" w:hAnsiTheme="minorHAnsi" w:cstheme="minorHAnsi"/>
-        </w:rPr>
-        <w:t xml:space="preserve"> environments</w:t>
-      </w:r>
-      <w:r>
-        <w:rPr>
-          <w:rFonts w:asciiTheme="minorHAnsi" w:hAnsiTheme="minorHAnsi" w:cstheme="minorHAnsi"/>
-        </w:rPr>
-        <w:t>.  In the text below, we focus on describing the code itself</w:t>
-      </w:r>
-      <w:r>
-        <w:rPr>
-          <w:rFonts w:asciiTheme="minorHAnsi" w:hAnsiTheme="minorHAnsi" w:cstheme="minorHAnsi"/>
-        </w:rPr>
-        <w:t>.</w:t>
-      </w:r>
-    </w:p>
-    <w:p>
-      <w:pPr>
-        <w:rPr>
-          <w:rFonts w:asciiTheme="minorHAnsi" w:hAnsiTheme="minorHAnsi" w:cstheme="minorHAnsi"/>
-        </w:rPr>
-      </w:pPr>
-    </w:p>
-    <w:p>
-      <w:pPr>
-        <w:rPr>
-          <w:rFonts w:asciiTheme="minorHAnsi" w:hAnsiTheme="minorHAnsi" w:cstheme="minorHAnsi"/>
           <w:b/>
           <w:bCs/>
           <w:sz w:val="28"/>
@@ -18846,29 +18649,53 @@
       </w:r>
       <w:r>
         <w:rPr>
-          <w:rFonts w:asciiTheme="minorHAnsi" w:hAnsiTheme="minorHAnsi" w:cstheme="minorHAnsi"/>
-        </w:rPr>
-        <w:t xml:space="preserve">.  In this example, we </w:t>
-      </w:r>
-      <w:r>
-        <w:rPr>
-          <w:rFonts w:asciiTheme="minorHAnsi" w:hAnsiTheme="minorHAnsi" w:cstheme="minorHAnsi"/>
-        </w:rPr>
-        <w:t>compile</w:t>
-      </w:r>
-      <w:r>
-        <w:rPr>
-          <w:rFonts w:asciiTheme="minorHAnsi" w:hAnsiTheme="minorHAnsi" w:cstheme="minorHAnsi"/>
-        </w:rPr>
-        <w:t xml:space="preserve"> all the certifier files along with the app using the make file</w:t>
-      </w:r>
-      <w:r>
-        <w:rPr>
           <w:rFonts w:ascii="Courier New" w:hAnsi="Courier New" w:cs="Courier New"/>
           <w:sz w:val="20"/>
           <w:szCs w:val="20"/>
         </w:rPr>
-        <w:t xml:space="preserve"> example_app.mak</w:t>
+        <w:t xml:space="preserve"> </w:t>
+      </w:r>
+      <w:r>
+        <w:rPr>
+          <w:rFonts w:asciiTheme="minorHAnsi" w:hAnsiTheme="minorHAnsi" w:cstheme="minorHAnsi"/>
+        </w:rPr>
+        <w:t>(</w:t>
+      </w:r>
+      <w:r>
+        <w:rPr>
+          <w:rFonts w:asciiTheme="minorHAnsi" w:hAnsiTheme="minorHAnsi" w:cstheme="minorHAnsi"/>
+        </w:rPr>
+        <w:t>You can also use the one-step shell script in run_examples.sh)</w:t>
+      </w:r>
+      <w:r>
+        <w:rPr>
+          <w:rFonts w:asciiTheme="minorHAnsi" w:hAnsiTheme="minorHAnsi" w:cstheme="minorHAnsi"/>
+        </w:rPr>
+        <w:t xml:space="preserve">.  In </w:t>
+      </w:r>
+      <w:r>
+        <w:rPr>
+          <w:rFonts w:asciiTheme="minorHAnsi" w:hAnsiTheme="minorHAnsi" w:cstheme="minorHAnsi"/>
+        </w:rPr>
+        <w:t>each</w:t>
+      </w:r>
+      <w:r>
+        <w:rPr>
+          <w:rFonts w:asciiTheme="minorHAnsi" w:hAnsiTheme="minorHAnsi" w:cstheme="minorHAnsi"/>
+        </w:rPr>
+        <w:t xml:space="preserve"> example, we </w:t>
+      </w:r>
+      <w:r>
+        <w:rPr>
+          <w:rFonts w:asciiTheme="minorHAnsi" w:hAnsiTheme="minorHAnsi" w:cstheme="minorHAnsi"/>
+        </w:rPr>
+        <w:t>compile</w:t>
+      </w:r>
+      <w:r>
+        <w:rPr>
+          <w:rFonts w:asciiTheme="minorHAnsi" w:hAnsiTheme="minorHAnsi" w:cstheme="minorHAnsi"/>
+        </w:rPr>
+        <w:t xml:space="preserve"> all the certifier files along with the app using the make file</w:t>
       </w:r>
       <w:r>
         <w:rPr>
@@ -18876,32 +18703,7 @@
           <w:sz w:val="20"/>
           <w:szCs w:val="20"/>
         </w:rPr>
-        <w:t xml:space="preserve"> </w:t>
-      </w:r>
-      <w:r>
-        <w:rPr>
-          <w:rFonts w:asciiTheme="minorHAnsi" w:hAnsiTheme="minorHAnsi" w:cstheme="minorHAnsi"/>
-        </w:rPr>
-        <w:t xml:space="preserve">rather than linking the certifier </w:t>
-      </w:r>
-      <w:r>
-        <w:rPr>
-          <w:rFonts w:asciiTheme="minorHAnsi" w:hAnsiTheme="minorHAnsi" w:cstheme="minorHAnsi"/>
-        </w:rPr>
-        <w:lastRenderedPageBreak/>
-        <w:t>library</w:t>
-      </w:r>
-      <w:r>
-        <w:rPr>
-          <w:rFonts w:asciiTheme="minorHAnsi" w:hAnsiTheme="minorHAnsi" w:cstheme="minorHAnsi"/>
-        </w:rPr>
-        <w:t xml:space="preserve">.   </w:t>
-      </w:r>
-      <w:r>
-        <w:rPr>
-          <w:rFonts w:asciiTheme="minorHAnsi" w:hAnsiTheme="minorHAnsi" w:cstheme="minorHAnsi"/>
-        </w:rPr>
-        <w:t xml:space="preserve">Although there is only one application binary, </w:t>
+        <w:t xml:space="preserve"> example_app.mak</w:t>
       </w:r>
       <w:r>
         <w:rPr>
@@ -18909,7 +18711,25 @@
           <w:sz w:val="20"/>
           <w:szCs w:val="20"/>
         </w:rPr>
-        <w:t>example_app.</w:t>
+        <w:t xml:space="preserve"> </w:t>
+      </w:r>
+      <w:r>
+        <w:rPr>
+          <w:rFonts w:asciiTheme="minorHAnsi" w:hAnsiTheme="minorHAnsi" w:cstheme="minorHAnsi"/>
+        </w:rPr>
+        <w:t>rather than linking the certifier library</w:t>
+      </w:r>
+      <w:r>
+        <w:rPr>
+          <w:rFonts w:asciiTheme="minorHAnsi" w:hAnsiTheme="minorHAnsi" w:cstheme="minorHAnsi"/>
+        </w:rPr>
+        <w:t xml:space="preserve">.   </w:t>
+      </w:r>
+      <w:r>
+        <w:rPr>
+          <w:rFonts w:asciiTheme="minorHAnsi" w:hAnsiTheme="minorHAnsi" w:cstheme="minorHAnsi"/>
+        </w:rPr>
+        <w:t xml:space="preserve">Although there is only one application binary, </w:t>
       </w:r>
       <w:r>
         <w:rPr>
@@ -18917,6 +18737,14 @@
           <w:sz w:val="20"/>
           <w:szCs w:val="20"/>
         </w:rPr>
+        <w:t>example_app.</w:t>
+      </w:r>
+      <w:r>
+        <w:rPr>
+          <w:rFonts w:ascii="Courier New" w:hAnsi="Courier New" w:cs="Courier New"/>
+          <w:sz w:val="20"/>
+          <w:szCs w:val="20"/>
+        </w:rPr>
         <w:t>exe</w:t>
       </w:r>
       <w:r>
@@ -18929,7 +18757,19 @@
         <w:rPr>
           <w:rFonts w:asciiTheme="minorHAnsi" w:hAnsiTheme="minorHAnsi" w:cstheme="minorHAnsi"/>
         </w:rPr>
-        <w:t xml:space="preserve">  Incidentally, if you wish to compile the certifier library and link it into the examples, you may do so.  You make the certifier library running </w:t>
+        <w:t xml:space="preserve">  Incidentally, if you wish to compile the certifier library and link it into the examples, you may do so.  You make the certifier library </w:t>
+      </w:r>
+      <w:r>
+        <w:rPr>
+          <w:rFonts w:asciiTheme="minorHAnsi" w:hAnsiTheme="minorHAnsi" w:cstheme="minorHAnsi"/>
+        </w:rPr>
+        <w:t xml:space="preserve">by </w:t>
+      </w:r>
+      <w:r>
+        <w:rPr>
+          <w:rFonts w:asciiTheme="minorHAnsi" w:hAnsiTheme="minorHAnsi" w:cstheme="minorHAnsi"/>
+        </w:rPr>
+        <w:t xml:space="preserve">running </w:t>
       </w:r>
       <w:r>
         <w:rPr>
@@ -19292,7 +19132,14 @@
         <w:rPr>
           <w:rFonts w:asciiTheme="minorHAnsi" w:hAnsiTheme="minorHAnsi" w:cstheme="minorHAnsi"/>
         </w:rPr>
-        <w:t xml:space="preserve">Step 7 constructs all the policy statements (in our policy language) that must be provisioned to the Certifier Service as well as a “platform key” rule which would be supplied by the platform provider (e.g.- Intel or AMD) in hardware backed enclaves.  The policy for the policy is bundled into the file </w:t>
+        <w:t xml:space="preserve">Step 7 constructs all the policy statements (in our policy language) that must be provisioned to the Certifier Service as well as a “platform key” rule which would be </w:t>
+      </w:r>
+      <w:r>
+        <w:rPr>
+          <w:rFonts w:asciiTheme="minorHAnsi" w:hAnsiTheme="minorHAnsi" w:cstheme="minorHAnsi"/>
+        </w:rPr>
+        <w:lastRenderedPageBreak/>
+        <w:t xml:space="preserve">supplied by the platform provider (e.g.- Intel or AMD) in hardware backed enclaves.  The policy for the policy is bundled into the file </w:t>
       </w:r>
       <w:proofErr w:type="spellStart"/>
       <w:r>
@@ -19648,7 +19495,19 @@
         <w:rPr>
           <w:rFonts w:asciiTheme="minorHAnsi" w:hAnsiTheme="minorHAnsi" w:cstheme="minorHAnsi"/>
         </w:rPr>
-        <w:t>Since the instructions were written, we’ve added two new features.  The first is a consolidated shell script,</w:t>
+        <w:t xml:space="preserve">Since the instructions were </w:t>
+      </w:r>
+      <w:r>
+        <w:rPr>
+          <w:rFonts w:asciiTheme="minorHAnsi" w:hAnsiTheme="minorHAnsi" w:cstheme="minorHAnsi"/>
+        </w:rPr>
+        <w:t xml:space="preserve">originally </w:t>
+      </w:r>
+      <w:r>
+        <w:rPr>
+          <w:rFonts w:asciiTheme="minorHAnsi" w:hAnsiTheme="minorHAnsi" w:cstheme="minorHAnsi"/>
+        </w:rPr>
+        <w:t>written, we’ve added two new features.  The first is a consolidated shell script,</w:t>
       </w:r>
       <w:r>
         <w:rPr>
@@ -19812,7 +19671,14 @@
         <w:rPr>
           <w:rFonts w:asciiTheme="minorHAnsi" w:hAnsiTheme="minorHAnsi" w:cstheme="minorHAnsi"/>
         </w:rPr>
-        <w:t>calls required to implement a mutually authenticated</w:t>
+        <w:t xml:space="preserve">calls required to implement a </w:t>
+      </w:r>
+      <w:r>
+        <w:rPr>
+          <w:rFonts w:asciiTheme="minorHAnsi" w:hAnsiTheme="minorHAnsi" w:cstheme="minorHAnsi"/>
+        </w:rPr>
+        <w:lastRenderedPageBreak/>
+        <w:t>mutually authenticated</w:t>
       </w:r>
       <w:r>
         <w:rPr>
@@ -20132,7 +19998,6 @@
           <w:sz w:val="22"/>
           <w:szCs w:val="22"/>
         </w:rPr>
-        <w:lastRenderedPageBreak/>
         <w:t>app_trust_data</w:t>
       </w:r>
       <w:proofErr w:type="spellEnd"/>
@@ -20696,6 +20561,70 @@
     <w:p>
       <w:pPr>
         <w:rPr>
+          <w:rFonts w:asciiTheme="minorHAnsi" w:hAnsiTheme="minorHAnsi" w:cstheme="minorHAnsi"/>
+        </w:rPr>
+      </w:pPr>
+      <w:r>
+        <w:rPr>
+          <w:rFonts w:asciiTheme="minorHAnsi" w:hAnsiTheme="minorHAnsi" w:cstheme="minorHAnsi"/>
+        </w:rPr>
+        <w:t xml:space="preserve">We have also provided an example illustrating key rotation for keys in </w:t>
+      </w:r>
+      <w:r>
+        <w:rPr>
+          <w:rFonts w:ascii="Courier New" w:hAnsi="Courier New" w:cs="Courier New"/>
+          <w:sz w:val="22"/>
+          <w:szCs w:val="22"/>
+        </w:rPr>
+        <w:t>example_key_rotation.cc</w:t>
+      </w:r>
+      <w:r>
+        <w:rPr>
+          <w:rFonts w:asciiTheme="minorHAnsi" w:hAnsiTheme="minorHAnsi" w:cstheme="minorHAnsi"/>
+          <w:sz w:val="22"/>
+          <w:szCs w:val="22"/>
+        </w:rPr>
+        <w:t xml:space="preserve"> </w:t>
+      </w:r>
+      <w:r>
+        <w:rPr>
+          <w:rFonts w:asciiTheme="minorHAnsi" w:hAnsiTheme="minorHAnsi" w:cstheme="minorHAnsi"/>
+        </w:rPr>
+        <w:t xml:space="preserve">and the tests in </w:t>
+      </w:r>
+      <w:r>
+        <w:rPr>
+          <w:rFonts w:ascii="Courier New" w:hAnsi="Courier New" w:cs="Courier New"/>
+          <w:sz w:val="22"/>
+          <w:szCs w:val="22"/>
+        </w:rPr>
+        <w:t>support_tests.cc</w:t>
+      </w:r>
+      <w:r>
+        <w:rPr>
+          <w:rFonts w:asciiTheme="minorHAnsi" w:hAnsiTheme="minorHAnsi" w:cstheme="minorHAnsi"/>
+          <w:sz w:val="22"/>
+          <w:szCs w:val="22"/>
+        </w:rPr>
+        <w:t xml:space="preserve"> </w:t>
+      </w:r>
+      <w:r>
+        <w:rPr>
+          <w:rFonts w:asciiTheme="minorHAnsi" w:hAnsiTheme="minorHAnsi" w:cstheme="minorHAnsi"/>
+        </w:rPr>
+        <w:t>show how to rotate keys in “protected blobs.”</w:t>
+      </w:r>
+    </w:p>
+    <w:p>
+      <w:pPr>
+        <w:rPr>
+          <w:rFonts w:asciiTheme="minorHAnsi" w:hAnsiTheme="minorHAnsi" w:cstheme="minorHAnsi"/>
+        </w:rPr>
+      </w:pPr>
+    </w:p>
+    <w:p>
+      <w:pPr>
+        <w:rPr>
           <w:rFonts w:ascii="Courier New" w:hAnsi="Courier New" w:cs="Courier New"/>
           <w:sz w:val="20"/>
           <w:szCs w:val="20"/>
@@ -20710,24 +20639,24 @@
       <w:r>
         <w:rPr>
           <w:rFonts w:ascii="Courier New" w:hAnsi="Courier New" w:cs="Courier New"/>
-          <w:sz w:val="20"/>
-          <w:szCs w:val="20"/>
-        </w:rPr>
-        <w:t>ex</w:t>
-      </w:r>
-      <w:r>
-        <w:rPr>
-          <w:rFonts w:ascii="Courier New" w:hAnsi="Courier New" w:cs="Courier New"/>
-          <w:sz w:val="20"/>
-          <w:szCs w:val="20"/>
-        </w:rPr>
-        <w:t>ample_app.exe</w:t>
-      </w:r>
-      <w:r>
-        <w:rPr>
-          <w:rFonts w:asciiTheme="minorHAnsi" w:hAnsiTheme="minorHAnsi" w:cstheme="minorHAnsi"/>
-        </w:rPr>
-        <w:t xml:space="preserve"> using the </w:t>
+          <w:sz w:val="21"/>
+          <w:szCs w:val="21"/>
+        </w:rPr>
+        <w:t>example_app.exe</w:t>
+      </w:r>
+      <w:r>
+        <w:rPr>
+          <w:rFonts w:asciiTheme="minorHAnsi" w:hAnsiTheme="minorHAnsi" w:cstheme="minorHAnsi"/>
+          <w:sz w:val="28"/>
+          <w:szCs w:val="28"/>
+        </w:rPr>
+        <w:t xml:space="preserve"> </w:t>
+      </w:r>
+      <w:r>
+        <w:rPr>
+          <w:rFonts w:asciiTheme="minorHAnsi" w:hAnsiTheme="minorHAnsi" w:cstheme="minorHAnsi"/>
+        </w:rPr>
+        <w:t xml:space="preserve">using the </w:t>
       </w:r>
       <w:r>
         <w:rPr>
@@ -20896,13 +20825,20 @@
         <w:rPr>
           <w:rFonts w:asciiTheme="minorHAnsi" w:hAnsiTheme="minorHAnsi" w:cstheme="minorHAnsi"/>
         </w:rPr>
-        <w:t xml:space="preserve"> is where we will save the policy store.  The enclave type, in this case, is “simulated-enclave.”  The purpose is authentication.  This last statement requires a little explanation.  The helper object can serve in one of two roles.  Most of the time the role is “authentication” where the application wishes to certify the public key it generates to authenticate the </w:t>
-      </w:r>
-      <w:r>
-        <w:rPr>
-          <w:rFonts w:asciiTheme="minorHAnsi" w:hAnsiTheme="minorHAnsi" w:cstheme="minorHAnsi"/>
-        </w:rPr>
-        <w:t>application</w:t>
+        <w:t xml:space="preserve"> is where </w:t>
+      </w:r>
+      <w:r>
+        <w:rPr>
+          <w:rFonts w:asciiTheme="minorHAnsi" w:hAnsiTheme="minorHAnsi" w:cstheme="minorHAnsi"/>
+        </w:rPr>
+        <w:lastRenderedPageBreak/>
+        <w:t xml:space="preserve">we will save the policy store.  The enclave type, in this case, is “simulated-enclave.”  The purpose is authentication.  This last statement requires a little explanation.  The helper object can serve in one of two roles.  Most of the time the role is “authentication” where the application wishes to certify the public key it generates to authenticate </w:t>
+      </w:r>
+      <w:r>
+        <w:rPr>
+          <w:rFonts w:asciiTheme="minorHAnsi" w:hAnsiTheme="minorHAnsi" w:cstheme="minorHAnsi"/>
+        </w:rPr>
+        <w:t>it when collaborating with other “trusted programs” in its security domain</w:t>
       </w:r>
       <w:r>
         <w:rPr>
@@ -21066,7 +21002,6 @@
         <w:rPr>
           <w:rFonts w:asciiTheme="minorHAnsi" w:hAnsiTheme="minorHAnsi" w:cstheme="minorHAnsi"/>
         </w:rPr>
-        <w:lastRenderedPageBreak/>
         <w:t xml:space="preserve">If the operation is </w:t>
       </w:r>
       <w:r>
@@ -21323,9 +21258,82 @@
       </w:pPr>
       <w:r>
         <w:rPr>
-          <w:rFonts w:asciiTheme="minorHAnsi" w:hAnsiTheme="minorHAnsi" w:cstheme="minorHAnsi"/>
-        </w:rPr>
-        <w:t>Most of the other routines in example_app.cc are helpers to implement a mutually authenticated, encrypted, integrity protected, SSL channel with other applications in the security domain of the policy key.  Note that the channel negotiation is rooted in the policy key (not keys from a root key store) using the Admissions Certificate.</w:t>
+          <w:rFonts w:ascii="Courier New" w:hAnsi="Courier New" w:cs="Courier New"/>
+          <w:sz w:val="22"/>
+          <w:szCs w:val="22"/>
+        </w:rPr>
+        <w:lastRenderedPageBreak/>
+        <w:t>example_app.cc</w:t>
+      </w:r>
+      <w:r>
+        <w:rPr>
+          <w:rFonts w:asciiTheme="minorHAnsi" w:hAnsiTheme="minorHAnsi" w:cstheme="minorHAnsi"/>
+        </w:rPr>
+        <w:t xml:space="preserve"> </w:t>
+      </w:r>
+      <w:r>
+        <w:rPr>
+          <w:rFonts w:asciiTheme="minorHAnsi" w:hAnsiTheme="minorHAnsi" w:cstheme="minorHAnsi"/>
+        </w:rPr>
+        <w:t>uses a</w:t>
+      </w:r>
+      <w:r>
+        <w:rPr>
+          <w:rFonts w:asciiTheme="minorHAnsi" w:hAnsiTheme="minorHAnsi" w:cstheme="minorHAnsi"/>
+        </w:rPr>
+        <w:t xml:space="preserve"> helper</w:t>
+      </w:r>
+      <w:r>
+        <w:rPr>
+          <w:rFonts w:asciiTheme="minorHAnsi" w:hAnsiTheme="minorHAnsi" w:cstheme="minorHAnsi"/>
+        </w:rPr>
+        <w:t xml:space="preserve"> (</w:t>
+      </w:r>
+      <w:proofErr w:type="spellStart"/>
+      <w:r>
+        <w:rPr>
+          <w:rFonts w:ascii="Courier New" w:hAnsi="Courier New" w:cs="Courier New"/>
+          <w:sz w:val="22"/>
+          <w:szCs w:val="22"/>
+        </w:rPr>
+        <w:t>secure_authenticate_channel</w:t>
+      </w:r>
+      <w:proofErr w:type="spellEnd"/>
+      <w:r>
+        <w:rPr>
+          <w:rFonts w:asciiTheme="minorHAnsi" w:hAnsiTheme="minorHAnsi" w:cstheme="minorHAnsi"/>
+        </w:rPr>
+        <w:t>)</w:t>
+      </w:r>
+      <w:r>
+        <w:rPr>
+          <w:rFonts w:asciiTheme="minorHAnsi" w:hAnsiTheme="minorHAnsi" w:cstheme="minorHAnsi"/>
+        </w:rPr>
+        <w:t xml:space="preserve"> to implement a mutually authenticated, encrypted, integrity protected, SSL channel with other applications in the security domain of the policy key.  Note that the channel negotiation is rooted in the policy key (not keys from a root key store) </w:t>
+      </w:r>
+      <w:r>
+        <w:rPr>
+          <w:rFonts w:asciiTheme="minorHAnsi" w:hAnsiTheme="minorHAnsi" w:cstheme="minorHAnsi"/>
+        </w:rPr>
+        <w:t>and uses</w:t>
+      </w:r>
+      <w:r>
+        <w:rPr>
+          <w:rFonts w:asciiTheme="minorHAnsi" w:hAnsiTheme="minorHAnsi" w:cstheme="minorHAnsi"/>
+        </w:rPr>
+        <w:t xml:space="preserve"> the Admissions Certificate</w:t>
+      </w:r>
+      <w:r>
+        <w:rPr>
+          <w:rFonts w:asciiTheme="minorHAnsi" w:hAnsiTheme="minorHAnsi" w:cstheme="minorHAnsi"/>
+        </w:rPr>
+        <w:t xml:space="preserve"> obtained from the Certifier Service</w:t>
+      </w:r>
+      <w:r>
+        <w:rPr>
+          <w:rFonts w:asciiTheme="minorHAnsi" w:hAnsiTheme="minorHAnsi" w:cstheme="minorHAnsi"/>
+        </w:rPr>
+        <w:t>.</w:t>
       </w:r>
     </w:p>
     <w:p>
@@ -21504,51 +21512,6 @@
           <w:rFonts w:asciiTheme="minorHAnsi" w:hAnsiTheme="minorHAnsi" w:cstheme="minorHAnsi"/>
         </w:rPr>
         <w:t>) to fully demonstrate platform dependent differences.</w:t>
-      </w:r>
-    </w:p>
-    <w:p>
-      <w:pPr>
-        <w:rPr>
-          <w:rFonts w:asciiTheme="minorHAnsi" w:hAnsiTheme="minorHAnsi" w:cstheme="minorHAnsi"/>
-        </w:rPr>
-      </w:pPr>
-    </w:p>
-    <w:p>
-      <w:pPr>
-        <w:rPr>
-          <w:rFonts w:asciiTheme="minorHAnsi" w:hAnsiTheme="minorHAnsi" w:cstheme="minorHAnsi"/>
-        </w:rPr>
-      </w:pPr>
-      <w:r>
-        <w:rPr>
-          <w:rFonts w:asciiTheme="minorHAnsi" w:hAnsiTheme="minorHAnsi" w:cstheme="minorHAnsi"/>
-        </w:rPr>
-        <w:t>We used</w:t>
-      </w:r>
-      <w:r>
-        <w:rPr>
-          <w:rFonts w:asciiTheme="minorHAnsi" w:hAnsiTheme="minorHAnsi" w:cstheme="minorHAnsi"/>
-        </w:rPr>
-        <w:t xml:space="preserve"> the helper object in cc_helper.cc, </w:t>
-      </w:r>
-      <w:r>
-        <w:rPr>
-          <w:rFonts w:asciiTheme="minorHAnsi" w:hAnsiTheme="minorHAnsi" w:cstheme="minorHAnsi"/>
-        </w:rPr>
-        <w:t>which</w:t>
-      </w:r>
-      <w:r>
-        <w:rPr>
-          <w:rFonts w:asciiTheme="minorHAnsi" w:hAnsiTheme="minorHAnsi" w:cstheme="minorHAnsi"/>
-        </w:rPr>
-        <w:t xml:space="preserve"> provides an interface to rest of the Certifier API as required for almost all applications.  Of course, you can access the functions in </w:t>
-      </w:r>
-      <w:r>
-        <w:rPr>
-          <w:rFonts w:asciiTheme="minorHAnsi" w:hAnsiTheme="minorHAnsi" w:cstheme="minorHAnsi"/>
-        </w:rPr>
-        <w:lastRenderedPageBreak/>
-        <w:t>support.cc and certifier.cc on the rare occasions you need to do so but our goal is to minimize the calls to the certifier required in almost all applications.</w:t>
       </w:r>
     </w:p>
     <w:p>

</xml_diff>

<commit_message>
Certifier in tee (#188)
Enable and demonstrate running a Certifier Service in a TEE

This adds support to simpleserver to:
(a) use an encrypted policy key from a secure store,
(b) act as a key server for the policy private key,
(c) contact a key server to get its private policy key.

There is a complete example in sample_apps/certifier_in_tee including
documentation. There are also a few bug fixes and a note to help people
who are planning real deployments after exploring the sample_apps.

Co-authored-by: Ye Li <yel@vmware.com>
Co-authored-by: Aditya Gurajada <agurajada@vmware.com>
</commit_message>
<xml_diff>
--- a/Doc/Guide.docx
+++ b/Doc/Guide.docx
@@ -7429,61 +7429,25 @@
           <w:sz w:val="22"/>
           <w:szCs w:val="22"/>
         </w:rPr>
-        <w:t>_cert</w:t>
-      </w:r>
-      <w:r>
-        <w:rPr>
-          <w:rFonts w:asciiTheme="minorHAnsi" w:eastAsiaTheme="minorEastAsia" w:hAnsiTheme="minorHAnsi" w:cstheme="minorHAnsi"/>
-          <w:color w:val="000000"/>
-          <w:sz w:val="22"/>
-          <w:szCs w:val="22"/>
-        </w:rPr>
-        <w:t xml:space="preserve"> </w:t>
-      </w:r>
-      <w:r>
-        <w:rPr>
-          <w:rFonts w:asciiTheme="minorHAnsi" w:eastAsiaTheme="minorEastAsia" w:hAnsiTheme="minorHAnsi" w:cstheme="minorHAnsi"/>
-          <w:color w:val="000000"/>
-          <w:sz w:val="22"/>
-          <w:szCs w:val="22"/>
-        </w:rPr>
-        <w:t>is the der encoded self-signed policy key certificate an</w:t>
-      </w:r>
-      <w:r>
-        <w:rPr>
-          <w:rFonts w:asciiTheme="minorHAnsi" w:eastAsiaTheme="minorEastAsia" w:hAnsiTheme="minorHAnsi" w:cstheme="minorHAnsi"/>
-          <w:color w:val="000000"/>
-          <w:sz w:val="22"/>
-          <w:szCs w:val="22"/>
-        </w:rPr>
-        <w:t xml:space="preserve">d </w:t>
-      </w:r>
-      <w:r>
-        <w:rPr>
-          <w:rFonts w:asciiTheme="minorHAnsi" w:eastAsiaTheme="minorEastAsia" w:hAnsiTheme="minorHAnsi" w:cstheme="minorHAnsi"/>
-          <w:color w:val="000000"/>
-          <w:sz w:val="22"/>
-          <w:szCs w:val="22"/>
-        </w:rPr>
-        <w:t>policy</w:t>
-      </w:r>
-      <w:r>
-        <w:rPr>
-          <w:rFonts w:asciiTheme="minorHAnsi" w:eastAsiaTheme="minorEastAsia" w:hAnsiTheme="minorHAnsi" w:cstheme="minorHAnsi"/>
-          <w:color w:val="000000"/>
-          <w:sz w:val="22"/>
-          <w:szCs w:val="22"/>
-        </w:rPr>
-        <w:t>_cert_size</w:t>
-      </w:r>
-      <w:r>
-        <w:rPr>
-          <w:rFonts w:asciiTheme="minorHAnsi" w:eastAsiaTheme="minorEastAsia" w:hAnsiTheme="minorHAnsi" w:cstheme="minorHAnsi"/>
-          <w:color w:val="000000"/>
-          <w:sz w:val="22"/>
-          <w:szCs w:val="22"/>
-        </w:rPr>
-        <w:t xml:space="preserve"> </w:t>
+        <w:t>_cert is the der encoded self-signed policy key certificate an</w:t>
+      </w:r>
+      <w:r>
+        <w:rPr>
+          <w:rFonts w:asciiTheme="minorHAnsi" w:eastAsiaTheme="minorEastAsia" w:hAnsiTheme="minorHAnsi" w:cstheme="minorHAnsi"/>
+          <w:color w:val="000000"/>
+          <w:sz w:val="22"/>
+          <w:szCs w:val="22"/>
+        </w:rPr>
+        <w:t>d policy</w:t>
+      </w:r>
+      <w:r>
+        <w:rPr>
+          <w:rFonts w:asciiTheme="minorHAnsi" w:eastAsiaTheme="minorEastAsia" w:hAnsiTheme="minorHAnsi" w:cstheme="minorHAnsi"/>
+          <w:color w:val="000000"/>
+          <w:sz w:val="22"/>
+          <w:szCs w:val="22"/>
+        </w:rPr>
+        <w:t xml:space="preserve">_cert_size </w:t>
       </w:r>
       <w:r>
         <w:rPr>
@@ -11675,29 +11639,33 @@
         <w:rPr>
           <w:rFonts w:ascii="Courier New" w:eastAsiaTheme="minorEastAsia" w:hAnsi="Courier New" w:cs="Courier New"/>
           <w:color w:val="000000"/>
-        </w:rPr>
-        <w:t>"aes-256-cbc-hmac-sha256" and “aes-256-g</w:t>
-      </w:r>
-      <w:r>
-        <w:rPr>
-          <w:rFonts w:ascii="Courier New" w:eastAsiaTheme="minorEastAsia" w:hAnsi="Courier New" w:cs="Courier New"/>
-          <w:color w:val="000000"/>
-        </w:rPr>
-        <w:t>cm</w:t>
-      </w:r>
-      <w:r>
-        <w:rPr>
-          <w:rFonts w:ascii="Courier New" w:eastAsiaTheme="minorEastAsia" w:hAnsi="Courier New" w:cs="Courier New"/>
-          <w:color w:val="000000"/>
-        </w:rPr>
-        <w:t>”</w:t>
-      </w:r>
-      <w:r>
-        <w:rPr>
-          <w:rFonts w:ascii="Courier New" w:eastAsiaTheme="minorEastAsia" w:hAnsi="Courier New" w:cs="Courier New"/>
-          <w:color w:val="000000"/>
-        </w:rPr>
-        <w:t xml:space="preserve">.  </w:t>
+          <w:sz w:val="21"/>
+          <w:szCs w:val="21"/>
+        </w:rPr>
+        <w:t xml:space="preserve">"aes-256-cbc-hmac-sha256" </w:t>
+      </w:r>
+      <w:r>
+        <w:rPr>
+          <w:rFonts w:ascii="Courier New" w:eastAsiaTheme="minorEastAsia" w:hAnsi="Courier New" w:cs="Courier New"/>
+          <w:color w:val="000000"/>
+        </w:rPr>
+        <w:t xml:space="preserve">and </w:t>
+      </w:r>
+      <w:r>
+        <w:rPr>
+          <w:rFonts w:ascii="Courier New" w:eastAsiaTheme="minorEastAsia" w:hAnsi="Courier New" w:cs="Courier New"/>
+          <w:color w:val="000000"/>
+          <w:sz w:val="21"/>
+          <w:szCs w:val="21"/>
+        </w:rPr>
+        <w:t>“aes-256-gcm”.</w:t>
+      </w:r>
+      <w:r>
+        <w:rPr>
+          <w:rFonts w:ascii="Courier New" w:eastAsiaTheme="minorEastAsia" w:hAnsi="Courier New" w:cs="Courier New"/>
+          <w:color w:val="000000"/>
+        </w:rPr>
+        <w:t xml:space="preserve">  </w:t>
       </w:r>
       <w:r>
         <w:rPr>
@@ -16600,11 +16568,6 @@
         <w:docPartUnique/>
       </w:docPartObj>
     </w:sdtPr>
-    <w:sdtEndPr>
-      <w:rPr>
-        <w:rStyle w:val="PageNumber"/>
-      </w:rPr>
-    </w:sdtEndPr>
     <w:sdtContent>
       <w:p>
         <w:pPr>
@@ -16657,11 +16620,6 @@
         <w:docPartUnique/>
       </w:docPartObj>
     </w:sdtPr>
-    <w:sdtEndPr>
-      <w:rPr>
-        <w:rStyle w:val="PageNumber"/>
-      </w:rPr>
-    </w:sdtEndPr>
     <w:sdtContent>
       <w:p>
         <w:pPr>
@@ -20059,6 +20017,7 @@
   <w:style w:type="character" w:default="1" w:styleId="DefaultParagraphFont">
     <w:name w:val="Default Paragraph Font"/>
     <w:uiPriority w:val="1"/>
+    <w:semiHidden/>
     <w:unhideWhenUsed/>
   </w:style>
   <w:style w:type="table" w:default="1" w:styleId="TableNormal">

</xml_diff>